<commit_message>
update replace DI activity
</commit_message>
<xml_diff>
--- a/Activities/Replace DI Activity.docx
+++ b/Activities/Replace DI Activity.docx
@@ -5,7 +5,6 @@
     <w:p>
       <w:pPr>
         <w:pStyle w:val="Title"/>
-        <w:outlineLvl w:val="0"/>
       </w:pPr>
       <w:r>
         <w:t>Replace DI Activity</w:t>
@@ -20,8 +19,8 @@
         <w:rPr>
           <w:rFonts w:ascii="Calibri" w:hAnsi="Calibri" w:cs="Calibri"/>
           <w:color w:val="000000"/>
-          <w:sz w:val="29"/>
-          <w:szCs w:val="29"/>
+          <w:sz w:val="22"/>
+          <w:szCs w:val="22"/>
         </w:rPr>
       </w:pPr>
     </w:p>
@@ -34,16 +33,16 @@
         <w:rPr>
           <w:rFonts w:ascii="Calibri" w:hAnsi="Calibri" w:cs="Calibri"/>
           <w:color w:val="000000"/>
-          <w:sz w:val="29"/>
-          <w:szCs w:val="29"/>
-        </w:rPr>
-      </w:pPr>
-      <w:r>
-        <w:rPr>
-          <w:rFonts w:ascii="Calibri" w:hAnsi="Calibri" w:cs="Calibri"/>
-          <w:color w:val="000000"/>
-          <w:sz w:val="29"/>
-          <w:szCs w:val="29"/>
+          <w:sz w:val="22"/>
+          <w:szCs w:val="22"/>
+        </w:rPr>
+      </w:pPr>
+      <w:r>
+        <w:rPr>
+          <w:rFonts w:ascii="Calibri" w:hAnsi="Calibri" w:cs="Calibri"/>
+          <w:color w:val="000000"/>
+          <w:sz w:val="22"/>
+          <w:szCs w:val="22"/>
         </w:rPr>
         <w:t xml:space="preserve">Software education is something we care a lot about at DPL. Doug and I even teach a class on Software Education, it is basically a course to help develop SR Engineers within an organization. We cover a lot of the basic concepts of good software design and construction. </w:t>
       </w:r>
@@ -57,16 +56,16 @@
         <w:rPr>
           <w:rFonts w:ascii="Calibri" w:hAnsi="Calibri" w:cs="Calibri"/>
           <w:color w:val="000000"/>
-          <w:sz w:val="29"/>
-          <w:szCs w:val="29"/>
-        </w:rPr>
-      </w:pPr>
-      <w:r>
-        <w:rPr>
-          <w:rFonts w:ascii="Calibri" w:hAnsi="Calibri" w:cs="Calibri"/>
-          <w:color w:val="000000"/>
-          <w:sz w:val="29"/>
-          <w:szCs w:val="29"/>
+          <w:sz w:val="22"/>
+          <w:szCs w:val="22"/>
+        </w:rPr>
+      </w:pPr>
+      <w:r>
+        <w:rPr>
+          <w:rFonts w:ascii="Calibri" w:hAnsi="Calibri" w:cs="Calibri"/>
+          <w:color w:val="000000"/>
+          <w:sz w:val="22"/>
+          <w:szCs w:val="22"/>
         </w:rPr>
         <w:t> </w:t>
       </w:r>
@@ -80,16 +79,16 @@
         <w:rPr>
           <w:rFonts w:ascii="Calibri" w:hAnsi="Calibri" w:cs="Calibri"/>
           <w:color w:val="000000"/>
-          <w:sz w:val="29"/>
-          <w:szCs w:val="29"/>
-        </w:rPr>
-      </w:pPr>
-      <w:r>
-        <w:rPr>
-          <w:rFonts w:ascii="Calibri" w:hAnsi="Calibri" w:cs="Calibri"/>
-          <w:color w:val="000000"/>
-          <w:sz w:val="29"/>
-          <w:szCs w:val="29"/>
+          <w:sz w:val="22"/>
+          <w:szCs w:val="22"/>
+        </w:rPr>
+      </w:pPr>
+      <w:r>
+        <w:rPr>
+          <w:rFonts w:ascii="Calibri" w:hAnsi="Calibri" w:cs="Calibri"/>
+          <w:color w:val="000000"/>
+          <w:sz w:val="22"/>
+          <w:szCs w:val="22"/>
         </w:rPr>
         <w:t xml:space="preserve">One of those basic concepts is SOLID. It is an acronym created by Robert Martin. Each letter means something different. </w:t>
       </w:r>
@@ -103,16 +102,16 @@
         <w:rPr>
           <w:rFonts w:ascii="Calibri" w:hAnsi="Calibri" w:cs="Calibri"/>
           <w:color w:val="000000"/>
-          <w:sz w:val="29"/>
-          <w:szCs w:val="29"/>
-        </w:rPr>
-      </w:pPr>
-      <w:r>
-        <w:rPr>
-          <w:rFonts w:ascii="Calibri" w:hAnsi="Calibri" w:cs="Calibri"/>
-          <w:color w:val="000000"/>
-          <w:sz w:val="29"/>
-          <w:szCs w:val="29"/>
+          <w:sz w:val="22"/>
+          <w:szCs w:val="22"/>
+        </w:rPr>
+      </w:pPr>
+      <w:r>
+        <w:rPr>
+          <w:rFonts w:ascii="Calibri" w:hAnsi="Calibri" w:cs="Calibri"/>
+          <w:color w:val="000000"/>
+          <w:sz w:val="22"/>
+          <w:szCs w:val="22"/>
         </w:rPr>
         <w:t>S - Single Responsibility</w:t>
       </w:r>
@@ -126,16 +125,16 @@
         <w:rPr>
           <w:rFonts w:ascii="Calibri" w:hAnsi="Calibri" w:cs="Calibri"/>
           <w:color w:val="000000"/>
-          <w:sz w:val="29"/>
-          <w:szCs w:val="29"/>
-        </w:rPr>
-      </w:pPr>
-      <w:r>
-        <w:rPr>
-          <w:rFonts w:ascii="Calibri" w:hAnsi="Calibri" w:cs="Calibri"/>
-          <w:color w:val="000000"/>
-          <w:sz w:val="29"/>
-          <w:szCs w:val="29"/>
+          <w:sz w:val="22"/>
+          <w:szCs w:val="22"/>
+        </w:rPr>
+      </w:pPr>
+      <w:r>
+        <w:rPr>
+          <w:rFonts w:ascii="Calibri" w:hAnsi="Calibri" w:cs="Calibri"/>
+          <w:color w:val="000000"/>
+          <w:sz w:val="22"/>
+          <w:szCs w:val="22"/>
         </w:rPr>
         <w:t>O - Open Closed Principle</w:t>
       </w:r>
@@ -149,16 +148,16 @@
         <w:rPr>
           <w:rFonts w:ascii="Calibri" w:hAnsi="Calibri" w:cs="Calibri"/>
           <w:color w:val="000000"/>
-          <w:sz w:val="29"/>
-          <w:szCs w:val="29"/>
-        </w:rPr>
-      </w:pPr>
-      <w:r>
-        <w:rPr>
-          <w:rFonts w:ascii="Calibri" w:hAnsi="Calibri" w:cs="Calibri"/>
-          <w:color w:val="000000"/>
-          <w:sz w:val="29"/>
-          <w:szCs w:val="29"/>
+          <w:sz w:val="22"/>
+          <w:szCs w:val="22"/>
+        </w:rPr>
+      </w:pPr>
+      <w:r>
+        <w:rPr>
+          <w:rFonts w:ascii="Calibri" w:hAnsi="Calibri" w:cs="Calibri"/>
+          <w:color w:val="000000"/>
+          <w:sz w:val="22"/>
+          <w:szCs w:val="22"/>
         </w:rPr>
         <w:t>L -</w:t>
       </w:r>
@@ -166,8 +165,8 @@
         <w:rPr>
           <w:rFonts w:ascii="Calibri" w:hAnsi="Calibri" w:cs="Calibri"/>
           <w:color w:val="000000"/>
-          <w:sz w:val="29"/>
-          <w:szCs w:val="29"/>
+          <w:sz w:val="22"/>
+          <w:szCs w:val="22"/>
         </w:rPr>
         <w:t xml:space="preserve"> </w:t>
       </w:r>
@@ -176,8 +175,8 @@
         <w:rPr>
           <w:rFonts w:ascii="Calibri" w:hAnsi="Calibri" w:cs="Calibri"/>
           <w:color w:val="000000"/>
-          <w:sz w:val="29"/>
-          <w:szCs w:val="29"/>
+          <w:sz w:val="22"/>
+          <w:szCs w:val="22"/>
         </w:rPr>
         <w:t>Liskov</w:t>
       </w:r>
@@ -186,8 +185,8 @@
         <w:rPr>
           <w:rFonts w:ascii="Calibri" w:hAnsi="Calibri" w:cs="Calibri"/>
           <w:color w:val="000000"/>
-          <w:sz w:val="29"/>
-          <w:szCs w:val="29"/>
+          <w:sz w:val="22"/>
+          <w:szCs w:val="22"/>
         </w:rPr>
         <w:t xml:space="preserve"> Substitution </w:t>
       </w:r>
@@ -201,16 +200,16 @@
         <w:rPr>
           <w:rFonts w:ascii="Calibri" w:hAnsi="Calibri" w:cs="Calibri"/>
           <w:color w:val="000000"/>
-          <w:sz w:val="29"/>
-          <w:szCs w:val="29"/>
-        </w:rPr>
-      </w:pPr>
-      <w:r>
-        <w:rPr>
-          <w:rFonts w:ascii="Calibri" w:hAnsi="Calibri" w:cs="Calibri"/>
-          <w:color w:val="000000"/>
-          <w:sz w:val="29"/>
-          <w:szCs w:val="29"/>
+          <w:sz w:val="22"/>
+          <w:szCs w:val="22"/>
+        </w:rPr>
+      </w:pPr>
+      <w:r>
+        <w:rPr>
+          <w:rFonts w:ascii="Calibri" w:hAnsi="Calibri" w:cs="Calibri"/>
+          <w:color w:val="000000"/>
+          <w:sz w:val="22"/>
+          <w:szCs w:val="22"/>
         </w:rPr>
         <w:t>I - Interface Segregation</w:t>
       </w:r>
@@ -224,16 +223,16 @@
         <w:rPr>
           <w:rFonts w:ascii="Calibri" w:hAnsi="Calibri" w:cs="Calibri"/>
           <w:color w:val="000000"/>
-          <w:sz w:val="29"/>
-          <w:szCs w:val="29"/>
-        </w:rPr>
-      </w:pPr>
-      <w:r>
-        <w:rPr>
-          <w:rFonts w:ascii="Calibri" w:hAnsi="Calibri" w:cs="Calibri"/>
-          <w:color w:val="000000"/>
-          <w:sz w:val="29"/>
-          <w:szCs w:val="29"/>
+          <w:sz w:val="22"/>
+          <w:szCs w:val="22"/>
+        </w:rPr>
+      </w:pPr>
+      <w:r>
+        <w:rPr>
+          <w:rFonts w:ascii="Calibri" w:hAnsi="Calibri" w:cs="Calibri"/>
+          <w:color w:val="000000"/>
+          <w:sz w:val="22"/>
+          <w:szCs w:val="22"/>
         </w:rPr>
         <w:t>D - Dependency Inversion</w:t>
       </w:r>
@@ -247,16 +246,16 @@
         <w:rPr>
           <w:rFonts w:ascii="Calibri" w:hAnsi="Calibri" w:cs="Calibri"/>
           <w:color w:val="000000"/>
-          <w:sz w:val="29"/>
-          <w:szCs w:val="29"/>
-        </w:rPr>
-      </w:pPr>
-      <w:r>
-        <w:rPr>
-          <w:rFonts w:ascii="Calibri" w:hAnsi="Calibri" w:cs="Calibri"/>
-          <w:color w:val="000000"/>
-          <w:sz w:val="29"/>
-          <w:szCs w:val="29"/>
+          <w:sz w:val="22"/>
+          <w:szCs w:val="22"/>
+        </w:rPr>
+      </w:pPr>
+      <w:r>
+        <w:rPr>
+          <w:rFonts w:ascii="Calibri" w:hAnsi="Calibri" w:cs="Calibri"/>
+          <w:color w:val="000000"/>
+          <w:sz w:val="22"/>
+          <w:szCs w:val="22"/>
         </w:rPr>
         <w:t> </w:t>
       </w:r>
@@ -270,16 +269,16 @@
         <w:rPr>
           <w:rFonts w:ascii="Calibri" w:hAnsi="Calibri" w:cs="Calibri"/>
           <w:color w:val="000000"/>
-          <w:sz w:val="29"/>
-          <w:szCs w:val="29"/>
-        </w:rPr>
-      </w:pPr>
-      <w:r>
-        <w:rPr>
-          <w:rFonts w:ascii="Calibri" w:hAnsi="Calibri" w:cs="Calibri"/>
-          <w:color w:val="000000"/>
-          <w:sz w:val="29"/>
-          <w:szCs w:val="29"/>
+          <w:sz w:val="22"/>
+          <w:szCs w:val="22"/>
+        </w:rPr>
+      </w:pPr>
+      <w:r>
+        <w:rPr>
+          <w:rFonts w:ascii="Calibri" w:hAnsi="Calibri" w:cs="Calibri"/>
+          <w:color w:val="000000"/>
+          <w:sz w:val="22"/>
+          <w:szCs w:val="22"/>
         </w:rPr>
         <w:t xml:space="preserve">Here we are going to focus on the concept of Dependency Inversion. Dependency Inversion means that we should have our code depend upon interfaces, not upon the actual services themselves. </w:t>
       </w:r>
@@ -287,8 +286,8 @@
         <w:rPr>
           <w:rFonts w:ascii="Calibri" w:hAnsi="Calibri" w:cs="Calibri"/>
           <w:color w:val="000000"/>
-          <w:sz w:val="29"/>
-          <w:szCs w:val="29"/>
+          <w:sz w:val="22"/>
+          <w:szCs w:val="22"/>
         </w:rPr>
         <w:t>So,</w:t>
       </w:r>
@@ -296,8 +295,8 @@
         <w:rPr>
           <w:rFonts w:ascii="Calibri" w:hAnsi="Calibri" w:cs="Calibri"/>
           <w:color w:val="000000"/>
-          <w:sz w:val="29"/>
-          <w:szCs w:val="29"/>
+          <w:sz w:val="22"/>
+          <w:szCs w:val="22"/>
         </w:rPr>
         <w:t xml:space="preserve"> in practice one service should only know about an interface to another service, not the service itself. </w:t>
       </w:r>
@@ -311,16 +310,16 @@
         <w:rPr>
           <w:rFonts w:ascii="Calibri" w:hAnsi="Calibri" w:cs="Calibri"/>
           <w:color w:val="000000"/>
-          <w:sz w:val="29"/>
-          <w:szCs w:val="29"/>
-        </w:rPr>
-      </w:pPr>
-      <w:r>
-        <w:rPr>
-          <w:rFonts w:ascii="Calibri" w:hAnsi="Calibri" w:cs="Calibri"/>
-          <w:color w:val="000000"/>
-          <w:sz w:val="29"/>
-          <w:szCs w:val="29"/>
+          <w:sz w:val="22"/>
+          <w:szCs w:val="22"/>
+        </w:rPr>
+      </w:pPr>
+      <w:r>
+        <w:rPr>
+          <w:rFonts w:ascii="Calibri" w:hAnsi="Calibri" w:cs="Calibri"/>
+          <w:color w:val="000000"/>
+          <w:sz w:val="22"/>
+          <w:szCs w:val="22"/>
         </w:rPr>
         <w:t> </w:t>
       </w:r>
@@ -334,16 +333,16 @@
         <w:rPr>
           <w:rFonts w:ascii="Calibri" w:hAnsi="Calibri" w:cs="Calibri"/>
           <w:color w:val="000000"/>
-          <w:sz w:val="29"/>
-          <w:szCs w:val="29"/>
-        </w:rPr>
-      </w:pPr>
-      <w:r>
-        <w:rPr>
-          <w:rFonts w:ascii="Calibri" w:hAnsi="Calibri" w:cs="Calibri"/>
-          <w:color w:val="000000"/>
-          <w:sz w:val="29"/>
-          <w:szCs w:val="29"/>
+          <w:sz w:val="22"/>
+          <w:szCs w:val="22"/>
+        </w:rPr>
+      </w:pPr>
+      <w:r>
+        <w:rPr>
+          <w:rFonts w:ascii="Calibri" w:hAnsi="Calibri" w:cs="Calibri"/>
+          <w:color w:val="000000"/>
+          <w:sz w:val="22"/>
+          <w:szCs w:val="22"/>
         </w:rPr>
         <w:t xml:space="preserve">To achieve </w:t>
       </w:r>
@@ -351,8 +350,8 @@
         <w:rPr>
           <w:rFonts w:ascii="Calibri" w:hAnsi="Calibri" w:cs="Calibri"/>
           <w:color w:val="000000"/>
-          <w:sz w:val="29"/>
-          <w:szCs w:val="29"/>
+          <w:sz w:val="22"/>
+          <w:szCs w:val="22"/>
         </w:rPr>
         <w:t>this,</w:t>
       </w:r>
@@ -360,8 +359,8 @@
         <w:rPr>
           <w:rFonts w:ascii="Calibri" w:hAnsi="Calibri" w:cs="Calibri"/>
           <w:color w:val="000000"/>
-          <w:sz w:val="29"/>
-          <w:szCs w:val="29"/>
+          <w:sz w:val="22"/>
+          <w:szCs w:val="22"/>
         </w:rPr>
         <w:t xml:space="preserve"> we use a basic factory pattern when creating services. </w:t>
       </w:r>
@@ -369,8 +368,8 @@
         <w:rPr>
           <w:rFonts w:ascii="Calibri" w:hAnsi="Calibri" w:cs="Calibri"/>
           <w:color w:val="000000"/>
-          <w:sz w:val="29"/>
-          <w:szCs w:val="29"/>
+          <w:sz w:val="22"/>
+          <w:szCs w:val="22"/>
         </w:rPr>
         <w:t>Basically,</w:t>
       </w:r>
@@ -378,8 +377,8 @@
         <w:rPr>
           <w:rFonts w:ascii="Calibri" w:hAnsi="Calibri" w:cs="Calibri"/>
           <w:color w:val="000000"/>
-          <w:sz w:val="29"/>
-          <w:szCs w:val="29"/>
+          <w:sz w:val="22"/>
+          <w:szCs w:val="22"/>
         </w:rPr>
         <w:t xml:space="preserve"> every service will use a factory to gain access to a service, instead of just </w:t>
       </w:r>
@@ -388,8 +387,8 @@
         <w:rPr>
           <w:rFonts w:ascii="Calibri" w:hAnsi="Calibri" w:cs="Calibri"/>
           <w:color w:val="000000"/>
-          <w:sz w:val="29"/>
-          <w:szCs w:val="29"/>
+          <w:sz w:val="22"/>
+          <w:szCs w:val="22"/>
         </w:rPr>
         <w:t>new’ing</w:t>
       </w:r>
@@ -398,8 +397,8 @@
         <w:rPr>
           <w:rFonts w:ascii="Calibri" w:hAnsi="Calibri" w:cs="Calibri"/>
           <w:color w:val="000000"/>
-          <w:sz w:val="29"/>
-          <w:szCs w:val="29"/>
+          <w:sz w:val="22"/>
+          <w:szCs w:val="22"/>
         </w:rPr>
         <w:t xml:space="preserve"> up a service. Below is an example of what I am talking about.</w:t>
       </w:r>
@@ -413,16 +412,16 @@
         <w:rPr>
           <w:rFonts w:ascii="Calibri" w:hAnsi="Calibri" w:cs="Calibri"/>
           <w:color w:val="000000"/>
-          <w:sz w:val="29"/>
-          <w:szCs w:val="29"/>
-        </w:rPr>
-      </w:pPr>
-      <w:r>
-        <w:rPr>
-          <w:rFonts w:ascii="Calibri" w:hAnsi="Calibri" w:cs="Calibri"/>
-          <w:color w:val="000000"/>
-          <w:sz w:val="29"/>
-          <w:szCs w:val="29"/>
+          <w:sz w:val="22"/>
+          <w:szCs w:val="22"/>
+        </w:rPr>
+      </w:pPr>
+      <w:r>
+        <w:rPr>
+          <w:rFonts w:ascii="Calibri" w:hAnsi="Calibri" w:cs="Calibri"/>
+          <w:color w:val="000000"/>
+          <w:sz w:val="22"/>
+          <w:szCs w:val="22"/>
         </w:rPr>
         <w:t> </w:t>
       </w:r>
@@ -995,55 +994,55 @@
           <w:sz w:val="22"/>
           <w:szCs w:val="22"/>
         </w:rPr>
+        <w:t>}</w:t>
+      </w:r>
+    </w:p>
+    <w:p>
+      <w:pPr>
+        <w:autoSpaceDE w:val="0"/>
+        <w:autoSpaceDN w:val="0"/>
+        <w:adjustRightInd w:val="0"/>
+        <w:spacing w:line="280" w:lineRule="atLeast"/>
+        <w:ind w:left="1440"/>
+        <w:rPr>
+          <w:rFonts w:ascii="Calibri" w:hAnsi="Calibri" w:cs="Calibri"/>
+          <w:color w:val="000000"/>
+          <w:sz w:val="22"/>
+          <w:szCs w:val="22"/>
+        </w:rPr>
+      </w:pPr>
+      <w:r>
+        <w:rPr>
+          <w:rFonts w:ascii="Consolas" w:hAnsi="Consolas" w:cs="Consolas"/>
+          <w:color w:val="0D6201"/>
+          <w:sz w:val="22"/>
+          <w:szCs w:val="22"/>
+        </w:rPr>
+        <w:t> </w:t>
+      </w:r>
+    </w:p>
+    <w:p>
+      <w:pPr>
+        <w:autoSpaceDE w:val="0"/>
+        <w:autoSpaceDN w:val="0"/>
+        <w:adjustRightInd w:val="0"/>
+        <w:spacing w:line="280" w:lineRule="atLeast"/>
+        <w:ind w:left="1440"/>
+        <w:rPr>
+          <w:rFonts w:ascii="Calibri" w:hAnsi="Calibri" w:cs="Calibri"/>
+          <w:color w:val="000000"/>
+          <w:sz w:val="22"/>
+          <w:szCs w:val="22"/>
+        </w:rPr>
+      </w:pPr>
+      <w:r>
+        <w:rPr>
+          <w:rFonts w:ascii="Consolas" w:hAnsi="Consolas" w:cs="Consolas"/>
+          <w:color w:val="0D6201"/>
+          <w:sz w:val="22"/>
+          <w:szCs w:val="22"/>
+        </w:rPr>
         <w:lastRenderedPageBreak/>
-        <w:t>}</w:t>
-      </w:r>
-    </w:p>
-    <w:p>
-      <w:pPr>
-        <w:autoSpaceDE w:val="0"/>
-        <w:autoSpaceDN w:val="0"/>
-        <w:adjustRightInd w:val="0"/>
-        <w:spacing w:line="280" w:lineRule="atLeast"/>
-        <w:ind w:left="1440"/>
-        <w:rPr>
-          <w:rFonts w:ascii="Calibri" w:hAnsi="Calibri" w:cs="Calibri"/>
-          <w:color w:val="000000"/>
-          <w:sz w:val="22"/>
-          <w:szCs w:val="22"/>
-        </w:rPr>
-      </w:pPr>
-      <w:r>
-        <w:rPr>
-          <w:rFonts w:ascii="Consolas" w:hAnsi="Consolas" w:cs="Consolas"/>
-          <w:color w:val="0D6201"/>
-          <w:sz w:val="22"/>
-          <w:szCs w:val="22"/>
-        </w:rPr>
-        <w:t> </w:t>
-      </w:r>
-    </w:p>
-    <w:p>
-      <w:pPr>
-        <w:autoSpaceDE w:val="0"/>
-        <w:autoSpaceDN w:val="0"/>
-        <w:adjustRightInd w:val="0"/>
-        <w:spacing w:line="280" w:lineRule="atLeast"/>
-        <w:ind w:left="1440"/>
-        <w:rPr>
-          <w:rFonts w:ascii="Calibri" w:hAnsi="Calibri" w:cs="Calibri"/>
-          <w:color w:val="000000"/>
-          <w:sz w:val="22"/>
-          <w:szCs w:val="22"/>
-        </w:rPr>
-      </w:pPr>
-      <w:r>
-        <w:rPr>
-          <w:rFonts w:ascii="Consolas" w:hAnsi="Consolas" w:cs="Consolas"/>
-          <w:color w:val="0D6201"/>
-          <w:sz w:val="22"/>
-          <w:szCs w:val="22"/>
-        </w:rPr>
         <w:t>// contains the dictionary of overrides provided for this factory instance</w:t>
       </w:r>
     </w:p>
@@ -1596,7 +1595,27 @@
           <w:sz w:val="22"/>
           <w:szCs w:val="22"/>
         </w:rPr>
-        <w:t>T obj)</w:t>
+        <w:t xml:space="preserve">T </w:t>
+      </w:r>
+      <w:proofErr w:type="spellStart"/>
+      <w:r>
+        <w:rPr>
+          <w:rFonts w:ascii="Consolas" w:hAnsi="Consolas" w:cs="Consolas"/>
+          <w:color w:val="000000"/>
+          <w:sz w:val="22"/>
+          <w:szCs w:val="22"/>
+        </w:rPr>
+        <w:t>obj</w:t>
+      </w:r>
+      <w:proofErr w:type="spellEnd"/>
+      <w:r>
+        <w:rPr>
+          <w:rFonts w:ascii="Consolas" w:hAnsi="Consolas" w:cs="Consolas"/>
+          <w:color w:val="000000"/>
+          <w:sz w:val="22"/>
+          <w:szCs w:val="22"/>
+        </w:rPr>
+        <w:t>)</w:t>
       </w:r>
     </w:p>
     <w:p>
@@ -1827,7 +1846,27 @@
           <w:sz w:val="22"/>
           <w:szCs w:val="22"/>
         </w:rPr>
-        <w:t>(T).Name, obj);</w:t>
+        <w:t xml:space="preserve">(T).Name, </w:t>
+      </w:r>
+      <w:proofErr w:type="spellStart"/>
+      <w:r>
+        <w:rPr>
+          <w:rFonts w:ascii="Consolas" w:hAnsi="Consolas" w:cs="Consolas"/>
+          <w:color w:val="000000"/>
+          <w:sz w:val="22"/>
+          <w:szCs w:val="22"/>
+        </w:rPr>
+        <w:t>obj</w:t>
+      </w:r>
+      <w:proofErr w:type="spellEnd"/>
+      <w:r>
+        <w:rPr>
+          <w:rFonts w:ascii="Consolas" w:hAnsi="Consolas" w:cs="Consolas"/>
+          <w:color w:val="000000"/>
+          <w:sz w:val="22"/>
+          <w:szCs w:val="22"/>
+        </w:rPr>
+        <w:t>);</w:t>
       </w:r>
     </w:p>
     <w:p>
@@ -2110,7 +2149,27 @@
           <w:sz w:val="22"/>
           <w:szCs w:val="22"/>
         </w:rPr>
-        <w:t>Type obj)</w:t>
+        <w:t xml:space="preserve">Type </w:t>
+      </w:r>
+      <w:proofErr w:type="spellStart"/>
+      <w:r>
+        <w:rPr>
+          <w:rFonts w:ascii="Consolas" w:hAnsi="Consolas" w:cs="Consolas"/>
+          <w:color w:val="000000"/>
+          <w:sz w:val="22"/>
+          <w:szCs w:val="22"/>
+        </w:rPr>
+        <w:t>obj</w:t>
+      </w:r>
+      <w:proofErr w:type="spellEnd"/>
+      <w:r>
+        <w:rPr>
+          <w:rFonts w:ascii="Consolas" w:hAnsi="Consolas" w:cs="Consolas"/>
+          <w:color w:val="000000"/>
+          <w:sz w:val="22"/>
+          <w:szCs w:val="22"/>
+        </w:rPr>
+        <w:t>)</w:t>
       </w:r>
     </w:p>
     <w:p>
@@ -2341,7 +2400,27 @@
           <w:sz w:val="22"/>
           <w:szCs w:val="22"/>
         </w:rPr>
-        <w:t>(T).Name, obj);</w:t>
+        <w:t xml:space="preserve">(T).Name, </w:t>
+      </w:r>
+      <w:proofErr w:type="spellStart"/>
+      <w:r>
+        <w:rPr>
+          <w:rFonts w:ascii="Consolas" w:hAnsi="Consolas" w:cs="Consolas"/>
+          <w:color w:val="000000"/>
+          <w:sz w:val="22"/>
+          <w:szCs w:val="22"/>
+        </w:rPr>
+        <w:t>obj</w:t>
+      </w:r>
+      <w:proofErr w:type="spellEnd"/>
+      <w:r>
+        <w:rPr>
+          <w:rFonts w:ascii="Consolas" w:hAnsi="Consolas" w:cs="Consolas"/>
+          <w:color w:val="000000"/>
+          <w:sz w:val="22"/>
+          <w:szCs w:val="22"/>
+        </w:rPr>
+        <w:t>);</w:t>
       </w:r>
     </w:p>
     <w:p>
@@ -2669,7 +2748,18 @@
           <w:sz w:val="22"/>
           <w:szCs w:val="22"/>
         </w:rPr>
-        <w:t xml:space="preserve"> _overrides[</w:t>
+        <w:t xml:space="preserve"> _overr</w:t>
+      </w:r>
+      <w:bookmarkStart w:id="0" w:name="_GoBack"/>
+      <w:bookmarkEnd w:id="0"/>
+      <w:r>
+        <w:rPr>
+          <w:rFonts w:ascii="Consolas" w:hAnsi="Consolas" w:cs="Consolas"/>
+          <w:color w:val="000000"/>
+          <w:sz w:val="22"/>
+          <w:szCs w:val="22"/>
+        </w:rPr>
+        <w:t>ides[</w:t>
       </w:r>
       <w:proofErr w:type="spellStart"/>
       <w:r>
@@ -2792,41 +2882,1403 @@
           <w:szCs w:val="22"/>
         </w:rPr>
       </w:pPr>
+      <w:r>
+        <w:rPr>
+          <w:rFonts w:ascii="Consolas" w:hAnsi="Consolas" w:cs="Consolas"/>
+          <w:color w:val="0D6201"/>
+          <w:sz w:val="22"/>
+          <w:szCs w:val="22"/>
+        </w:rPr>
+        <w:t>// No override, so return an instance of the type from the configured types</w:t>
+      </w:r>
+    </w:p>
+    <w:p>
+      <w:pPr>
+        <w:autoSpaceDE w:val="0"/>
+        <w:autoSpaceDN w:val="0"/>
+        <w:adjustRightInd w:val="0"/>
+        <w:spacing w:line="280" w:lineRule="atLeast"/>
+        <w:ind w:left="2160"/>
+        <w:rPr>
+          <w:rFonts w:ascii="Calibri" w:hAnsi="Calibri" w:cs="Calibri"/>
+          <w:color w:val="000000"/>
+          <w:sz w:val="22"/>
+          <w:szCs w:val="22"/>
+        </w:rPr>
+      </w:pPr>
+      <w:r>
+        <w:rPr>
+          <w:rFonts w:ascii="Consolas" w:hAnsi="Consolas" w:cs="Consolas"/>
+          <w:color w:val="0000FF"/>
+          <w:sz w:val="22"/>
+          <w:szCs w:val="22"/>
+        </w:rPr>
+        <w:t>if</w:t>
+      </w:r>
+      <w:r>
+        <w:rPr>
+          <w:rFonts w:ascii="Consolas" w:hAnsi="Consolas" w:cs="Consolas"/>
+          <w:color w:val="000000"/>
+          <w:sz w:val="22"/>
+          <w:szCs w:val="22"/>
+        </w:rPr>
+        <w:t xml:space="preserve"> (_</w:t>
+      </w:r>
+      <w:proofErr w:type="spellStart"/>
       <w:proofErr w:type="gramStart"/>
       <w:r>
         <w:rPr>
           <w:rFonts w:ascii="Consolas" w:hAnsi="Consolas" w:cs="Consolas"/>
+          <w:color w:val="000000"/>
+          <w:sz w:val="22"/>
+          <w:szCs w:val="22"/>
+        </w:rPr>
+        <w:t>types.ContainsKey</w:t>
+      </w:r>
+      <w:proofErr w:type="spellEnd"/>
+      <w:proofErr w:type="gramEnd"/>
+      <w:r>
+        <w:rPr>
+          <w:rFonts w:ascii="Consolas" w:hAnsi="Consolas" w:cs="Consolas"/>
+          <w:color w:val="000000"/>
+          <w:sz w:val="22"/>
+          <w:szCs w:val="22"/>
+        </w:rPr>
+        <w:t>(</w:t>
+      </w:r>
+      <w:proofErr w:type="spellStart"/>
+      <w:r>
+        <w:rPr>
+          <w:rFonts w:ascii="Consolas" w:hAnsi="Consolas" w:cs="Consolas"/>
+          <w:color w:val="0000FF"/>
+          <w:sz w:val="22"/>
+          <w:szCs w:val="22"/>
+        </w:rPr>
+        <w:t>typeof</w:t>
+      </w:r>
+      <w:proofErr w:type="spellEnd"/>
+      <w:r>
+        <w:rPr>
+          <w:rFonts w:ascii="Consolas" w:hAnsi="Consolas" w:cs="Consolas"/>
+          <w:color w:val="000000"/>
+          <w:sz w:val="22"/>
+          <w:szCs w:val="22"/>
+        </w:rPr>
+        <w:t>(T).Name))</w:t>
+      </w:r>
+    </w:p>
+    <w:p>
+      <w:pPr>
+        <w:autoSpaceDE w:val="0"/>
+        <w:autoSpaceDN w:val="0"/>
+        <w:adjustRightInd w:val="0"/>
+        <w:spacing w:line="280" w:lineRule="atLeast"/>
+        <w:ind w:left="2160"/>
+        <w:rPr>
+          <w:rFonts w:ascii="Calibri" w:hAnsi="Calibri" w:cs="Calibri"/>
+          <w:color w:val="000000"/>
+          <w:sz w:val="22"/>
+          <w:szCs w:val="22"/>
+        </w:rPr>
+      </w:pPr>
+      <w:r>
+        <w:rPr>
+          <w:rFonts w:ascii="Consolas" w:hAnsi="Consolas" w:cs="Consolas"/>
+          <w:color w:val="000000"/>
+          <w:sz w:val="22"/>
+          <w:szCs w:val="22"/>
+        </w:rPr>
+        <w:t>{</w:t>
+      </w:r>
+    </w:p>
+    <w:p>
+      <w:pPr>
+        <w:autoSpaceDE w:val="0"/>
+        <w:autoSpaceDN w:val="0"/>
+        <w:adjustRightInd w:val="0"/>
+        <w:spacing w:line="280" w:lineRule="atLeast"/>
+        <w:ind w:left="2880"/>
+        <w:rPr>
+          <w:rFonts w:ascii="Calibri" w:hAnsi="Calibri" w:cs="Calibri"/>
+          <w:color w:val="000000"/>
+          <w:sz w:val="22"/>
+          <w:szCs w:val="22"/>
+        </w:rPr>
+      </w:pPr>
+      <w:r>
+        <w:rPr>
+          <w:rFonts w:ascii="Consolas" w:hAnsi="Consolas" w:cs="Consolas"/>
+          <w:color w:val="0000FF"/>
+          <w:sz w:val="22"/>
+          <w:szCs w:val="22"/>
+        </w:rPr>
+        <w:t>var</w:t>
+      </w:r>
+      <w:r>
+        <w:rPr>
+          <w:rFonts w:ascii="Consolas" w:hAnsi="Consolas" w:cs="Consolas"/>
+          <w:color w:val="000000"/>
+          <w:sz w:val="22"/>
+          <w:szCs w:val="22"/>
+        </w:rPr>
+        <w:t xml:space="preserve"> type = _types[</w:t>
+      </w:r>
+      <w:proofErr w:type="spellStart"/>
+      <w:r>
+        <w:rPr>
+          <w:rFonts w:ascii="Consolas" w:hAnsi="Consolas" w:cs="Consolas"/>
+          <w:color w:val="0000FF"/>
+          <w:sz w:val="22"/>
+          <w:szCs w:val="22"/>
+        </w:rPr>
+        <w:t>typeof</w:t>
+      </w:r>
+      <w:proofErr w:type="spellEnd"/>
+      <w:r>
+        <w:rPr>
+          <w:rFonts w:ascii="Consolas" w:hAnsi="Consolas" w:cs="Consolas"/>
+          <w:color w:val="000000"/>
+          <w:sz w:val="22"/>
+          <w:szCs w:val="22"/>
+        </w:rPr>
+        <w:t>(T</w:t>
+      </w:r>
+      <w:proofErr w:type="gramStart"/>
+      <w:r>
+        <w:rPr>
+          <w:rFonts w:ascii="Consolas" w:hAnsi="Consolas" w:cs="Consolas"/>
+          <w:color w:val="000000"/>
+          <w:sz w:val="22"/>
+          <w:szCs w:val="22"/>
+        </w:rPr>
+        <w:t>).Name</w:t>
+      </w:r>
+      <w:proofErr w:type="gramEnd"/>
+      <w:r>
+        <w:rPr>
+          <w:rFonts w:ascii="Consolas" w:hAnsi="Consolas" w:cs="Consolas"/>
+          <w:color w:val="000000"/>
+          <w:sz w:val="22"/>
+          <w:szCs w:val="22"/>
+        </w:rPr>
+        <w:t xml:space="preserve">] </w:t>
+      </w:r>
+      <w:r>
+        <w:rPr>
+          <w:rFonts w:ascii="Consolas" w:hAnsi="Consolas" w:cs="Consolas"/>
+          <w:color w:val="0000FF"/>
+          <w:sz w:val="22"/>
+          <w:szCs w:val="22"/>
+        </w:rPr>
+        <w:t>as</w:t>
+      </w:r>
+      <w:r>
+        <w:rPr>
+          <w:rFonts w:ascii="Consolas" w:hAnsi="Consolas" w:cs="Consolas"/>
+          <w:color w:val="000000"/>
+          <w:sz w:val="22"/>
+          <w:szCs w:val="22"/>
+        </w:rPr>
+        <w:t xml:space="preserve"> Type;</w:t>
+      </w:r>
+    </w:p>
+    <w:p>
+      <w:pPr>
+        <w:autoSpaceDE w:val="0"/>
+        <w:autoSpaceDN w:val="0"/>
+        <w:adjustRightInd w:val="0"/>
+        <w:spacing w:line="280" w:lineRule="atLeast"/>
+        <w:ind w:left="2880"/>
+        <w:rPr>
+          <w:rFonts w:ascii="Calibri" w:hAnsi="Calibri" w:cs="Calibri"/>
+          <w:color w:val="000000"/>
+          <w:sz w:val="22"/>
+          <w:szCs w:val="22"/>
+        </w:rPr>
+      </w:pPr>
+      <w:r>
+        <w:rPr>
+          <w:rFonts w:ascii="Consolas" w:hAnsi="Consolas" w:cs="Consolas"/>
+          <w:color w:val="0000FF"/>
+          <w:sz w:val="22"/>
+          <w:szCs w:val="22"/>
+        </w:rPr>
+        <w:lastRenderedPageBreak/>
+        <w:t>if</w:t>
+      </w:r>
+      <w:r>
+        <w:rPr>
+          <w:rFonts w:ascii="Consolas" w:hAnsi="Consolas" w:cs="Consolas"/>
+          <w:color w:val="000000"/>
+          <w:sz w:val="22"/>
+          <w:szCs w:val="22"/>
+        </w:rPr>
+        <w:t xml:space="preserve"> (</w:t>
+      </w:r>
+      <w:proofErr w:type="gramStart"/>
+      <w:r>
+        <w:rPr>
+          <w:rFonts w:ascii="Consolas" w:hAnsi="Consolas" w:cs="Consolas"/>
+          <w:color w:val="000000"/>
+          <w:sz w:val="22"/>
+          <w:szCs w:val="22"/>
+        </w:rPr>
+        <w:t>type !</w:t>
+      </w:r>
+      <w:proofErr w:type="gramEnd"/>
+      <w:r>
+        <w:rPr>
+          <w:rFonts w:ascii="Consolas" w:hAnsi="Consolas" w:cs="Consolas"/>
+          <w:color w:val="000000"/>
+          <w:sz w:val="22"/>
+          <w:szCs w:val="22"/>
+        </w:rPr>
+        <w:t xml:space="preserve">= </w:t>
+      </w:r>
+      <w:r>
+        <w:rPr>
+          <w:rFonts w:ascii="Consolas" w:hAnsi="Consolas" w:cs="Consolas"/>
+          <w:color w:val="0000FF"/>
+          <w:sz w:val="22"/>
+          <w:szCs w:val="22"/>
+        </w:rPr>
+        <w:t>null</w:t>
+      </w:r>
+      <w:r>
+        <w:rPr>
+          <w:rFonts w:ascii="Consolas" w:hAnsi="Consolas" w:cs="Consolas"/>
+          <w:color w:val="000000"/>
+          <w:sz w:val="22"/>
+          <w:szCs w:val="22"/>
+        </w:rPr>
+        <w:t>)</w:t>
+      </w:r>
+    </w:p>
+    <w:p>
+      <w:pPr>
+        <w:autoSpaceDE w:val="0"/>
+        <w:autoSpaceDN w:val="0"/>
+        <w:adjustRightInd w:val="0"/>
+        <w:spacing w:line="280" w:lineRule="atLeast"/>
+        <w:ind w:left="2880"/>
+        <w:rPr>
+          <w:rFonts w:ascii="Calibri" w:hAnsi="Calibri" w:cs="Calibri"/>
+          <w:color w:val="000000"/>
+          <w:sz w:val="22"/>
+          <w:szCs w:val="22"/>
+        </w:rPr>
+      </w:pPr>
+      <w:r>
+        <w:rPr>
+          <w:rFonts w:ascii="Consolas" w:hAnsi="Consolas" w:cs="Consolas"/>
+          <w:color w:val="000000"/>
+          <w:sz w:val="22"/>
+          <w:szCs w:val="22"/>
+        </w:rPr>
+        <w:t>{</w:t>
+      </w:r>
+    </w:p>
+    <w:p>
+      <w:pPr>
+        <w:autoSpaceDE w:val="0"/>
+        <w:autoSpaceDN w:val="0"/>
+        <w:adjustRightInd w:val="0"/>
+        <w:spacing w:line="280" w:lineRule="atLeast"/>
+        <w:ind w:left="3600"/>
+        <w:rPr>
+          <w:rFonts w:ascii="Calibri" w:hAnsi="Calibri" w:cs="Calibri"/>
+          <w:color w:val="000000"/>
+          <w:sz w:val="22"/>
+          <w:szCs w:val="22"/>
+        </w:rPr>
+      </w:pPr>
+      <w:r>
+        <w:rPr>
+          <w:rFonts w:ascii="Consolas" w:hAnsi="Consolas" w:cs="Consolas"/>
+          <w:color w:val="0000FF"/>
+          <w:sz w:val="22"/>
+          <w:szCs w:val="22"/>
+        </w:rPr>
+        <w:t>return</w:t>
+      </w:r>
+      <w:r>
+        <w:rPr>
+          <w:rFonts w:ascii="Consolas" w:hAnsi="Consolas" w:cs="Consolas"/>
+          <w:color w:val="000000"/>
+          <w:sz w:val="22"/>
+          <w:szCs w:val="22"/>
+        </w:rPr>
+        <w:t xml:space="preserve"> </w:t>
+      </w:r>
+      <w:proofErr w:type="spellStart"/>
+      <w:r>
+        <w:rPr>
+          <w:rFonts w:ascii="Consolas" w:hAnsi="Consolas" w:cs="Consolas"/>
+          <w:color w:val="000000"/>
+          <w:sz w:val="22"/>
+          <w:szCs w:val="22"/>
+        </w:rPr>
+        <w:t>Activator.CreateInstance</w:t>
+      </w:r>
+      <w:proofErr w:type="spellEnd"/>
+      <w:r>
+        <w:rPr>
+          <w:rFonts w:ascii="Consolas" w:hAnsi="Consolas" w:cs="Consolas"/>
+          <w:color w:val="000000"/>
+          <w:sz w:val="22"/>
+          <w:szCs w:val="22"/>
+        </w:rPr>
+        <w:t xml:space="preserve">(type) </w:t>
+      </w:r>
+      <w:r>
+        <w:rPr>
+          <w:rFonts w:ascii="Consolas" w:hAnsi="Consolas" w:cs="Consolas"/>
+          <w:color w:val="0000FF"/>
+          <w:sz w:val="22"/>
+          <w:szCs w:val="22"/>
+        </w:rPr>
+        <w:t>as</w:t>
+      </w:r>
+      <w:r>
+        <w:rPr>
+          <w:rFonts w:ascii="Consolas" w:hAnsi="Consolas" w:cs="Consolas"/>
+          <w:color w:val="000000"/>
+          <w:sz w:val="22"/>
+          <w:szCs w:val="22"/>
+        </w:rPr>
+        <w:t xml:space="preserve"> T;</w:t>
+      </w:r>
+    </w:p>
+    <w:p>
+      <w:pPr>
+        <w:autoSpaceDE w:val="0"/>
+        <w:autoSpaceDN w:val="0"/>
+        <w:adjustRightInd w:val="0"/>
+        <w:spacing w:line="280" w:lineRule="atLeast"/>
+        <w:ind w:left="2880"/>
+        <w:rPr>
+          <w:rFonts w:ascii="Calibri" w:hAnsi="Calibri" w:cs="Calibri"/>
+          <w:color w:val="000000"/>
+          <w:sz w:val="22"/>
+          <w:szCs w:val="22"/>
+        </w:rPr>
+      </w:pPr>
+      <w:r>
+        <w:rPr>
+          <w:rFonts w:ascii="Consolas" w:hAnsi="Consolas" w:cs="Consolas"/>
+          <w:color w:val="000000"/>
+          <w:sz w:val="22"/>
+          <w:szCs w:val="22"/>
+        </w:rPr>
+        <w:t>}</w:t>
+      </w:r>
+    </w:p>
+    <w:p>
+      <w:pPr>
+        <w:autoSpaceDE w:val="0"/>
+        <w:autoSpaceDN w:val="0"/>
+        <w:adjustRightInd w:val="0"/>
+        <w:spacing w:line="280" w:lineRule="atLeast"/>
+        <w:ind w:left="2160"/>
+        <w:rPr>
+          <w:rFonts w:ascii="Calibri" w:hAnsi="Calibri" w:cs="Calibri"/>
+          <w:color w:val="000000"/>
+          <w:sz w:val="22"/>
+          <w:szCs w:val="22"/>
+        </w:rPr>
+      </w:pPr>
+      <w:r>
+        <w:rPr>
+          <w:rFonts w:ascii="Consolas" w:hAnsi="Consolas" w:cs="Consolas"/>
+          <w:color w:val="000000"/>
+          <w:sz w:val="22"/>
+          <w:szCs w:val="22"/>
+        </w:rPr>
+        <w:t>}</w:t>
+      </w:r>
+    </w:p>
+    <w:p>
+      <w:pPr>
+        <w:autoSpaceDE w:val="0"/>
+        <w:autoSpaceDN w:val="0"/>
+        <w:adjustRightInd w:val="0"/>
+        <w:spacing w:line="280" w:lineRule="atLeast"/>
+        <w:ind w:left="2160"/>
+        <w:rPr>
+          <w:rFonts w:ascii="Calibri" w:hAnsi="Calibri" w:cs="Calibri"/>
+          <w:color w:val="000000"/>
+          <w:sz w:val="22"/>
+          <w:szCs w:val="22"/>
+        </w:rPr>
+      </w:pPr>
+      <w:r>
+        <w:rPr>
+          <w:rFonts w:ascii="Consolas" w:hAnsi="Consolas" w:cs="Consolas"/>
           <w:color w:val="0D6201"/>
           <w:sz w:val="22"/>
           <w:szCs w:val="22"/>
         </w:rPr>
-        <w:t>// No override,</w:t>
+        <w:t>// Oops, no override OR configuration for this type</w:t>
+      </w:r>
+    </w:p>
+    <w:p>
+      <w:pPr>
+        <w:autoSpaceDE w:val="0"/>
+        <w:autoSpaceDN w:val="0"/>
+        <w:adjustRightInd w:val="0"/>
+        <w:spacing w:line="280" w:lineRule="atLeast"/>
+        <w:ind w:left="2160"/>
+        <w:rPr>
+          <w:rFonts w:ascii="Calibri" w:hAnsi="Calibri" w:cs="Calibri"/>
+          <w:color w:val="000000"/>
+          <w:sz w:val="22"/>
+          <w:szCs w:val="22"/>
+        </w:rPr>
+      </w:pPr>
+      <w:r>
+        <w:rPr>
+          <w:rFonts w:ascii="Consolas" w:hAnsi="Consolas" w:cs="Consolas"/>
+          <w:color w:val="0000FF"/>
+          <w:sz w:val="22"/>
+          <w:szCs w:val="22"/>
+        </w:rPr>
+        <w:t>throw new</w:t>
+      </w:r>
+      <w:r>
+        <w:rPr>
+          <w:rFonts w:ascii="Consolas" w:hAnsi="Consolas" w:cs="Consolas"/>
+          <w:color w:val="000000"/>
+          <w:sz w:val="22"/>
+          <w:szCs w:val="22"/>
+        </w:rPr>
+        <w:t xml:space="preserve"> </w:t>
+      </w:r>
+      <w:proofErr w:type="spellStart"/>
+      <w:r>
+        <w:rPr>
+          <w:rFonts w:ascii="Consolas" w:hAnsi="Consolas" w:cs="Consolas"/>
+          <w:color w:val="000000"/>
+          <w:sz w:val="22"/>
+          <w:szCs w:val="22"/>
+        </w:rPr>
+        <w:t>ArgumentException</w:t>
+      </w:r>
+      <w:proofErr w:type="spellEnd"/>
+      <w:r>
+        <w:rPr>
+          <w:rFonts w:ascii="Consolas" w:hAnsi="Consolas" w:cs="Consolas"/>
+          <w:color w:val="000000"/>
+          <w:sz w:val="22"/>
+          <w:szCs w:val="22"/>
+        </w:rPr>
+        <w:t>(</w:t>
+      </w:r>
+      <w:r>
+        <w:rPr>
+          <w:rFonts w:ascii="Consolas" w:hAnsi="Consolas" w:cs="Consolas"/>
+          <w:color w:val="900112"/>
+          <w:sz w:val="22"/>
+          <w:szCs w:val="22"/>
+        </w:rPr>
+        <w:t>$"{</w:t>
+      </w:r>
+      <w:proofErr w:type="spellStart"/>
+      <w:r>
+        <w:rPr>
+          <w:rFonts w:ascii="Consolas" w:hAnsi="Consolas" w:cs="Consolas"/>
+          <w:color w:val="0000FF"/>
+          <w:sz w:val="22"/>
+          <w:szCs w:val="22"/>
+        </w:rPr>
+        <w:t>typeof</w:t>
+      </w:r>
+      <w:proofErr w:type="spellEnd"/>
+      <w:r>
+        <w:rPr>
+          <w:rFonts w:ascii="Consolas" w:hAnsi="Consolas" w:cs="Consolas"/>
+          <w:color w:val="000000"/>
+          <w:sz w:val="22"/>
+          <w:szCs w:val="22"/>
+        </w:rPr>
+        <w:t>(T</w:t>
+      </w:r>
+      <w:proofErr w:type="gramStart"/>
+      <w:r>
+        <w:rPr>
+          <w:rFonts w:ascii="Consolas" w:hAnsi="Consolas" w:cs="Consolas"/>
+          <w:color w:val="000000"/>
+          <w:sz w:val="22"/>
+          <w:szCs w:val="22"/>
+        </w:rPr>
+        <w:t>).Name</w:t>
       </w:r>
       <w:proofErr w:type="gramEnd"/>
       <w:r>
         <w:rPr>
           <w:rFonts w:ascii="Consolas" w:hAnsi="Consolas" w:cs="Consolas"/>
-          <w:color w:val="0D6201"/>
-          <w:sz w:val="22"/>
-          <w:szCs w:val="22"/>
-        </w:rPr>
-        <w:t xml:space="preserve"> so return an instance of the type from the configured types</w:t>
-      </w:r>
-    </w:p>
-    <w:p>
-      <w:pPr>
-        <w:autoSpaceDE w:val="0"/>
-        <w:autoSpaceDN w:val="0"/>
-        <w:adjustRightInd w:val="0"/>
-        <w:spacing w:line="280" w:lineRule="atLeast"/>
-        <w:ind w:left="2160"/>
-        <w:rPr>
-          <w:rFonts w:ascii="Calibri" w:hAnsi="Calibri" w:cs="Calibri"/>
-          <w:color w:val="000000"/>
-          <w:sz w:val="22"/>
-          <w:szCs w:val="22"/>
-        </w:rPr>
-      </w:pPr>
+          <w:color w:val="900112"/>
+          <w:sz w:val="22"/>
+          <w:szCs w:val="22"/>
+        </w:rPr>
+        <w:t>} is not supported by this factory"</w:t>
+      </w:r>
+      <w:r>
+        <w:rPr>
+          <w:rFonts w:ascii="Consolas" w:hAnsi="Consolas" w:cs="Consolas"/>
+          <w:color w:val="000000"/>
+          <w:sz w:val="22"/>
+          <w:szCs w:val="22"/>
+        </w:rPr>
+        <w:t>);</w:t>
+      </w:r>
+    </w:p>
+    <w:p>
+      <w:pPr>
+        <w:autoSpaceDE w:val="0"/>
+        <w:autoSpaceDN w:val="0"/>
+        <w:adjustRightInd w:val="0"/>
+        <w:spacing w:line="280" w:lineRule="atLeast"/>
+        <w:ind w:left="1440"/>
+        <w:rPr>
+          <w:rFonts w:ascii="Calibri" w:hAnsi="Calibri" w:cs="Calibri"/>
+          <w:color w:val="000000"/>
+          <w:sz w:val="22"/>
+          <w:szCs w:val="22"/>
+        </w:rPr>
+      </w:pPr>
+      <w:r>
+        <w:rPr>
+          <w:rFonts w:ascii="Consolas" w:hAnsi="Consolas" w:cs="Consolas"/>
+          <w:color w:val="000000"/>
+          <w:sz w:val="22"/>
+          <w:szCs w:val="22"/>
+        </w:rPr>
+        <w:t>}</w:t>
+      </w:r>
+    </w:p>
+    <w:p>
+      <w:pPr>
+        <w:autoSpaceDE w:val="0"/>
+        <w:autoSpaceDN w:val="0"/>
+        <w:adjustRightInd w:val="0"/>
+        <w:spacing w:line="280" w:lineRule="atLeast"/>
+        <w:ind w:left="720"/>
+        <w:rPr>
+          <w:rFonts w:ascii="Calibri" w:hAnsi="Calibri" w:cs="Calibri"/>
+          <w:color w:val="000000"/>
+          <w:sz w:val="22"/>
+          <w:szCs w:val="22"/>
+        </w:rPr>
+      </w:pPr>
+      <w:r>
+        <w:rPr>
+          <w:rFonts w:ascii="Consolas" w:hAnsi="Consolas" w:cs="Consolas"/>
+          <w:color w:val="000000"/>
+          <w:sz w:val="22"/>
+          <w:szCs w:val="22"/>
+        </w:rPr>
+        <w:t>}</w:t>
+      </w:r>
+    </w:p>
+    <w:p>
+      <w:pPr>
+        <w:autoSpaceDE w:val="0"/>
+        <w:autoSpaceDN w:val="0"/>
+        <w:adjustRightInd w:val="0"/>
+        <w:spacing w:line="280" w:lineRule="atLeast"/>
+        <w:rPr>
+          <w:rFonts w:ascii="Calibri" w:hAnsi="Calibri" w:cs="Calibri"/>
+          <w:color w:val="000000"/>
+          <w:sz w:val="22"/>
+          <w:szCs w:val="22"/>
+        </w:rPr>
+      </w:pPr>
+      <w:r>
+        <w:rPr>
+          <w:rFonts w:ascii="Consolas" w:hAnsi="Consolas" w:cs="Consolas"/>
+          <w:color w:val="000000"/>
+          <w:sz w:val="22"/>
+          <w:szCs w:val="22"/>
+        </w:rPr>
+        <w:t>}</w:t>
+      </w:r>
+    </w:p>
+    <w:p>
+      <w:pPr>
+        <w:autoSpaceDE w:val="0"/>
+        <w:autoSpaceDN w:val="0"/>
+        <w:adjustRightInd w:val="0"/>
+        <w:spacing w:line="360" w:lineRule="atLeast"/>
+        <w:rPr>
+          <w:rFonts w:ascii="Calibri" w:hAnsi="Calibri" w:cs="Calibri"/>
+          <w:color w:val="0B4CB4"/>
+          <w:sz w:val="22"/>
+          <w:szCs w:val="22"/>
+          <w:u w:val="single" w:color="0B4CB4"/>
+        </w:rPr>
+      </w:pPr>
+    </w:p>
+    <w:p>
+      <w:pPr>
+        <w:autoSpaceDE w:val="0"/>
+        <w:autoSpaceDN w:val="0"/>
+        <w:adjustRightInd w:val="0"/>
+        <w:spacing w:line="360" w:lineRule="atLeast"/>
+        <w:rPr>
+          <w:rFonts w:ascii="Calibri" w:hAnsi="Calibri" w:cs="Calibri"/>
+          <w:color w:val="000000"/>
+          <w:sz w:val="22"/>
+          <w:szCs w:val="22"/>
+        </w:rPr>
+      </w:pPr>
+      <w:r>
+        <w:rPr>
+          <w:rFonts w:ascii="Calibri" w:hAnsi="Calibri" w:cs="Calibri"/>
+          <w:color w:val="000000"/>
+          <w:sz w:val="22"/>
+          <w:szCs w:val="22"/>
+        </w:rPr>
+        <w:t>In our class we intentionally have kept as much technology out of it as possible. We are basically using the most basic parts of .NET. We do this because we want to focus on the concepts, and not how to do something with a particular framework.</w:t>
+      </w:r>
+    </w:p>
+    <w:p>
+      <w:pPr>
+        <w:autoSpaceDE w:val="0"/>
+        <w:autoSpaceDN w:val="0"/>
+        <w:adjustRightInd w:val="0"/>
+        <w:spacing w:line="360" w:lineRule="atLeast"/>
+        <w:rPr>
+          <w:rFonts w:ascii="Calibri" w:hAnsi="Calibri" w:cs="Calibri"/>
+          <w:color w:val="000000"/>
+          <w:sz w:val="22"/>
+          <w:szCs w:val="22"/>
+        </w:rPr>
+      </w:pPr>
+      <w:r>
+        <w:rPr>
+          <w:rFonts w:ascii="Calibri" w:hAnsi="Calibri" w:cs="Calibri"/>
+          <w:color w:val="000000"/>
+          <w:sz w:val="22"/>
+          <w:szCs w:val="22"/>
+        </w:rPr>
+        <w:t> </w:t>
+      </w:r>
+    </w:p>
+    <w:p>
+      <w:pPr>
+        <w:autoSpaceDE w:val="0"/>
+        <w:autoSpaceDN w:val="0"/>
+        <w:adjustRightInd w:val="0"/>
+        <w:spacing w:line="360" w:lineRule="atLeast"/>
+        <w:rPr>
+          <w:rFonts w:ascii="Calibri" w:hAnsi="Calibri" w:cs="Calibri"/>
+          <w:color w:val="000000"/>
+          <w:sz w:val="22"/>
+          <w:szCs w:val="22"/>
+        </w:rPr>
+      </w:pPr>
+      <w:r>
+        <w:rPr>
+          <w:rFonts w:ascii="Calibri" w:hAnsi="Calibri" w:cs="Calibri"/>
+          <w:color w:val="000000"/>
+          <w:sz w:val="22"/>
+          <w:szCs w:val="22"/>
+        </w:rPr>
+        <w:t>We did hide away how we implemented DI behind a base factory (</w:t>
+      </w:r>
+      <w:proofErr w:type="spellStart"/>
+      <w:r>
+        <w:rPr>
+          <w:rFonts w:ascii="Calibri" w:hAnsi="Calibri" w:cs="Calibri"/>
+          <w:color w:val="000000"/>
+          <w:sz w:val="22"/>
+          <w:szCs w:val="22"/>
+        </w:rPr>
+        <w:t>FactoryBase</w:t>
+      </w:r>
+      <w:proofErr w:type="spellEnd"/>
+      <w:r>
+        <w:rPr>
+          <w:rFonts w:ascii="Calibri" w:hAnsi="Calibri" w:cs="Calibri"/>
+          <w:color w:val="000000"/>
+          <w:sz w:val="22"/>
+          <w:szCs w:val="22"/>
+        </w:rPr>
+        <w:t>). That allows us to change how we implement our factory pattern, without changing the rest of the code. We should be able to change dependency injection technology, without changing any of the other code in our system.</w:t>
+      </w:r>
+    </w:p>
+    <w:p>
+      <w:pPr>
+        <w:autoSpaceDE w:val="0"/>
+        <w:autoSpaceDN w:val="0"/>
+        <w:adjustRightInd w:val="0"/>
+        <w:spacing w:line="360" w:lineRule="atLeast"/>
+        <w:rPr>
+          <w:rFonts w:ascii="Calibri" w:hAnsi="Calibri" w:cs="Calibri"/>
+          <w:color w:val="000000"/>
+          <w:sz w:val="22"/>
+          <w:szCs w:val="22"/>
+        </w:rPr>
+      </w:pPr>
+      <w:r>
+        <w:rPr>
+          <w:rFonts w:ascii="Calibri" w:hAnsi="Calibri" w:cs="Calibri"/>
+          <w:color w:val="000000"/>
+          <w:sz w:val="22"/>
+          <w:szCs w:val="22"/>
+        </w:rPr>
+        <w:t> </w:t>
+      </w:r>
+    </w:p>
+    <w:p>
+      <w:pPr>
+        <w:autoSpaceDE w:val="0"/>
+        <w:autoSpaceDN w:val="0"/>
+        <w:adjustRightInd w:val="0"/>
+        <w:spacing w:line="360" w:lineRule="atLeast"/>
+        <w:rPr>
+          <w:rFonts w:ascii="Calibri" w:hAnsi="Calibri" w:cs="Calibri"/>
+          <w:color w:val="000000"/>
+          <w:sz w:val="22"/>
+          <w:szCs w:val="22"/>
+        </w:rPr>
+      </w:pPr>
+      <w:r>
+        <w:rPr>
+          <w:rFonts w:ascii="Calibri" w:hAnsi="Calibri" w:cs="Calibri"/>
+          <w:color w:val="000000"/>
+          <w:sz w:val="22"/>
+          <w:szCs w:val="22"/>
+        </w:rPr>
+        <w:t>So,</w:t>
+      </w:r>
+      <w:r>
+        <w:rPr>
+          <w:rFonts w:ascii="Calibri" w:hAnsi="Calibri" w:cs="Calibri"/>
+          <w:color w:val="000000"/>
+          <w:sz w:val="22"/>
+          <w:szCs w:val="22"/>
+        </w:rPr>
+        <w:t xml:space="preserve"> to switch our </w:t>
+      </w:r>
+      <w:proofErr w:type="spellStart"/>
+      <w:r>
+        <w:rPr>
+          <w:rFonts w:ascii="Calibri" w:hAnsi="Calibri" w:cs="Calibri"/>
+          <w:color w:val="000000"/>
+          <w:sz w:val="22"/>
+          <w:szCs w:val="22"/>
+        </w:rPr>
+        <w:t>Factory</w:t>
+      </w:r>
+      <w:r>
+        <w:rPr>
+          <w:rFonts w:ascii="Calibri" w:hAnsi="Calibri" w:cs="Calibri"/>
+          <w:color w:val="000000"/>
+          <w:sz w:val="22"/>
+          <w:szCs w:val="22"/>
+        </w:rPr>
+        <w:t>Base</w:t>
+      </w:r>
+      <w:proofErr w:type="spellEnd"/>
+      <w:r>
+        <w:rPr>
+          <w:rFonts w:ascii="Calibri" w:hAnsi="Calibri" w:cs="Calibri"/>
+          <w:color w:val="000000"/>
+          <w:sz w:val="22"/>
+          <w:szCs w:val="22"/>
+        </w:rPr>
+        <w:t xml:space="preserve"> to use .NET Core we should only have to change a couple of methods to use .NET Core’s way of handling dependency injection. And boom we are done.</w:t>
+      </w:r>
+    </w:p>
+    <w:p>
+      <w:pPr>
+        <w:autoSpaceDE w:val="0"/>
+        <w:autoSpaceDN w:val="0"/>
+        <w:adjustRightInd w:val="0"/>
+        <w:spacing w:line="360" w:lineRule="atLeast"/>
+        <w:rPr>
+          <w:rFonts w:cstheme="minorHAnsi"/>
+          <w:color w:val="000000"/>
+          <w:sz w:val="22"/>
+          <w:szCs w:val="22"/>
+        </w:rPr>
+      </w:pPr>
+    </w:p>
+    <w:p>
+      <w:pPr>
+        <w:rPr>
+          <w:rFonts w:eastAsia="Times New Roman" w:cstheme="minorHAnsi"/>
+          <w:sz w:val="22"/>
+          <w:szCs w:val="22"/>
+        </w:rPr>
+      </w:pPr>
+      <w:r>
+        <w:rPr>
+          <w:rFonts w:cstheme="minorHAnsi"/>
+          <w:color w:val="000000"/>
+          <w:sz w:val="22"/>
+          <w:szCs w:val="22"/>
+        </w:rPr>
+        <w:t xml:space="preserve">First, we will need to add a reference to a </w:t>
+      </w:r>
+      <w:proofErr w:type="spellStart"/>
+      <w:r>
+        <w:rPr>
+          <w:rFonts w:cstheme="minorHAnsi"/>
+          <w:color w:val="000000"/>
+          <w:sz w:val="22"/>
+          <w:szCs w:val="22"/>
+        </w:rPr>
+        <w:t>nuget</w:t>
+      </w:r>
+      <w:proofErr w:type="spellEnd"/>
+      <w:r>
+        <w:rPr>
+          <w:rFonts w:cstheme="minorHAnsi"/>
+          <w:color w:val="000000"/>
+          <w:sz w:val="22"/>
+          <w:szCs w:val="22"/>
+        </w:rPr>
+        <w:t xml:space="preserve"> package “</w:t>
+      </w:r>
+      <w:proofErr w:type="spellStart"/>
+      <w:proofErr w:type="gramStart"/>
+      <w:r>
+        <w:rPr>
+          <w:rFonts w:eastAsia="Times New Roman" w:cstheme="minorHAnsi"/>
+          <w:color w:val="252424"/>
+          <w:sz w:val="22"/>
+          <w:szCs w:val="22"/>
+          <w:shd w:val="clear" w:color="auto" w:fill="FCFCFB"/>
+        </w:rPr>
+        <w:t>Microsoft.Extensions.DependencyInjection</w:t>
+      </w:r>
+      <w:proofErr w:type="spellEnd"/>
+      <w:proofErr w:type="gramEnd"/>
+      <w:r>
+        <w:rPr>
+          <w:rFonts w:cstheme="minorHAnsi"/>
+          <w:color w:val="000000"/>
+          <w:sz w:val="22"/>
+          <w:szCs w:val="22"/>
+        </w:rPr>
+        <w:t>”.</w:t>
+      </w:r>
+    </w:p>
+    <w:p>
+      <w:pPr>
+        <w:autoSpaceDE w:val="0"/>
+        <w:autoSpaceDN w:val="0"/>
+        <w:adjustRightInd w:val="0"/>
+        <w:spacing w:line="360" w:lineRule="atLeast"/>
+        <w:rPr>
+          <w:rFonts w:ascii="Calibri" w:hAnsi="Calibri" w:cs="Calibri"/>
+          <w:color w:val="000000"/>
+          <w:sz w:val="22"/>
+          <w:szCs w:val="22"/>
+        </w:rPr>
+      </w:pPr>
+      <w:r>
+        <w:rPr>
+          <w:rFonts w:ascii="Calibri" w:hAnsi="Calibri" w:cs="Calibri"/>
+          <w:color w:val="000000"/>
+          <w:sz w:val="22"/>
+          <w:szCs w:val="22"/>
+        </w:rPr>
+        <w:t> </w:t>
+      </w:r>
+    </w:p>
+    <w:p>
+      <w:pPr>
+        <w:autoSpaceDE w:val="0"/>
+        <w:autoSpaceDN w:val="0"/>
+        <w:adjustRightInd w:val="0"/>
+        <w:spacing w:line="360" w:lineRule="atLeast"/>
+        <w:rPr>
+          <w:rFonts w:ascii="Calibri" w:hAnsi="Calibri" w:cs="Calibri"/>
+          <w:color w:val="000000"/>
+          <w:sz w:val="22"/>
+          <w:szCs w:val="22"/>
+        </w:rPr>
+      </w:pPr>
+      <w:r>
+        <w:rPr>
+          <w:rFonts w:ascii="Calibri" w:hAnsi="Calibri" w:cs="Calibri"/>
+          <w:color w:val="000000"/>
+          <w:sz w:val="22"/>
+          <w:szCs w:val="22"/>
+        </w:rPr>
+        <w:t xml:space="preserve">To do this in .NET Core we have to just use two classes, </w:t>
+      </w:r>
+      <w:proofErr w:type="spellStart"/>
+      <w:r>
+        <w:rPr>
+          <w:rFonts w:ascii="Calibri" w:hAnsi="Calibri" w:cs="Calibri"/>
+          <w:color w:val="000000"/>
+          <w:sz w:val="22"/>
+          <w:szCs w:val="22"/>
+        </w:rPr>
+        <w:t>ServiceProvider</w:t>
+      </w:r>
+      <w:proofErr w:type="spellEnd"/>
+      <w:r>
+        <w:rPr>
+          <w:rFonts w:ascii="Calibri" w:hAnsi="Calibri" w:cs="Calibri"/>
+          <w:color w:val="000000"/>
+          <w:sz w:val="22"/>
+          <w:szCs w:val="22"/>
+        </w:rPr>
+        <w:t xml:space="preserve"> and </w:t>
+      </w:r>
+      <w:proofErr w:type="spellStart"/>
+      <w:r>
+        <w:rPr>
+          <w:rFonts w:ascii="Calibri" w:hAnsi="Calibri" w:cs="Calibri"/>
+          <w:color w:val="000000"/>
+          <w:sz w:val="22"/>
+          <w:szCs w:val="22"/>
+        </w:rPr>
+        <w:t>ServiceCollection</w:t>
+      </w:r>
+      <w:proofErr w:type="spellEnd"/>
+      <w:r>
+        <w:rPr>
+          <w:rFonts w:ascii="Calibri" w:hAnsi="Calibri" w:cs="Calibri"/>
+          <w:color w:val="000000"/>
+          <w:sz w:val="22"/>
+          <w:szCs w:val="22"/>
+        </w:rPr>
+        <w:t xml:space="preserve">. To add services to the </w:t>
+      </w:r>
+      <w:r>
+        <w:rPr>
+          <w:rFonts w:ascii="Calibri" w:hAnsi="Calibri" w:cs="Calibri"/>
+          <w:color w:val="000000"/>
+          <w:sz w:val="22"/>
+          <w:szCs w:val="22"/>
+        </w:rPr>
+        <w:t>collection,</w:t>
+      </w:r>
+      <w:r>
+        <w:rPr>
+          <w:rFonts w:ascii="Calibri" w:hAnsi="Calibri" w:cs="Calibri"/>
+          <w:color w:val="000000"/>
+          <w:sz w:val="22"/>
+          <w:szCs w:val="22"/>
+        </w:rPr>
+        <w:t xml:space="preserve"> create a new </w:t>
+      </w:r>
+      <w:proofErr w:type="spellStart"/>
+      <w:r>
+        <w:rPr>
+          <w:rFonts w:ascii="Calibri" w:hAnsi="Calibri" w:cs="Calibri"/>
+          <w:color w:val="000000"/>
+          <w:sz w:val="22"/>
+          <w:szCs w:val="22"/>
+        </w:rPr>
+        <w:t>ServiceDe</w:t>
+      </w:r>
+      <w:r>
+        <w:rPr>
+          <w:rFonts w:ascii="Calibri" w:hAnsi="Calibri" w:cs="Calibri"/>
+          <w:color w:val="000000"/>
+          <w:sz w:val="22"/>
+          <w:szCs w:val="22"/>
+        </w:rPr>
+        <w:t>s</w:t>
+      </w:r>
+      <w:r>
+        <w:rPr>
+          <w:rFonts w:ascii="Calibri" w:hAnsi="Calibri" w:cs="Calibri"/>
+          <w:color w:val="000000"/>
+          <w:sz w:val="22"/>
+          <w:szCs w:val="22"/>
+        </w:rPr>
+        <w:t>criptor</w:t>
+      </w:r>
+      <w:proofErr w:type="spellEnd"/>
+      <w:r>
+        <w:rPr>
+          <w:rFonts w:ascii="Calibri" w:hAnsi="Calibri" w:cs="Calibri"/>
+          <w:color w:val="000000"/>
+          <w:sz w:val="22"/>
+          <w:szCs w:val="22"/>
+        </w:rPr>
+        <w:t>. Then add that descriptor to the collection.</w:t>
+      </w:r>
+    </w:p>
+    <w:p>
+      <w:pPr>
+        <w:autoSpaceDE w:val="0"/>
+        <w:autoSpaceDN w:val="0"/>
+        <w:adjustRightInd w:val="0"/>
+        <w:spacing w:line="360" w:lineRule="atLeast"/>
+        <w:rPr>
+          <w:rFonts w:ascii="Calibri" w:hAnsi="Calibri" w:cs="Calibri"/>
+          <w:color w:val="000000"/>
+          <w:sz w:val="22"/>
+          <w:szCs w:val="22"/>
+        </w:rPr>
+      </w:pPr>
+      <w:r>
+        <w:rPr>
+          <w:rFonts w:ascii="Calibri" w:hAnsi="Calibri" w:cs="Calibri"/>
+          <w:color w:val="000000"/>
+          <w:sz w:val="22"/>
+          <w:szCs w:val="22"/>
+        </w:rPr>
+        <w:t> </w:t>
+      </w:r>
+    </w:p>
+    <w:p>
+      <w:pPr>
+        <w:autoSpaceDE w:val="0"/>
+        <w:autoSpaceDN w:val="0"/>
+        <w:adjustRightInd w:val="0"/>
+        <w:spacing w:line="280" w:lineRule="atLeast"/>
+        <w:ind w:left="720"/>
+        <w:rPr>
+          <w:rFonts w:ascii="Calibri" w:hAnsi="Calibri" w:cs="Calibri"/>
+          <w:color w:val="000000"/>
+          <w:sz w:val="22"/>
+          <w:szCs w:val="22"/>
+        </w:rPr>
+      </w:pPr>
+      <w:bookmarkStart w:id="1" w:name="OLE_LINK8"/>
+      <w:r>
+        <w:rPr>
+          <w:rFonts w:ascii="Consolas" w:hAnsi="Consolas" w:cs="Consolas"/>
+          <w:color w:val="000000"/>
+          <w:sz w:val="22"/>
+          <w:szCs w:val="22"/>
+        </w:rPr>
+        <w:t xml:space="preserve">var service = new </w:t>
+      </w:r>
+      <w:proofErr w:type="spellStart"/>
+      <w:r>
+        <w:rPr>
+          <w:rFonts w:ascii="Consolas" w:hAnsi="Consolas" w:cs="Consolas"/>
+          <w:color w:val="000000"/>
+          <w:sz w:val="22"/>
+          <w:szCs w:val="22"/>
+        </w:rPr>
+        <w:t>ServiceDescriptor</w:t>
+      </w:r>
+      <w:proofErr w:type="spellEnd"/>
+      <w:r>
+        <w:rPr>
+          <w:rFonts w:ascii="Consolas" w:hAnsi="Consolas" w:cs="Consolas"/>
+          <w:color w:val="000000"/>
+          <w:sz w:val="22"/>
+          <w:szCs w:val="22"/>
+        </w:rPr>
+        <w:t>(</w:t>
+      </w:r>
+      <w:proofErr w:type="spellStart"/>
+      <w:r>
+        <w:rPr>
+          <w:rFonts w:ascii="Consolas" w:hAnsi="Consolas" w:cs="Consolas"/>
+          <w:color w:val="000000"/>
+          <w:sz w:val="22"/>
+          <w:szCs w:val="22"/>
+        </w:rPr>
+        <w:t>typeof</w:t>
+      </w:r>
+      <w:proofErr w:type="spellEnd"/>
+      <w:r>
+        <w:rPr>
+          <w:rFonts w:ascii="Consolas" w:hAnsi="Consolas" w:cs="Consolas"/>
+          <w:color w:val="000000"/>
+          <w:sz w:val="22"/>
+          <w:szCs w:val="22"/>
+        </w:rPr>
+        <w:t xml:space="preserve">(T), </w:t>
+      </w:r>
+      <w:proofErr w:type="spellStart"/>
+      <w:r>
+        <w:rPr>
+          <w:rFonts w:ascii="Consolas" w:hAnsi="Consolas" w:cs="Consolas"/>
+          <w:color w:val="000000"/>
+          <w:sz w:val="22"/>
+          <w:szCs w:val="22"/>
+        </w:rPr>
+        <w:t>obj</w:t>
+      </w:r>
+      <w:proofErr w:type="spellEnd"/>
+      <w:r>
+        <w:rPr>
+          <w:rFonts w:ascii="Consolas" w:hAnsi="Consolas" w:cs="Consolas"/>
+          <w:color w:val="000000"/>
+          <w:sz w:val="22"/>
+          <w:szCs w:val="22"/>
+        </w:rPr>
+        <w:t xml:space="preserve">, </w:t>
+      </w:r>
+      <w:proofErr w:type="spellStart"/>
+      <w:r>
+        <w:rPr>
+          <w:rFonts w:ascii="Consolas" w:hAnsi="Consolas" w:cs="Consolas"/>
+          <w:color w:val="000000"/>
+          <w:sz w:val="22"/>
+          <w:szCs w:val="22"/>
+        </w:rPr>
+        <w:t>ServiceLifetime.Scoped</w:t>
+      </w:r>
+      <w:proofErr w:type="spellEnd"/>
+      <w:r>
+        <w:rPr>
+          <w:rFonts w:ascii="Consolas" w:hAnsi="Consolas" w:cs="Consolas"/>
+          <w:color w:val="000000"/>
+          <w:sz w:val="22"/>
+          <w:szCs w:val="22"/>
+        </w:rPr>
+        <w:t>);</w:t>
+      </w:r>
+    </w:p>
+    <w:p>
+      <w:pPr>
+        <w:autoSpaceDE w:val="0"/>
+        <w:autoSpaceDN w:val="0"/>
+        <w:adjustRightInd w:val="0"/>
+        <w:spacing w:line="280" w:lineRule="atLeast"/>
+        <w:ind w:left="720"/>
+        <w:rPr>
+          <w:rFonts w:ascii="Calibri" w:hAnsi="Calibri" w:cs="Calibri"/>
+          <w:color w:val="000000"/>
+          <w:sz w:val="22"/>
+          <w:szCs w:val="22"/>
+        </w:rPr>
+      </w:pPr>
+      <w:proofErr w:type="spellStart"/>
+      <w:r>
+        <w:rPr>
+          <w:rFonts w:ascii="Consolas" w:hAnsi="Consolas" w:cs="Consolas"/>
+          <w:color w:val="000000"/>
+          <w:sz w:val="22"/>
+          <w:szCs w:val="22"/>
+        </w:rPr>
+        <w:t>serviceCollection.Replace</w:t>
+      </w:r>
+      <w:proofErr w:type="spellEnd"/>
+      <w:r>
+        <w:rPr>
+          <w:rFonts w:ascii="Consolas" w:hAnsi="Consolas" w:cs="Consolas"/>
+          <w:color w:val="000000"/>
+          <w:sz w:val="22"/>
+          <w:szCs w:val="22"/>
+        </w:rPr>
+        <w:t>(service);</w:t>
+      </w:r>
+      <w:bookmarkEnd w:id="1"/>
+      <w:r>
+        <w:rPr>
+          <w:rFonts w:ascii="Calibri" w:hAnsi="Calibri" w:cs="Calibri"/>
+          <w:color w:val="000000"/>
+          <w:sz w:val="22"/>
+          <w:szCs w:val="22"/>
+        </w:rPr>
+        <w:t xml:space="preserve"> </w:t>
+      </w:r>
+    </w:p>
+    <w:p>
+      <w:pPr>
+        <w:autoSpaceDE w:val="0"/>
+        <w:autoSpaceDN w:val="0"/>
+        <w:adjustRightInd w:val="0"/>
+        <w:spacing w:line="280" w:lineRule="atLeast"/>
+        <w:ind w:left="720"/>
+        <w:rPr>
+          <w:rFonts w:ascii="Calibri" w:hAnsi="Calibri" w:cs="Calibri"/>
+          <w:color w:val="000000"/>
+          <w:sz w:val="22"/>
+          <w:szCs w:val="22"/>
+        </w:rPr>
+      </w:pPr>
+    </w:p>
+    <w:p>
+      <w:pPr>
+        <w:autoSpaceDE w:val="0"/>
+        <w:autoSpaceDN w:val="0"/>
+        <w:adjustRightInd w:val="0"/>
+        <w:spacing w:line="360" w:lineRule="atLeast"/>
+        <w:rPr>
+          <w:rFonts w:ascii="Calibri" w:hAnsi="Calibri" w:cs="Calibri"/>
+          <w:color w:val="000000"/>
+          <w:sz w:val="22"/>
+          <w:szCs w:val="22"/>
+        </w:rPr>
+      </w:pPr>
+      <w:r>
+        <w:rPr>
+          <w:rFonts w:ascii="Calibri" w:hAnsi="Calibri" w:cs="Calibri"/>
+          <w:color w:val="000000"/>
+          <w:sz w:val="22"/>
+          <w:szCs w:val="22"/>
+        </w:rPr>
+        <w:t xml:space="preserve">To create a </w:t>
+      </w:r>
+      <w:r>
+        <w:rPr>
+          <w:rFonts w:ascii="Calibri" w:hAnsi="Calibri" w:cs="Calibri"/>
+          <w:color w:val="000000"/>
+          <w:sz w:val="22"/>
+          <w:szCs w:val="22"/>
+        </w:rPr>
+        <w:t>service,</w:t>
+      </w:r>
+      <w:r>
+        <w:rPr>
+          <w:rFonts w:ascii="Calibri" w:hAnsi="Calibri" w:cs="Calibri"/>
+          <w:color w:val="000000"/>
+          <w:sz w:val="22"/>
+          <w:szCs w:val="22"/>
+        </w:rPr>
+        <w:t xml:space="preserve"> we must call </w:t>
+      </w:r>
+      <w:proofErr w:type="spellStart"/>
+      <w:r>
+        <w:rPr>
+          <w:rFonts w:ascii="Calibri" w:hAnsi="Calibri" w:cs="Calibri"/>
+          <w:color w:val="000000"/>
+          <w:sz w:val="22"/>
+          <w:szCs w:val="22"/>
+        </w:rPr>
+        <w:t>GetService</w:t>
+      </w:r>
+      <w:proofErr w:type="spellEnd"/>
+      <w:r>
+        <w:rPr>
+          <w:rFonts w:ascii="Calibri" w:hAnsi="Calibri" w:cs="Calibri"/>
+          <w:color w:val="000000"/>
+          <w:sz w:val="22"/>
+          <w:szCs w:val="22"/>
+        </w:rPr>
+        <w:t xml:space="preserve"> on the </w:t>
+      </w:r>
+      <w:proofErr w:type="spellStart"/>
+      <w:r>
+        <w:rPr>
+          <w:rFonts w:ascii="Calibri" w:hAnsi="Calibri" w:cs="Calibri"/>
+          <w:color w:val="000000"/>
+          <w:sz w:val="22"/>
+          <w:szCs w:val="22"/>
+        </w:rPr>
+        <w:t>ServiceProvider</w:t>
+      </w:r>
+      <w:proofErr w:type="spellEnd"/>
+      <w:r>
+        <w:rPr>
+          <w:rFonts w:ascii="Calibri" w:hAnsi="Calibri" w:cs="Calibri"/>
+          <w:color w:val="000000"/>
+          <w:sz w:val="22"/>
+          <w:szCs w:val="22"/>
+        </w:rPr>
+        <w:t>.</w:t>
+      </w:r>
+      <w:r>
+        <w:rPr>
+          <w:rFonts w:ascii="Calibri" w:hAnsi="Calibri" w:cs="Calibri"/>
+          <w:color w:val="000000"/>
+          <w:sz w:val="22"/>
+          <w:szCs w:val="22"/>
+        </w:rPr>
+        <w:t xml:space="preserve"> To accomplish </w:t>
+      </w:r>
+      <w:r>
+        <w:rPr>
+          <w:rFonts w:ascii="Calibri" w:hAnsi="Calibri" w:cs="Calibri"/>
+          <w:color w:val="000000"/>
+          <w:sz w:val="22"/>
+          <w:szCs w:val="22"/>
+        </w:rPr>
+        <w:t>this,</w:t>
+      </w:r>
+      <w:r>
+        <w:rPr>
+          <w:rFonts w:ascii="Calibri" w:hAnsi="Calibri" w:cs="Calibri"/>
+          <w:color w:val="000000"/>
+          <w:sz w:val="22"/>
+          <w:szCs w:val="22"/>
+        </w:rPr>
+        <w:t xml:space="preserve"> we will create a wrapper method called </w:t>
+      </w:r>
+      <w:proofErr w:type="spellStart"/>
+      <w:r>
+        <w:rPr>
+          <w:rFonts w:ascii="Calibri" w:hAnsi="Calibri" w:cs="Calibri"/>
+          <w:color w:val="000000"/>
+          <w:sz w:val="22"/>
+          <w:szCs w:val="22"/>
+        </w:rPr>
+        <w:t>GetService</w:t>
+      </w:r>
+      <w:proofErr w:type="spellEnd"/>
+      <w:r>
+        <w:rPr>
+          <w:rFonts w:ascii="Calibri" w:hAnsi="Calibri" w:cs="Calibri"/>
+          <w:color w:val="000000"/>
+          <w:sz w:val="22"/>
+          <w:szCs w:val="22"/>
+        </w:rPr>
+        <w:t xml:space="preserve"> on our </w:t>
+      </w:r>
+      <w:proofErr w:type="spellStart"/>
+      <w:r>
+        <w:rPr>
+          <w:rFonts w:ascii="Calibri" w:hAnsi="Calibri" w:cs="Calibri"/>
+          <w:color w:val="000000"/>
+          <w:sz w:val="22"/>
+          <w:szCs w:val="22"/>
+        </w:rPr>
+        <w:t>FactoryBase</w:t>
+      </w:r>
+      <w:proofErr w:type="spellEnd"/>
+      <w:r>
+        <w:rPr>
+          <w:rFonts w:ascii="Calibri" w:hAnsi="Calibri" w:cs="Calibri"/>
+          <w:color w:val="000000"/>
+          <w:sz w:val="22"/>
+          <w:szCs w:val="22"/>
+        </w:rPr>
+        <w:t>.</w:t>
+      </w:r>
+    </w:p>
+    <w:p>
+      <w:pPr>
+        <w:autoSpaceDE w:val="0"/>
+        <w:autoSpaceDN w:val="0"/>
+        <w:adjustRightInd w:val="0"/>
+        <w:spacing w:line="360" w:lineRule="atLeast"/>
+        <w:rPr>
+          <w:rFonts w:ascii="Calibri" w:hAnsi="Calibri" w:cs="Calibri"/>
+          <w:color w:val="000000"/>
+          <w:sz w:val="22"/>
+          <w:szCs w:val="22"/>
+        </w:rPr>
+      </w:pPr>
+    </w:p>
+    <w:p>
+      <w:pPr>
+        <w:autoSpaceDE w:val="0"/>
+        <w:autoSpaceDN w:val="0"/>
+        <w:adjustRightInd w:val="0"/>
+        <w:rPr>
+          <w:rFonts w:ascii="Consolas" w:hAnsi="Consolas" w:cs="Consolas"/>
+          <w:color w:val="000000"/>
+          <w:sz w:val="22"/>
+          <w:szCs w:val="22"/>
+        </w:rPr>
+      </w:pPr>
+      <w:r>
+        <w:rPr>
+          <w:rFonts w:ascii="Consolas" w:hAnsi="Consolas" w:cs="Consolas"/>
+          <w:color w:val="000000"/>
+          <w:sz w:val="22"/>
+          <w:szCs w:val="22"/>
+        </w:rPr>
+        <w:t xml:space="preserve">        </w:t>
+      </w:r>
       <w:r>
         <w:rPr>
           <w:rFonts w:ascii="Consolas" w:hAnsi="Consolas" w:cs="Consolas"/>
@@ -2834,6 +4286,117 @@
           <w:sz w:val="22"/>
           <w:szCs w:val="22"/>
         </w:rPr>
+        <w:t>private</w:t>
+      </w:r>
+      <w:r>
+        <w:rPr>
+          <w:rFonts w:ascii="Consolas" w:hAnsi="Consolas" w:cs="Consolas"/>
+          <w:color w:val="000000"/>
+          <w:sz w:val="22"/>
+          <w:szCs w:val="22"/>
+        </w:rPr>
+        <w:t xml:space="preserve"> T </w:t>
+      </w:r>
+      <w:proofErr w:type="spellStart"/>
+      <w:r>
+        <w:rPr>
+          <w:rFonts w:ascii="Consolas" w:hAnsi="Consolas" w:cs="Consolas"/>
+          <w:color w:val="000000"/>
+          <w:sz w:val="22"/>
+          <w:szCs w:val="22"/>
+        </w:rPr>
+        <w:t>GetService</w:t>
+      </w:r>
+      <w:proofErr w:type="spellEnd"/>
+      <w:r>
+        <w:rPr>
+          <w:rFonts w:ascii="Consolas" w:hAnsi="Consolas" w:cs="Consolas"/>
+          <w:color w:val="000000"/>
+          <w:sz w:val="22"/>
+          <w:szCs w:val="22"/>
+        </w:rPr>
+        <w:t>&lt;</w:t>
+      </w:r>
+      <w:r>
+        <w:rPr>
+          <w:rFonts w:ascii="Consolas" w:hAnsi="Consolas" w:cs="Consolas"/>
+          <w:color w:val="2B91AF"/>
+          <w:sz w:val="22"/>
+          <w:szCs w:val="22"/>
+        </w:rPr>
+        <w:t>T</w:t>
+      </w:r>
+      <w:proofErr w:type="gramStart"/>
+      <w:r>
+        <w:rPr>
+          <w:rFonts w:ascii="Consolas" w:hAnsi="Consolas" w:cs="Consolas"/>
+          <w:color w:val="000000"/>
+          <w:sz w:val="22"/>
+          <w:szCs w:val="22"/>
+        </w:rPr>
+        <w:t>&gt;(</w:t>
+      </w:r>
+      <w:proofErr w:type="gramEnd"/>
+      <w:r>
+        <w:rPr>
+          <w:rFonts w:ascii="Consolas" w:hAnsi="Consolas" w:cs="Consolas"/>
+          <w:color w:val="000000"/>
+          <w:sz w:val="22"/>
+          <w:szCs w:val="22"/>
+        </w:rPr>
+        <w:t>)</w:t>
+      </w:r>
+    </w:p>
+    <w:p>
+      <w:pPr>
+        <w:autoSpaceDE w:val="0"/>
+        <w:autoSpaceDN w:val="0"/>
+        <w:adjustRightInd w:val="0"/>
+        <w:rPr>
+          <w:rFonts w:ascii="Consolas" w:hAnsi="Consolas" w:cs="Consolas"/>
+          <w:color w:val="000000"/>
+          <w:sz w:val="22"/>
+          <w:szCs w:val="22"/>
+        </w:rPr>
+      </w:pPr>
+      <w:r>
+        <w:rPr>
+          <w:rFonts w:ascii="Consolas" w:hAnsi="Consolas" w:cs="Consolas"/>
+          <w:color w:val="000000"/>
+          <w:sz w:val="22"/>
+          <w:szCs w:val="22"/>
+        </w:rPr>
+        <w:t xml:space="preserve">        {</w:t>
+      </w:r>
+    </w:p>
+    <w:p>
+      <w:pPr>
+        <w:autoSpaceDE w:val="0"/>
+        <w:autoSpaceDN w:val="0"/>
+        <w:adjustRightInd w:val="0"/>
+        <w:rPr>
+          <w:rFonts w:ascii="Consolas" w:hAnsi="Consolas" w:cs="Consolas"/>
+          <w:color w:val="000000"/>
+          <w:sz w:val="22"/>
+          <w:szCs w:val="22"/>
+        </w:rPr>
+      </w:pPr>
+      <w:r>
+        <w:rPr>
+          <w:rFonts w:ascii="Consolas" w:hAnsi="Consolas" w:cs="Consolas"/>
+          <w:color w:val="000000"/>
+          <w:sz w:val="22"/>
+          <w:szCs w:val="22"/>
+        </w:rPr>
+        <w:t xml:space="preserve">            </w:t>
+      </w:r>
+      <w:r>
+        <w:rPr>
+          <w:rFonts w:ascii="Consolas" w:hAnsi="Consolas" w:cs="Consolas"/>
+          <w:color w:val="0000FF"/>
+          <w:sz w:val="22"/>
+          <w:szCs w:val="22"/>
+        </w:rPr>
         <w:t>if</w:t>
       </w:r>
       <w:r>
@@ -2843,9 +4406,225 @@
           <w:sz w:val="22"/>
           <w:szCs w:val="22"/>
         </w:rPr>
-        <w:t xml:space="preserve"> (_</w:t>
-      </w:r>
-      <w:proofErr w:type="spellStart"/>
+        <w:t xml:space="preserve"> (</w:t>
+      </w:r>
+      <w:proofErr w:type="spellStart"/>
+      <w:r>
+        <w:rPr>
+          <w:rFonts w:ascii="Consolas" w:hAnsi="Consolas" w:cs="Consolas"/>
+          <w:color w:val="000000"/>
+          <w:sz w:val="22"/>
+          <w:szCs w:val="22"/>
+        </w:rPr>
+        <w:t>serviceProvider</w:t>
+      </w:r>
+      <w:proofErr w:type="spellEnd"/>
+      <w:r>
+        <w:rPr>
+          <w:rFonts w:ascii="Consolas" w:hAnsi="Consolas" w:cs="Consolas"/>
+          <w:color w:val="000000"/>
+          <w:sz w:val="22"/>
+          <w:szCs w:val="22"/>
+        </w:rPr>
+        <w:t xml:space="preserve"> == </w:t>
+      </w:r>
+      <w:r>
+        <w:rPr>
+          <w:rFonts w:ascii="Consolas" w:hAnsi="Consolas" w:cs="Consolas"/>
+          <w:color w:val="0000FF"/>
+          <w:sz w:val="22"/>
+          <w:szCs w:val="22"/>
+        </w:rPr>
+        <w:t>null</w:t>
+      </w:r>
+      <w:r>
+        <w:rPr>
+          <w:rFonts w:ascii="Consolas" w:hAnsi="Consolas" w:cs="Consolas"/>
+          <w:color w:val="000000"/>
+          <w:sz w:val="22"/>
+          <w:szCs w:val="22"/>
+        </w:rPr>
+        <w:t>)</w:t>
+      </w:r>
+    </w:p>
+    <w:p>
+      <w:pPr>
+        <w:autoSpaceDE w:val="0"/>
+        <w:autoSpaceDN w:val="0"/>
+        <w:adjustRightInd w:val="0"/>
+        <w:rPr>
+          <w:rFonts w:ascii="Consolas" w:hAnsi="Consolas" w:cs="Consolas"/>
+          <w:color w:val="000000"/>
+          <w:sz w:val="22"/>
+          <w:szCs w:val="22"/>
+        </w:rPr>
+      </w:pPr>
+      <w:r>
+        <w:rPr>
+          <w:rFonts w:ascii="Consolas" w:hAnsi="Consolas" w:cs="Consolas"/>
+          <w:color w:val="000000"/>
+          <w:sz w:val="22"/>
+          <w:szCs w:val="22"/>
+        </w:rPr>
+        <w:t xml:space="preserve">            {</w:t>
+      </w:r>
+    </w:p>
+    <w:p>
+      <w:pPr>
+        <w:autoSpaceDE w:val="0"/>
+        <w:autoSpaceDN w:val="0"/>
+        <w:adjustRightInd w:val="0"/>
+        <w:rPr>
+          <w:rFonts w:ascii="Consolas" w:hAnsi="Consolas" w:cs="Consolas"/>
+          <w:color w:val="000000"/>
+          <w:sz w:val="22"/>
+          <w:szCs w:val="22"/>
+        </w:rPr>
+      </w:pPr>
+      <w:r>
+        <w:rPr>
+          <w:rFonts w:ascii="Consolas" w:hAnsi="Consolas" w:cs="Consolas"/>
+          <w:color w:val="000000"/>
+          <w:sz w:val="22"/>
+          <w:szCs w:val="22"/>
+        </w:rPr>
+        <w:t xml:space="preserve">                </w:t>
+      </w:r>
+      <w:proofErr w:type="spellStart"/>
+      <w:r>
+        <w:rPr>
+          <w:rFonts w:ascii="Consolas" w:hAnsi="Consolas" w:cs="Consolas"/>
+          <w:color w:val="000000"/>
+          <w:sz w:val="22"/>
+          <w:szCs w:val="22"/>
+        </w:rPr>
+        <w:t>serviceProvider</w:t>
+      </w:r>
+      <w:proofErr w:type="spellEnd"/>
+      <w:r>
+        <w:rPr>
+          <w:rFonts w:ascii="Consolas" w:hAnsi="Consolas" w:cs="Consolas"/>
+          <w:color w:val="000000"/>
+          <w:sz w:val="22"/>
+          <w:szCs w:val="22"/>
+        </w:rPr>
+        <w:t xml:space="preserve"> = </w:t>
+      </w:r>
+      <w:proofErr w:type="spellStart"/>
+      <w:r>
+        <w:rPr>
+          <w:rFonts w:ascii="Consolas" w:hAnsi="Consolas" w:cs="Consolas"/>
+          <w:color w:val="000000"/>
+          <w:sz w:val="22"/>
+          <w:szCs w:val="22"/>
+        </w:rPr>
+        <w:t>serviceCollection.BuildServiceProvider</w:t>
+      </w:r>
+      <w:proofErr w:type="spellEnd"/>
+      <w:r>
+        <w:rPr>
+          <w:rFonts w:ascii="Consolas" w:hAnsi="Consolas" w:cs="Consolas"/>
+          <w:color w:val="000000"/>
+          <w:sz w:val="22"/>
+          <w:szCs w:val="22"/>
+        </w:rPr>
+        <w:t>();</w:t>
+      </w:r>
+    </w:p>
+    <w:p>
+      <w:pPr>
+        <w:autoSpaceDE w:val="0"/>
+        <w:autoSpaceDN w:val="0"/>
+        <w:adjustRightInd w:val="0"/>
+        <w:rPr>
+          <w:rFonts w:ascii="Consolas" w:hAnsi="Consolas" w:cs="Consolas"/>
+          <w:color w:val="000000"/>
+          <w:sz w:val="22"/>
+          <w:szCs w:val="22"/>
+        </w:rPr>
+      </w:pPr>
+      <w:r>
+        <w:rPr>
+          <w:rFonts w:ascii="Consolas" w:hAnsi="Consolas" w:cs="Consolas"/>
+          <w:color w:val="000000"/>
+          <w:sz w:val="22"/>
+          <w:szCs w:val="22"/>
+        </w:rPr>
+        <w:t xml:space="preserve">            }</w:t>
+      </w:r>
+    </w:p>
+    <w:p>
+      <w:pPr>
+        <w:autoSpaceDE w:val="0"/>
+        <w:autoSpaceDN w:val="0"/>
+        <w:adjustRightInd w:val="0"/>
+        <w:rPr>
+          <w:rFonts w:ascii="Consolas" w:hAnsi="Consolas" w:cs="Consolas"/>
+          <w:color w:val="000000"/>
+          <w:sz w:val="22"/>
+          <w:szCs w:val="22"/>
+        </w:rPr>
+      </w:pPr>
+    </w:p>
+    <w:p>
+      <w:pPr>
+        <w:autoSpaceDE w:val="0"/>
+        <w:autoSpaceDN w:val="0"/>
+        <w:adjustRightInd w:val="0"/>
+        <w:rPr>
+          <w:rFonts w:ascii="Consolas" w:hAnsi="Consolas" w:cs="Consolas"/>
+          <w:color w:val="000000"/>
+          <w:sz w:val="22"/>
+          <w:szCs w:val="22"/>
+        </w:rPr>
+      </w:pPr>
+      <w:r>
+        <w:rPr>
+          <w:rFonts w:ascii="Consolas" w:hAnsi="Consolas" w:cs="Consolas"/>
+          <w:color w:val="000000"/>
+          <w:sz w:val="22"/>
+          <w:szCs w:val="22"/>
+        </w:rPr>
+        <w:t xml:space="preserve">            </w:t>
+      </w:r>
+      <w:r>
+        <w:rPr>
+          <w:rFonts w:ascii="Consolas" w:hAnsi="Consolas" w:cs="Consolas"/>
+          <w:color w:val="0000FF"/>
+          <w:sz w:val="22"/>
+          <w:szCs w:val="22"/>
+        </w:rPr>
+        <w:t>return</w:t>
+      </w:r>
+      <w:r>
+        <w:rPr>
+          <w:rFonts w:ascii="Consolas" w:hAnsi="Consolas" w:cs="Consolas"/>
+          <w:color w:val="000000"/>
+          <w:sz w:val="22"/>
+          <w:szCs w:val="22"/>
+        </w:rPr>
+        <w:t xml:space="preserve"> </w:t>
+      </w:r>
+      <w:proofErr w:type="spellStart"/>
+      <w:r>
+        <w:rPr>
+          <w:rFonts w:ascii="Consolas" w:hAnsi="Consolas" w:cs="Consolas"/>
+          <w:color w:val="000000"/>
+          <w:sz w:val="22"/>
+          <w:szCs w:val="22"/>
+        </w:rPr>
+        <w:t>serviceProvider.GetService</w:t>
+      </w:r>
+      <w:proofErr w:type="spellEnd"/>
+      <w:r>
+        <w:rPr>
+          <w:rFonts w:ascii="Consolas" w:hAnsi="Consolas" w:cs="Consolas"/>
+          <w:color w:val="000000"/>
+          <w:sz w:val="22"/>
+          <w:szCs w:val="22"/>
+        </w:rPr>
+        <w:t>&lt;T</w:t>
+      </w:r>
       <w:proofErr w:type="gramStart"/>
       <w:r>
         <w:rPr>
@@ -2854,9 +4633,8 @@
           <w:sz w:val="22"/>
           <w:szCs w:val="22"/>
         </w:rPr>
-        <w:t>types.ContainsKey</w:t>
-      </w:r>
-      <w:proofErr w:type="spellEnd"/>
+        <w:t>&gt;(</w:t>
+      </w:r>
       <w:proofErr w:type="gramEnd"/>
       <w:r>
         <w:rPr>
@@ -2865,491 +4643,6 @@
           <w:sz w:val="22"/>
           <w:szCs w:val="22"/>
         </w:rPr>
-        <w:t>(</w:t>
-      </w:r>
-      <w:proofErr w:type="spellStart"/>
-      <w:r>
-        <w:rPr>
-          <w:rFonts w:ascii="Consolas" w:hAnsi="Consolas" w:cs="Consolas"/>
-          <w:color w:val="0000FF"/>
-          <w:sz w:val="22"/>
-          <w:szCs w:val="22"/>
-        </w:rPr>
-        <w:t>typeof</w:t>
-      </w:r>
-      <w:proofErr w:type="spellEnd"/>
-      <w:r>
-        <w:rPr>
-          <w:rFonts w:ascii="Consolas" w:hAnsi="Consolas" w:cs="Consolas"/>
-          <w:color w:val="000000"/>
-          <w:sz w:val="22"/>
-          <w:szCs w:val="22"/>
-        </w:rPr>
-        <w:t>(T).Name))</w:t>
-      </w:r>
-    </w:p>
-    <w:p>
-      <w:pPr>
-        <w:autoSpaceDE w:val="0"/>
-        <w:autoSpaceDN w:val="0"/>
-        <w:adjustRightInd w:val="0"/>
-        <w:spacing w:line="280" w:lineRule="atLeast"/>
-        <w:ind w:left="2160"/>
-        <w:rPr>
-          <w:rFonts w:ascii="Calibri" w:hAnsi="Calibri" w:cs="Calibri"/>
-          <w:color w:val="000000"/>
-          <w:sz w:val="22"/>
-          <w:szCs w:val="22"/>
-        </w:rPr>
-      </w:pPr>
-      <w:r>
-        <w:rPr>
-          <w:rFonts w:ascii="Consolas" w:hAnsi="Consolas" w:cs="Consolas"/>
-          <w:color w:val="000000"/>
-          <w:sz w:val="22"/>
-          <w:szCs w:val="22"/>
-        </w:rPr>
-        <w:lastRenderedPageBreak/>
-        <w:t>{</w:t>
-      </w:r>
-    </w:p>
-    <w:p>
-      <w:pPr>
-        <w:autoSpaceDE w:val="0"/>
-        <w:autoSpaceDN w:val="0"/>
-        <w:adjustRightInd w:val="0"/>
-        <w:spacing w:line="280" w:lineRule="atLeast"/>
-        <w:ind w:left="2880"/>
-        <w:rPr>
-          <w:rFonts w:ascii="Calibri" w:hAnsi="Calibri" w:cs="Calibri"/>
-          <w:color w:val="000000"/>
-          <w:sz w:val="22"/>
-          <w:szCs w:val="22"/>
-        </w:rPr>
-      </w:pPr>
-      <w:r>
-        <w:rPr>
-          <w:rFonts w:ascii="Consolas" w:hAnsi="Consolas" w:cs="Consolas"/>
-          <w:color w:val="0000FF"/>
-          <w:sz w:val="22"/>
-          <w:szCs w:val="22"/>
-        </w:rPr>
-        <w:t>var</w:t>
-      </w:r>
-      <w:r>
-        <w:rPr>
-          <w:rFonts w:ascii="Consolas" w:hAnsi="Consolas" w:cs="Consolas"/>
-          <w:color w:val="000000"/>
-          <w:sz w:val="22"/>
-          <w:szCs w:val="22"/>
-        </w:rPr>
-        <w:t xml:space="preserve"> type = _types[</w:t>
-      </w:r>
-      <w:proofErr w:type="spellStart"/>
-      <w:r>
-        <w:rPr>
-          <w:rFonts w:ascii="Consolas" w:hAnsi="Consolas" w:cs="Consolas"/>
-          <w:color w:val="0000FF"/>
-          <w:sz w:val="22"/>
-          <w:szCs w:val="22"/>
-        </w:rPr>
-        <w:t>typeof</w:t>
-      </w:r>
-      <w:proofErr w:type="spellEnd"/>
-      <w:r>
-        <w:rPr>
-          <w:rFonts w:ascii="Consolas" w:hAnsi="Consolas" w:cs="Consolas"/>
-          <w:color w:val="000000"/>
-          <w:sz w:val="22"/>
-          <w:szCs w:val="22"/>
-        </w:rPr>
-        <w:t>(T</w:t>
-      </w:r>
-      <w:proofErr w:type="gramStart"/>
-      <w:r>
-        <w:rPr>
-          <w:rFonts w:ascii="Consolas" w:hAnsi="Consolas" w:cs="Consolas"/>
-          <w:color w:val="000000"/>
-          <w:sz w:val="22"/>
-          <w:szCs w:val="22"/>
-        </w:rPr>
-        <w:t>).Name</w:t>
-      </w:r>
-      <w:proofErr w:type="gramEnd"/>
-      <w:r>
-        <w:rPr>
-          <w:rFonts w:ascii="Consolas" w:hAnsi="Consolas" w:cs="Consolas"/>
-          <w:color w:val="000000"/>
-          <w:sz w:val="22"/>
-          <w:szCs w:val="22"/>
-        </w:rPr>
-        <w:t xml:space="preserve">] </w:t>
-      </w:r>
-      <w:r>
-        <w:rPr>
-          <w:rFonts w:ascii="Consolas" w:hAnsi="Consolas" w:cs="Consolas"/>
-          <w:color w:val="0000FF"/>
-          <w:sz w:val="22"/>
-          <w:szCs w:val="22"/>
-        </w:rPr>
-        <w:t>as</w:t>
-      </w:r>
-      <w:r>
-        <w:rPr>
-          <w:rFonts w:ascii="Consolas" w:hAnsi="Consolas" w:cs="Consolas"/>
-          <w:color w:val="000000"/>
-          <w:sz w:val="22"/>
-          <w:szCs w:val="22"/>
-        </w:rPr>
-        <w:t xml:space="preserve"> Type;</w:t>
-      </w:r>
-    </w:p>
-    <w:p>
-      <w:pPr>
-        <w:autoSpaceDE w:val="0"/>
-        <w:autoSpaceDN w:val="0"/>
-        <w:adjustRightInd w:val="0"/>
-        <w:spacing w:line="280" w:lineRule="atLeast"/>
-        <w:ind w:left="2880"/>
-        <w:rPr>
-          <w:rFonts w:ascii="Calibri" w:hAnsi="Calibri" w:cs="Calibri"/>
-          <w:color w:val="000000"/>
-          <w:sz w:val="22"/>
-          <w:szCs w:val="22"/>
-        </w:rPr>
-      </w:pPr>
-      <w:r>
-        <w:rPr>
-          <w:rFonts w:ascii="Consolas" w:hAnsi="Consolas" w:cs="Consolas"/>
-          <w:color w:val="0000FF"/>
-          <w:sz w:val="22"/>
-          <w:szCs w:val="22"/>
-        </w:rPr>
-        <w:t>if</w:t>
-      </w:r>
-      <w:r>
-        <w:rPr>
-          <w:rFonts w:ascii="Consolas" w:hAnsi="Consolas" w:cs="Consolas"/>
-          <w:color w:val="000000"/>
-          <w:sz w:val="22"/>
-          <w:szCs w:val="22"/>
-        </w:rPr>
-        <w:t xml:space="preserve"> (</w:t>
-      </w:r>
-      <w:proofErr w:type="gramStart"/>
-      <w:r>
-        <w:rPr>
-          <w:rFonts w:ascii="Consolas" w:hAnsi="Consolas" w:cs="Consolas"/>
-          <w:color w:val="000000"/>
-          <w:sz w:val="22"/>
-          <w:szCs w:val="22"/>
-        </w:rPr>
-        <w:t>type !</w:t>
-      </w:r>
-      <w:proofErr w:type="gramEnd"/>
-      <w:r>
-        <w:rPr>
-          <w:rFonts w:ascii="Consolas" w:hAnsi="Consolas" w:cs="Consolas"/>
-          <w:color w:val="000000"/>
-          <w:sz w:val="22"/>
-          <w:szCs w:val="22"/>
-        </w:rPr>
-        <w:t xml:space="preserve">= </w:t>
-      </w:r>
-      <w:r>
-        <w:rPr>
-          <w:rFonts w:ascii="Consolas" w:hAnsi="Consolas" w:cs="Consolas"/>
-          <w:color w:val="0000FF"/>
-          <w:sz w:val="22"/>
-          <w:szCs w:val="22"/>
-        </w:rPr>
-        <w:t>null</w:t>
-      </w:r>
-      <w:r>
-        <w:rPr>
-          <w:rFonts w:ascii="Consolas" w:hAnsi="Consolas" w:cs="Consolas"/>
-          <w:color w:val="000000"/>
-          <w:sz w:val="22"/>
-          <w:szCs w:val="22"/>
-        </w:rPr>
-        <w:t>)</w:t>
-      </w:r>
-    </w:p>
-    <w:p>
-      <w:pPr>
-        <w:autoSpaceDE w:val="0"/>
-        <w:autoSpaceDN w:val="0"/>
-        <w:adjustRightInd w:val="0"/>
-        <w:spacing w:line="280" w:lineRule="atLeast"/>
-        <w:ind w:left="2880"/>
-        <w:rPr>
-          <w:rFonts w:ascii="Calibri" w:hAnsi="Calibri" w:cs="Calibri"/>
-          <w:color w:val="000000"/>
-          <w:sz w:val="22"/>
-          <w:szCs w:val="22"/>
-        </w:rPr>
-      </w:pPr>
-      <w:r>
-        <w:rPr>
-          <w:rFonts w:ascii="Consolas" w:hAnsi="Consolas" w:cs="Consolas"/>
-          <w:color w:val="000000"/>
-          <w:sz w:val="22"/>
-          <w:szCs w:val="22"/>
-        </w:rPr>
-        <w:t>{</w:t>
-      </w:r>
-    </w:p>
-    <w:p>
-      <w:pPr>
-        <w:autoSpaceDE w:val="0"/>
-        <w:autoSpaceDN w:val="0"/>
-        <w:adjustRightInd w:val="0"/>
-        <w:spacing w:line="280" w:lineRule="atLeast"/>
-        <w:ind w:left="3600"/>
-        <w:rPr>
-          <w:rFonts w:ascii="Calibri" w:hAnsi="Calibri" w:cs="Calibri"/>
-          <w:color w:val="000000"/>
-          <w:sz w:val="22"/>
-          <w:szCs w:val="22"/>
-        </w:rPr>
-      </w:pPr>
-      <w:r>
-        <w:rPr>
-          <w:rFonts w:ascii="Consolas" w:hAnsi="Consolas" w:cs="Consolas"/>
-          <w:color w:val="0000FF"/>
-          <w:sz w:val="22"/>
-          <w:szCs w:val="22"/>
-        </w:rPr>
-        <w:t>return</w:t>
-      </w:r>
-      <w:r>
-        <w:rPr>
-          <w:rFonts w:ascii="Consolas" w:hAnsi="Consolas" w:cs="Consolas"/>
-          <w:color w:val="000000"/>
-          <w:sz w:val="22"/>
-          <w:szCs w:val="22"/>
-        </w:rPr>
-        <w:t xml:space="preserve"> </w:t>
-      </w:r>
-      <w:proofErr w:type="spellStart"/>
-      <w:r>
-        <w:rPr>
-          <w:rFonts w:ascii="Consolas" w:hAnsi="Consolas" w:cs="Consolas"/>
-          <w:color w:val="000000"/>
-          <w:sz w:val="22"/>
-          <w:szCs w:val="22"/>
-        </w:rPr>
-        <w:t>Activator.CreateInstance</w:t>
-      </w:r>
-      <w:proofErr w:type="spellEnd"/>
-      <w:r>
-        <w:rPr>
-          <w:rFonts w:ascii="Consolas" w:hAnsi="Consolas" w:cs="Consolas"/>
-          <w:color w:val="000000"/>
-          <w:sz w:val="22"/>
-          <w:szCs w:val="22"/>
-        </w:rPr>
-        <w:t xml:space="preserve">(type) </w:t>
-      </w:r>
-      <w:r>
-        <w:rPr>
-          <w:rFonts w:ascii="Consolas" w:hAnsi="Consolas" w:cs="Consolas"/>
-          <w:color w:val="0000FF"/>
-          <w:sz w:val="22"/>
-          <w:szCs w:val="22"/>
-        </w:rPr>
-        <w:t>as</w:t>
-      </w:r>
-      <w:r>
-        <w:rPr>
-          <w:rFonts w:ascii="Consolas" w:hAnsi="Consolas" w:cs="Consolas"/>
-          <w:color w:val="000000"/>
-          <w:sz w:val="22"/>
-          <w:szCs w:val="22"/>
-        </w:rPr>
-        <w:t xml:space="preserve"> T;</w:t>
-      </w:r>
-    </w:p>
-    <w:p>
-      <w:pPr>
-        <w:autoSpaceDE w:val="0"/>
-        <w:autoSpaceDN w:val="0"/>
-        <w:adjustRightInd w:val="0"/>
-        <w:spacing w:line="280" w:lineRule="atLeast"/>
-        <w:ind w:left="2880"/>
-        <w:rPr>
-          <w:rFonts w:ascii="Calibri" w:hAnsi="Calibri" w:cs="Calibri"/>
-          <w:color w:val="000000"/>
-          <w:sz w:val="22"/>
-          <w:szCs w:val="22"/>
-        </w:rPr>
-      </w:pPr>
-      <w:r>
-        <w:rPr>
-          <w:rFonts w:ascii="Consolas" w:hAnsi="Consolas" w:cs="Consolas"/>
-          <w:color w:val="000000"/>
-          <w:sz w:val="22"/>
-          <w:szCs w:val="22"/>
-        </w:rPr>
-        <w:t>}</w:t>
-      </w:r>
-    </w:p>
-    <w:p>
-      <w:pPr>
-        <w:autoSpaceDE w:val="0"/>
-        <w:autoSpaceDN w:val="0"/>
-        <w:adjustRightInd w:val="0"/>
-        <w:spacing w:line="280" w:lineRule="atLeast"/>
-        <w:ind w:left="2160"/>
-        <w:rPr>
-          <w:rFonts w:ascii="Calibri" w:hAnsi="Calibri" w:cs="Calibri"/>
-          <w:color w:val="000000"/>
-          <w:sz w:val="22"/>
-          <w:szCs w:val="22"/>
-        </w:rPr>
-      </w:pPr>
-      <w:r>
-        <w:rPr>
-          <w:rFonts w:ascii="Consolas" w:hAnsi="Consolas" w:cs="Consolas"/>
-          <w:color w:val="000000"/>
-          <w:sz w:val="22"/>
-          <w:szCs w:val="22"/>
-        </w:rPr>
-        <w:t>}</w:t>
-      </w:r>
-    </w:p>
-    <w:p>
-      <w:pPr>
-        <w:autoSpaceDE w:val="0"/>
-        <w:autoSpaceDN w:val="0"/>
-        <w:adjustRightInd w:val="0"/>
-        <w:spacing w:line="280" w:lineRule="atLeast"/>
-        <w:ind w:left="2160"/>
-        <w:rPr>
-          <w:rFonts w:ascii="Calibri" w:hAnsi="Calibri" w:cs="Calibri"/>
-          <w:color w:val="000000"/>
-          <w:sz w:val="22"/>
-          <w:szCs w:val="22"/>
-        </w:rPr>
-      </w:pPr>
-      <w:r>
-        <w:rPr>
-          <w:rFonts w:ascii="Consolas" w:hAnsi="Consolas" w:cs="Consolas"/>
-          <w:color w:val="0D6201"/>
-          <w:sz w:val="22"/>
-          <w:szCs w:val="22"/>
-        </w:rPr>
-        <w:t>// Oops, no override OR configuration for this type</w:t>
-      </w:r>
-    </w:p>
-    <w:p>
-      <w:pPr>
-        <w:autoSpaceDE w:val="0"/>
-        <w:autoSpaceDN w:val="0"/>
-        <w:adjustRightInd w:val="0"/>
-        <w:spacing w:line="280" w:lineRule="atLeast"/>
-        <w:ind w:left="2160"/>
-        <w:rPr>
-          <w:rFonts w:ascii="Calibri" w:hAnsi="Calibri" w:cs="Calibri"/>
-          <w:color w:val="000000"/>
-          <w:sz w:val="22"/>
-          <w:szCs w:val="22"/>
-        </w:rPr>
-      </w:pPr>
-      <w:r>
-        <w:rPr>
-          <w:rFonts w:ascii="Consolas" w:hAnsi="Consolas" w:cs="Consolas"/>
-          <w:color w:val="0000FF"/>
-          <w:sz w:val="22"/>
-          <w:szCs w:val="22"/>
-        </w:rPr>
-        <w:t>throw new</w:t>
-      </w:r>
-      <w:r>
-        <w:rPr>
-          <w:rFonts w:ascii="Consolas" w:hAnsi="Consolas" w:cs="Consolas"/>
-          <w:color w:val="000000"/>
-          <w:sz w:val="22"/>
-          <w:szCs w:val="22"/>
-        </w:rPr>
-        <w:t xml:space="preserve"> </w:t>
-      </w:r>
-      <w:proofErr w:type="spellStart"/>
-      <w:r>
-        <w:rPr>
-          <w:rFonts w:ascii="Consolas" w:hAnsi="Consolas" w:cs="Consolas"/>
-          <w:color w:val="000000"/>
-          <w:sz w:val="22"/>
-          <w:szCs w:val="22"/>
-        </w:rPr>
-        <w:t>ArgumentException</w:t>
-      </w:r>
-      <w:proofErr w:type="spellEnd"/>
-      <w:r>
-        <w:rPr>
-          <w:rFonts w:ascii="Consolas" w:hAnsi="Consolas" w:cs="Consolas"/>
-          <w:color w:val="000000"/>
-          <w:sz w:val="22"/>
-          <w:szCs w:val="22"/>
-        </w:rPr>
-        <w:t>(</w:t>
-      </w:r>
-      <w:r>
-        <w:rPr>
-          <w:rFonts w:ascii="Consolas" w:hAnsi="Consolas" w:cs="Consolas"/>
-          <w:color w:val="900112"/>
-          <w:sz w:val="22"/>
-          <w:szCs w:val="22"/>
-        </w:rPr>
-        <w:t>$"{</w:t>
-      </w:r>
-      <w:proofErr w:type="spellStart"/>
-      <w:r>
-        <w:rPr>
-          <w:rFonts w:ascii="Consolas" w:hAnsi="Consolas" w:cs="Consolas"/>
-          <w:color w:val="0000FF"/>
-          <w:sz w:val="22"/>
-          <w:szCs w:val="22"/>
-        </w:rPr>
-        <w:t>typeof</w:t>
-      </w:r>
-      <w:proofErr w:type="spellEnd"/>
-      <w:r>
-        <w:rPr>
-          <w:rFonts w:ascii="Consolas" w:hAnsi="Consolas" w:cs="Consolas"/>
-          <w:color w:val="000000"/>
-          <w:sz w:val="22"/>
-          <w:szCs w:val="22"/>
-        </w:rPr>
-        <w:t>(T</w:t>
-      </w:r>
-      <w:proofErr w:type="gramStart"/>
-      <w:r>
-        <w:rPr>
-          <w:rFonts w:ascii="Consolas" w:hAnsi="Consolas" w:cs="Consolas"/>
-          <w:color w:val="000000"/>
-          <w:sz w:val="22"/>
-          <w:szCs w:val="22"/>
-        </w:rPr>
-        <w:t>).Name</w:t>
-      </w:r>
-      <w:proofErr w:type="gramEnd"/>
-      <w:r>
-        <w:rPr>
-          <w:rFonts w:ascii="Consolas" w:hAnsi="Consolas" w:cs="Consolas"/>
-          <w:color w:val="900112"/>
-          <w:sz w:val="22"/>
-          <w:szCs w:val="22"/>
-        </w:rPr>
-        <w:t>} is not supported by this factory"</w:t>
-      </w:r>
-      <w:r>
-        <w:rPr>
-          <w:rFonts w:ascii="Consolas" w:hAnsi="Consolas" w:cs="Consolas"/>
-          <w:color w:val="000000"/>
-          <w:sz w:val="22"/>
-          <w:szCs w:val="22"/>
-        </w:rPr>
         <w:t>);</w:t>
       </w:r>
     </w:p>
@@ -3358,86 +4651,32 @@
         <w:autoSpaceDE w:val="0"/>
         <w:autoSpaceDN w:val="0"/>
         <w:adjustRightInd w:val="0"/>
-        <w:spacing w:line="280" w:lineRule="atLeast"/>
-        <w:ind w:left="1440"/>
-        <w:rPr>
-          <w:rFonts w:ascii="Calibri" w:hAnsi="Calibri" w:cs="Calibri"/>
-          <w:color w:val="000000"/>
-          <w:sz w:val="22"/>
-          <w:szCs w:val="22"/>
-        </w:rPr>
-      </w:pPr>
-      <w:r>
-        <w:rPr>
-          <w:rFonts w:ascii="Consolas" w:hAnsi="Consolas" w:cs="Consolas"/>
-          <w:color w:val="000000"/>
-          <w:sz w:val="22"/>
-          <w:szCs w:val="22"/>
-        </w:rPr>
-        <w:t>}</w:t>
-      </w:r>
-    </w:p>
-    <w:p>
-      <w:pPr>
-        <w:autoSpaceDE w:val="0"/>
-        <w:autoSpaceDN w:val="0"/>
-        <w:adjustRightInd w:val="0"/>
-        <w:spacing w:line="280" w:lineRule="atLeast"/>
-        <w:ind w:left="720"/>
-        <w:rPr>
-          <w:rFonts w:ascii="Calibri" w:hAnsi="Calibri" w:cs="Calibri"/>
-          <w:color w:val="000000"/>
-          <w:sz w:val="22"/>
-          <w:szCs w:val="22"/>
-        </w:rPr>
-      </w:pPr>
-      <w:r>
-        <w:rPr>
-          <w:rFonts w:ascii="Consolas" w:hAnsi="Consolas" w:cs="Consolas"/>
-          <w:color w:val="000000"/>
-          <w:sz w:val="22"/>
-          <w:szCs w:val="22"/>
-        </w:rPr>
-        <w:t>}</w:t>
-      </w:r>
-    </w:p>
-    <w:p>
-      <w:pPr>
-        <w:autoSpaceDE w:val="0"/>
-        <w:autoSpaceDN w:val="0"/>
-        <w:adjustRightInd w:val="0"/>
-        <w:spacing w:line="280" w:lineRule="atLeast"/>
-        <w:rPr>
-          <w:rFonts w:ascii="Calibri" w:hAnsi="Calibri" w:cs="Calibri"/>
-          <w:color w:val="000000"/>
-          <w:sz w:val="22"/>
-          <w:szCs w:val="22"/>
-        </w:rPr>
-      </w:pPr>
-      <w:r>
-        <w:rPr>
-          <w:rFonts w:ascii="Consolas" w:hAnsi="Consolas" w:cs="Consolas"/>
-          <w:color w:val="000000"/>
-          <w:sz w:val="22"/>
-          <w:szCs w:val="22"/>
-        </w:rPr>
-        <w:t>}</w:t>
-      </w:r>
-    </w:p>
-    <w:p>
-      <w:pPr>
-        <w:autoSpaceDE w:val="0"/>
-        <w:autoSpaceDN w:val="0"/>
-        <w:adjustRightInd w:val="0"/>
         <w:spacing w:line="360" w:lineRule="atLeast"/>
         <w:rPr>
           <w:rFonts w:ascii="Calibri" w:hAnsi="Calibri" w:cs="Calibri"/>
-          <w:color w:val="0B4CB4"/>
-          <w:sz w:val="29"/>
-          <w:szCs w:val="29"/>
-          <w:u w:val="single" w:color="0B4CB4"/>
-        </w:rPr>
-      </w:pPr>
+          <w:color w:val="000000"/>
+          <w:sz w:val="22"/>
+          <w:szCs w:val="22"/>
+        </w:rPr>
+      </w:pPr>
+      <w:r>
+        <w:rPr>
+          <w:rFonts w:ascii="Consolas" w:hAnsi="Consolas" w:cs="Consolas"/>
+          <w:color w:val="000000"/>
+          <w:sz w:val="22"/>
+          <w:szCs w:val="22"/>
+        </w:rPr>
+        <w:t xml:space="preserve">        }</w:t>
+      </w:r>
+      <w:r>
+        <w:rPr>
+          <w:rFonts w:ascii="Calibri" w:hAnsi="Calibri" w:cs="Calibri"/>
+          <w:color w:val="000000"/>
+          <w:sz w:val="22"/>
+          <w:szCs w:val="22"/>
+        </w:rPr>
+        <w:t> </w:t>
+      </w:r>
     </w:p>
     <w:p>
       <w:pPr>
@@ -3448,1076 +4687,8 @@
         <w:rPr>
           <w:rFonts w:ascii="Calibri" w:hAnsi="Calibri" w:cs="Calibri"/>
           <w:color w:val="000000"/>
-          <w:sz w:val="29"/>
-          <w:szCs w:val="29"/>
-        </w:rPr>
-      </w:pPr>
-      <w:r>
-        <w:rPr>
-          <w:rFonts w:ascii="Calibri" w:hAnsi="Calibri" w:cs="Calibri"/>
-          <w:color w:val="000000"/>
-          <w:sz w:val="29"/>
-          <w:szCs w:val="29"/>
-        </w:rPr>
-        <w:t>In our class we intentionally have kept as much technology out of it as possible. We are basically using the most basic parts of .NET. We do this because we want to focus on the concepts, and not how to do something with a particular framework.</w:t>
-      </w:r>
-    </w:p>
-    <w:p>
-      <w:pPr>
-        <w:autoSpaceDE w:val="0"/>
-        <w:autoSpaceDN w:val="0"/>
-        <w:adjustRightInd w:val="0"/>
-        <w:spacing w:line="360" w:lineRule="atLeast"/>
-        <w:rPr>
-          <w:rFonts w:ascii="Calibri" w:hAnsi="Calibri" w:cs="Calibri"/>
-          <w:color w:val="000000"/>
-          <w:sz w:val="29"/>
-          <w:szCs w:val="29"/>
-        </w:rPr>
-      </w:pPr>
-      <w:r>
-        <w:rPr>
-          <w:rFonts w:ascii="Calibri" w:hAnsi="Calibri" w:cs="Calibri"/>
-          <w:color w:val="000000"/>
-          <w:sz w:val="29"/>
-          <w:szCs w:val="29"/>
-        </w:rPr>
-        <w:t> </w:t>
-      </w:r>
-    </w:p>
-    <w:p>
-      <w:pPr>
-        <w:autoSpaceDE w:val="0"/>
-        <w:autoSpaceDN w:val="0"/>
-        <w:adjustRightInd w:val="0"/>
-        <w:spacing w:line="360" w:lineRule="atLeast"/>
-        <w:rPr>
-          <w:rFonts w:ascii="Calibri" w:hAnsi="Calibri" w:cs="Calibri"/>
-          <w:color w:val="000000"/>
-          <w:sz w:val="29"/>
-          <w:szCs w:val="29"/>
-        </w:rPr>
-      </w:pPr>
-      <w:r>
-        <w:rPr>
-          <w:rFonts w:ascii="Calibri" w:hAnsi="Calibri" w:cs="Calibri"/>
-          <w:color w:val="000000"/>
-          <w:sz w:val="29"/>
-          <w:szCs w:val="29"/>
-        </w:rPr>
-        <w:t>We did hide away how we implemented DI behind a base factory (</w:t>
-      </w:r>
-      <w:proofErr w:type="spellStart"/>
-      <w:r>
-        <w:rPr>
-          <w:rFonts w:ascii="Calibri" w:hAnsi="Calibri" w:cs="Calibri"/>
-          <w:color w:val="000000"/>
-          <w:sz w:val="29"/>
-          <w:szCs w:val="29"/>
-        </w:rPr>
-        <w:t>FactoryBase</w:t>
-      </w:r>
-      <w:proofErr w:type="spellEnd"/>
-      <w:r>
-        <w:rPr>
-          <w:rFonts w:ascii="Calibri" w:hAnsi="Calibri" w:cs="Calibri"/>
-          <w:color w:val="000000"/>
-          <w:sz w:val="29"/>
-          <w:szCs w:val="29"/>
-        </w:rPr>
-        <w:t>). That allows us to change how we implement our factory pattern, without changing the rest of the code. We should be able to change dependency injection technology, without changing any of the other code in our system.</w:t>
-      </w:r>
-    </w:p>
-    <w:p>
-      <w:pPr>
-        <w:autoSpaceDE w:val="0"/>
-        <w:autoSpaceDN w:val="0"/>
-        <w:adjustRightInd w:val="0"/>
-        <w:spacing w:line="360" w:lineRule="atLeast"/>
-        <w:rPr>
-          <w:rFonts w:ascii="Calibri" w:hAnsi="Calibri" w:cs="Calibri"/>
-          <w:color w:val="000000"/>
-          <w:sz w:val="29"/>
-          <w:szCs w:val="29"/>
-        </w:rPr>
-      </w:pPr>
-      <w:r>
-        <w:rPr>
-          <w:rFonts w:ascii="Calibri" w:hAnsi="Calibri" w:cs="Calibri"/>
-          <w:color w:val="000000"/>
-          <w:sz w:val="29"/>
-          <w:szCs w:val="29"/>
-        </w:rPr>
-        <w:t> </w:t>
-      </w:r>
-    </w:p>
-    <w:p>
-      <w:pPr>
-        <w:autoSpaceDE w:val="0"/>
-        <w:autoSpaceDN w:val="0"/>
-        <w:adjustRightInd w:val="0"/>
-        <w:spacing w:line="360" w:lineRule="atLeast"/>
-        <w:rPr>
-          <w:rFonts w:ascii="Calibri" w:hAnsi="Calibri" w:cs="Calibri"/>
-          <w:color w:val="000000"/>
-          <w:sz w:val="29"/>
-          <w:szCs w:val="29"/>
-        </w:rPr>
-      </w:pPr>
-      <w:r>
-        <w:rPr>
-          <w:rFonts w:ascii="Calibri" w:hAnsi="Calibri" w:cs="Calibri"/>
-          <w:color w:val="000000"/>
-          <w:sz w:val="29"/>
-          <w:szCs w:val="29"/>
-        </w:rPr>
-        <w:t>So,</w:t>
-      </w:r>
-      <w:r>
-        <w:rPr>
-          <w:rFonts w:ascii="Calibri" w:hAnsi="Calibri" w:cs="Calibri"/>
-          <w:color w:val="000000"/>
-          <w:sz w:val="29"/>
-          <w:szCs w:val="29"/>
-        </w:rPr>
-        <w:t xml:space="preserve"> to switch our </w:t>
-      </w:r>
-      <w:proofErr w:type="spellStart"/>
-      <w:r>
-        <w:rPr>
-          <w:rFonts w:ascii="Calibri" w:hAnsi="Calibri" w:cs="Calibri"/>
-          <w:color w:val="000000"/>
-          <w:sz w:val="29"/>
-          <w:szCs w:val="29"/>
-        </w:rPr>
-        <w:t>Factory</w:t>
-      </w:r>
-      <w:r>
-        <w:rPr>
-          <w:rFonts w:ascii="Calibri" w:hAnsi="Calibri" w:cs="Calibri"/>
-          <w:color w:val="000000"/>
-          <w:sz w:val="29"/>
-          <w:szCs w:val="29"/>
-        </w:rPr>
-        <w:t>Base</w:t>
-      </w:r>
-      <w:proofErr w:type="spellEnd"/>
-      <w:r>
-        <w:rPr>
-          <w:rFonts w:ascii="Calibri" w:hAnsi="Calibri" w:cs="Calibri"/>
-          <w:color w:val="000000"/>
-          <w:sz w:val="29"/>
-          <w:szCs w:val="29"/>
-        </w:rPr>
-        <w:t xml:space="preserve"> to use .NET Core we should only have to change a couple of methods to use .NET Core’s way of handling dependency injection. And boom we are done.</w:t>
-      </w:r>
-    </w:p>
-    <w:p>
-      <w:pPr>
-        <w:autoSpaceDE w:val="0"/>
-        <w:autoSpaceDN w:val="0"/>
-        <w:adjustRightInd w:val="0"/>
-        <w:spacing w:line="360" w:lineRule="atLeast"/>
-        <w:rPr>
-          <w:rFonts w:ascii="Calibri" w:hAnsi="Calibri" w:cs="Calibri"/>
-          <w:color w:val="000000"/>
-          <w:sz w:val="29"/>
-          <w:szCs w:val="29"/>
-        </w:rPr>
-      </w:pPr>
-      <w:r>
-        <w:rPr>
-          <w:rFonts w:ascii="Calibri" w:hAnsi="Calibri" w:cs="Calibri"/>
-          <w:color w:val="000000"/>
-          <w:sz w:val="29"/>
-          <w:szCs w:val="29"/>
-        </w:rPr>
-        <w:t> </w:t>
-      </w:r>
-    </w:p>
-    <w:p>
-      <w:pPr>
-        <w:autoSpaceDE w:val="0"/>
-        <w:autoSpaceDN w:val="0"/>
-        <w:adjustRightInd w:val="0"/>
-        <w:spacing w:line="360" w:lineRule="atLeast"/>
-        <w:rPr>
-          <w:rFonts w:ascii="Calibri" w:hAnsi="Calibri" w:cs="Calibri"/>
-          <w:color w:val="000000"/>
-          <w:sz w:val="29"/>
-          <w:szCs w:val="29"/>
-        </w:rPr>
-      </w:pPr>
-      <w:r>
-        <w:rPr>
-          <w:rFonts w:ascii="Calibri" w:hAnsi="Calibri" w:cs="Calibri"/>
-          <w:color w:val="000000"/>
-          <w:sz w:val="29"/>
-          <w:szCs w:val="29"/>
-        </w:rPr>
-        <w:t xml:space="preserve">To do this in .NET Core we have to just use two classes, </w:t>
-      </w:r>
-      <w:proofErr w:type="spellStart"/>
-      <w:r>
-        <w:rPr>
-          <w:rFonts w:ascii="Calibri" w:hAnsi="Calibri" w:cs="Calibri"/>
-          <w:color w:val="000000"/>
-          <w:sz w:val="29"/>
-          <w:szCs w:val="29"/>
-        </w:rPr>
-        <w:t>ServiceProvider</w:t>
-      </w:r>
-      <w:proofErr w:type="spellEnd"/>
-      <w:r>
-        <w:rPr>
-          <w:rFonts w:ascii="Calibri" w:hAnsi="Calibri" w:cs="Calibri"/>
-          <w:color w:val="000000"/>
-          <w:sz w:val="29"/>
-          <w:szCs w:val="29"/>
-        </w:rPr>
-        <w:t xml:space="preserve"> and </w:t>
-      </w:r>
-      <w:proofErr w:type="spellStart"/>
-      <w:r>
-        <w:rPr>
-          <w:rFonts w:ascii="Calibri" w:hAnsi="Calibri" w:cs="Calibri"/>
-          <w:color w:val="000000"/>
-          <w:sz w:val="29"/>
-          <w:szCs w:val="29"/>
-        </w:rPr>
-        <w:t>ServiceCollection</w:t>
-      </w:r>
-      <w:proofErr w:type="spellEnd"/>
-      <w:r>
-        <w:rPr>
-          <w:rFonts w:ascii="Calibri" w:hAnsi="Calibri" w:cs="Calibri"/>
-          <w:color w:val="000000"/>
-          <w:sz w:val="29"/>
-          <w:szCs w:val="29"/>
-        </w:rPr>
-        <w:t xml:space="preserve">. To add services to the </w:t>
-      </w:r>
-      <w:r>
-        <w:rPr>
-          <w:rFonts w:ascii="Calibri" w:hAnsi="Calibri" w:cs="Calibri"/>
-          <w:color w:val="000000"/>
-          <w:sz w:val="29"/>
-          <w:szCs w:val="29"/>
-        </w:rPr>
-        <w:t>collection,</w:t>
-      </w:r>
-      <w:r>
-        <w:rPr>
-          <w:rFonts w:ascii="Calibri" w:hAnsi="Calibri" w:cs="Calibri"/>
-          <w:color w:val="000000"/>
-          <w:sz w:val="29"/>
-          <w:szCs w:val="29"/>
-        </w:rPr>
-        <w:t xml:space="preserve"> create a new </w:t>
-      </w:r>
-      <w:proofErr w:type="spellStart"/>
-      <w:r>
-        <w:rPr>
-          <w:rFonts w:ascii="Calibri" w:hAnsi="Calibri" w:cs="Calibri"/>
-          <w:color w:val="000000"/>
-          <w:sz w:val="29"/>
-          <w:szCs w:val="29"/>
-        </w:rPr>
-        <w:t>ServiceDe</w:t>
-      </w:r>
-      <w:r>
-        <w:rPr>
-          <w:rFonts w:ascii="Calibri" w:hAnsi="Calibri" w:cs="Calibri"/>
-          <w:color w:val="000000"/>
-          <w:sz w:val="29"/>
-          <w:szCs w:val="29"/>
-        </w:rPr>
-        <w:t>s</w:t>
-      </w:r>
-      <w:r>
-        <w:rPr>
-          <w:rFonts w:ascii="Calibri" w:hAnsi="Calibri" w:cs="Calibri"/>
-          <w:color w:val="000000"/>
-          <w:sz w:val="29"/>
-          <w:szCs w:val="29"/>
-        </w:rPr>
-        <w:t>criptor</w:t>
-      </w:r>
-      <w:proofErr w:type="spellEnd"/>
-      <w:r>
-        <w:rPr>
-          <w:rFonts w:ascii="Calibri" w:hAnsi="Calibri" w:cs="Calibri"/>
-          <w:color w:val="000000"/>
-          <w:sz w:val="29"/>
-          <w:szCs w:val="29"/>
-        </w:rPr>
-        <w:t>. Then add that descriptor to the collection.</w:t>
-      </w:r>
-    </w:p>
-    <w:p>
-      <w:pPr>
-        <w:autoSpaceDE w:val="0"/>
-        <w:autoSpaceDN w:val="0"/>
-        <w:adjustRightInd w:val="0"/>
-        <w:spacing w:line="360" w:lineRule="atLeast"/>
-        <w:rPr>
-          <w:rFonts w:ascii="Calibri" w:hAnsi="Calibri" w:cs="Calibri"/>
-          <w:color w:val="000000"/>
-          <w:sz w:val="29"/>
-          <w:szCs w:val="29"/>
-        </w:rPr>
-      </w:pPr>
-      <w:r>
-        <w:rPr>
-          <w:rFonts w:ascii="Calibri" w:hAnsi="Calibri" w:cs="Calibri"/>
-          <w:color w:val="000000"/>
-          <w:sz w:val="29"/>
-          <w:szCs w:val="29"/>
-        </w:rPr>
-        <w:t> </w:t>
-      </w:r>
-    </w:p>
-    <w:p>
-      <w:pPr>
-        <w:autoSpaceDE w:val="0"/>
-        <w:autoSpaceDN w:val="0"/>
-        <w:adjustRightInd w:val="0"/>
-        <w:spacing w:line="280" w:lineRule="atLeast"/>
-        <w:ind w:left="720"/>
-        <w:rPr>
-          <w:rFonts w:ascii="Calibri" w:hAnsi="Calibri" w:cs="Calibri"/>
-          <w:color w:val="000000"/>
-          <w:sz w:val="22"/>
-          <w:szCs w:val="22"/>
-        </w:rPr>
-      </w:pPr>
-      <w:bookmarkStart w:id="0" w:name="OLE_LINK8"/>
-      <w:r>
-        <w:rPr>
-          <w:rFonts w:ascii="Consolas" w:hAnsi="Consolas" w:cs="Consolas"/>
-          <w:color w:val="000000"/>
-          <w:sz w:val="22"/>
-          <w:szCs w:val="22"/>
-        </w:rPr>
-        <w:t xml:space="preserve">var service = new </w:t>
-      </w:r>
-      <w:proofErr w:type="spellStart"/>
-      <w:r>
-        <w:rPr>
-          <w:rFonts w:ascii="Consolas" w:hAnsi="Consolas" w:cs="Consolas"/>
-          <w:color w:val="000000"/>
-          <w:sz w:val="22"/>
-          <w:szCs w:val="22"/>
-        </w:rPr>
-        <w:t>ServiceDescriptor</w:t>
-      </w:r>
-      <w:proofErr w:type="spellEnd"/>
-      <w:r>
-        <w:rPr>
-          <w:rFonts w:ascii="Consolas" w:hAnsi="Consolas" w:cs="Consolas"/>
-          <w:color w:val="000000"/>
-          <w:sz w:val="22"/>
-          <w:szCs w:val="22"/>
-        </w:rPr>
-        <w:t>(</w:t>
-      </w:r>
-      <w:proofErr w:type="spellStart"/>
-      <w:r>
-        <w:rPr>
-          <w:rFonts w:ascii="Consolas" w:hAnsi="Consolas" w:cs="Consolas"/>
-          <w:color w:val="000000"/>
-          <w:sz w:val="22"/>
-          <w:szCs w:val="22"/>
-        </w:rPr>
-        <w:t>typeof</w:t>
-      </w:r>
-      <w:proofErr w:type="spellEnd"/>
-      <w:r>
-        <w:rPr>
-          <w:rFonts w:ascii="Consolas" w:hAnsi="Consolas" w:cs="Consolas"/>
-          <w:color w:val="000000"/>
-          <w:sz w:val="22"/>
-          <w:szCs w:val="22"/>
-        </w:rPr>
-        <w:t xml:space="preserve">(T), obj, </w:t>
-      </w:r>
-      <w:proofErr w:type="spellStart"/>
-      <w:r>
-        <w:rPr>
-          <w:rFonts w:ascii="Consolas" w:hAnsi="Consolas" w:cs="Consolas"/>
-          <w:color w:val="000000"/>
-          <w:sz w:val="22"/>
-          <w:szCs w:val="22"/>
-        </w:rPr>
-        <w:t>ServiceLifetime.Scoped</w:t>
-      </w:r>
-      <w:proofErr w:type="spellEnd"/>
-      <w:r>
-        <w:rPr>
-          <w:rFonts w:ascii="Consolas" w:hAnsi="Consolas" w:cs="Consolas"/>
-          <w:color w:val="000000"/>
-          <w:sz w:val="22"/>
-          <w:szCs w:val="22"/>
-        </w:rPr>
-        <w:t>);</w:t>
-      </w:r>
-    </w:p>
-    <w:p>
-      <w:pPr>
-        <w:autoSpaceDE w:val="0"/>
-        <w:autoSpaceDN w:val="0"/>
-        <w:adjustRightInd w:val="0"/>
-        <w:spacing w:line="280" w:lineRule="atLeast"/>
-        <w:ind w:left="720"/>
-        <w:rPr>
-          <w:rFonts w:ascii="Calibri" w:hAnsi="Calibri" w:cs="Calibri"/>
-          <w:color w:val="000000"/>
-          <w:sz w:val="22"/>
-          <w:szCs w:val="22"/>
-        </w:rPr>
-      </w:pPr>
-      <w:proofErr w:type="spellStart"/>
-      <w:r>
-        <w:rPr>
-          <w:rFonts w:ascii="Consolas" w:hAnsi="Consolas" w:cs="Consolas"/>
-          <w:color w:val="000000"/>
-          <w:sz w:val="22"/>
-          <w:szCs w:val="22"/>
-        </w:rPr>
-        <w:t>serviceCollection.Replace</w:t>
-      </w:r>
-      <w:proofErr w:type="spellEnd"/>
-      <w:r>
-        <w:rPr>
-          <w:rFonts w:ascii="Consolas" w:hAnsi="Consolas" w:cs="Consolas"/>
-          <w:color w:val="000000"/>
-          <w:sz w:val="22"/>
-          <w:szCs w:val="22"/>
-        </w:rPr>
-        <w:t>(service);</w:t>
-      </w:r>
-      <w:bookmarkEnd w:id="0"/>
-      <w:r>
-        <w:rPr>
-          <w:rFonts w:ascii="Calibri" w:hAnsi="Calibri" w:cs="Calibri"/>
-          <w:color w:val="000000"/>
-          <w:sz w:val="22"/>
-          <w:szCs w:val="22"/>
-        </w:rPr>
-        <w:t xml:space="preserve"> </w:t>
-      </w:r>
-    </w:p>
-    <w:p>
-      <w:pPr>
-        <w:autoSpaceDE w:val="0"/>
-        <w:autoSpaceDN w:val="0"/>
-        <w:adjustRightInd w:val="0"/>
-        <w:spacing w:line="280" w:lineRule="atLeast"/>
-        <w:ind w:left="720"/>
-        <w:rPr>
-          <w:rFonts w:ascii="Calibri" w:hAnsi="Calibri" w:cs="Calibri"/>
-          <w:color w:val="000000"/>
-          <w:sz w:val="29"/>
-          <w:szCs w:val="29"/>
-        </w:rPr>
-      </w:pPr>
-    </w:p>
-    <w:p>
-      <w:pPr>
-        <w:autoSpaceDE w:val="0"/>
-        <w:autoSpaceDN w:val="0"/>
-        <w:adjustRightInd w:val="0"/>
-        <w:spacing w:line="360" w:lineRule="atLeast"/>
-        <w:rPr>
-          <w:rFonts w:ascii="Calibri" w:hAnsi="Calibri" w:cs="Calibri"/>
-          <w:color w:val="000000"/>
-          <w:sz w:val="29"/>
-          <w:szCs w:val="29"/>
-        </w:rPr>
-      </w:pPr>
-      <w:r>
-        <w:rPr>
-          <w:rFonts w:ascii="Calibri" w:hAnsi="Calibri" w:cs="Calibri"/>
-          <w:color w:val="000000"/>
-          <w:sz w:val="29"/>
-          <w:szCs w:val="29"/>
-        </w:rPr>
-        <w:lastRenderedPageBreak/>
-        <w:t xml:space="preserve">To create a </w:t>
-      </w:r>
-      <w:r>
-        <w:rPr>
-          <w:rFonts w:ascii="Calibri" w:hAnsi="Calibri" w:cs="Calibri"/>
-          <w:color w:val="000000"/>
-          <w:sz w:val="29"/>
-          <w:szCs w:val="29"/>
-        </w:rPr>
-        <w:t>service,</w:t>
-      </w:r>
-      <w:r>
-        <w:rPr>
-          <w:rFonts w:ascii="Calibri" w:hAnsi="Calibri" w:cs="Calibri"/>
-          <w:color w:val="000000"/>
-          <w:sz w:val="29"/>
-          <w:szCs w:val="29"/>
-        </w:rPr>
-        <w:t xml:space="preserve"> we must call </w:t>
-      </w:r>
-      <w:proofErr w:type="spellStart"/>
-      <w:r>
-        <w:rPr>
-          <w:rFonts w:ascii="Calibri" w:hAnsi="Calibri" w:cs="Calibri"/>
-          <w:color w:val="000000"/>
-          <w:sz w:val="29"/>
-          <w:szCs w:val="29"/>
-        </w:rPr>
-        <w:t>GetService</w:t>
-      </w:r>
-      <w:proofErr w:type="spellEnd"/>
-      <w:r>
-        <w:rPr>
-          <w:rFonts w:ascii="Calibri" w:hAnsi="Calibri" w:cs="Calibri"/>
-          <w:color w:val="000000"/>
-          <w:sz w:val="29"/>
-          <w:szCs w:val="29"/>
-        </w:rPr>
-        <w:t xml:space="preserve"> on the </w:t>
-      </w:r>
-      <w:proofErr w:type="spellStart"/>
-      <w:r>
-        <w:rPr>
-          <w:rFonts w:ascii="Calibri" w:hAnsi="Calibri" w:cs="Calibri"/>
-          <w:color w:val="000000"/>
-          <w:sz w:val="29"/>
-          <w:szCs w:val="29"/>
-        </w:rPr>
-        <w:t>ServiceProvider</w:t>
-      </w:r>
-      <w:proofErr w:type="spellEnd"/>
-      <w:r>
-        <w:rPr>
-          <w:rFonts w:ascii="Calibri" w:hAnsi="Calibri" w:cs="Calibri"/>
-          <w:color w:val="000000"/>
-          <w:sz w:val="29"/>
-          <w:szCs w:val="29"/>
-        </w:rPr>
-        <w:t>.</w:t>
-      </w:r>
-      <w:r>
-        <w:rPr>
-          <w:rFonts w:ascii="Calibri" w:hAnsi="Calibri" w:cs="Calibri"/>
-          <w:color w:val="000000"/>
-          <w:sz w:val="29"/>
-          <w:szCs w:val="29"/>
-        </w:rPr>
-        <w:t xml:space="preserve"> To accomplish </w:t>
-      </w:r>
-      <w:r>
-        <w:rPr>
-          <w:rFonts w:ascii="Calibri" w:hAnsi="Calibri" w:cs="Calibri"/>
-          <w:color w:val="000000"/>
-          <w:sz w:val="29"/>
-          <w:szCs w:val="29"/>
-        </w:rPr>
-        <w:t>this,</w:t>
-      </w:r>
-      <w:r>
-        <w:rPr>
-          <w:rFonts w:ascii="Calibri" w:hAnsi="Calibri" w:cs="Calibri"/>
-          <w:color w:val="000000"/>
-          <w:sz w:val="29"/>
-          <w:szCs w:val="29"/>
-        </w:rPr>
-        <w:t xml:space="preserve"> we will create a wrapper method called </w:t>
-      </w:r>
-      <w:proofErr w:type="spellStart"/>
-      <w:r>
-        <w:rPr>
-          <w:rFonts w:ascii="Calibri" w:hAnsi="Calibri" w:cs="Calibri"/>
-          <w:color w:val="000000"/>
-          <w:sz w:val="29"/>
-          <w:szCs w:val="29"/>
-        </w:rPr>
-        <w:t>GetService</w:t>
-      </w:r>
-      <w:proofErr w:type="spellEnd"/>
-      <w:r>
-        <w:rPr>
-          <w:rFonts w:ascii="Calibri" w:hAnsi="Calibri" w:cs="Calibri"/>
-          <w:color w:val="000000"/>
-          <w:sz w:val="29"/>
-          <w:szCs w:val="29"/>
-        </w:rPr>
-        <w:t xml:space="preserve"> on our </w:t>
-      </w:r>
-      <w:proofErr w:type="spellStart"/>
-      <w:r>
-        <w:rPr>
-          <w:rFonts w:ascii="Calibri" w:hAnsi="Calibri" w:cs="Calibri"/>
-          <w:color w:val="000000"/>
-          <w:sz w:val="29"/>
-          <w:szCs w:val="29"/>
-        </w:rPr>
-        <w:t>FactoryBase</w:t>
-      </w:r>
-      <w:proofErr w:type="spellEnd"/>
-      <w:r>
-        <w:rPr>
-          <w:rFonts w:ascii="Calibri" w:hAnsi="Calibri" w:cs="Calibri"/>
-          <w:color w:val="000000"/>
-          <w:sz w:val="29"/>
-          <w:szCs w:val="29"/>
-        </w:rPr>
-        <w:t>.</w:t>
-      </w:r>
-    </w:p>
-    <w:p>
-      <w:pPr>
-        <w:autoSpaceDE w:val="0"/>
-        <w:autoSpaceDN w:val="0"/>
-        <w:adjustRightInd w:val="0"/>
-        <w:spacing w:line="360" w:lineRule="atLeast"/>
-        <w:rPr>
-          <w:rFonts w:ascii="Calibri" w:hAnsi="Calibri" w:cs="Calibri"/>
-          <w:color w:val="000000"/>
-          <w:sz w:val="29"/>
-          <w:szCs w:val="29"/>
-        </w:rPr>
-      </w:pPr>
-      <w:bookmarkStart w:id="1" w:name="_GoBack"/>
-      <w:bookmarkEnd w:id="1"/>
-    </w:p>
-    <w:p>
-      <w:pPr>
-        <w:autoSpaceDE w:val="0"/>
-        <w:autoSpaceDN w:val="0"/>
-        <w:adjustRightInd w:val="0"/>
-        <w:rPr>
-          <w:rFonts w:ascii="Consolas" w:hAnsi="Consolas" w:cs="Consolas"/>
-          <w:color w:val="000000"/>
-          <w:sz w:val="22"/>
-          <w:szCs w:val="22"/>
-        </w:rPr>
-      </w:pPr>
-      <w:r>
-        <w:rPr>
-          <w:rFonts w:ascii="Consolas" w:hAnsi="Consolas" w:cs="Consolas"/>
-          <w:color w:val="000000"/>
-          <w:sz w:val="22"/>
-          <w:szCs w:val="22"/>
-        </w:rPr>
-        <w:t xml:space="preserve">        </w:t>
-      </w:r>
-      <w:r>
-        <w:rPr>
-          <w:rFonts w:ascii="Consolas" w:hAnsi="Consolas" w:cs="Consolas"/>
-          <w:color w:val="0000FF"/>
-          <w:sz w:val="22"/>
-          <w:szCs w:val="22"/>
-        </w:rPr>
-        <w:t>private</w:t>
-      </w:r>
-      <w:r>
-        <w:rPr>
-          <w:rFonts w:ascii="Consolas" w:hAnsi="Consolas" w:cs="Consolas"/>
-          <w:color w:val="000000"/>
-          <w:sz w:val="22"/>
-          <w:szCs w:val="22"/>
-        </w:rPr>
-        <w:t xml:space="preserve"> T </w:t>
-      </w:r>
-      <w:proofErr w:type="spellStart"/>
-      <w:r>
-        <w:rPr>
-          <w:rFonts w:ascii="Consolas" w:hAnsi="Consolas" w:cs="Consolas"/>
-          <w:color w:val="000000"/>
-          <w:sz w:val="22"/>
-          <w:szCs w:val="22"/>
-        </w:rPr>
-        <w:t>GetService</w:t>
-      </w:r>
-      <w:proofErr w:type="spellEnd"/>
-      <w:r>
-        <w:rPr>
-          <w:rFonts w:ascii="Consolas" w:hAnsi="Consolas" w:cs="Consolas"/>
-          <w:color w:val="000000"/>
-          <w:sz w:val="22"/>
-          <w:szCs w:val="22"/>
-        </w:rPr>
-        <w:t>&lt;</w:t>
-      </w:r>
-      <w:r>
-        <w:rPr>
-          <w:rFonts w:ascii="Consolas" w:hAnsi="Consolas" w:cs="Consolas"/>
-          <w:color w:val="2B91AF"/>
-          <w:sz w:val="22"/>
-          <w:szCs w:val="22"/>
-        </w:rPr>
-        <w:t>T</w:t>
-      </w:r>
-      <w:proofErr w:type="gramStart"/>
-      <w:r>
-        <w:rPr>
-          <w:rFonts w:ascii="Consolas" w:hAnsi="Consolas" w:cs="Consolas"/>
-          <w:color w:val="000000"/>
-          <w:sz w:val="22"/>
-          <w:szCs w:val="22"/>
-        </w:rPr>
-        <w:t>&gt;(</w:t>
-      </w:r>
-      <w:proofErr w:type="gramEnd"/>
-      <w:r>
-        <w:rPr>
-          <w:rFonts w:ascii="Consolas" w:hAnsi="Consolas" w:cs="Consolas"/>
-          <w:color w:val="000000"/>
-          <w:sz w:val="22"/>
-          <w:szCs w:val="22"/>
-        </w:rPr>
-        <w:t>)</w:t>
-      </w:r>
-    </w:p>
-    <w:p>
-      <w:pPr>
-        <w:autoSpaceDE w:val="0"/>
-        <w:autoSpaceDN w:val="0"/>
-        <w:adjustRightInd w:val="0"/>
-        <w:rPr>
-          <w:rFonts w:ascii="Consolas" w:hAnsi="Consolas" w:cs="Consolas"/>
-          <w:color w:val="000000"/>
-          <w:sz w:val="22"/>
-          <w:szCs w:val="22"/>
-        </w:rPr>
-      </w:pPr>
-      <w:r>
-        <w:rPr>
-          <w:rFonts w:ascii="Consolas" w:hAnsi="Consolas" w:cs="Consolas"/>
-          <w:color w:val="000000"/>
-          <w:sz w:val="22"/>
-          <w:szCs w:val="22"/>
-        </w:rPr>
-        <w:t xml:space="preserve">        {</w:t>
-      </w:r>
-    </w:p>
-    <w:p>
-      <w:pPr>
-        <w:autoSpaceDE w:val="0"/>
-        <w:autoSpaceDN w:val="0"/>
-        <w:adjustRightInd w:val="0"/>
-        <w:rPr>
-          <w:rFonts w:ascii="Consolas" w:hAnsi="Consolas" w:cs="Consolas"/>
-          <w:color w:val="000000"/>
-          <w:sz w:val="22"/>
-          <w:szCs w:val="22"/>
-        </w:rPr>
-      </w:pPr>
-      <w:r>
-        <w:rPr>
-          <w:rFonts w:ascii="Consolas" w:hAnsi="Consolas" w:cs="Consolas"/>
-          <w:color w:val="000000"/>
-          <w:sz w:val="22"/>
-          <w:szCs w:val="22"/>
-        </w:rPr>
-        <w:t xml:space="preserve">            </w:t>
-      </w:r>
-      <w:r>
-        <w:rPr>
-          <w:rFonts w:ascii="Consolas" w:hAnsi="Consolas" w:cs="Consolas"/>
-          <w:color w:val="0000FF"/>
-          <w:sz w:val="22"/>
-          <w:szCs w:val="22"/>
-        </w:rPr>
-        <w:t>if</w:t>
-      </w:r>
-      <w:r>
-        <w:rPr>
-          <w:rFonts w:ascii="Consolas" w:hAnsi="Consolas" w:cs="Consolas"/>
-          <w:color w:val="000000"/>
-          <w:sz w:val="22"/>
-          <w:szCs w:val="22"/>
-        </w:rPr>
-        <w:t xml:space="preserve"> (</w:t>
-      </w:r>
-      <w:proofErr w:type="spellStart"/>
-      <w:r>
-        <w:rPr>
-          <w:rFonts w:ascii="Consolas" w:hAnsi="Consolas" w:cs="Consolas"/>
-          <w:color w:val="000000"/>
-          <w:sz w:val="22"/>
-          <w:szCs w:val="22"/>
-        </w:rPr>
-        <w:t>serviceProvider</w:t>
-      </w:r>
-      <w:proofErr w:type="spellEnd"/>
-      <w:r>
-        <w:rPr>
-          <w:rFonts w:ascii="Consolas" w:hAnsi="Consolas" w:cs="Consolas"/>
-          <w:color w:val="000000"/>
-          <w:sz w:val="22"/>
-          <w:szCs w:val="22"/>
-        </w:rPr>
-        <w:t xml:space="preserve"> == </w:t>
-      </w:r>
-      <w:r>
-        <w:rPr>
-          <w:rFonts w:ascii="Consolas" w:hAnsi="Consolas" w:cs="Consolas"/>
-          <w:color w:val="0000FF"/>
-          <w:sz w:val="22"/>
-          <w:szCs w:val="22"/>
-        </w:rPr>
-        <w:t>null</w:t>
-      </w:r>
-      <w:r>
-        <w:rPr>
-          <w:rFonts w:ascii="Consolas" w:hAnsi="Consolas" w:cs="Consolas"/>
-          <w:color w:val="000000"/>
-          <w:sz w:val="22"/>
-          <w:szCs w:val="22"/>
-        </w:rPr>
-        <w:t>)</w:t>
-      </w:r>
-    </w:p>
-    <w:p>
-      <w:pPr>
-        <w:autoSpaceDE w:val="0"/>
-        <w:autoSpaceDN w:val="0"/>
-        <w:adjustRightInd w:val="0"/>
-        <w:rPr>
-          <w:rFonts w:ascii="Consolas" w:hAnsi="Consolas" w:cs="Consolas"/>
-          <w:color w:val="000000"/>
-          <w:sz w:val="22"/>
-          <w:szCs w:val="22"/>
-        </w:rPr>
-      </w:pPr>
-      <w:r>
-        <w:rPr>
-          <w:rFonts w:ascii="Consolas" w:hAnsi="Consolas" w:cs="Consolas"/>
-          <w:color w:val="000000"/>
-          <w:sz w:val="22"/>
-          <w:szCs w:val="22"/>
-        </w:rPr>
-        <w:t xml:space="preserve">            {</w:t>
-      </w:r>
-    </w:p>
-    <w:p>
-      <w:pPr>
-        <w:autoSpaceDE w:val="0"/>
-        <w:autoSpaceDN w:val="0"/>
-        <w:adjustRightInd w:val="0"/>
-        <w:rPr>
-          <w:rFonts w:ascii="Consolas" w:hAnsi="Consolas" w:cs="Consolas"/>
-          <w:color w:val="000000"/>
-          <w:sz w:val="22"/>
-          <w:szCs w:val="22"/>
-        </w:rPr>
-      </w:pPr>
-      <w:r>
-        <w:rPr>
-          <w:rFonts w:ascii="Consolas" w:hAnsi="Consolas" w:cs="Consolas"/>
-          <w:color w:val="000000"/>
-          <w:sz w:val="22"/>
-          <w:szCs w:val="22"/>
-        </w:rPr>
-        <w:t xml:space="preserve">                </w:t>
-      </w:r>
-      <w:proofErr w:type="spellStart"/>
-      <w:r>
-        <w:rPr>
-          <w:rFonts w:ascii="Consolas" w:hAnsi="Consolas" w:cs="Consolas"/>
-          <w:color w:val="000000"/>
-          <w:sz w:val="22"/>
-          <w:szCs w:val="22"/>
-        </w:rPr>
-        <w:t>serviceProvider</w:t>
-      </w:r>
-      <w:proofErr w:type="spellEnd"/>
-      <w:r>
-        <w:rPr>
-          <w:rFonts w:ascii="Consolas" w:hAnsi="Consolas" w:cs="Consolas"/>
-          <w:color w:val="000000"/>
-          <w:sz w:val="22"/>
-          <w:szCs w:val="22"/>
-        </w:rPr>
-        <w:t xml:space="preserve"> = </w:t>
-      </w:r>
-      <w:proofErr w:type="spellStart"/>
-      <w:r>
-        <w:rPr>
-          <w:rFonts w:ascii="Consolas" w:hAnsi="Consolas" w:cs="Consolas"/>
-          <w:color w:val="000000"/>
-          <w:sz w:val="22"/>
-          <w:szCs w:val="22"/>
-        </w:rPr>
-        <w:t>serviceCollection.BuildServiceProvider</w:t>
-      </w:r>
-      <w:proofErr w:type="spellEnd"/>
-      <w:r>
-        <w:rPr>
-          <w:rFonts w:ascii="Consolas" w:hAnsi="Consolas" w:cs="Consolas"/>
-          <w:color w:val="000000"/>
-          <w:sz w:val="22"/>
-          <w:szCs w:val="22"/>
-        </w:rPr>
-        <w:t>();</w:t>
-      </w:r>
-    </w:p>
-    <w:p>
-      <w:pPr>
-        <w:autoSpaceDE w:val="0"/>
-        <w:autoSpaceDN w:val="0"/>
-        <w:adjustRightInd w:val="0"/>
-        <w:rPr>
-          <w:rFonts w:ascii="Consolas" w:hAnsi="Consolas" w:cs="Consolas"/>
-          <w:color w:val="000000"/>
-          <w:sz w:val="22"/>
-          <w:szCs w:val="22"/>
-        </w:rPr>
-      </w:pPr>
-      <w:r>
-        <w:rPr>
-          <w:rFonts w:ascii="Consolas" w:hAnsi="Consolas" w:cs="Consolas"/>
-          <w:color w:val="000000"/>
-          <w:sz w:val="22"/>
-          <w:szCs w:val="22"/>
-        </w:rPr>
-        <w:t xml:space="preserve">            }</w:t>
-      </w:r>
-    </w:p>
-    <w:p>
-      <w:pPr>
-        <w:autoSpaceDE w:val="0"/>
-        <w:autoSpaceDN w:val="0"/>
-        <w:adjustRightInd w:val="0"/>
-        <w:rPr>
-          <w:rFonts w:ascii="Consolas" w:hAnsi="Consolas" w:cs="Consolas"/>
-          <w:color w:val="000000"/>
-          <w:sz w:val="22"/>
-          <w:szCs w:val="22"/>
-        </w:rPr>
-      </w:pPr>
-    </w:p>
-    <w:p>
-      <w:pPr>
-        <w:autoSpaceDE w:val="0"/>
-        <w:autoSpaceDN w:val="0"/>
-        <w:adjustRightInd w:val="0"/>
-        <w:rPr>
-          <w:rFonts w:ascii="Consolas" w:hAnsi="Consolas" w:cs="Consolas"/>
-          <w:color w:val="000000"/>
-          <w:sz w:val="22"/>
-          <w:szCs w:val="22"/>
-        </w:rPr>
-      </w:pPr>
-      <w:r>
-        <w:rPr>
-          <w:rFonts w:ascii="Consolas" w:hAnsi="Consolas" w:cs="Consolas"/>
-          <w:color w:val="000000"/>
-          <w:sz w:val="22"/>
-          <w:szCs w:val="22"/>
-        </w:rPr>
-        <w:t xml:space="preserve">            </w:t>
-      </w:r>
-      <w:r>
-        <w:rPr>
-          <w:rFonts w:ascii="Consolas" w:hAnsi="Consolas" w:cs="Consolas"/>
-          <w:color w:val="0000FF"/>
-          <w:sz w:val="22"/>
-          <w:szCs w:val="22"/>
-        </w:rPr>
-        <w:t>return</w:t>
-      </w:r>
-      <w:r>
-        <w:rPr>
-          <w:rFonts w:ascii="Consolas" w:hAnsi="Consolas" w:cs="Consolas"/>
-          <w:color w:val="000000"/>
-          <w:sz w:val="22"/>
-          <w:szCs w:val="22"/>
-        </w:rPr>
-        <w:t xml:space="preserve"> </w:t>
-      </w:r>
-      <w:proofErr w:type="spellStart"/>
-      <w:r>
-        <w:rPr>
-          <w:rFonts w:ascii="Consolas" w:hAnsi="Consolas" w:cs="Consolas"/>
-          <w:color w:val="000000"/>
-          <w:sz w:val="22"/>
-          <w:szCs w:val="22"/>
-        </w:rPr>
-        <w:t>serviceProvider.GetService</w:t>
-      </w:r>
-      <w:proofErr w:type="spellEnd"/>
-      <w:r>
-        <w:rPr>
-          <w:rFonts w:ascii="Consolas" w:hAnsi="Consolas" w:cs="Consolas"/>
-          <w:color w:val="000000"/>
-          <w:sz w:val="22"/>
-          <w:szCs w:val="22"/>
-        </w:rPr>
-        <w:t>&lt;T</w:t>
-      </w:r>
-      <w:proofErr w:type="gramStart"/>
-      <w:r>
-        <w:rPr>
-          <w:rFonts w:ascii="Consolas" w:hAnsi="Consolas" w:cs="Consolas"/>
-          <w:color w:val="000000"/>
-          <w:sz w:val="22"/>
-          <w:szCs w:val="22"/>
-        </w:rPr>
-        <w:t>&gt;(</w:t>
-      </w:r>
-      <w:proofErr w:type="gramEnd"/>
-      <w:r>
-        <w:rPr>
-          <w:rFonts w:ascii="Consolas" w:hAnsi="Consolas" w:cs="Consolas"/>
-          <w:color w:val="000000"/>
-          <w:sz w:val="22"/>
-          <w:szCs w:val="22"/>
-        </w:rPr>
-        <w:t>);</w:t>
-      </w:r>
-    </w:p>
-    <w:p>
-      <w:pPr>
-        <w:autoSpaceDE w:val="0"/>
-        <w:autoSpaceDN w:val="0"/>
-        <w:adjustRightInd w:val="0"/>
-        <w:spacing w:line="360" w:lineRule="atLeast"/>
-        <w:rPr>
-          <w:rFonts w:ascii="Calibri" w:hAnsi="Calibri" w:cs="Calibri"/>
-          <w:color w:val="000000"/>
-          <w:sz w:val="22"/>
-          <w:szCs w:val="22"/>
-        </w:rPr>
-      </w:pPr>
-      <w:r>
-        <w:rPr>
-          <w:rFonts w:ascii="Consolas" w:hAnsi="Consolas" w:cs="Consolas"/>
-          <w:color w:val="000000"/>
-          <w:sz w:val="22"/>
-          <w:szCs w:val="22"/>
-        </w:rPr>
-        <w:t xml:space="preserve">        }</w:t>
-      </w:r>
-      <w:r>
-        <w:rPr>
-          <w:rFonts w:ascii="Calibri" w:hAnsi="Calibri" w:cs="Calibri"/>
-          <w:color w:val="000000"/>
-          <w:sz w:val="22"/>
-          <w:szCs w:val="22"/>
-        </w:rPr>
-        <w:t> </w:t>
-      </w:r>
-    </w:p>
-    <w:p>
-      <w:pPr>
-        <w:autoSpaceDE w:val="0"/>
-        <w:autoSpaceDN w:val="0"/>
-        <w:adjustRightInd w:val="0"/>
-        <w:spacing w:line="360" w:lineRule="atLeast"/>
-        <w:rPr>
-          <w:rFonts w:ascii="Calibri" w:hAnsi="Calibri" w:cs="Calibri"/>
-          <w:color w:val="000000"/>
-          <w:sz w:val="29"/>
-          <w:szCs w:val="29"/>
+          <w:sz w:val="22"/>
+          <w:szCs w:val="22"/>
         </w:rPr>
       </w:pPr>
     </w:p>
@@ -4530,14 +4701,16 @@
         <w:rPr>
           <w:rFonts w:ascii="Consolas" w:hAnsi="Consolas" w:cs="Times"/>
           <w:color w:val="CB2339"/>
-        </w:rPr>
-      </w:pPr>
-      <w:r>
-        <w:rPr>
-          <w:rFonts w:ascii="Calibri" w:hAnsi="Calibri" w:cs="Calibri"/>
-          <w:color w:val="000000"/>
-          <w:sz w:val="29"/>
-          <w:szCs w:val="29"/>
+          <w:sz w:val="22"/>
+          <w:szCs w:val="22"/>
+        </w:rPr>
+      </w:pPr>
+      <w:r>
+        <w:rPr>
+          <w:rFonts w:ascii="Calibri" w:hAnsi="Calibri" w:cs="Calibri"/>
+          <w:color w:val="000000"/>
+          <w:sz w:val="22"/>
+          <w:szCs w:val="22"/>
         </w:rPr>
         <w:t xml:space="preserve">To create a service </w:t>
       </w:r>
@@ -4545,8 +4718,8 @@
         <w:rPr>
           <w:rFonts w:ascii="Calibri" w:hAnsi="Calibri" w:cs="Calibri"/>
           <w:color w:val="000000"/>
-          <w:sz w:val="29"/>
-          <w:szCs w:val="29"/>
+          <w:sz w:val="22"/>
+          <w:szCs w:val="22"/>
         </w:rPr>
         <w:t xml:space="preserve">from </w:t>
       </w:r>
@@ -4555,8 +4728,8 @@
         <w:rPr>
           <w:rFonts w:ascii="Calibri" w:hAnsi="Calibri" w:cs="Calibri"/>
           <w:color w:val="000000"/>
-          <w:sz w:val="29"/>
-          <w:szCs w:val="29"/>
+          <w:sz w:val="22"/>
+          <w:szCs w:val="22"/>
         </w:rPr>
         <w:t>GetInstanceForType</w:t>
       </w:r>
@@ -4565,8 +4738,8 @@
         <w:rPr>
           <w:rFonts w:ascii="Calibri" w:hAnsi="Calibri" w:cs="Calibri"/>
           <w:color w:val="000000"/>
-          <w:sz w:val="29"/>
-          <w:szCs w:val="29"/>
+          <w:sz w:val="22"/>
+          <w:szCs w:val="22"/>
         </w:rPr>
         <w:t xml:space="preserve"> call the </w:t>
       </w:r>
@@ -4575,8 +4748,8 @@
         <w:rPr>
           <w:rFonts w:ascii="Calibri" w:hAnsi="Calibri" w:cs="Calibri"/>
           <w:color w:val="000000"/>
-          <w:sz w:val="29"/>
-          <w:szCs w:val="29"/>
+          <w:sz w:val="22"/>
+          <w:szCs w:val="22"/>
         </w:rPr>
         <w:t>GetService</w:t>
       </w:r>
@@ -4585,8 +4758,8 @@
         <w:rPr>
           <w:rFonts w:ascii="Calibri" w:hAnsi="Calibri" w:cs="Calibri"/>
           <w:color w:val="000000"/>
-          <w:sz w:val="29"/>
-          <w:szCs w:val="29"/>
+          <w:sz w:val="22"/>
+          <w:szCs w:val="22"/>
         </w:rPr>
         <w:t xml:space="preserve"> method we just created.</w:t>
       </w:r>
@@ -4600,8 +4773,8 @@
         <w:rPr>
           <w:rFonts w:ascii="Calibri" w:hAnsi="Calibri" w:cs="Calibri"/>
           <w:color w:val="000000"/>
-          <w:sz w:val="29"/>
-          <w:szCs w:val="29"/>
+          <w:sz w:val="22"/>
+          <w:szCs w:val="22"/>
         </w:rPr>
       </w:pPr>
     </w:p>
@@ -4614,16 +4787,16 @@
         <w:rPr>
           <w:rFonts w:ascii="Calibri" w:hAnsi="Calibri" w:cs="Calibri"/>
           <w:color w:val="000000"/>
-          <w:sz w:val="29"/>
-          <w:szCs w:val="29"/>
-        </w:rPr>
-      </w:pPr>
-      <w:r>
-        <w:rPr>
-          <w:rFonts w:ascii="Calibri" w:hAnsi="Calibri" w:cs="Calibri"/>
-          <w:color w:val="000000"/>
-          <w:sz w:val="29"/>
-          <w:szCs w:val="29"/>
+          <w:sz w:val="22"/>
+          <w:szCs w:val="22"/>
+        </w:rPr>
+      </w:pPr>
+      <w:r>
+        <w:rPr>
+          <w:rFonts w:ascii="Calibri" w:hAnsi="Calibri" w:cs="Calibri"/>
+          <w:color w:val="000000"/>
+          <w:sz w:val="22"/>
+          <w:szCs w:val="22"/>
         </w:rPr>
         <w:t>We could also use unity to do dependency injection. Unity is a library by the Mi</w:t>
       </w:r>
@@ -4631,8 +4804,8 @@
         <w:rPr>
           <w:rFonts w:ascii="Calibri" w:hAnsi="Calibri" w:cs="Calibri"/>
           <w:color w:val="000000"/>
-          <w:sz w:val="29"/>
-          <w:szCs w:val="29"/>
+          <w:sz w:val="22"/>
+          <w:szCs w:val="22"/>
         </w:rPr>
         <w:t xml:space="preserve">crosoft Patterns and Practices </w:t>
       </w:r>
@@ -4641,8 +4814,8 @@
         <w:rPr>
           <w:rFonts w:ascii="Calibri" w:hAnsi="Calibri" w:cs="Calibri"/>
           <w:color w:val="000000"/>
-          <w:sz w:val="29"/>
-          <w:szCs w:val="29"/>
+          <w:sz w:val="22"/>
+          <w:szCs w:val="22"/>
         </w:rPr>
         <w:t>T</w:t>
       </w:r>
@@ -4650,8 +4823,8 @@
         <w:rPr>
           <w:rFonts w:ascii="Calibri" w:hAnsi="Calibri" w:cs="Calibri"/>
           <w:color w:val="000000"/>
-          <w:sz w:val="29"/>
-          <w:szCs w:val="29"/>
+          <w:sz w:val="22"/>
+          <w:szCs w:val="22"/>
         </w:rPr>
         <w:t>eam, and</w:t>
       </w:r>
@@ -4660,8 +4833,8 @@
         <w:rPr>
           <w:rFonts w:ascii="Calibri" w:hAnsi="Calibri" w:cs="Calibri"/>
           <w:color w:val="000000"/>
-          <w:sz w:val="29"/>
-          <w:szCs w:val="29"/>
+          <w:sz w:val="22"/>
+          <w:szCs w:val="22"/>
         </w:rPr>
         <w:t xml:space="preserve"> is a good way to do dependency injection on the .NET Framework. We could have done the same thing using unity. See the example below.</w:t>
       </w:r>
@@ -4675,16 +4848,16 @@
         <w:rPr>
           <w:rFonts w:ascii="Calibri" w:hAnsi="Calibri" w:cs="Calibri"/>
           <w:color w:val="000000"/>
-          <w:sz w:val="29"/>
-          <w:szCs w:val="29"/>
-        </w:rPr>
-      </w:pPr>
-      <w:r>
-        <w:rPr>
-          <w:rFonts w:ascii="Calibri" w:hAnsi="Calibri" w:cs="Calibri"/>
-          <w:color w:val="000000"/>
-          <w:sz w:val="29"/>
-          <w:szCs w:val="29"/>
+          <w:sz w:val="22"/>
+          <w:szCs w:val="22"/>
+        </w:rPr>
+      </w:pPr>
+      <w:r>
+        <w:rPr>
+          <w:rFonts w:ascii="Calibri" w:hAnsi="Calibri" w:cs="Calibri"/>
+          <w:color w:val="000000"/>
+          <w:sz w:val="22"/>
+          <w:szCs w:val="22"/>
         </w:rPr>
         <w:t> </w:t>
       </w:r>
@@ -4698,8 +4871,8 @@
         <w:rPr>
           <w:rFonts w:ascii="Calibri" w:hAnsi="Calibri" w:cs="Calibri"/>
           <w:color w:val="000000"/>
-          <w:sz w:val="29"/>
-          <w:szCs w:val="29"/>
+          <w:sz w:val="22"/>
+          <w:szCs w:val="22"/>
         </w:rPr>
       </w:pPr>
       <w:hyperlink r:id="rId4" w:history="1">
@@ -4707,8 +4880,8 @@
           <w:rPr>
             <w:rFonts w:ascii="Calibri" w:hAnsi="Calibri" w:cs="Calibri"/>
             <w:color w:val="0B4CB4"/>
-            <w:sz w:val="29"/>
-            <w:szCs w:val="29"/>
+            <w:sz w:val="22"/>
+            <w:szCs w:val="22"/>
             <w:u w:val="single" w:color="0B4CB4"/>
           </w:rPr>
           <w:t>https://gist.github.com/chadmichel/bd6dd938d9fe2fb927217dcad226ddf5</w:t>
@@ -4724,16 +4897,16 @@
         <w:rPr>
           <w:rFonts w:ascii="Calibri" w:hAnsi="Calibri" w:cs="Calibri"/>
           <w:color w:val="000000"/>
-          <w:sz w:val="29"/>
-          <w:szCs w:val="29"/>
-        </w:rPr>
-      </w:pPr>
-      <w:r>
-        <w:rPr>
-          <w:rFonts w:ascii="Calibri" w:hAnsi="Calibri" w:cs="Calibri"/>
-          <w:color w:val="000000"/>
-          <w:sz w:val="29"/>
-          <w:szCs w:val="29"/>
+          <w:sz w:val="22"/>
+          <w:szCs w:val="22"/>
+        </w:rPr>
+      </w:pPr>
+      <w:r>
+        <w:rPr>
+          <w:rFonts w:ascii="Calibri" w:hAnsi="Calibri" w:cs="Calibri"/>
+          <w:color w:val="000000"/>
+          <w:sz w:val="22"/>
+          <w:szCs w:val="22"/>
         </w:rPr>
         <w:t> </w:t>
       </w:r>
@@ -4747,16 +4920,16 @@
         <w:rPr>
           <w:rFonts w:ascii="Calibri" w:hAnsi="Calibri" w:cs="Calibri"/>
           <w:color w:val="000000"/>
-          <w:sz w:val="29"/>
-          <w:szCs w:val="29"/>
-        </w:rPr>
-      </w:pPr>
-      <w:r>
-        <w:rPr>
-          <w:rFonts w:ascii="Calibri" w:hAnsi="Calibri" w:cs="Calibri"/>
-          <w:color w:val="000000"/>
-          <w:sz w:val="29"/>
-          <w:szCs w:val="29"/>
+          <w:sz w:val="22"/>
+          <w:szCs w:val="22"/>
+        </w:rPr>
+      </w:pPr>
+      <w:r>
+        <w:rPr>
+          <w:rFonts w:ascii="Calibri" w:hAnsi="Calibri" w:cs="Calibri"/>
+          <w:color w:val="000000"/>
+          <w:sz w:val="22"/>
+          <w:szCs w:val="22"/>
         </w:rPr>
         <w:t> </w:t>
       </w:r>
@@ -4770,16 +4943,16 @@
         <w:rPr>
           <w:rFonts w:ascii="Calibri" w:hAnsi="Calibri" w:cs="Calibri"/>
           <w:color w:val="000000"/>
-          <w:sz w:val="29"/>
-          <w:szCs w:val="29"/>
-        </w:rPr>
-      </w:pPr>
-      <w:r>
-        <w:rPr>
-          <w:rFonts w:ascii="Calibri" w:hAnsi="Calibri" w:cs="Calibri"/>
-          <w:color w:val="000000"/>
-          <w:sz w:val="29"/>
-          <w:szCs w:val="29"/>
+          <w:sz w:val="22"/>
+          <w:szCs w:val="22"/>
+        </w:rPr>
+      </w:pPr>
+      <w:r>
+        <w:rPr>
+          <w:rFonts w:ascii="Calibri" w:hAnsi="Calibri" w:cs="Calibri"/>
+          <w:color w:val="000000"/>
+          <w:sz w:val="22"/>
+          <w:szCs w:val="22"/>
         </w:rPr>
         <w:t xml:space="preserve">Regardless of which technology we use to do dependency injection it is nice to have hidden that choice behind our </w:t>
       </w:r>
@@ -4788,8 +4961,8 @@
         <w:rPr>
           <w:rFonts w:ascii="Calibri" w:hAnsi="Calibri" w:cs="Calibri"/>
           <w:color w:val="000000"/>
-          <w:sz w:val="29"/>
-          <w:szCs w:val="29"/>
+          <w:sz w:val="22"/>
+          <w:szCs w:val="22"/>
         </w:rPr>
         <w:t>FactoryBase</w:t>
       </w:r>
@@ -4798,8 +4971,8 @@
         <w:rPr>
           <w:rFonts w:ascii="Calibri" w:hAnsi="Calibri" w:cs="Calibri"/>
           <w:color w:val="000000"/>
-          <w:sz w:val="29"/>
-          <w:szCs w:val="29"/>
+          <w:sz w:val="22"/>
+          <w:szCs w:val="22"/>
         </w:rPr>
         <w:t xml:space="preserve"> class. That allows us to change that technology our easily. This is a good example of the single responsibility principle S above. Each module should have only one reason to change. Our </w:t>
       </w:r>
@@ -4808,8 +4981,8 @@
         <w:rPr>
           <w:rFonts w:ascii="Calibri" w:hAnsi="Calibri" w:cs="Calibri"/>
           <w:color w:val="000000"/>
-          <w:sz w:val="29"/>
-          <w:szCs w:val="29"/>
+          <w:sz w:val="22"/>
+          <w:szCs w:val="22"/>
         </w:rPr>
         <w:t>FactoryBase</w:t>
       </w:r>
@@ -4818,8 +4991,8 @@
         <w:rPr>
           <w:rFonts w:ascii="Calibri" w:hAnsi="Calibri" w:cs="Calibri"/>
           <w:color w:val="000000"/>
-          <w:sz w:val="29"/>
-          <w:szCs w:val="29"/>
+          <w:sz w:val="22"/>
+          <w:szCs w:val="22"/>
         </w:rPr>
         <w:t xml:space="preserve"> has only one reason to change, it will only change if we change our dependency injection.</w:t>
       </w:r>
@@ -4833,16 +5006,16 @@
         <w:rPr>
           <w:rFonts w:ascii="Calibri" w:hAnsi="Calibri" w:cs="Calibri"/>
           <w:color w:val="000000"/>
-          <w:sz w:val="29"/>
-          <w:szCs w:val="29"/>
-        </w:rPr>
-      </w:pPr>
-      <w:r>
-        <w:rPr>
-          <w:rFonts w:ascii="Calibri" w:hAnsi="Calibri" w:cs="Calibri"/>
-          <w:color w:val="000000"/>
-          <w:sz w:val="29"/>
-          <w:szCs w:val="29"/>
+          <w:sz w:val="22"/>
+          <w:szCs w:val="22"/>
+        </w:rPr>
+      </w:pPr>
+      <w:r>
+        <w:rPr>
+          <w:rFonts w:ascii="Calibri" w:hAnsi="Calibri" w:cs="Calibri"/>
+          <w:color w:val="000000"/>
+          <w:sz w:val="22"/>
+          <w:szCs w:val="22"/>
         </w:rPr>
         <w:t> </w:t>
       </w:r>
@@ -4856,8 +5029,8 @@
         <w:rPr>
           <w:rFonts w:ascii="Calibri" w:hAnsi="Calibri" w:cs="Calibri"/>
           <w:color w:val="000000"/>
-          <w:sz w:val="29"/>
-          <w:szCs w:val="29"/>
+          <w:sz w:val="22"/>
+          <w:szCs w:val="22"/>
         </w:rPr>
       </w:pPr>
     </w:p>
@@ -4870,21 +5043,28 @@
         <w:rPr>
           <w:rFonts w:ascii="Calibri" w:hAnsi="Calibri" w:cs="Calibri"/>
           <w:color w:val="000000"/>
-          <w:sz w:val="29"/>
-          <w:szCs w:val="29"/>
-        </w:rPr>
-      </w:pPr>
-      <w:r>
-        <w:rPr>
-          <w:rFonts w:ascii="Calibri" w:hAnsi="Calibri" w:cs="Calibri"/>
-          <w:color w:val="000000"/>
-          <w:sz w:val="29"/>
-          <w:szCs w:val="29"/>
+          <w:sz w:val="22"/>
+          <w:szCs w:val="22"/>
+        </w:rPr>
+      </w:pPr>
+      <w:r>
+        <w:rPr>
+          <w:rFonts w:ascii="Calibri" w:hAnsi="Calibri" w:cs="Calibri"/>
+          <w:color w:val="000000"/>
+          <w:sz w:val="22"/>
+          <w:szCs w:val="22"/>
         </w:rPr>
         <w:t> </w:t>
       </w:r>
     </w:p>
-    <w:p/>
+    <w:p>
+      <w:pPr>
+        <w:rPr>
+          <w:sz w:val="22"/>
+          <w:szCs w:val="22"/>
+        </w:rPr>
+      </w:pPr>
+    </w:p>
     <w:sectPr>
       <w:pgSz w:w="12240" w:h="15840"/>
       <w:pgMar w:top="1440" w:right="1440" w:bottom="1440" w:left="1440" w:header="720" w:footer="720" w:gutter="0"/>
@@ -5289,6 +5469,28 @@
     <w:name w:val="Normal"/>
     <w:qFormat/>
   </w:style>
+  <w:style w:type="paragraph" w:styleId="Heading2">
+    <w:name w:val="heading 2"/>
+    <w:basedOn w:val="Normal"/>
+    <w:next w:val="Normal"/>
+    <w:link w:val="Heading2Char"/>
+    <w:uiPriority w:val="9"/>
+    <w:unhideWhenUsed/>
+    <w:qFormat/>
+    <w:rsid w:val="00127584"/>
+    <w:pPr>
+      <w:keepNext/>
+      <w:keepLines/>
+      <w:spacing w:before="40"/>
+      <w:outlineLvl w:val="1"/>
+    </w:pPr>
+    <w:rPr>
+      <w:rFonts w:asciiTheme="majorHAnsi" w:eastAsiaTheme="majorEastAsia" w:hAnsiTheme="majorHAnsi" w:cstheme="majorBidi"/>
+      <w:color w:val="2F5496" w:themeColor="accent1" w:themeShade="BF"/>
+      <w:sz w:val="26"/>
+      <w:szCs w:val="26"/>
+    </w:rPr>
+  </w:style>
   <w:style w:type="character" w:default="1" w:styleId="DefaultParagraphFont">
     <w:name w:val="Default Paragraph Font"/>
     <w:uiPriority w:val="1"/>
@@ -5347,6 +5549,19 @@
       <w:kern w:val="28"/>
       <w:sz w:val="56"/>
       <w:szCs w:val="56"/>
+    </w:rPr>
+  </w:style>
+  <w:style w:type="character" w:customStyle="1" w:styleId="Heading2Char">
+    <w:name w:val="Heading 2 Char"/>
+    <w:basedOn w:val="DefaultParagraphFont"/>
+    <w:link w:val="Heading2"/>
+    <w:uiPriority w:val="9"/>
+    <w:rsid w:val="00127584"/>
+    <w:rPr>
+      <w:rFonts w:asciiTheme="majorHAnsi" w:eastAsiaTheme="majorEastAsia" w:hAnsiTheme="majorHAnsi" w:cstheme="majorBidi"/>
+      <w:color w:val="2F5496" w:themeColor="accent1" w:themeShade="BF"/>
+      <w:sz w:val="26"/>
+      <w:szCs w:val="26"/>
     </w:rPr>
   </w:style>
 </w:styles>

</xml_diff>

<commit_message>
Update DI activity for .net 2.2
</commit_message>
<xml_diff>
--- a/Activities/Replace DI Activity.docx
+++ b/Activities/Replace DI Activity.docx
@@ -2748,1971 +2748,1744 @@
           <w:sz w:val="22"/>
           <w:szCs w:val="22"/>
         </w:rPr>
-        <w:t xml:space="preserve"> _overr</w:t>
+        <w:t xml:space="preserve"> _overrides[</w:t>
+      </w:r>
+      <w:proofErr w:type="spellStart"/>
+      <w:r>
+        <w:rPr>
+          <w:rFonts w:ascii="Consolas" w:hAnsi="Consolas" w:cs="Consolas"/>
+          <w:color w:val="0000FF"/>
+          <w:sz w:val="22"/>
+          <w:szCs w:val="22"/>
+        </w:rPr>
+        <w:t>typeof</w:t>
+      </w:r>
+      <w:proofErr w:type="spellEnd"/>
+      <w:r>
+        <w:rPr>
+          <w:rFonts w:ascii="Consolas" w:hAnsi="Consolas" w:cs="Consolas"/>
+          <w:color w:val="000000"/>
+          <w:sz w:val="22"/>
+          <w:szCs w:val="22"/>
+        </w:rPr>
+        <w:t>(T</w:t>
+      </w:r>
+      <w:proofErr w:type="gramStart"/>
+      <w:r>
+        <w:rPr>
+          <w:rFonts w:ascii="Consolas" w:hAnsi="Consolas" w:cs="Consolas"/>
+          <w:color w:val="000000"/>
+          <w:sz w:val="22"/>
+          <w:szCs w:val="22"/>
+        </w:rPr>
+        <w:t>).Name</w:t>
+      </w:r>
+      <w:proofErr w:type="gramEnd"/>
+      <w:r>
+        <w:rPr>
+          <w:rFonts w:ascii="Consolas" w:hAnsi="Consolas" w:cs="Consolas"/>
+          <w:color w:val="000000"/>
+          <w:sz w:val="22"/>
+          <w:szCs w:val="22"/>
+        </w:rPr>
+        <w:t xml:space="preserve">] </w:t>
+      </w:r>
+      <w:r>
+        <w:rPr>
+          <w:rFonts w:ascii="Consolas" w:hAnsi="Consolas" w:cs="Consolas"/>
+          <w:color w:val="0000FF"/>
+          <w:sz w:val="22"/>
+          <w:szCs w:val="22"/>
+        </w:rPr>
+        <w:t>as</w:t>
+      </w:r>
+      <w:r>
+        <w:rPr>
+          <w:rFonts w:ascii="Consolas" w:hAnsi="Consolas" w:cs="Consolas"/>
+          <w:color w:val="000000"/>
+          <w:sz w:val="22"/>
+          <w:szCs w:val="22"/>
+        </w:rPr>
+        <w:t xml:space="preserve"> T;</w:t>
+      </w:r>
+    </w:p>
+    <w:p>
+      <w:pPr>
+        <w:autoSpaceDE w:val="0"/>
+        <w:autoSpaceDN w:val="0"/>
+        <w:adjustRightInd w:val="0"/>
+        <w:spacing w:line="280" w:lineRule="atLeast"/>
+        <w:ind w:left="2160"/>
+        <w:rPr>
+          <w:rFonts w:ascii="Calibri" w:hAnsi="Calibri" w:cs="Calibri"/>
+          <w:color w:val="000000"/>
+          <w:sz w:val="22"/>
+          <w:szCs w:val="22"/>
+        </w:rPr>
+      </w:pPr>
+      <w:r>
+        <w:rPr>
+          <w:rFonts w:ascii="Consolas" w:hAnsi="Consolas" w:cs="Consolas"/>
+          <w:color w:val="000000"/>
+          <w:sz w:val="22"/>
+          <w:szCs w:val="22"/>
+        </w:rPr>
+        <w:t>}</w:t>
+      </w:r>
+    </w:p>
+    <w:p>
+      <w:pPr>
+        <w:autoSpaceDE w:val="0"/>
+        <w:autoSpaceDN w:val="0"/>
+        <w:adjustRightInd w:val="0"/>
+        <w:spacing w:line="280" w:lineRule="atLeast"/>
+        <w:ind w:left="1440"/>
+        <w:rPr>
+          <w:rFonts w:ascii="Calibri" w:hAnsi="Calibri" w:cs="Calibri"/>
+          <w:color w:val="000000"/>
+          <w:sz w:val="22"/>
+          <w:szCs w:val="22"/>
+        </w:rPr>
+      </w:pPr>
+      <w:r>
+        <w:rPr>
+          <w:rFonts w:ascii="Consolas" w:hAnsi="Consolas" w:cs="Consolas"/>
+          <w:color w:val="0D6201"/>
+          <w:sz w:val="22"/>
+          <w:szCs w:val="22"/>
+        </w:rPr>
+        <w:t> </w:t>
+      </w:r>
+    </w:p>
+    <w:p>
+      <w:pPr>
+        <w:autoSpaceDE w:val="0"/>
+        <w:autoSpaceDN w:val="0"/>
+        <w:adjustRightInd w:val="0"/>
+        <w:spacing w:line="280" w:lineRule="atLeast"/>
+        <w:ind w:left="2160"/>
+        <w:rPr>
+          <w:rFonts w:ascii="Calibri" w:hAnsi="Calibri" w:cs="Calibri"/>
+          <w:color w:val="000000"/>
+          <w:sz w:val="22"/>
+          <w:szCs w:val="22"/>
+        </w:rPr>
+      </w:pPr>
+      <w:r>
+        <w:rPr>
+          <w:rFonts w:ascii="Consolas" w:hAnsi="Consolas" w:cs="Consolas"/>
+          <w:color w:val="0D6201"/>
+          <w:sz w:val="22"/>
+          <w:szCs w:val="22"/>
+        </w:rPr>
+        <w:t>// No override, so return an instance of the type from the configured types</w:t>
+      </w:r>
+    </w:p>
+    <w:p>
+      <w:pPr>
+        <w:autoSpaceDE w:val="0"/>
+        <w:autoSpaceDN w:val="0"/>
+        <w:adjustRightInd w:val="0"/>
+        <w:spacing w:line="280" w:lineRule="atLeast"/>
+        <w:ind w:left="2160"/>
+        <w:rPr>
+          <w:rFonts w:ascii="Calibri" w:hAnsi="Calibri" w:cs="Calibri"/>
+          <w:color w:val="000000"/>
+          <w:sz w:val="22"/>
+          <w:szCs w:val="22"/>
+        </w:rPr>
+      </w:pPr>
+      <w:r>
+        <w:rPr>
+          <w:rFonts w:ascii="Consolas" w:hAnsi="Consolas" w:cs="Consolas"/>
+          <w:color w:val="0000FF"/>
+          <w:sz w:val="22"/>
+          <w:szCs w:val="22"/>
+        </w:rPr>
+        <w:t>if</w:t>
+      </w:r>
+      <w:r>
+        <w:rPr>
+          <w:rFonts w:ascii="Consolas" w:hAnsi="Consolas" w:cs="Consolas"/>
+          <w:color w:val="000000"/>
+          <w:sz w:val="22"/>
+          <w:szCs w:val="22"/>
+        </w:rPr>
+        <w:t xml:space="preserve"> (_</w:t>
+      </w:r>
+      <w:proofErr w:type="spellStart"/>
+      <w:proofErr w:type="gramStart"/>
+      <w:r>
+        <w:rPr>
+          <w:rFonts w:ascii="Consolas" w:hAnsi="Consolas" w:cs="Consolas"/>
+          <w:color w:val="000000"/>
+          <w:sz w:val="22"/>
+          <w:szCs w:val="22"/>
+        </w:rPr>
+        <w:t>types.ContainsKey</w:t>
+      </w:r>
+      <w:proofErr w:type="spellEnd"/>
+      <w:proofErr w:type="gramEnd"/>
+      <w:r>
+        <w:rPr>
+          <w:rFonts w:ascii="Consolas" w:hAnsi="Consolas" w:cs="Consolas"/>
+          <w:color w:val="000000"/>
+          <w:sz w:val="22"/>
+          <w:szCs w:val="22"/>
+        </w:rPr>
+        <w:t>(</w:t>
+      </w:r>
+      <w:proofErr w:type="spellStart"/>
+      <w:r>
+        <w:rPr>
+          <w:rFonts w:ascii="Consolas" w:hAnsi="Consolas" w:cs="Consolas"/>
+          <w:color w:val="0000FF"/>
+          <w:sz w:val="22"/>
+          <w:szCs w:val="22"/>
+        </w:rPr>
+        <w:t>typeof</w:t>
+      </w:r>
+      <w:proofErr w:type="spellEnd"/>
+      <w:r>
+        <w:rPr>
+          <w:rFonts w:ascii="Consolas" w:hAnsi="Consolas" w:cs="Consolas"/>
+          <w:color w:val="000000"/>
+          <w:sz w:val="22"/>
+          <w:szCs w:val="22"/>
+        </w:rPr>
+        <w:t>(T).Name))</w:t>
+      </w:r>
+    </w:p>
+    <w:p>
+      <w:pPr>
+        <w:autoSpaceDE w:val="0"/>
+        <w:autoSpaceDN w:val="0"/>
+        <w:adjustRightInd w:val="0"/>
+        <w:spacing w:line="280" w:lineRule="atLeast"/>
+        <w:ind w:left="2160"/>
+        <w:rPr>
+          <w:rFonts w:ascii="Calibri" w:hAnsi="Calibri" w:cs="Calibri"/>
+          <w:color w:val="000000"/>
+          <w:sz w:val="22"/>
+          <w:szCs w:val="22"/>
+        </w:rPr>
+      </w:pPr>
+      <w:r>
+        <w:rPr>
+          <w:rFonts w:ascii="Consolas" w:hAnsi="Consolas" w:cs="Consolas"/>
+          <w:color w:val="000000"/>
+          <w:sz w:val="22"/>
+          <w:szCs w:val="22"/>
+        </w:rPr>
+        <w:t>{</w:t>
+      </w:r>
+    </w:p>
+    <w:p>
+      <w:pPr>
+        <w:autoSpaceDE w:val="0"/>
+        <w:autoSpaceDN w:val="0"/>
+        <w:adjustRightInd w:val="0"/>
+        <w:spacing w:line="280" w:lineRule="atLeast"/>
+        <w:ind w:left="2880"/>
+        <w:rPr>
+          <w:rFonts w:ascii="Calibri" w:hAnsi="Calibri" w:cs="Calibri"/>
+          <w:color w:val="000000"/>
+          <w:sz w:val="22"/>
+          <w:szCs w:val="22"/>
+        </w:rPr>
+      </w:pPr>
+      <w:r>
+        <w:rPr>
+          <w:rFonts w:ascii="Consolas" w:hAnsi="Consolas" w:cs="Consolas"/>
+          <w:color w:val="0000FF"/>
+          <w:sz w:val="22"/>
+          <w:szCs w:val="22"/>
+        </w:rPr>
+        <w:t>var</w:t>
+      </w:r>
+      <w:r>
+        <w:rPr>
+          <w:rFonts w:ascii="Consolas" w:hAnsi="Consolas" w:cs="Consolas"/>
+          <w:color w:val="000000"/>
+          <w:sz w:val="22"/>
+          <w:szCs w:val="22"/>
+        </w:rPr>
+        <w:t xml:space="preserve"> type = _types[</w:t>
+      </w:r>
+      <w:proofErr w:type="spellStart"/>
+      <w:r>
+        <w:rPr>
+          <w:rFonts w:ascii="Consolas" w:hAnsi="Consolas" w:cs="Consolas"/>
+          <w:color w:val="0000FF"/>
+          <w:sz w:val="22"/>
+          <w:szCs w:val="22"/>
+        </w:rPr>
+        <w:t>typeof</w:t>
+      </w:r>
+      <w:proofErr w:type="spellEnd"/>
+      <w:r>
+        <w:rPr>
+          <w:rFonts w:ascii="Consolas" w:hAnsi="Consolas" w:cs="Consolas"/>
+          <w:color w:val="000000"/>
+          <w:sz w:val="22"/>
+          <w:szCs w:val="22"/>
+        </w:rPr>
+        <w:t>(T</w:t>
+      </w:r>
+      <w:proofErr w:type="gramStart"/>
+      <w:r>
+        <w:rPr>
+          <w:rFonts w:ascii="Consolas" w:hAnsi="Consolas" w:cs="Consolas"/>
+          <w:color w:val="000000"/>
+          <w:sz w:val="22"/>
+          <w:szCs w:val="22"/>
+        </w:rPr>
+        <w:t>).Name</w:t>
+      </w:r>
+      <w:proofErr w:type="gramEnd"/>
+      <w:r>
+        <w:rPr>
+          <w:rFonts w:ascii="Consolas" w:hAnsi="Consolas" w:cs="Consolas"/>
+          <w:color w:val="000000"/>
+          <w:sz w:val="22"/>
+          <w:szCs w:val="22"/>
+        </w:rPr>
+        <w:t xml:space="preserve">] </w:t>
+      </w:r>
+      <w:r>
+        <w:rPr>
+          <w:rFonts w:ascii="Consolas" w:hAnsi="Consolas" w:cs="Consolas"/>
+          <w:color w:val="0000FF"/>
+          <w:sz w:val="22"/>
+          <w:szCs w:val="22"/>
+        </w:rPr>
+        <w:t>as</w:t>
+      </w:r>
+      <w:r>
+        <w:rPr>
+          <w:rFonts w:ascii="Consolas" w:hAnsi="Consolas" w:cs="Consolas"/>
+          <w:color w:val="000000"/>
+          <w:sz w:val="22"/>
+          <w:szCs w:val="22"/>
+        </w:rPr>
+        <w:t xml:space="preserve"> Type;</w:t>
+      </w:r>
+    </w:p>
+    <w:p>
+      <w:pPr>
+        <w:autoSpaceDE w:val="0"/>
+        <w:autoSpaceDN w:val="0"/>
+        <w:adjustRightInd w:val="0"/>
+        <w:spacing w:line="280" w:lineRule="atLeast"/>
+        <w:ind w:left="2880"/>
+        <w:rPr>
+          <w:rFonts w:ascii="Calibri" w:hAnsi="Calibri" w:cs="Calibri"/>
+          <w:color w:val="000000"/>
+          <w:sz w:val="22"/>
+          <w:szCs w:val="22"/>
+        </w:rPr>
+      </w:pPr>
+      <w:r>
+        <w:rPr>
+          <w:rFonts w:ascii="Consolas" w:hAnsi="Consolas" w:cs="Consolas"/>
+          <w:color w:val="0000FF"/>
+          <w:sz w:val="22"/>
+          <w:szCs w:val="22"/>
+        </w:rPr>
+        <w:lastRenderedPageBreak/>
+        <w:t>if</w:t>
+      </w:r>
+      <w:r>
+        <w:rPr>
+          <w:rFonts w:ascii="Consolas" w:hAnsi="Consolas" w:cs="Consolas"/>
+          <w:color w:val="000000"/>
+          <w:sz w:val="22"/>
+          <w:szCs w:val="22"/>
+        </w:rPr>
+        <w:t xml:space="preserve"> (</w:t>
+      </w:r>
+      <w:proofErr w:type="gramStart"/>
+      <w:r>
+        <w:rPr>
+          <w:rFonts w:ascii="Consolas" w:hAnsi="Consolas" w:cs="Consolas"/>
+          <w:color w:val="000000"/>
+          <w:sz w:val="22"/>
+          <w:szCs w:val="22"/>
+        </w:rPr>
+        <w:t>type !</w:t>
+      </w:r>
+      <w:proofErr w:type="gramEnd"/>
+      <w:r>
+        <w:rPr>
+          <w:rFonts w:ascii="Consolas" w:hAnsi="Consolas" w:cs="Consolas"/>
+          <w:color w:val="000000"/>
+          <w:sz w:val="22"/>
+          <w:szCs w:val="22"/>
+        </w:rPr>
+        <w:t xml:space="preserve">= </w:t>
+      </w:r>
+      <w:r>
+        <w:rPr>
+          <w:rFonts w:ascii="Consolas" w:hAnsi="Consolas" w:cs="Consolas"/>
+          <w:color w:val="0000FF"/>
+          <w:sz w:val="22"/>
+          <w:szCs w:val="22"/>
+        </w:rPr>
+        <w:t>null</w:t>
+      </w:r>
+      <w:r>
+        <w:rPr>
+          <w:rFonts w:ascii="Consolas" w:hAnsi="Consolas" w:cs="Consolas"/>
+          <w:color w:val="000000"/>
+          <w:sz w:val="22"/>
+          <w:szCs w:val="22"/>
+        </w:rPr>
+        <w:t>)</w:t>
+      </w:r>
+    </w:p>
+    <w:p>
+      <w:pPr>
+        <w:autoSpaceDE w:val="0"/>
+        <w:autoSpaceDN w:val="0"/>
+        <w:adjustRightInd w:val="0"/>
+        <w:spacing w:line="280" w:lineRule="atLeast"/>
+        <w:ind w:left="2880"/>
+        <w:rPr>
+          <w:rFonts w:ascii="Calibri" w:hAnsi="Calibri" w:cs="Calibri"/>
+          <w:color w:val="000000"/>
+          <w:sz w:val="22"/>
+          <w:szCs w:val="22"/>
+        </w:rPr>
+      </w:pPr>
+      <w:r>
+        <w:rPr>
+          <w:rFonts w:ascii="Consolas" w:hAnsi="Consolas" w:cs="Consolas"/>
+          <w:color w:val="000000"/>
+          <w:sz w:val="22"/>
+          <w:szCs w:val="22"/>
+        </w:rPr>
+        <w:t>{</w:t>
+      </w:r>
+    </w:p>
+    <w:p>
+      <w:pPr>
+        <w:autoSpaceDE w:val="0"/>
+        <w:autoSpaceDN w:val="0"/>
+        <w:adjustRightInd w:val="0"/>
+        <w:spacing w:line="280" w:lineRule="atLeast"/>
+        <w:ind w:left="3600"/>
+        <w:rPr>
+          <w:rFonts w:ascii="Calibri" w:hAnsi="Calibri" w:cs="Calibri"/>
+          <w:color w:val="000000"/>
+          <w:sz w:val="22"/>
+          <w:szCs w:val="22"/>
+        </w:rPr>
+      </w:pPr>
+      <w:r>
+        <w:rPr>
+          <w:rFonts w:ascii="Consolas" w:hAnsi="Consolas" w:cs="Consolas"/>
+          <w:color w:val="0000FF"/>
+          <w:sz w:val="22"/>
+          <w:szCs w:val="22"/>
+        </w:rPr>
+        <w:t>return</w:t>
+      </w:r>
+      <w:r>
+        <w:rPr>
+          <w:rFonts w:ascii="Consolas" w:hAnsi="Consolas" w:cs="Consolas"/>
+          <w:color w:val="000000"/>
+          <w:sz w:val="22"/>
+          <w:szCs w:val="22"/>
+        </w:rPr>
+        <w:t xml:space="preserve"> </w:t>
+      </w:r>
+      <w:proofErr w:type="spellStart"/>
+      <w:r>
+        <w:rPr>
+          <w:rFonts w:ascii="Consolas" w:hAnsi="Consolas" w:cs="Consolas"/>
+          <w:color w:val="000000"/>
+          <w:sz w:val="22"/>
+          <w:szCs w:val="22"/>
+        </w:rPr>
+        <w:t>Activator.CreateInstance</w:t>
+      </w:r>
+      <w:proofErr w:type="spellEnd"/>
+      <w:r>
+        <w:rPr>
+          <w:rFonts w:ascii="Consolas" w:hAnsi="Consolas" w:cs="Consolas"/>
+          <w:color w:val="000000"/>
+          <w:sz w:val="22"/>
+          <w:szCs w:val="22"/>
+        </w:rPr>
+        <w:t xml:space="preserve">(type) </w:t>
+      </w:r>
+      <w:r>
+        <w:rPr>
+          <w:rFonts w:ascii="Consolas" w:hAnsi="Consolas" w:cs="Consolas"/>
+          <w:color w:val="0000FF"/>
+          <w:sz w:val="22"/>
+          <w:szCs w:val="22"/>
+        </w:rPr>
+        <w:t>as</w:t>
+      </w:r>
+      <w:r>
+        <w:rPr>
+          <w:rFonts w:ascii="Consolas" w:hAnsi="Consolas" w:cs="Consolas"/>
+          <w:color w:val="000000"/>
+          <w:sz w:val="22"/>
+          <w:szCs w:val="22"/>
+        </w:rPr>
+        <w:t xml:space="preserve"> T;</w:t>
+      </w:r>
+    </w:p>
+    <w:p>
+      <w:pPr>
+        <w:autoSpaceDE w:val="0"/>
+        <w:autoSpaceDN w:val="0"/>
+        <w:adjustRightInd w:val="0"/>
+        <w:spacing w:line="280" w:lineRule="atLeast"/>
+        <w:ind w:left="2880"/>
+        <w:rPr>
+          <w:rFonts w:ascii="Calibri" w:hAnsi="Calibri" w:cs="Calibri"/>
+          <w:color w:val="000000"/>
+          <w:sz w:val="22"/>
+          <w:szCs w:val="22"/>
+        </w:rPr>
+      </w:pPr>
+      <w:r>
+        <w:rPr>
+          <w:rFonts w:ascii="Consolas" w:hAnsi="Consolas" w:cs="Consolas"/>
+          <w:color w:val="000000"/>
+          <w:sz w:val="22"/>
+          <w:szCs w:val="22"/>
+        </w:rPr>
+        <w:t>}</w:t>
+      </w:r>
+    </w:p>
+    <w:p>
+      <w:pPr>
+        <w:autoSpaceDE w:val="0"/>
+        <w:autoSpaceDN w:val="0"/>
+        <w:adjustRightInd w:val="0"/>
+        <w:spacing w:line="280" w:lineRule="atLeast"/>
+        <w:ind w:left="2160"/>
+        <w:rPr>
+          <w:rFonts w:ascii="Calibri" w:hAnsi="Calibri" w:cs="Calibri"/>
+          <w:color w:val="000000"/>
+          <w:sz w:val="22"/>
+          <w:szCs w:val="22"/>
+        </w:rPr>
+      </w:pPr>
+      <w:r>
+        <w:rPr>
+          <w:rFonts w:ascii="Consolas" w:hAnsi="Consolas" w:cs="Consolas"/>
+          <w:color w:val="000000"/>
+          <w:sz w:val="22"/>
+          <w:szCs w:val="22"/>
+        </w:rPr>
+        <w:t>}</w:t>
+      </w:r>
+    </w:p>
+    <w:p>
+      <w:pPr>
+        <w:autoSpaceDE w:val="0"/>
+        <w:autoSpaceDN w:val="0"/>
+        <w:adjustRightInd w:val="0"/>
+        <w:spacing w:line="280" w:lineRule="atLeast"/>
+        <w:ind w:left="2160"/>
+        <w:rPr>
+          <w:rFonts w:ascii="Calibri" w:hAnsi="Calibri" w:cs="Calibri"/>
+          <w:color w:val="000000"/>
+          <w:sz w:val="22"/>
+          <w:szCs w:val="22"/>
+        </w:rPr>
+      </w:pPr>
+      <w:r>
+        <w:rPr>
+          <w:rFonts w:ascii="Consolas" w:hAnsi="Consolas" w:cs="Consolas"/>
+          <w:color w:val="0D6201"/>
+          <w:sz w:val="22"/>
+          <w:szCs w:val="22"/>
+        </w:rPr>
+        <w:t>// Oops, no override OR configuration for this type</w:t>
+      </w:r>
+    </w:p>
+    <w:p>
+      <w:pPr>
+        <w:autoSpaceDE w:val="0"/>
+        <w:autoSpaceDN w:val="0"/>
+        <w:adjustRightInd w:val="0"/>
+        <w:spacing w:line="280" w:lineRule="atLeast"/>
+        <w:ind w:left="2160"/>
+        <w:rPr>
+          <w:rFonts w:ascii="Calibri" w:hAnsi="Calibri" w:cs="Calibri"/>
+          <w:color w:val="000000"/>
+          <w:sz w:val="22"/>
+          <w:szCs w:val="22"/>
+        </w:rPr>
+      </w:pPr>
+      <w:r>
+        <w:rPr>
+          <w:rFonts w:ascii="Consolas" w:hAnsi="Consolas" w:cs="Consolas"/>
+          <w:color w:val="0000FF"/>
+          <w:sz w:val="22"/>
+          <w:szCs w:val="22"/>
+        </w:rPr>
+        <w:t>throw new</w:t>
+      </w:r>
+      <w:r>
+        <w:rPr>
+          <w:rFonts w:ascii="Consolas" w:hAnsi="Consolas" w:cs="Consolas"/>
+          <w:color w:val="000000"/>
+          <w:sz w:val="22"/>
+          <w:szCs w:val="22"/>
+        </w:rPr>
+        <w:t xml:space="preserve"> </w:t>
+      </w:r>
+      <w:proofErr w:type="spellStart"/>
+      <w:r>
+        <w:rPr>
+          <w:rFonts w:ascii="Consolas" w:hAnsi="Consolas" w:cs="Consolas"/>
+          <w:color w:val="000000"/>
+          <w:sz w:val="22"/>
+          <w:szCs w:val="22"/>
+        </w:rPr>
+        <w:t>ArgumentException</w:t>
+      </w:r>
+      <w:proofErr w:type="spellEnd"/>
+      <w:r>
+        <w:rPr>
+          <w:rFonts w:ascii="Consolas" w:hAnsi="Consolas" w:cs="Consolas"/>
+          <w:color w:val="000000"/>
+          <w:sz w:val="22"/>
+          <w:szCs w:val="22"/>
+        </w:rPr>
+        <w:t>(</w:t>
+      </w:r>
+      <w:r>
+        <w:rPr>
+          <w:rFonts w:ascii="Consolas" w:hAnsi="Consolas" w:cs="Consolas"/>
+          <w:color w:val="900112"/>
+          <w:sz w:val="22"/>
+          <w:szCs w:val="22"/>
+        </w:rPr>
+        <w:t>$"{</w:t>
+      </w:r>
+      <w:proofErr w:type="spellStart"/>
+      <w:r>
+        <w:rPr>
+          <w:rFonts w:ascii="Consolas" w:hAnsi="Consolas" w:cs="Consolas"/>
+          <w:color w:val="0000FF"/>
+          <w:sz w:val="22"/>
+          <w:szCs w:val="22"/>
+        </w:rPr>
+        <w:t>typeof</w:t>
+      </w:r>
+      <w:proofErr w:type="spellEnd"/>
+      <w:r>
+        <w:rPr>
+          <w:rFonts w:ascii="Consolas" w:hAnsi="Consolas" w:cs="Consolas"/>
+          <w:color w:val="000000"/>
+          <w:sz w:val="22"/>
+          <w:szCs w:val="22"/>
+        </w:rPr>
+        <w:t>(T</w:t>
+      </w:r>
+      <w:proofErr w:type="gramStart"/>
+      <w:r>
+        <w:rPr>
+          <w:rFonts w:ascii="Consolas" w:hAnsi="Consolas" w:cs="Consolas"/>
+          <w:color w:val="000000"/>
+          <w:sz w:val="22"/>
+          <w:szCs w:val="22"/>
+        </w:rPr>
+        <w:t>).Name</w:t>
+      </w:r>
+      <w:proofErr w:type="gramEnd"/>
+      <w:r>
+        <w:rPr>
+          <w:rFonts w:ascii="Consolas" w:hAnsi="Consolas" w:cs="Consolas"/>
+          <w:color w:val="900112"/>
+          <w:sz w:val="22"/>
+          <w:szCs w:val="22"/>
+        </w:rPr>
+        <w:t>} is not supported by this factory"</w:t>
+      </w:r>
+      <w:r>
+        <w:rPr>
+          <w:rFonts w:ascii="Consolas" w:hAnsi="Consolas" w:cs="Consolas"/>
+          <w:color w:val="000000"/>
+          <w:sz w:val="22"/>
+          <w:szCs w:val="22"/>
+        </w:rPr>
+        <w:t>);</w:t>
+      </w:r>
+    </w:p>
+    <w:p>
+      <w:pPr>
+        <w:autoSpaceDE w:val="0"/>
+        <w:autoSpaceDN w:val="0"/>
+        <w:adjustRightInd w:val="0"/>
+        <w:spacing w:line="280" w:lineRule="atLeast"/>
+        <w:ind w:left="1440"/>
+        <w:rPr>
+          <w:rFonts w:ascii="Calibri" w:hAnsi="Calibri" w:cs="Calibri"/>
+          <w:color w:val="000000"/>
+          <w:sz w:val="22"/>
+          <w:szCs w:val="22"/>
+        </w:rPr>
+      </w:pPr>
+      <w:r>
+        <w:rPr>
+          <w:rFonts w:ascii="Consolas" w:hAnsi="Consolas" w:cs="Consolas"/>
+          <w:color w:val="000000"/>
+          <w:sz w:val="22"/>
+          <w:szCs w:val="22"/>
+        </w:rPr>
+        <w:t>}</w:t>
+      </w:r>
+    </w:p>
+    <w:p>
+      <w:pPr>
+        <w:autoSpaceDE w:val="0"/>
+        <w:autoSpaceDN w:val="0"/>
+        <w:adjustRightInd w:val="0"/>
+        <w:spacing w:line="280" w:lineRule="atLeast"/>
+        <w:ind w:left="720"/>
+        <w:rPr>
+          <w:rFonts w:ascii="Calibri" w:hAnsi="Calibri" w:cs="Calibri"/>
+          <w:color w:val="000000"/>
+          <w:sz w:val="22"/>
+          <w:szCs w:val="22"/>
+        </w:rPr>
+      </w:pPr>
+      <w:r>
+        <w:rPr>
+          <w:rFonts w:ascii="Consolas" w:hAnsi="Consolas" w:cs="Consolas"/>
+          <w:color w:val="000000"/>
+          <w:sz w:val="22"/>
+          <w:szCs w:val="22"/>
+        </w:rPr>
+        <w:t>}</w:t>
+      </w:r>
+    </w:p>
+    <w:p>
+      <w:pPr>
+        <w:autoSpaceDE w:val="0"/>
+        <w:autoSpaceDN w:val="0"/>
+        <w:adjustRightInd w:val="0"/>
+        <w:spacing w:line="280" w:lineRule="atLeast"/>
+        <w:rPr>
+          <w:rFonts w:ascii="Calibri" w:hAnsi="Calibri" w:cs="Calibri"/>
+          <w:color w:val="000000"/>
+          <w:sz w:val="22"/>
+          <w:szCs w:val="22"/>
+        </w:rPr>
+      </w:pPr>
+      <w:r>
+        <w:rPr>
+          <w:rFonts w:ascii="Consolas" w:hAnsi="Consolas" w:cs="Consolas"/>
+          <w:color w:val="000000"/>
+          <w:sz w:val="22"/>
+          <w:szCs w:val="22"/>
+        </w:rPr>
+        <w:t>}</w:t>
+      </w:r>
+    </w:p>
+    <w:p>
+      <w:pPr>
+        <w:autoSpaceDE w:val="0"/>
+        <w:autoSpaceDN w:val="0"/>
+        <w:adjustRightInd w:val="0"/>
+        <w:spacing w:line="360" w:lineRule="atLeast"/>
+        <w:rPr>
+          <w:rFonts w:ascii="Calibri" w:hAnsi="Calibri" w:cs="Calibri"/>
+          <w:color w:val="0B4CB4"/>
+          <w:sz w:val="22"/>
+          <w:szCs w:val="22"/>
+          <w:u w:val="single" w:color="0B4CB4"/>
+        </w:rPr>
+      </w:pPr>
+    </w:p>
+    <w:p>
+      <w:pPr>
+        <w:autoSpaceDE w:val="0"/>
+        <w:autoSpaceDN w:val="0"/>
+        <w:adjustRightInd w:val="0"/>
+        <w:spacing w:line="360" w:lineRule="atLeast"/>
+        <w:rPr>
+          <w:rFonts w:ascii="Calibri" w:hAnsi="Calibri" w:cs="Calibri"/>
+          <w:color w:val="000000"/>
+          <w:sz w:val="22"/>
+          <w:szCs w:val="22"/>
+        </w:rPr>
+      </w:pPr>
+      <w:r>
+        <w:rPr>
+          <w:rFonts w:ascii="Calibri" w:hAnsi="Calibri" w:cs="Calibri"/>
+          <w:color w:val="000000"/>
+          <w:sz w:val="22"/>
+          <w:szCs w:val="22"/>
+        </w:rPr>
+        <w:t>In our class we intentionally have kept as much technology out of it as possible. We are basically using the most basic parts of .NET. We do this because we want to focus on the concepts, and not how to do something with a particular framework.</w:t>
+      </w:r>
+    </w:p>
+    <w:p>
+      <w:pPr>
+        <w:autoSpaceDE w:val="0"/>
+        <w:autoSpaceDN w:val="0"/>
+        <w:adjustRightInd w:val="0"/>
+        <w:spacing w:line="360" w:lineRule="atLeast"/>
+        <w:rPr>
+          <w:rFonts w:ascii="Calibri" w:hAnsi="Calibri" w:cs="Calibri"/>
+          <w:color w:val="000000"/>
+          <w:sz w:val="22"/>
+          <w:szCs w:val="22"/>
+        </w:rPr>
+      </w:pPr>
+      <w:r>
+        <w:rPr>
+          <w:rFonts w:ascii="Calibri" w:hAnsi="Calibri" w:cs="Calibri"/>
+          <w:color w:val="000000"/>
+          <w:sz w:val="22"/>
+          <w:szCs w:val="22"/>
+        </w:rPr>
+        <w:t> </w:t>
+      </w:r>
+    </w:p>
+    <w:p>
+      <w:pPr>
+        <w:autoSpaceDE w:val="0"/>
+        <w:autoSpaceDN w:val="0"/>
+        <w:adjustRightInd w:val="0"/>
+        <w:spacing w:line="360" w:lineRule="atLeast"/>
+        <w:rPr>
+          <w:rFonts w:ascii="Calibri" w:hAnsi="Calibri" w:cs="Calibri"/>
+          <w:color w:val="000000"/>
+          <w:sz w:val="22"/>
+          <w:szCs w:val="22"/>
+        </w:rPr>
+      </w:pPr>
+      <w:r>
+        <w:rPr>
+          <w:rFonts w:ascii="Calibri" w:hAnsi="Calibri" w:cs="Calibri"/>
+          <w:color w:val="000000"/>
+          <w:sz w:val="22"/>
+          <w:szCs w:val="22"/>
+        </w:rPr>
+        <w:t>We did hide away how we implemented DI behind a base factory (</w:t>
+      </w:r>
+      <w:proofErr w:type="spellStart"/>
+      <w:r>
+        <w:rPr>
+          <w:rFonts w:ascii="Calibri" w:hAnsi="Calibri" w:cs="Calibri"/>
+          <w:color w:val="000000"/>
+          <w:sz w:val="22"/>
+          <w:szCs w:val="22"/>
+        </w:rPr>
+        <w:t>FactoryBase</w:t>
+      </w:r>
+      <w:proofErr w:type="spellEnd"/>
+      <w:r>
+        <w:rPr>
+          <w:rFonts w:ascii="Calibri" w:hAnsi="Calibri" w:cs="Calibri"/>
+          <w:color w:val="000000"/>
+          <w:sz w:val="22"/>
+          <w:szCs w:val="22"/>
+        </w:rPr>
+        <w:t>). That allows us to change how we implement our factory pattern, without changing the rest of the code. We should be able to change dependency injection technology, without changing any of the other code in our system.</w:t>
+      </w:r>
+    </w:p>
+    <w:p>
+      <w:pPr>
+        <w:autoSpaceDE w:val="0"/>
+        <w:autoSpaceDN w:val="0"/>
+        <w:adjustRightInd w:val="0"/>
+        <w:spacing w:line="360" w:lineRule="atLeast"/>
+        <w:rPr>
+          <w:rFonts w:ascii="Calibri" w:hAnsi="Calibri" w:cs="Calibri"/>
+          <w:color w:val="000000"/>
+          <w:sz w:val="22"/>
+          <w:szCs w:val="22"/>
+        </w:rPr>
+      </w:pPr>
+      <w:r>
+        <w:rPr>
+          <w:rFonts w:ascii="Calibri" w:hAnsi="Calibri" w:cs="Calibri"/>
+          <w:color w:val="000000"/>
+          <w:sz w:val="22"/>
+          <w:szCs w:val="22"/>
+        </w:rPr>
+        <w:t> </w:t>
+      </w:r>
+    </w:p>
+    <w:p>
+      <w:pPr>
+        <w:autoSpaceDE w:val="0"/>
+        <w:autoSpaceDN w:val="0"/>
+        <w:adjustRightInd w:val="0"/>
+        <w:spacing w:line="360" w:lineRule="atLeast"/>
+        <w:rPr>
+          <w:rFonts w:ascii="Calibri" w:hAnsi="Calibri" w:cs="Calibri"/>
+          <w:color w:val="000000"/>
+          <w:sz w:val="22"/>
+          <w:szCs w:val="22"/>
+        </w:rPr>
+      </w:pPr>
+      <w:r>
+        <w:rPr>
+          <w:rFonts w:ascii="Calibri" w:hAnsi="Calibri" w:cs="Calibri"/>
+          <w:color w:val="000000"/>
+          <w:sz w:val="22"/>
+          <w:szCs w:val="22"/>
+        </w:rPr>
+        <w:t>So,</w:t>
+      </w:r>
+      <w:r>
+        <w:rPr>
+          <w:rFonts w:ascii="Calibri" w:hAnsi="Calibri" w:cs="Calibri"/>
+          <w:color w:val="000000"/>
+          <w:sz w:val="22"/>
+          <w:szCs w:val="22"/>
+        </w:rPr>
+        <w:t xml:space="preserve"> to switch our </w:t>
+      </w:r>
+      <w:proofErr w:type="spellStart"/>
+      <w:r>
+        <w:rPr>
+          <w:rFonts w:ascii="Calibri" w:hAnsi="Calibri" w:cs="Calibri"/>
+          <w:color w:val="000000"/>
+          <w:sz w:val="22"/>
+          <w:szCs w:val="22"/>
+        </w:rPr>
+        <w:t>Factory</w:t>
+      </w:r>
+      <w:r>
+        <w:rPr>
+          <w:rFonts w:ascii="Calibri" w:hAnsi="Calibri" w:cs="Calibri"/>
+          <w:color w:val="000000"/>
+          <w:sz w:val="22"/>
+          <w:szCs w:val="22"/>
+        </w:rPr>
+        <w:t>Base</w:t>
+      </w:r>
+      <w:proofErr w:type="spellEnd"/>
+      <w:r>
+        <w:rPr>
+          <w:rFonts w:ascii="Calibri" w:hAnsi="Calibri" w:cs="Calibri"/>
+          <w:color w:val="000000"/>
+          <w:sz w:val="22"/>
+          <w:szCs w:val="22"/>
+        </w:rPr>
+        <w:t xml:space="preserve"> to use .NET Core we should only have to change a couple of methods to use .NET Core’s way of handling dependency injection. And boom we are done.</w:t>
+      </w:r>
+    </w:p>
+    <w:p>
+      <w:pPr>
+        <w:autoSpaceDE w:val="0"/>
+        <w:autoSpaceDN w:val="0"/>
+        <w:adjustRightInd w:val="0"/>
+        <w:spacing w:line="360" w:lineRule="atLeast"/>
+        <w:rPr>
+          <w:rFonts w:cstheme="minorHAnsi"/>
+          <w:color w:val="000000"/>
+          <w:sz w:val="22"/>
+          <w:szCs w:val="22"/>
+        </w:rPr>
+      </w:pPr>
+    </w:p>
+    <w:p>
+      <w:pPr>
+        <w:rPr>
+          <w:rFonts w:cstheme="minorHAnsi"/>
+          <w:sz w:val="22"/>
+          <w:szCs w:val="22"/>
+        </w:rPr>
+      </w:pPr>
+      <w:r>
+        <w:rPr>
+          <w:rFonts w:cstheme="minorHAnsi"/>
+          <w:color w:val="000000"/>
+          <w:sz w:val="22"/>
+          <w:szCs w:val="22"/>
+        </w:rPr>
+        <w:t xml:space="preserve">First, we will need to add a reference to a </w:t>
+      </w:r>
+      <w:proofErr w:type="spellStart"/>
+      <w:r>
+        <w:rPr>
+          <w:rFonts w:cstheme="minorHAnsi"/>
+          <w:color w:val="000000"/>
+          <w:sz w:val="22"/>
+          <w:szCs w:val="22"/>
+        </w:rPr>
+        <w:t>nuget</w:t>
+      </w:r>
+      <w:proofErr w:type="spellEnd"/>
+      <w:r>
+        <w:rPr>
+          <w:rFonts w:cstheme="minorHAnsi"/>
+          <w:color w:val="000000"/>
+          <w:sz w:val="22"/>
+          <w:szCs w:val="22"/>
+        </w:rPr>
+        <w:t xml:space="preserve"> package “</w:t>
+      </w:r>
+      <w:proofErr w:type="spellStart"/>
+      <w:proofErr w:type="gramStart"/>
+      <w:r>
+        <w:rPr>
+          <w:rFonts w:cstheme="minorHAnsi"/>
+          <w:color w:val="252424"/>
+          <w:sz w:val="22"/>
+          <w:szCs w:val="22"/>
+          <w:shd w:val="clear" w:color="auto" w:fill="FCFCFB"/>
+        </w:rPr>
+        <w:t>Microsoft.Extensions.DependencyInjection</w:t>
+      </w:r>
+      <w:proofErr w:type="spellEnd"/>
+      <w:proofErr w:type="gramEnd"/>
+      <w:r>
+        <w:rPr>
+          <w:rFonts w:cstheme="minorHAnsi"/>
+          <w:color w:val="000000"/>
+          <w:sz w:val="22"/>
+          <w:szCs w:val="22"/>
+        </w:rPr>
+        <w:t>”.</w:t>
+      </w:r>
+    </w:p>
+    <w:p>
+      <w:pPr>
+        <w:autoSpaceDE w:val="0"/>
+        <w:autoSpaceDN w:val="0"/>
+        <w:adjustRightInd w:val="0"/>
+        <w:spacing w:line="360" w:lineRule="atLeast"/>
+        <w:rPr>
+          <w:rFonts w:ascii="Calibri" w:hAnsi="Calibri" w:cs="Calibri"/>
+          <w:color w:val="000000"/>
+          <w:sz w:val="22"/>
+          <w:szCs w:val="22"/>
+        </w:rPr>
+      </w:pPr>
+      <w:r>
+        <w:rPr>
+          <w:rFonts w:ascii="Calibri" w:hAnsi="Calibri" w:cs="Calibri"/>
+          <w:color w:val="000000"/>
+          <w:sz w:val="22"/>
+          <w:szCs w:val="22"/>
+        </w:rPr>
+        <w:t> </w:t>
+      </w:r>
+    </w:p>
+    <w:p>
+      <w:pPr>
+        <w:autoSpaceDE w:val="0"/>
+        <w:autoSpaceDN w:val="0"/>
+        <w:adjustRightInd w:val="0"/>
+        <w:spacing w:line="360" w:lineRule="atLeast"/>
+        <w:rPr>
+          <w:rFonts w:ascii="Calibri" w:hAnsi="Calibri" w:cs="Calibri"/>
+          <w:color w:val="000000"/>
+          <w:sz w:val="22"/>
+          <w:szCs w:val="22"/>
+        </w:rPr>
+      </w:pPr>
+      <w:r>
+        <w:rPr>
+          <w:rFonts w:ascii="Calibri" w:hAnsi="Calibri" w:cs="Calibri"/>
+          <w:color w:val="000000"/>
+          <w:sz w:val="22"/>
+          <w:szCs w:val="22"/>
+        </w:rPr>
+        <w:t xml:space="preserve">To do this in .NET Core we have to just use two classes, </w:t>
+      </w:r>
+      <w:proofErr w:type="spellStart"/>
+      <w:r>
+        <w:rPr>
+          <w:rFonts w:ascii="Calibri" w:hAnsi="Calibri" w:cs="Calibri"/>
+          <w:color w:val="000000"/>
+          <w:sz w:val="22"/>
+          <w:szCs w:val="22"/>
+        </w:rPr>
+        <w:t>ServiceProvider</w:t>
+      </w:r>
+      <w:proofErr w:type="spellEnd"/>
+      <w:r>
+        <w:rPr>
+          <w:rFonts w:ascii="Calibri" w:hAnsi="Calibri" w:cs="Calibri"/>
+          <w:color w:val="000000"/>
+          <w:sz w:val="22"/>
+          <w:szCs w:val="22"/>
+        </w:rPr>
+        <w:t xml:space="preserve"> and </w:t>
+      </w:r>
+      <w:proofErr w:type="spellStart"/>
+      <w:r>
+        <w:rPr>
+          <w:rFonts w:ascii="Calibri" w:hAnsi="Calibri" w:cs="Calibri"/>
+          <w:color w:val="000000"/>
+          <w:sz w:val="22"/>
+          <w:szCs w:val="22"/>
+        </w:rPr>
+        <w:t>ServiceCollection</w:t>
+      </w:r>
+      <w:proofErr w:type="spellEnd"/>
+      <w:r>
+        <w:rPr>
+          <w:rFonts w:ascii="Calibri" w:hAnsi="Calibri" w:cs="Calibri"/>
+          <w:color w:val="000000"/>
+          <w:sz w:val="22"/>
+          <w:szCs w:val="22"/>
+        </w:rPr>
+        <w:t xml:space="preserve">. To add services to the </w:t>
+      </w:r>
+      <w:r>
+        <w:rPr>
+          <w:rFonts w:ascii="Calibri" w:hAnsi="Calibri" w:cs="Calibri"/>
+          <w:color w:val="000000"/>
+          <w:sz w:val="22"/>
+          <w:szCs w:val="22"/>
+        </w:rPr>
+        <w:t>collection,</w:t>
+      </w:r>
+      <w:r>
+        <w:rPr>
+          <w:rFonts w:ascii="Calibri" w:hAnsi="Calibri" w:cs="Calibri"/>
+          <w:color w:val="000000"/>
+          <w:sz w:val="22"/>
+          <w:szCs w:val="22"/>
+        </w:rPr>
+        <w:t xml:space="preserve"> create a new </w:t>
+      </w:r>
+      <w:proofErr w:type="spellStart"/>
+      <w:r>
+        <w:rPr>
+          <w:rFonts w:ascii="Calibri" w:hAnsi="Calibri" w:cs="Calibri"/>
+          <w:color w:val="000000"/>
+          <w:sz w:val="22"/>
+          <w:szCs w:val="22"/>
+        </w:rPr>
+        <w:t>ServiceDe</w:t>
+      </w:r>
+      <w:r>
+        <w:rPr>
+          <w:rFonts w:ascii="Calibri" w:hAnsi="Calibri" w:cs="Calibri"/>
+          <w:color w:val="000000"/>
+          <w:sz w:val="22"/>
+          <w:szCs w:val="22"/>
+        </w:rPr>
+        <w:t>s</w:t>
+      </w:r>
+      <w:r>
+        <w:rPr>
+          <w:rFonts w:ascii="Calibri" w:hAnsi="Calibri" w:cs="Calibri"/>
+          <w:color w:val="000000"/>
+          <w:sz w:val="22"/>
+          <w:szCs w:val="22"/>
+        </w:rPr>
+        <w:t>criptor</w:t>
+      </w:r>
+      <w:proofErr w:type="spellEnd"/>
+      <w:r>
+        <w:rPr>
+          <w:rFonts w:ascii="Calibri" w:hAnsi="Calibri" w:cs="Calibri"/>
+          <w:color w:val="000000"/>
+          <w:sz w:val="22"/>
+          <w:szCs w:val="22"/>
+        </w:rPr>
+        <w:t>. Then add that descriptor to the collection.</w:t>
+      </w:r>
+    </w:p>
+    <w:p>
+      <w:pPr>
+        <w:autoSpaceDE w:val="0"/>
+        <w:autoSpaceDN w:val="0"/>
+        <w:adjustRightInd w:val="0"/>
+        <w:spacing w:line="360" w:lineRule="atLeast"/>
+        <w:rPr>
+          <w:rFonts w:ascii="Calibri" w:hAnsi="Calibri" w:cs="Calibri"/>
+          <w:color w:val="000000"/>
+          <w:sz w:val="22"/>
+          <w:szCs w:val="22"/>
+        </w:rPr>
+      </w:pPr>
+      <w:r>
+        <w:rPr>
+          <w:rFonts w:ascii="Calibri" w:hAnsi="Calibri" w:cs="Calibri"/>
+          <w:color w:val="000000"/>
+          <w:sz w:val="22"/>
+          <w:szCs w:val="22"/>
+        </w:rPr>
+        <w:t> </w:t>
+      </w:r>
+    </w:p>
+    <w:p>
+      <w:pPr>
+        <w:rPr>
+          <w:rFonts w:ascii="Consolas" w:hAnsi="Consolas" w:cs="Consolas"/>
+          <w:sz w:val="22"/>
+          <w:szCs w:val="22"/>
+        </w:rPr>
+      </w:pPr>
+      <w:proofErr w:type="spellStart"/>
+      <w:r>
+        <w:rPr>
+          <w:rFonts w:ascii="Consolas" w:hAnsi="Consolas" w:cs="Consolas"/>
+          <w:color w:val="222222"/>
+          <w:sz w:val="22"/>
+          <w:szCs w:val="22"/>
+        </w:rPr>
+        <w:t>ServiceCollection.AddScoped</w:t>
+      </w:r>
+      <w:proofErr w:type="spellEnd"/>
+      <w:r>
+        <w:rPr>
+          <w:rFonts w:ascii="Consolas" w:hAnsi="Consolas" w:cs="Consolas"/>
+          <w:color w:val="222222"/>
+          <w:sz w:val="22"/>
+          <w:szCs w:val="22"/>
+        </w:rPr>
+        <w:t>(</w:t>
+      </w:r>
+      <w:proofErr w:type="spellStart"/>
+      <w:r>
+        <w:rPr>
+          <w:rFonts w:ascii="Consolas" w:hAnsi="Consolas" w:cs="Consolas"/>
+          <w:color w:val="009695"/>
+          <w:sz w:val="22"/>
+          <w:szCs w:val="22"/>
+        </w:rPr>
+        <w:t>typeof</w:t>
+      </w:r>
+      <w:proofErr w:type="spellEnd"/>
+      <w:r>
+        <w:rPr>
+          <w:rFonts w:ascii="Consolas" w:hAnsi="Consolas" w:cs="Consolas"/>
+          <w:color w:val="222222"/>
+          <w:sz w:val="22"/>
+          <w:szCs w:val="22"/>
+        </w:rPr>
+        <w:t>(</w:t>
+      </w:r>
+      <w:r>
+        <w:rPr>
+          <w:rFonts w:ascii="Consolas" w:hAnsi="Consolas" w:cs="Consolas"/>
+          <w:color w:val="3363A4"/>
+          <w:sz w:val="22"/>
+          <w:szCs w:val="22"/>
+        </w:rPr>
+        <w:t>T</w:t>
+      </w:r>
+      <w:r>
+        <w:rPr>
+          <w:rFonts w:ascii="Consolas" w:hAnsi="Consolas" w:cs="Consolas"/>
+          <w:color w:val="222222"/>
+          <w:sz w:val="22"/>
+          <w:szCs w:val="22"/>
+        </w:rPr>
+        <w:t>), </w:t>
+      </w:r>
+      <w:proofErr w:type="spellStart"/>
+      <w:r>
+        <w:rPr>
+          <w:rFonts w:ascii="Consolas" w:hAnsi="Consolas" w:cs="Consolas"/>
+          <w:color w:val="222222"/>
+          <w:sz w:val="22"/>
+          <w:szCs w:val="22"/>
+        </w:rPr>
+        <w:t>obj</w:t>
+      </w:r>
+      <w:proofErr w:type="spellEnd"/>
+      <w:r>
+        <w:rPr>
+          <w:rFonts w:ascii="Consolas" w:hAnsi="Consolas" w:cs="Consolas"/>
+          <w:color w:val="222222"/>
+          <w:sz w:val="22"/>
+          <w:szCs w:val="22"/>
+        </w:rPr>
+        <w:t>);</w:t>
+      </w:r>
+      <w:r>
+        <w:rPr>
+          <w:rFonts w:ascii="Consolas" w:hAnsi="Consolas" w:cs="Consolas"/>
+          <w:sz w:val="22"/>
+          <w:szCs w:val="22"/>
+        </w:rPr>
+        <w:br/>
+      </w:r>
+      <w:proofErr w:type="spellStart"/>
+      <w:r>
+        <w:rPr>
+          <w:rFonts w:ascii="Consolas" w:hAnsi="Consolas" w:cs="Consolas"/>
+          <w:color w:val="222222"/>
+          <w:sz w:val="22"/>
+          <w:szCs w:val="22"/>
+        </w:rPr>
+        <w:t>ServiceProvider</w:t>
+      </w:r>
+      <w:proofErr w:type="spellEnd"/>
+      <w:r>
+        <w:rPr>
+          <w:rFonts w:ascii="Consolas" w:hAnsi="Consolas" w:cs="Consolas"/>
+          <w:color w:val="222222"/>
+          <w:sz w:val="22"/>
+          <w:szCs w:val="22"/>
+        </w:rPr>
+        <w:t> = </w:t>
+      </w:r>
+      <w:proofErr w:type="spellStart"/>
+      <w:r>
+        <w:rPr>
+          <w:rFonts w:ascii="Consolas" w:hAnsi="Consolas" w:cs="Consolas"/>
+          <w:color w:val="222222"/>
+          <w:sz w:val="22"/>
+          <w:szCs w:val="22"/>
+        </w:rPr>
+        <w:t>ServiceCollection.BuildServiceProvider</w:t>
+      </w:r>
+      <w:proofErr w:type="spellEnd"/>
+      <w:r>
+        <w:rPr>
+          <w:rFonts w:ascii="Consolas" w:hAnsi="Consolas" w:cs="Consolas"/>
+          <w:color w:val="222222"/>
+          <w:sz w:val="22"/>
+          <w:szCs w:val="22"/>
+        </w:rPr>
+        <w:t>();</w:t>
+      </w:r>
+      <w:r>
+        <w:rPr>
+          <w:rFonts w:ascii="Consolas" w:hAnsi="Consolas" w:cs="Consolas"/>
+          <w:sz w:val="22"/>
+          <w:szCs w:val="22"/>
+        </w:rPr>
+        <w:t xml:space="preserve"> </w:t>
+      </w:r>
+    </w:p>
+    <w:p>
+      <w:pPr>
+        <w:autoSpaceDE w:val="0"/>
+        <w:autoSpaceDN w:val="0"/>
+        <w:adjustRightInd w:val="0"/>
+        <w:spacing w:line="280" w:lineRule="atLeast"/>
+        <w:ind w:left="720"/>
+        <w:rPr>
+          <w:rFonts w:ascii="Calibri" w:hAnsi="Calibri" w:cs="Calibri"/>
+          <w:color w:val="000000"/>
+          <w:sz w:val="22"/>
+          <w:szCs w:val="22"/>
+        </w:rPr>
+      </w:pPr>
+    </w:p>
+    <w:p>
+      <w:pPr>
+        <w:autoSpaceDE w:val="0"/>
+        <w:autoSpaceDN w:val="0"/>
+        <w:adjustRightInd w:val="0"/>
+        <w:spacing w:line="360" w:lineRule="atLeast"/>
+        <w:rPr>
+          <w:rFonts w:ascii="Calibri" w:hAnsi="Calibri" w:cs="Calibri"/>
+          <w:color w:val="000000"/>
+          <w:sz w:val="22"/>
+          <w:szCs w:val="22"/>
+        </w:rPr>
+      </w:pPr>
+      <w:r>
+        <w:rPr>
+          <w:rFonts w:ascii="Calibri" w:hAnsi="Calibri" w:cs="Calibri"/>
+          <w:color w:val="000000"/>
+          <w:sz w:val="22"/>
+          <w:szCs w:val="22"/>
+        </w:rPr>
+        <w:t xml:space="preserve">To create a </w:t>
+      </w:r>
+      <w:r>
+        <w:rPr>
+          <w:rFonts w:ascii="Calibri" w:hAnsi="Calibri" w:cs="Calibri"/>
+          <w:color w:val="000000"/>
+          <w:sz w:val="22"/>
+          <w:szCs w:val="22"/>
+        </w:rPr>
+        <w:t>service,</w:t>
+      </w:r>
+      <w:r>
+        <w:rPr>
+          <w:rFonts w:ascii="Calibri" w:hAnsi="Calibri" w:cs="Calibri"/>
+          <w:color w:val="000000"/>
+          <w:sz w:val="22"/>
+          <w:szCs w:val="22"/>
+        </w:rPr>
+        <w:t xml:space="preserve"> we must call </w:t>
+      </w:r>
+      <w:proofErr w:type="spellStart"/>
+      <w:r>
+        <w:rPr>
+          <w:rFonts w:ascii="Calibri" w:hAnsi="Calibri" w:cs="Calibri"/>
+          <w:color w:val="000000"/>
+          <w:sz w:val="22"/>
+          <w:szCs w:val="22"/>
+        </w:rPr>
+        <w:t>GetService</w:t>
+      </w:r>
+      <w:proofErr w:type="spellEnd"/>
+      <w:r>
+        <w:rPr>
+          <w:rFonts w:ascii="Calibri" w:hAnsi="Calibri" w:cs="Calibri"/>
+          <w:color w:val="000000"/>
+          <w:sz w:val="22"/>
+          <w:szCs w:val="22"/>
+        </w:rPr>
+        <w:t xml:space="preserve"> on the </w:t>
+      </w:r>
+      <w:proofErr w:type="spellStart"/>
+      <w:r>
+        <w:rPr>
+          <w:rFonts w:ascii="Calibri" w:hAnsi="Calibri" w:cs="Calibri"/>
+          <w:color w:val="000000"/>
+          <w:sz w:val="22"/>
+          <w:szCs w:val="22"/>
+        </w:rPr>
+        <w:t>ServiceProvider</w:t>
+      </w:r>
+      <w:proofErr w:type="spellEnd"/>
+      <w:r>
+        <w:rPr>
+          <w:rFonts w:ascii="Calibri" w:hAnsi="Calibri" w:cs="Calibri"/>
+          <w:color w:val="000000"/>
+          <w:sz w:val="22"/>
+          <w:szCs w:val="22"/>
+        </w:rPr>
+        <w:t>.</w:t>
+      </w:r>
+      <w:r>
+        <w:rPr>
+          <w:rFonts w:ascii="Calibri" w:hAnsi="Calibri" w:cs="Calibri"/>
+          <w:color w:val="000000"/>
+          <w:sz w:val="22"/>
+          <w:szCs w:val="22"/>
+        </w:rPr>
+        <w:t xml:space="preserve"> To accomplish </w:t>
+      </w:r>
+      <w:r>
+        <w:rPr>
+          <w:rFonts w:ascii="Calibri" w:hAnsi="Calibri" w:cs="Calibri"/>
+          <w:color w:val="000000"/>
+          <w:sz w:val="22"/>
+          <w:szCs w:val="22"/>
+        </w:rPr>
+        <w:t>this,</w:t>
+      </w:r>
+      <w:r>
+        <w:rPr>
+          <w:rFonts w:ascii="Calibri" w:hAnsi="Calibri" w:cs="Calibri"/>
+          <w:color w:val="000000"/>
+          <w:sz w:val="22"/>
+          <w:szCs w:val="22"/>
+        </w:rPr>
+        <w:t xml:space="preserve"> we will create a wrapper method called </w:t>
+      </w:r>
+      <w:proofErr w:type="spellStart"/>
+      <w:r>
+        <w:rPr>
+          <w:rFonts w:ascii="Calibri" w:hAnsi="Calibri" w:cs="Calibri"/>
+          <w:color w:val="000000"/>
+          <w:sz w:val="22"/>
+          <w:szCs w:val="22"/>
+        </w:rPr>
+        <w:t>GetService</w:t>
+      </w:r>
+      <w:proofErr w:type="spellEnd"/>
+      <w:r>
+        <w:rPr>
+          <w:rFonts w:ascii="Calibri" w:hAnsi="Calibri" w:cs="Calibri"/>
+          <w:color w:val="000000"/>
+          <w:sz w:val="22"/>
+          <w:szCs w:val="22"/>
+        </w:rPr>
+        <w:t xml:space="preserve"> on our </w:t>
+      </w:r>
+      <w:proofErr w:type="spellStart"/>
+      <w:r>
+        <w:rPr>
+          <w:rFonts w:ascii="Calibri" w:hAnsi="Calibri" w:cs="Calibri"/>
+          <w:color w:val="000000"/>
+          <w:sz w:val="22"/>
+          <w:szCs w:val="22"/>
+        </w:rPr>
+        <w:t>FactoryBase</w:t>
+      </w:r>
+      <w:proofErr w:type="spellEnd"/>
+      <w:r>
+        <w:rPr>
+          <w:rFonts w:ascii="Calibri" w:hAnsi="Calibri" w:cs="Calibri"/>
+          <w:color w:val="000000"/>
+          <w:sz w:val="22"/>
+          <w:szCs w:val="22"/>
+        </w:rPr>
+        <w:t>.</w:t>
+      </w:r>
+    </w:p>
+    <w:p>
+      <w:pPr>
+        <w:autoSpaceDE w:val="0"/>
+        <w:autoSpaceDN w:val="0"/>
+        <w:adjustRightInd w:val="0"/>
+        <w:spacing w:line="360" w:lineRule="atLeast"/>
+        <w:rPr>
+          <w:rFonts w:ascii="Consolas" w:hAnsi="Consolas" w:cs="Consolas"/>
+          <w:color w:val="000000"/>
+          <w:sz w:val="22"/>
+          <w:szCs w:val="22"/>
+        </w:rPr>
+      </w:pPr>
+    </w:p>
+    <w:p>
+      <w:pPr>
+        <w:rPr>
+          <w:rFonts w:ascii="Consolas" w:hAnsi="Consolas" w:cs="Consolas"/>
+          <w:sz w:val="22"/>
+          <w:szCs w:val="22"/>
+        </w:rPr>
+      </w:pPr>
+      <w:r>
+        <w:rPr>
+          <w:rFonts w:ascii="Consolas" w:hAnsi="Consolas" w:cs="Consolas"/>
+          <w:color w:val="009695"/>
+          <w:sz w:val="22"/>
+          <w:szCs w:val="22"/>
+        </w:rPr>
+        <w:t>private</w:t>
+      </w:r>
+      <w:r>
+        <w:rPr>
+          <w:rFonts w:ascii="Consolas" w:hAnsi="Consolas" w:cs="Consolas"/>
+          <w:color w:val="222222"/>
+          <w:sz w:val="22"/>
+          <w:szCs w:val="22"/>
+        </w:rPr>
+        <w:t> </w:t>
+      </w:r>
+      <w:r>
+        <w:rPr>
+          <w:rFonts w:ascii="Consolas" w:hAnsi="Consolas" w:cs="Consolas"/>
+          <w:color w:val="3363A4"/>
+          <w:sz w:val="22"/>
+          <w:szCs w:val="22"/>
+        </w:rPr>
+        <w:t>T</w:t>
+      </w:r>
+      <w:r>
+        <w:rPr>
+          <w:rFonts w:ascii="Consolas" w:hAnsi="Consolas" w:cs="Consolas"/>
+          <w:color w:val="222222"/>
+          <w:sz w:val="22"/>
+          <w:szCs w:val="22"/>
+        </w:rPr>
+        <w:t> </w:t>
+      </w:r>
+      <w:proofErr w:type="spellStart"/>
+      <w:r>
+        <w:rPr>
+          <w:rFonts w:ascii="Consolas" w:hAnsi="Consolas" w:cs="Consolas"/>
+          <w:color w:val="222222"/>
+          <w:sz w:val="22"/>
+          <w:szCs w:val="22"/>
+        </w:rPr>
+        <w:t>GetService</w:t>
+      </w:r>
+      <w:proofErr w:type="spellEnd"/>
+      <w:r>
+        <w:rPr>
+          <w:rFonts w:ascii="Consolas" w:hAnsi="Consolas" w:cs="Consolas"/>
+          <w:color w:val="222222"/>
+          <w:sz w:val="22"/>
+          <w:szCs w:val="22"/>
+        </w:rPr>
+        <w:t>&lt;</w:t>
+      </w:r>
+      <w:r>
+        <w:rPr>
+          <w:rFonts w:ascii="Consolas" w:hAnsi="Consolas" w:cs="Consolas"/>
+          <w:color w:val="3363A4"/>
+          <w:sz w:val="22"/>
+          <w:szCs w:val="22"/>
+        </w:rPr>
+        <w:t>T</w:t>
+      </w:r>
+      <w:proofErr w:type="gramStart"/>
+      <w:r>
+        <w:rPr>
+          <w:rFonts w:ascii="Consolas" w:hAnsi="Consolas" w:cs="Consolas"/>
+          <w:color w:val="222222"/>
+          <w:sz w:val="22"/>
+          <w:szCs w:val="22"/>
+        </w:rPr>
+        <w:t>&gt;(</w:t>
+      </w:r>
+      <w:proofErr w:type="gramEnd"/>
+      <w:r>
+        <w:rPr>
+          <w:rFonts w:ascii="Consolas" w:hAnsi="Consolas" w:cs="Consolas"/>
+          <w:color w:val="222222"/>
+          <w:sz w:val="22"/>
+          <w:szCs w:val="22"/>
+        </w:rPr>
+        <w:t>)</w:t>
+      </w:r>
+      <w:r>
+        <w:rPr>
+          <w:rFonts w:ascii="Consolas" w:hAnsi="Consolas" w:cs="Consolas"/>
+          <w:sz w:val="22"/>
+          <w:szCs w:val="22"/>
+        </w:rPr>
+        <w:br/>
+      </w:r>
+      <w:r>
+        <w:rPr>
+          <w:rFonts w:ascii="Consolas" w:hAnsi="Consolas" w:cs="Consolas"/>
+          <w:color w:val="222222"/>
+          <w:sz w:val="22"/>
+          <w:szCs w:val="22"/>
+        </w:rPr>
+        <w:t>{</w:t>
+      </w:r>
+      <w:r>
+        <w:rPr>
+          <w:rFonts w:ascii="Consolas" w:hAnsi="Consolas" w:cs="Consolas"/>
+          <w:sz w:val="22"/>
+          <w:szCs w:val="22"/>
+        </w:rPr>
+        <w:br/>
+      </w:r>
+      <w:r>
+        <w:rPr>
+          <w:rFonts w:ascii="Consolas" w:hAnsi="Consolas" w:cs="Consolas"/>
+          <w:color w:val="222222"/>
+          <w:sz w:val="22"/>
+          <w:szCs w:val="22"/>
+        </w:rPr>
+        <w:t xml:space="preserve">    </w:t>
+      </w:r>
+      <w:r>
+        <w:rPr>
+          <w:rFonts w:ascii="Consolas" w:hAnsi="Consolas" w:cs="Consolas"/>
+          <w:color w:val="009695"/>
+          <w:sz w:val="22"/>
+          <w:szCs w:val="22"/>
+        </w:rPr>
+        <w:t>return</w:t>
+      </w:r>
+      <w:r>
+        <w:rPr>
+          <w:rFonts w:ascii="Consolas" w:hAnsi="Consolas" w:cs="Consolas"/>
+          <w:color w:val="222222"/>
+          <w:sz w:val="22"/>
+          <w:szCs w:val="22"/>
+        </w:rPr>
+        <w:t> </w:t>
+      </w:r>
+      <w:proofErr w:type="spellStart"/>
+      <w:r>
+        <w:rPr>
+          <w:rFonts w:ascii="Consolas" w:hAnsi="Consolas" w:cs="Consolas"/>
+          <w:color w:val="222222"/>
+          <w:sz w:val="22"/>
+          <w:szCs w:val="22"/>
+        </w:rPr>
+        <w:t>ServiceProvider.GetService&lt;</w:t>
+      </w:r>
+      <w:r>
+        <w:rPr>
+          <w:rFonts w:ascii="Consolas" w:hAnsi="Consolas" w:cs="Consolas"/>
+          <w:color w:val="3363A4"/>
+          <w:sz w:val="22"/>
+          <w:szCs w:val="22"/>
+        </w:rPr>
+        <w:t>T</w:t>
+      </w:r>
+      <w:r>
+        <w:rPr>
+          <w:rFonts w:ascii="Consolas" w:hAnsi="Consolas" w:cs="Consolas"/>
+          <w:color w:val="222222"/>
+          <w:sz w:val="22"/>
+          <w:szCs w:val="22"/>
+        </w:rPr>
+        <w:t>&gt;();</w:t>
+      </w:r>
+      <w:r>
+        <w:rPr>
+          <w:rFonts w:ascii="Consolas" w:hAnsi="Consolas" w:cs="Consolas"/>
+          <w:sz w:val="22"/>
+          <w:szCs w:val="22"/>
+        </w:rPr>
+        <w:br/>
+      </w:r>
+      <w:r>
+        <w:rPr>
+          <w:rFonts w:ascii="Consolas" w:hAnsi="Consolas" w:cs="Consolas"/>
+          <w:color w:val="222222"/>
+          <w:sz w:val="22"/>
+          <w:szCs w:val="22"/>
+        </w:rPr>
+        <w:t>}</w:t>
+      </w:r>
+      <w:proofErr w:type="spellEnd"/>
+      <w:r>
+        <w:rPr>
+          <w:rFonts w:ascii="Consolas" w:hAnsi="Consolas" w:cs="Consolas"/>
+          <w:sz w:val="22"/>
+          <w:szCs w:val="22"/>
+        </w:rPr>
+        <w:t xml:space="preserve"> </w:t>
+      </w:r>
+    </w:p>
+    <w:p>
+      <w:pPr>
+        <w:autoSpaceDE w:val="0"/>
+        <w:autoSpaceDN w:val="0"/>
+        <w:adjustRightInd w:val="0"/>
+        <w:spacing w:line="360" w:lineRule="atLeast"/>
+        <w:rPr>
+          <w:rFonts w:ascii="Calibri" w:hAnsi="Calibri" w:cs="Calibri"/>
+          <w:color w:val="000000"/>
+          <w:sz w:val="22"/>
+          <w:szCs w:val="22"/>
+        </w:rPr>
+      </w:pPr>
+    </w:p>
+    <w:p>
+      <w:pPr>
+        <w:autoSpaceDE w:val="0"/>
+        <w:autoSpaceDN w:val="0"/>
+        <w:adjustRightInd w:val="0"/>
+        <w:spacing w:line="360" w:lineRule="atLeast"/>
+        <w:rPr>
+          <w:rFonts w:ascii="Consolas" w:hAnsi="Consolas" w:cs="Times"/>
+          <w:color w:val="CB2339"/>
+          <w:sz w:val="22"/>
+          <w:szCs w:val="22"/>
+        </w:rPr>
+      </w:pPr>
+      <w:r>
+        <w:rPr>
+          <w:rFonts w:ascii="Calibri" w:hAnsi="Calibri" w:cs="Calibri"/>
+          <w:color w:val="000000"/>
+          <w:sz w:val="22"/>
+          <w:szCs w:val="22"/>
+        </w:rPr>
+        <w:t>To create a s</w:t>
       </w:r>
       <w:bookmarkStart w:id="0" w:name="_GoBack"/>
       <w:bookmarkEnd w:id="0"/>
       <w:r>
         <w:rPr>
-          <w:rFonts w:ascii="Consolas" w:hAnsi="Consolas" w:cs="Consolas"/>
-          <w:color w:val="000000"/>
-          <w:sz w:val="22"/>
-          <w:szCs w:val="22"/>
-        </w:rPr>
-        <w:t>ides[</w:t>
-      </w:r>
-      <w:proofErr w:type="spellStart"/>
-      <w:r>
-        <w:rPr>
-          <w:rFonts w:ascii="Consolas" w:hAnsi="Consolas" w:cs="Consolas"/>
-          <w:color w:val="0000FF"/>
-          <w:sz w:val="22"/>
-          <w:szCs w:val="22"/>
-        </w:rPr>
-        <w:t>typeof</w:t>
-      </w:r>
-      <w:proofErr w:type="spellEnd"/>
-      <w:r>
-        <w:rPr>
-          <w:rFonts w:ascii="Consolas" w:hAnsi="Consolas" w:cs="Consolas"/>
-          <w:color w:val="000000"/>
-          <w:sz w:val="22"/>
-          <w:szCs w:val="22"/>
-        </w:rPr>
-        <w:t>(T</w:t>
-      </w:r>
-      <w:proofErr w:type="gramStart"/>
-      <w:r>
-        <w:rPr>
-          <w:rFonts w:ascii="Consolas" w:hAnsi="Consolas" w:cs="Consolas"/>
-          <w:color w:val="000000"/>
-          <w:sz w:val="22"/>
-          <w:szCs w:val="22"/>
-        </w:rPr>
-        <w:t>).Name</w:t>
-      </w:r>
-      <w:proofErr w:type="gramEnd"/>
-      <w:r>
-        <w:rPr>
-          <w:rFonts w:ascii="Consolas" w:hAnsi="Consolas" w:cs="Consolas"/>
-          <w:color w:val="000000"/>
-          <w:sz w:val="22"/>
-          <w:szCs w:val="22"/>
-        </w:rPr>
-        <w:t xml:space="preserve">] </w:t>
-      </w:r>
-      <w:r>
-        <w:rPr>
-          <w:rFonts w:ascii="Consolas" w:hAnsi="Consolas" w:cs="Consolas"/>
-          <w:color w:val="0000FF"/>
-          <w:sz w:val="22"/>
-          <w:szCs w:val="22"/>
-        </w:rPr>
-        <w:t>as</w:t>
-      </w:r>
-      <w:r>
-        <w:rPr>
-          <w:rFonts w:ascii="Consolas" w:hAnsi="Consolas" w:cs="Consolas"/>
-          <w:color w:val="000000"/>
-          <w:sz w:val="22"/>
-          <w:szCs w:val="22"/>
-        </w:rPr>
-        <w:t xml:space="preserve"> T;</w:t>
-      </w:r>
-    </w:p>
-    <w:p>
-      <w:pPr>
-        <w:autoSpaceDE w:val="0"/>
-        <w:autoSpaceDN w:val="0"/>
-        <w:adjustRightInd w:val="0"/>
-        <w:spacing w:line="280" w:lineRule="atLeast"/>
-        <w:ind w:left="2160"/>
-        <w:rPr>
-          <w:rFonts w:ascii="Calibri" w:hAnsi="Calibri" w:cs="Calibri"/>
-          <w:color w:val="000000"/>
-          <w:sz w:val="22"/>
-          <w:szCs w:val="22"/>
-        </w:rPr>
-      </w:pPr>
-      <w:r>
-        <w:rPr>
-          <w:rFonts w:ascii="Consolas" w:hAnsi="Consolas" w:cs="Consolas"/>
-          <w:color w:val="000000"/>
-          <w:sz w:val="22"/>
-          <w:szCs w:val="22"/>
-        </w:rPr>
-        <w:t>}</w:t>
-      </w:r>
-    </w:p>
-    <w:p>
-      <w:pPr>
-        <w:autoSpaceDE w:val="0"/>
-        <w:autoSpaceDN w:val="0"/>
-        <w:adjustRightInd w:val="0"/>
-        <w:spacing w:line="280" w:lineRule="atLeast"/>
-        <w:ind w:left="1440"/>
-        <w:rPr>
-          <w:rFonts w:ascii="Calibri" w:hAnsi="Calibri" w:cs="Calibri"/>
-          <w:color w:val="000000"/>
-          <w:sz w:val="22"/>
-          <w:szCs w:val="22"/>
-        </w:rPr>
-      </w:pPr>
-      <w:r>
-        <w:rPr>
-          <w:rFonts w:ascii="Consolas" w:hAnsi="Consolas" w:cs="Consolas"/>
-          <w:color w:val="0D6201"/>
-          <w:sz w:val="22"/>
-          <w:szCs w:val="22"/>
-        </w:rPr>
-        <w:t> </w:t>
-      </w:r>
-    </w:p>
-    <w:p>
-      <w:pPr>
-        <w:autoSpaceDE w:val="0"/>
-        <w:autoSpaceDN w:val="0"/>
-        <w:adjustRightInd w:val="0"/>
-        <w:spacing w:line="280" w:lineRule="atLeast"/>
-        <w:ind w:left="2160"/>
-        <w:rPr>
-          <w:rFonts w:ascii="Calibri" w:hAnsi="Calibri" w:cs="Calibri"/>
-          <w:color w:val="000000"/>
-          <w:sz w:val="22"/>
-          <w:szCs w:val="22"/>
-        </w:rPr>
-      </w:pPr>
-      <w:r>
-        <w:rPr>
-          <w:rFonts w:ascii="Consolas" w:hAnsi="Consolas" w:cs="Consolas"/>
-          <w:color w:val="0D6201"/>
-          <w:sz w:val="22"/>
-          <w:szCs w:val="22"/>
-        </w:rPr>
-        <w:t>// No override, so return an instance of the type from the configured types</w:t>
-      </w:r>
-    </w:p>
-    <w:p>
-      <w:pPr>
-        <w:autoSpaceDE w:val="0"/>
-        <w:autoSpaceDN w:val="0"/>
-        <w:adjustRightInd w:val="0"/>
-        <w:spacing w:line="280" w:lineRule="atLeast"/>
-        <w:ind w:left="2160"/>
-        <w:rPr>
-          <w:rFonts w:ascii="Calibri" w:hAnsi="Calibri" w:cs="Calibri"/>
-          <w:color w:val="000000"/>
-          <w:sz w:val="22"/>
-          <w:szCs w:val="22"/>
-        </w:rPr>
-      </w:pPr>
-      <w:r>
-        <w:rPr>
-          <w:rFonts w:ascii="Consolas" w:hAnsi="Consolas" w:cs="Consolas"/>
-          <w:color w:val="0000FF"/>
-          <w:sz w:val="22"/>
-          <w:szCs w:val="22"/>
-        </w:rPr>
-        <w:t>if</w:t>
-      </w:r>
-      <w:r>
-        <w:rPr>
-          <w:rFonts w:ascii="Consolas" w:hAnsi="Consolas" w:cs="Consolas"/>
-          <w:color w:val="000000"/>
-          <w:sz w:val="22"/>
-          <w:szCs w:val="22"/>
-        </w:rPr>
-        <w:t xml:space="preserve"> (_</w:t>
-      </w:r>
-      <w:proofErr w:type="spellStart"/>
-      <w:proofErr w:type="gramStart"/>
-      <w:r>
-        <w:rPr>
-          <w:rFonts w:ascii="Consolas" w:hAnsi="Consolas" w:cs="Consolas"/>
-          <w:color w:val="000000"/>
-          <w:sz w:val="22"/>
-          <w:szCs w:val="22"/>
-        </w:rPr>
-        <w:t>types.ContainsKey</w:t>
-      </w:r>
-      <w:proofErr w:type="spellEnd"/>
-      <w:proofErr w:type="gramEnd"/>
-      <w:r>
-        <w:rPr>
-          <w:rFonts w:ascii="Consolas" w:hAnsi="Consolas" w:cs="Consolas"/>
-          <w:color w:val="000000"/>
-          <w:sz w:val="22"/>
-          <w:szCs w:val="22"/>
-        </w:rPr>
-        <w:t>(</w:t>
-      </w:r>
-      <w:proofErr w:type="spellStart"/>
-      <w:r>
-        <w:rPr>
-          <w:rFonts w:ascii="Consolas" w:hAnsi="Consolas" w:cs="Consolas"/>
-          <w:color w:val="0000FF"/>
-          <w:sz w:val="22"/>
-          <w:szCs w:val="22"/>
-        </w:rPr>
-        <w:t>typeof</w:t>
-      </w:r>
-      <w:proofErr w:type="spellEnd"/>
-      <w:r>
-        <w:rPr>
-          <w:rFonts w:ascii="Consolas" w:hAnsi="Consolas" w:cs="Consolas"/>
-          <w:color w:val="000000"/>
-          <w:sz w:val="22"/>
-          <w:szCs w:val="22"/>
-        </w:rPr>
-        <w:t>(T).Name))</w:t>
-      </w:r>
-    </w:p>
-    <w:p>
-      <w:pPr>
-        <w:autoSpaceDE w:val="0"/>
-        <w:autoSpaceDN w:val="0"/>
-        <w:adjustRightInd w:val="0"/>
-        <w:spacing w:line="280" w:lineRule="atLeast"/>
-        <w:ind w:left="2160"/>
-        <w:rPr>
-          <w:rFonts w:ascii="Calibri" w:hAnsi="Calibri" w:cs="Calibri"/>
-          <w:color w:val="000000"/>
-          <w:sz w:val="22"/>
-          <w:szCs w:val="22"/>
-        </w:rPr>
-      </w:pPr>
-      <w:r>
-        <w:rPr>
-          <w:rFonts w:ascii="Consolas" w:hAnsi="Consolas" w:cs="Consolas"/>
-          <w:color w:val="000000"/>
-          <w:sz w:val="22"/>
-          <w:szCs w:val="22"/>
-        </w:rPr>
-        <w:t>{</w:t>
-      </w:r>
-    </w:p>
-    <w:p>
-      <w:pPr>
-        <w:autoSpaceDE w:val="0"/>
-        <w:autoSpaceDN w:val="0"/>
-        <w:adjustRightInd w:val="0"/>
-        <w:spacing w:line="280" w:lineRule="atLeast"/>
-        <w:ind w:left="2880"/>
-        <w:rPr>
-          <w:rFonts w:ascii="Calibri" w:hAnsi="Calibri" w:cs="Calibri"/>
-          <w:color w:val="000000"/>
-          <w:sz w:val="22"/>
-          <w:szCs w:val="22"/>
-        </w:rPr>
-      </w:pPr>
-      <w:r>
-        <w:rPr>
-          <w:rFonts w:ascii="Consolas" w:hAnsi="Consolas" w:cs="Consolas"/>
-          <w:color w:val="0000FF"/>
-          <w:sz w:val="22"/>
-          <w:szCs w:val="22"/>
-        </w:rPr>
-        <w:t>var</w:t>
-      </w:r>
-      <w:r>
-        <w:rPr>
-          <w:rFonts w:ascii="Consolas" w:hAnsi="Consolas" w:cs="Consolas"/>
-          <w:color w:val="000000"/>
-          <w:sz w:val="22"/>
-          <w:szCs w:val="22"/>
-        </w:rPr>
-        <w:t xml:space="preserve"> type = _types[</w:t>
-      </w:r>
-      <w:proofErr w:type="spellStart"/>
-      <w:r>
-        <w:rPr>
-          <w:rFonts w:ascii="Consolas" w:hAnsi="Consolas" w:cs="Consolas"/>
-          <w:color w:val="0000FF"/>
-          <w:sz w:val="22"/>
-          <w:szCs w:val="22"/>
-        </w:rPr>
-        <w:t>typeof</w:t>
-      </w:r>
-      <w:proofErr w:type="spellEnd"/>
-      <w:r>
-        <w:rPr>
-          <w:rFonts w:ascii="Consolas" w:hAnsi="Consolas" w:cs="Consolas"/>
-          <w:color w:val="000000"/>
-          <w:sz w:val="22"/>
-          <w:szCs w:val="22"/>
-        </w:rPr>
-        <w:t>(T</w:t>
-      </w:r>
-      <w:proofErr w:type="gramStart"/>
-      <w:r>
-        <w:rPr>
-          <w:rFonts w:ascii="Consolas" w:hAnsi="Consolas" w:cs="Consolas"/>
-          <w:color w:val="000000"/>
-          <w:sz w:val="22"/>
-          <w:szCs w:val="22"/>
-        </w:rPr>
-        <w:t>).Name</w:t>
-      </w:r>
-      <w:proofErr w:type="gramEnd"/>
-      <w:r>
-        <w:rPr>
-          <w:rFonts w:ascii="Consolas" w:hAnsi="Consolas" w:cs="Consolas"/>
-          <w:color w:val="000000"/>
-          <w:sz w:val="22"/>
-          <w:szCs w:val="22"/>
-        </w:rPr>
-        <w:t xml:space="preserve">] </w:t>
-      </w:r>
-      <w:r>
-        <w:rPr>
-          <w:rFonts w:ascii="Consolas" w:hAnsi="Consolas" w:cs="Consolas"/>
-          <w:color w:val="0000FF"/>
-          <w:sz w:val="22"/>
-          <w:szCs w:val="22"/>
-        </w:rPr>
-        <w:t>as</w:t>
-      </w:r>
-      <w:r>
-        <w:rPr>
-          <w:rFonts w:ascii="Consolas" w:hAnsi="Consolas" w:cs="Consolas"/>
-          <w:color w:val="000000"/>
-          <w:sz w:val="22"/>
-          <w:szCs w:val="22"/>
-        </w:rPr>
-        <w:t xml:space="preserve"> Type;</w:t>
-      </w:r>
-    </w:p>
-    <w:p>
-      <w:pPr>
-        <w:autoSpaceDE w:val="0"/>
-        <w:autoSpaceDN w:val="0"/>
-        <w:adjustRightInd w:val="0"/>
-        <w:spacing w:line="280" w:lineRule="atLeast"/>
-        <w:ind w:left="2880"/>
-        <w:rPr>
-          <w:rFonts w:ascii="Calibri" w:hAnsi="Calibri" w:cs="Calibri"/>
-          <w:color w:val="000000"/>
-          <w:sz w:val="22"/>
-          <w:szCs w:val="22"/>
-        </w:rPr>
-      </w:pPr>
-      <w:r>
-        <w:rPr>
-          <w:rFonts w:ascii="Consolas" w:hAnsi="Consolas" w:cs="Consolas"/>
-          <w:color w:val="0000FF"/>
-          <w:sz w:val="22"/>
-          <w:szCs w:val="22"/>
-        </w:rPr>
-        <w:lastRenderedPageBreak/>
-        <w:t>if</w:t>
-      </w:r>
-      <w:r>
-        <w:rPr>
-          <w:rFonts w:ascii="Consolas" w:hAnsi="Consolas" w:cs="Consolas"/>
-          <w:color w:val="000000"/>
-          <w:sz w:val="22"/>
-          <w:szCs w:val="22"/>
-        </w:rPr>
-        <w:t xml:space="preserve"> (</w:t>
-      </w:r>
-      <w:proofErr w:type="gramStart"/>
-      <w:r>
-        <w:rPr>
-          <w:rFonts w:ascii="Consolas" w:hAnsi="Consolas" w:cs="Consolas"/>
-          <w:color w:val="000000"/>
-          <w:sz w:val="22"/>
-          <w:szCs w:val="22"/>
-        </w:rPr>
-        <w:t>type !</w:t>
-      </w:r>
-      <w:proofErr w:type="gramEnd"/>
-      <w:r>
-        <w:rPr>
-          <w:rFonts w:ascii="Consolas" w:hAnsi="Consolas" w:cs="Consolas"/>
-          <w:color w:val="000000"/>
-          <w:sz w:val="22"/>
-          <w:szCs w:val="22"/>
-        </w:rPr>
-        <w:t xml:space="preserve">= </w:t>
-      </w:r>
-      <w:r>
-        <w:rPr>
-          <w:rFonts w:ascii="Consolas" w:hAnsi="Consolas" w:cs="Consolas"/>
-          <w:color w:val="0000FF"/>
-          <w:sz w:val="22"/>
-          <w:szCs w:val="22"/>
-        </w:rPr>
-        <w:t>null</w:t>
-      </w:r>
-      <w:r>
-        <w:rPr>
-          <w:rFonts w:ascii="Consolas" w:hAnsi="Consolas" w:cs="Consolas"/>
-          <w:color w:val="000000"/>
-          <w:sz w:val="22"/>
-          <w:szCs w:val="22"/>
-        </w:rPr>
-        <w:t>)</w:t>
-      </w:r>
-    </w:p>
-    <w:p>
-      <w:pPr>
-        <w:autoSpaceDE w:val="0"/>
-        <w:autoSpaceDN w:val="0"/>
-        <w:adjustRightInd w:val="0"/>
-        <w:spacing w:line="280" w:lineRule="atLeast"/>
-        <w:ind w:left="2880"/>
-        <w:rPr>
-          <w:rFonts w:ascii="Calibri" w:hAnsi="Calibri" w:cs="Calibri"/>
-          <w:color w:val="000000"/>
-          <w:sz w:val="22"/>
-          <w:szCs w:val="22"/>
-        </w:rPr>
-      </w:pPr>
-      <w:r>
-        <w:rPr>
-          <w:rFonts w:ascii="Consolas" w:hAnsi="Consolas" w:cs="Consolas"/>
-          <w:color w:val="000000"/>
-          <w:sz w:val="22"/>
-          <w:szCs w:val="22"/>
-        </w:rPr>
-        <w:t>{</w:t>
-      </w:r>
-    </w:p>
-    <w:p>
-      <w:pPr>
-        <w:autoSpaceDE w:val="0"/>
-        <w:autoSpaceDN w:val="0"/>
-        <w:adjustRightInd w:val="0"/>
-        <w:spacing w:line="280" w:lineRule="atLeast"/>
-        <w:ind w:left="3600"/>
-        <w:rPr>
-          <w:rFonts w:ascii="Calibri" w:hAnsi="Calibri" w:cs="Calibri"/>
-          <w:color w:val="000000"/>
-          <w:sz w:val="22"/>
-          <w:szCs w:val="22"/>
-        </w:rPr>
-      </w:pPr>
-      <w:r>
-        <w:rPr>
-          <w:rFonts w:ascii="Consolas" w:hAnsi="Consolas" w:cs="Consolas"/>
-          <w:color w:val="0000FF"/>
-          <w:sz w:val="22"/>
-          <w:szCs w:val="22"/>
-        </w:rPr>
-        <w:t>return</w:t>
-      </w:r>
-      <w:r>
-        <w:rPr>
-          <w:rFonts w:ascii="Consolas" w:hAnsi="Consolas" w:cs="Consolas"/>
-          <w:color w:val="000000"/>
-          <w:sz w:val="22"/>
-          <w:szCs w:val="22"/>
-        </w:rPr>
-        <w:t xml:space="preserve"> </w:t>
-      </w:r>
-      <w:proofErr w:type="spellStart"/>
-      <w:r>
-        <w:rPr>
-          <w:rFonts w:ascii="Consolas" w:hAnsi="Consolas" w:cs="Consolas"/>
-          <w:color w:val="000000"/>
-          <w:sz w:val="22"/>
-          <w:szCs w:val="22"/>
-        </w:rPr>
-        <w:t>Activator.CreateInstance</w:t>
-      </w:r>
-      <w:proofErr w:type="spellEnd"/>
-      <w:r>
-        <w:rPr>
-          <w:rFonts w:ascii="Consolas" w:hAnsi="Consolas" w:cs="Consolas"/>
-          <w:color w:val="000000"/>
-          <w:sz w:val="22"/>
-          <w:szCs w:val="22"/>
-        </w:rPr>
-        <w:t xml:space="preserve">(type) </w:t>
-      </w:r>
-      <w:r>
-        <w:rPr>
-          <w:rFonts w:ascii="Consolas" w:hAnsi="Consolas" w:cs="Consolas"/>
-          <w:color w:val="0000FF"/>
-          <w:sz w:val="22"/>
-          <w:szCs w:val="22"/>
-        </w:rPr>
-        <w:t>as</w:t>
-      </w:r>
-      <w:r>
-        <w:rPr>
-          <w:rFonts w:ascii="Consolas" w:hAnsi="Consolas" w:cs="Consolas"/>
-          <w:color w:val="000000"/>
-          <w:sz w:val="22"/>
-          <w:szCs w:val="22"/>
-        </w:rPr>
-        <w:t xml:space="preserve"> T;</w:t>
-      </w:r>
-    </w:p>
-    <w:p>
-      <w:pPr>
-        <w:autoSpaceDE w:val="0"/>
-        <w:autoSpaceDN w:val="0"/>
-        <w:adjustRightInd w:val="0"/>
-        <w:spacing w:line="280" w:lineRule="atLeast"/>
-        <w:ind w:left="2880"/>
-        <w:rPr>
-          <w:rFonts w:ascii="Calibri" w:hAnsi="Calibri" w:cs="Calibri"/>
-          <w:color w:val="000000"/>
-          <w:sz w:val="22"/>
-          <w:szCs w:val="22"/>
-        </w:rPr>
-      </w:pPr>
-      <w:r>
-        <w:rPr>
-          <w:rFonts w:ascii="Consolas" w:hAnsi="Consolas" w:cs="Consolas"/>
-          <w:color w:val="000000"/>
-          <w:sz w:val="22"/>
-          <w:szCs w:val="22"/>
-        </w:rPr>
-        <w:t>}</w:t>
-      </w:r>
-    </w:p>
-    <w:p>
-      <w:pPr>
-        <w:autoSpaceDE w:val="0"/>
-        <w:autoSpaceDN w:val="0"/>
-        <w:adjustRightInd w:val="0"/>
-        <w:spacing w:line="280" w:lineRule="atLeast"/>
-        <w:ind w:left="2160"/>
-        <w:rPr>
-          <w:rFonts w:ascii="Calibri" w:hAnsi="Calibri" w:cs="Calibri"/>
-          <w:color w:val="000000"/>
-          <w:sz w:val="22"/>
-          <w:szCs w:val="22"/>
-        </w:rPr>
-      </w:pPr>
-      <w:r>
-        <w:rPr>
-          <w:rFonts w:ascii="Consolas" w:hAnsi="Consolas" w:cs="Consolas"/>
-          <w:color w:val="000000"/>
-          <w:sz w:val="22"/>
-          <w:szCs w:val="22"/>
-        </w:rPr>
-        <w:t>}</w:t>
-      </w:r>
-    </w:p>
-    <w:p>
-      <w:pPr>
-        <w:autoSpaceDE w:val="0"/>
-        <w:autoSpaceDN w:val="0"/>
-        <w:adjustRightInd w:val="0"/>
-        <w:spacing w:line="280" w:lineRule="atLeast"/>
-        <w:ind w:left="2160"/>
-        <w:rPr>
-          <w:rFonts w:ascii="Calibri" w:hAnsi="Calibri" w:cs="Calibri"/>
-          <w:color w:val="000000"/>
-          <w:sz w:val="22"/>
-          <w:szCs w:val="22"/>
-        </w:rPr>
-      </w:pPr>
-      <w:r>
-        <w:rPr>
-          <w:rFonts w:ascii="Consolas" w:hAnsi="Consolas" w:cs="Consolas"/>
-          <w:color w:val="0D6201"/>
-          <w:sz w:val="22"/>
-          <w:szCs w:val="22"/>
-        </w:rPr>
-        <w:t>// Oops, no override OR configuration for this type</w:t>
-      </w:r>
-    </w:p>
-    <w:p>
-      <w:pPr>
-        <w:autoSpaceDE w:val="0"/>
-        <w:autoSpaceDN w:val="0"/>
-        <w:adjustRightInd w:val="0"/>
-        <w:spacing w:line="280" w:lineRule="atLeast"/>
-        <w:ind w:left="2160"/>
-        <w:rPr>
-          <w:rFonts w:ascii="Calibri" w:hAnsi="Calibri" w:cs="Calibri"/>
-          <w:color w:val="000000"/>
-          <w:sz w:val="22"/>
-          <w:szCs w:val="22"/>
-        </w:rPr>
-      </w:pPr>
-      <w:r>
-        <w:rPr>
-          <w:rFonts w:ascii="Consolas" w:hAnsi="Consolas" w:cs="Consolas"/>
-          <w:color w:val="0000FF"/>
-          <w:sz w:val="22"/>
-          <w:szCs w:val="22"/>
-        </w:rPr>
-        <w:t>throw new</w:t>
-      </w:r>
-      <w:r>
-        <w:rPr>
-          <w:rFonts w:ascii="Consolas" w:hAnsi="Consolas" w:cs="Consolas"/>
-          <w:color w:val="000000"/>
-          <w:sz w:val="22"/>
-          <w:szCs w:val="22"/>
-        </w:rPr>
-        <w:t xml:space="preserve"> </w:t>
-      </w:r>
-      <w:proofErr w:type="spellStart"/>
-      <w:r>
-        <w:rPr>
-          <w:rFonts w:ascii="Consolas" w:hAnsi="Consolas" w:cs="Consolas"/>
-          <w:color w:val="000000"/>
-          <w:sz w:val="22"/>
-          <w:szCs w:val="22"/>
-        </w:rPr>
-        <w:t>ArgumentException</w:t>
-      </w:r>
-      <w:proofErr w:type="spellEnd"/>
-      <w:r>
-        <w:rPr>
-          <w:rFonts w:ascii="Consolas" w:hAnsi="Consolas" w:cs="Consolas"/>
-          <w:color w:val="000000"/>
-          <w:sz w:val="22"/>
-          <w:szCs w:val="22"/>
-        </w:rPr>
-        <w:t>(</w:t>
-      </w:r>
-      <w:r>
-        <w:rPr>
-          <w:rFonts w:ascii="Consolas" w:hAnsi="Consolas" w:cs="Consolas"/>
-          <w:color w:val="900112"/>
-          <w:sz w:val="22"/>
-          <w:szCs w:val="22"/>
-        </w:rPr>
-        <w:t>$"{</w:t>
-      </w:r>
-      <w:proofErr w:type="spellStart"/>
-      <w:r>
-        <w:rPr>
-          <w:rFonts w:ascii="Consolas" w:hAnsi="Consolas" w:cs="Consolas"/>
-          <w:color w:val="0000FF"/>
-          <w:sz w:val="22"/>
-          <w:szCs w:val="22"/>
-        </w:rPr>
-        <w:t>typeof</w:t>
-      </w:r>
-      <w:proofErr w:type="spellEnd"/>
-      <w:r>
-        <w:rPr>
-          <w:rFonts w:ascii="Consolas" w:hAnsi="Consolas" w:cs="Consolas"/>
-          <w:color w:val="000000"/>
-          <w:sz w:val="22"/>
-          <w:szCs w:val="22"/>
-        </w:rPr>
-        <w:t>(T</w:t>
-      </w:r>
-      <w:proofErr w:type="gramStart"/>
-      <w:r>
-        <w:rPr>
-          <w:rFonts w:ascii="Consolas" w:hAnsi="Consolas" w:cs="Consolas"/>
-          <w:color w:val="000000"/>
-          <w:sz w:val="22"/>
-          <w:szCs w:val="22"/>
-        </w:rPr>
-        <w:t>).Name</w:t>
-      </w:r>
-      <w:proofErr w:type="gramEnd"/>
-      <w:r>
-        <w:rPr>
-          <w:rFonts w:ascii="Consolas" w:hAnsi="Consolas" w:cs="Consolas"/>
-          <w:color w:val="900112"/>
-          <w:sz w:val="22"/>
-          <w:szCs w:val="22"/>
-        </w:rPr>
-        <w:t>} is not supported by this factory"</w:t>
-      </w:r>
-      <w:r>
-        <w:rPr>
-          <w:rFonts w:ascii="Consolas" w:hAnsi="Consolas" w:cs="Consolas"/>
-          <w:color w:val="000000"/>
-          <w:sz w:val="22"/>
-          <w:szCs w:val="22"/>
-        </w:rPr>
-        <w:t>);</w:t>
-      </w:r>
-    </w:p>
-    <w:p>
-      <w:pPr>
-        <w:autoSpaceDE w:val="0"/>
-        <w:autoSpaceDN w:val="0"/>
-        <w:adjustRightInd w:val="0"/>
-        <w:spacing w:line="280" w:lineRule="atLeast"/>
-        <w:ind w:left="1440"/>
-        <w:rPr>
-          <w:rFonts w:ascii="Calibri" w:hAnsi="Calibri" w:cs="Calibri"/>
-          <w:color w:val="000000"/>
-          <w:sz w:val="22"/>
-          <w:szCs w:val="22"/>
-        </w:rPr>
-      </w:pPr>
-      <w:r>
-        <w:rPr>
-          <w:rFonts w:ascii="Consolas" w:hAnsi="Consolas" w:cs="Consolas"/>
-          <w:color w:val="000000"/>
-          <w:sz w:val="22"/>
-          <w:szCs w:val="22"/>
-        </w:rPr>
-        <w:t>}</w:t>
-      </w:r>
-    </w:p>
-    <w:p>
-      <w:pPr>
-        <w:autoSpaceDE w:val="0"/>
-        <w:autoSpaceDN w:val="0"/>
-        <w:adjustRightInd w:val="0"/>
-        <w:spacing w:line="280" w:lineRule="atLeast"/>
-        <w:ind w:left="720"/>
-        <w:rPr>
-          <w:rFonts w:ascii="Calibri" w:hAnsi="Calibri" w:cs="Calibri"/>
-          <w:color w:val="000000"/>
-          <w:sz w:val="22"/>
-          <w:szCs w:val="22"/>
-        </w:rPr>
-      </w:pPr>
-      <w:r>
-        <w:rPr>
-          <w:rFonts w:ascii="Consolas" w:hAnsi="Consolas" w:cs="Consolas"/>
-          <w:color w:val="000000"/>
-          <w:sz w:val="22"/>
-          <w:szCs w:val="22"/>
-        </w:rPr>
-        <w:t>}</w:t>
-      </w:r>
-    </w:p>
-    <w:p>
-      <w:pPr>
-        <w:autoSpaceDE w:val="0"/>
-        <w:autoSpaceDN w:val="0"/>
-        <w:adjustRightInd w:val="0"/>
-        <w:spacing w:line="280" w:lineRule="atLeast"/>
-        <w:rPr>
-          <w:rFonts w:ascii="Calibri" w:hAnsi="Calibri" w:cs="Calibri"/>
-          <w:color w:val="000000"/>
-          <w:sz w:val="22"/>
-          <w:szCs w:val="22"/>
-        </w:rPr>
-      </w:pPr>
-      <w:r>
-        <w:rPr>
-          <w:rFonts w:ascii="Consolas" w:hAnsi="Consolas" w:cs="Consolas"/>
-          <w:color w:val="000000"/>
-          <w:sz w:val="22"/>
-          <w:szCs w:val="22"/>
-        </w:rPr>
-        <w:t>}</w:t>
-      </w:r>
-    </w:p>
-    <w:p>
-      <w:pPr>
-        <w:autoSpaceDE w:val="0"/>
-        <w:autoSpaceDN w:val="0"/>
-        <w:adjustRightInd w:val="0"/>
-        <w:spacing w:line="360" w:lineRule="atLeast"/>
-        <w:rPr>
-          <w:rFonts w:ascii="Calibri" w:hAnsi="Calibri" w:cs="Calibri"/>
-          <w:color w:val="0B4CB4"/>
-          <w:sz w:val="22"/>
-          <w:szCs w:val="22"/>
-          <w:u w:val="single" w:color="0B4CB4"/>
-        </w:rPr>
-      </w:pPr>
-    </w:p>
-    <w:p>
-      <w:pPr>
-        <w:autoSpaceDE w:val="0"/>
-        <w:autoSpaceDN w:val="0"/>
-        <w:adjustRightInd w:val="0"/>
-        <w:spacing w:line="360" w:lineRule="atLeast"/>
-        <w:rPr>
-          <w:rFonts w:ascii="Calibri" w:hAnsi="Calibri" w:cs="Calibri"/>
-          <w:color w:val="000000"/>
-          <w:sz w:val="22"/>
-          <w:szCs w:val="22"/>
-        </w:rPr>
-      </w:pPr>
-      <w:r>
-        <w:rPr>
-          <w:rFonts w:ascii="Calibri" w:hAnsi="Calibri" w:cs="Calibri"/>
-          <w:color w:val="000000"/>
-          <w:sz w:val="22"/>
-          <w:szCs w:val="22"/>
-        </w:rPr>
-        <w:t>In our class we intentionally have kept as much technology out of it as possible. We are basically using the most basic parts of .NET. We do this because we want to focus on the concepts, and not how to do something with a particular framework.</w:t>
-      </w:r>
-    </w:p>
-    <w:p>
-      <w:pPr>
-        <w:autoSpaceDE w:val="0"/>
-        <w:autoSpaceDN w:val="0"/>
-        <w:adjustRightInd w:val="0"/>
-        <w:spacing w:line="360" w:lineRule="atLeast"/>
-        <w:rPr>
-          <w:rFonts w:ascii="Calibri" w:hAnsi="Calibri" w:cs="Calibri"/>
-          <w:color w:val="000000"/>
-          <w:sz w:val="22"/>
-          <w:szCs w:val="22"/>
-        </w:rPr>
-      </w:pPr>
-      <w:r>
-        <w:rPr>
-          <w:rFonts w:ascii="Calibri" w:hAnsi="Calibri" w:cs="Calibri"/>
-          <w:color w:val="000000"/>
-          <w:sz w:val="22"/>
-          <w:szCs w:val="22"/>
-        </w:rPr>
-        <w:t> </w:t>
-      </w:r>
-    </w:p>
-    <w:p>
-      <w:pPr>
-        <w:autoSpaceDE w:val="0"/>
-        <w:autoSpaceDN w:val="0"/>
-        <w:adjustRightInd w:val="0"/>
-        <w:spacing w:line="360" w:lineRule="atLeast"/>
-        <w:rPr>
-          <w:rFonts w:ascii="Calibri" w:hAnsi="Calibri" w:cs="Calibri"/>
-          <w:color w:val="000000"/>
-          <w:sz w:val="22"/>
-          <w:szCs w:val="22"/>
-        </w:rPr>
-      </w:pPr>
-      <w:r>
-        <w:rPr>
-          <w:rFonts w:ascii="Calibri" w:hAnsi="Calibri" w:cs="Calibri"/>
-          <w:color w:val="000000"/>
-          <w:sz w:val="22"/>
-          <w:szCs w:val="22"/>
-        </w:rPr>
-        <w:t>We did hide away how we implemented DI behind a base factory (</w:t>
-      </w:r>
-      <w:proofErr w:type="spellStart"/>
-      <w:r>
-        <w:rPr>
-          <w:rFonts w:ascii="Calibri" w:hAnsi="Calibri" w:cs="Calibri"/>
-          <w:color w:val="000000"/>
-          <w:sz w:val="22"/>
-          <w:szCs w:val="22"/>
-        </w:rPr>
-        <w:t>FactoryBase</w:t>
-      </w:r>
-      <w:proofErr w:type="spellEnd"/>
-      <w:r>
-        <w:rPr>
-          <w:rFonts w:ascii="Calibri" w:hAnsi="Calibri" w:cs="Calibri"/>
-          <w:color w:val="000000"/>
-          <w:sz w:val="22"/>
-          <w:szCs w:val="22"/>
-        </w:rPr>
-        <w:t>). That allows us to change how we implement our factory pattern, without changing the rest of the code. We should be able to change dependency injection technology, without changing any of the other code in our system.</w:t>
-      </w:r>
-    </w:p>
-    <w:p>
-      <w:pPr>
-        <w:autoSpaceDE w:val="0"/>
-        <w:autoSpaceDN w:val="0"/>
-        <w:adjustRightInd w:val="0"/>
-        <w:spacing w:line="360" w:lineRule="atLeast"/>
-        <w:rPr>
-          <w:rFonts w:ascii="Calibri" w:hAnsi="Calibri" w:cs="Calibri"/>
-          <w:color w:val="000000"/>
-          <w:sz w:val="22"/>
-          <w:szCs w:val="22"/>
-        </w:rPr>
-      </w:pPr>
-      <w:r>
-        <w:rPr>
-          <w:rFonts w:ascii="Calibri" w:hAnsi="Calibri" w:cs="Calibri"/>
-          <w:color w:val="000000"/>
-          <w:sz w:val="22"/>
-          <w:szCs w:val="22"/>
-        </w:rPr>
-        <w:t> </w:t>
-      </w:r>
-    </w:p>
-    <w:p>
-      <w:pPr>
-        <w:autoSpaceDE w:val="0"/>
-        <w:autoSpaceDN w:val="0"/>
-        <w:adjustRightInd w:val="0"/>
-        <w:spacing w:line="360" w:lineRule="atLeast"/>
-        <w:rPr>
-          <w:rFonts w:ascii="Calibri" w:hAnsi="Calibri" w:cs="Calibri"/>
-          <w:color w:val="000000"/>
-          <w:sz w:val="22"/>
-          <w:szCs w:val="22"/>
-        </w:rPr>
-      </w:pPr>
-      <w:r>
-        <w:rPr>
-          <w:rFonts w:ascii="Calibri" w:hAnsi="Calibri" w:cs="Calibri"/>
-          <w:color w:val="000000"/>
-          <w:sz w:val="22"/>
-          <w:szCs w:val="22"/>
-        </w:rPr>
-        <w:t>So,</w:t>
-      </w:r>
-      <w:r>
-        <w:rPr>
-          <w:rFonts w:ascii="Calibri" w:hAnsi="Calibri" w:cs="Calibri"/>
-          <w:color w:val="000000"/>
-          <w:sz w:val="22"/>
-          <w:szCs w:val="22"/>
-        </w:rPr>
-        <w:t xml:space="preserve"> to switch our </w:t>
-      </w:r>
-      <w:proofErr w:type="spellStart"/>
-      <w:r>
-        <w:rPr>
-          <w:rFonts w:ascii="Calibri" w:hAnsi="Calibri" w:cs="Calibri"/>
-          <w:color w:val="000000"/>
-          <w:sz w:val="22"/>
-          <w:szCs w:val="22"/>
-        </w:rPr>
-        <w:t>Factory</w:t>
-      </w:r>
-      <w:r>
-        <w:rPr>
-          <w:rFonts w:ascii="Calibri" w:hAnsi="Calibri" w:cs="Calibri"/>
-          <w:color w:val="000000"/>
-          <w:sz w:val="22"/>
-          <w:szCs w:val="22"/>
-        </w:rPr>
-        <w:t>Base</w:t>
-      </w:r>
-      <w:proofErr w:type="spellEnd"/>
-      <w:r>
-        <w:rPr>
-          <w:rFonts w:ascii="Calibri" w:hAnsi="Calibri" w:cs="Calibri"/>
-          <w:color w:val="000000"/>
-          <w:sz w:val="22"/>
-          <w:szCs w:val="22"/>
-        </w:rPr>
-        <w:t xml:space="preserve"> to use .NET Core we should only have to change a couple of methods to use .NET Core’s way of handling dependency injection. And boom we are done.</w:t>
-      </w:r>
-    </w:p>
-    <w:p>
-      <w:pPr>
-        <w:autoSpaceDE w:val="0"/>
-        <w:autoSpaceDN w:val="0"/>
-        <w:adjustRightInd w:val="0"/>
-        <w:spacing w:line="360" w:lineRule="atLeast"/>
-        <w:rPr>
-          <w:rFonts w:cstheme="minorHAnsi"/>
-          <w:color w:val="000000"/>
-          <w:sz w:val="22"/>
-          <w:szCs w:val="22"/>
-        </w:rPr>
-      </w:pPr>
-    </w:p>
-    <w:p>
-      <w:pPr>
-        <w:rPr>
-          <w:rFonts w:eastAsia="Times New Roman" w:cstheme="minorHAnsi"/>
-          <w:sz w:val="22"/>
-          <w:szCs w:val="22"/>
-        </w:rPr>
-      </w:pPr>
-      <w:r>
-        <w:rPr>
-          <w:rFonts w:cstheme="minorHAnsi"/>
-          <w:color w:val="000000"/>
-          <w:sz w:val="22"/>
-          <w:szCs w:val="22"/>
-        </w:rPr>
-        <w:t xml:space="preserve">First, we will need to add a reference to a </w:t>
-      </w:r>
-      <w:proofErr w:type="spellStart"/>
-      <w:r>
-        <w:rPr>
-          <w:rFonts w:cstheme="minorHAnsi"/>
-          <w:color w:val="000000"/>
-          <w:sz w:val="22"/>
-          <w:szCs w:val="22"/>
-        </w:rPr>
-        <w:t>nuget</w:t>
-      </w:r>
-      <w:proofErr w:type="spellEnd"/>
-      <w:r>
-        <w:rPr>
-          <w:rFonts w:cstheme="minorHAnsi"/>
-          <w:color w:val="000000"/>
-          <w:sz w:val="22"/>
-          <w:szCs w:val="22"/>
-        </w:rPr>
-        <w:t xml:space="preserve"> package “</w:t>
-      </w:r>
-      <w:proofErr w:type="spellStart"/>
-      <w:proofErr w:type="gramStart"/>
-      <w:r>
-        <w:rPr>
-          <w:rFonts w:eastAsia="Times New Roman" w:cstheme="minorHAnsi"/>
-          <w:color w:val="252424"/>
-          <w:sz w:val="22"/>
-          <w:szCs w:val="22"/>
-          <w:shd w:val="clear" w:color="auto" w:fill="FCFCFB"/>
-        </w:rPr>
-        <w:t>Microsoft.Extensions.DependencyInjection</w:t>
-      </w:r>
-      <w:proofErr w:type="spellEnd"/>
-      <w:proofErr w:type="gramEnd"/>
-      <w:r>
-        <w:rPr>
-          <w:rFonts w:cstheme="minorHAnsi"/>
-          <w:color w:val="000000"/>
-          <w:sz w:val="22"/>
-          <w:szCs w:val="22"/>
-        </w:rPr>
-        <w:t>”.</w:t>
-      </w:r>
-    </w:p>
-    <w:p>
-      <w:pPr>
-        <w:autoSpaceDE w:val="0"/>
-        <w:autoSpaceDN w:val="0"/>
-        <w:adjustRightInd w:val="0"/>
-        <w:spacing w:line="360" w:lineRule="atLeast"/>
-        <w:rPr>
-          <w:rFonts w:ascii="Calibri" w:hAnsi="Calibri" w:cs="Calibri"/>
-          <w:color w:val="000000"/>
-          <w:sz w:val="22"/>
-          <w:szCs w:val="22"/>
-        </w:rPr>
-      </w:pPr>
-      <w:r>
-        <w:rPr>
-          <w:rFonts w:ascii="Calibri" w:hAnsi="Calibri" w:cs="Calibri"/>
-          <w:color w:val="000000"/>
-          <w:sz w:val="22"/>
-          <w:szCs w:val="22"/>
-        </w:rPr>
-        <w:t> </w:t>
-      </w:r>
-    </w:p>
-    <w:p>
-      <w:pPr>
-        <w:autoSpaceDE w:val="0"/>
-        <w:autoSpaceDN w:val="0"/>
-        <w:adjustRightInd w:val="0"/>
-        <w:spacing w:line="360" w:lineRule="atLeast"/>
-        <w:rPr>
-          <w:rFonts w:ascii="Calibri" w:hAnsi="Calibri" w:cs="Calibri"/>
-          <w:color w:val="000000"/>
-          <w:sz w:val="22"/>
-          <w:szCs w:val="22"/>
-        </w:rPr>
-      </w:pPr>
-      <w:r>
-        <w:rPr>
-          <w:rFonts w:ascii="Calibri" w:hAnsi="Calibri" w:cs="Calibri"/>
-          <w:color w:val="000000"/>
-          <w:sz w:val="22"/>
-          <w:szCs w:val="22"/>
-        </w:rPr>
-        <w:t xml:space="preserve">To do this in .NET Core we have to just use two classes, </w:t>
-      </w:r>
-      <w:proofErr w:type="spellStart"/>
-      <w:r>
-        <w:rPr>
-          <w:rFonts w:ascii="Calibri" w:hAnsi="Calibri" w:cs="Calibri"/>
-          <w:color w:val="000000"/>
-          <w:sz w:val="22"/>
-          <w:szCs w:val="22"/>
-        </w:rPr>
-        <w:t>ServiceProvider</w:t>
-      </w:r>
-      <w:proofErr w:type="spellEnd"/>
-      <w:r>
-        <w:rPr>
-          <w:rFonts w:ascii="Calibri" w:hAnsi="Calibri" w:cs="Calibri"/>
-          <w:color w:val="000000"/>
-          <w:sz w:val="22"/>
-          <w:szCs w:val="22"/>
-        </w:rPr>
-        <w:t xml:space="preserve"> and </w:t>
-      </w:r>
-      <w:proofErr w:type="spellStart"/>
-      <w:r>
-        <w:rPr>
-          <w:rFonts w:ascii="Calibri" w:hAnsi="Calibri" w:cs="Calibri"/>
-          <w:color w:val="000000"/>
-          <w:sz w:val="22"/>
-          <w:szCs w:val="22"/>
-        </w:rPr>
-        <w:t>ServiceCollection</w:t>
-      </w:r>
-      <w:proofErr w:type="spellEnd"/>
-      <w:r>
-        <w:rPr>
-          <w:rFonts w:ascii="Calibri" w:hAnsi="Calibri" w:cs="Calibri"/>
-          <w:color w:val="000000"/>
-          <w:sz w:val="22"/>
-          <w:szCs w:val="22"/>
-        </w:rPr>
-        <w:t xml:space="preserve">. To add services to the </w:t>
-      </w:r>
-      <w:r>
-        <w:rPr>
-          <w:rFonts w:ascii="Calibri" w:hAnsi="Calibri" w:cs="Calibri"/>
-          <w:color w:val="000000"/>
-          <w:sz w:val="22"/>
-          <w:szCs w:val="22"/>
-        </w:rPr>
-        <w:t>collection,</w:t>
-      </w:r>
-      <w:r>
-        <w:rPr>
-          <w:rFonts w:ascii="Calibri" w:hAnsi="Calibri" w:cs="Calibri"/>
-          <w:color w:val="000000"/>
-          <w:sz w:val="22"/>
-          <w:szCs w:val="22"/>
-        </w:rPr>
-        <w:t xml:space="preserve"> create a new </w:t>
-      </w:r>
-      <w:proofErr w:type="spellStart"/>
-      <w:r>
-        <w:rPr>
-          <w:rFonts w:ascii="Calibri" w:hAnsi="Calibri" w:cs="Calibri"/>
-          <w:color w:val="000000"/>
-          <w:sz w:val="22"/>
-          <w:szCs w:val="22"/>
-        </w:rPr>
-        <w:t>ServiceDe</w:t>
-      </w:r>
-      <w:r>
-        <w:rPr>
-          <w:rFonts w:ascii="Calibri" w:hAnsi="Calibri" w:cs="Calibri"/>
-          <w:color w:val="000000"/>
-          <w:sz w:val="22"/>
-          <w:szCs w:val="22"/>
-        </w:rPr>
-        <w:t>s</w:t>
-      </w:r>
-      <w:r>
-        <w:rPr>
-          <w:rFonts w:ascii="Calibri" w:hAnsi="Calibri" w:cs="Calibri"/>
-          <w:color w:val="000000"/>
-          <w:sz w:val="22"/>
-          <w:szCs w:val="22"/>
-        </w:rPr>
-        <w:t>criptor</w:t>
-      </w:r>
-      <w:proofErr w:type="spellEnd"/>
-      <w:r>
-        <w:rPr>
-          <w:rFonts w:ascii="Calibri" w:hAnsi="Calibri" w:cs="Calibri"/>
-          <w:color w:val="000000"/>
-          <w:sz w:val="22"/>
-          <w:szCs w:val="22"/>
-        </w:rPr>
-        <w:t>. Then add that descriptor to the collection.</w:t>
-      </w:r>
-    </w:p>
-    <w:p>
-      <w:pPr>
-        <w:autoSpaceDE w:val="0"/>
-        <w:autoSpaceDN w:val="0"/>
-        <w:adjustRightInd w:val="0"/>
-        <w:spacing w:line="360" w:lineRule="atLeast"/>
-        <w:rPr>
-          <w:rFonts w:ascii="Calibri" w:hAnsi="Calibri" w:cs="Calibri"/>
-          <w:color w:val="000000"/>
-          <w:sz w:val="22"/>
-          <w:szCs w:val="22"/>
-        </w:rPr>
-      </w:pPr>
-      <w:r>
-        <w:rPr>
-          <w:rFonts w:ascii="Calibri" w:hAnsi="Calibri" w:cs="Calibri"/>
-          <w:color w:val="000000"/>
-          <w:sz w:val="22"/>
-          <w:szCs w:val="22"/>
-        </w:rPr>
-        <w:t> </w:t>
-      </w:r>
-    </w:p>
-    <w:p>
-      <w:pPr>
-        <w:autoSpaceDE w:val="0"/>
-        <w:autoSpaceDN w:val="0"/>
-        <w:adjustRightInd w:val="0"/>
-        <w:spacing w:line="280" w:lineRule="atLeast"/>
-        <w:ind w:left="720"/>
-        <w:rPr>
-          <w:rFonts w:ascii="Calibri" w:hAnsi="Calibri" w:cs="Calibri"/>
-          <w:color w:val="000000"/>
-          <w:sz w:val="22"/>
-          <w:szCs w:val="22"/>
-        </w:rPr>
-      </w:pPr>
-      <w:bookmarkStart w:id="1" w:name="OLE_LINK8"/>
-      <w:r>
-        <w:rPr>
-          <w:rFonts w:ascii="Consolas" w:hAnsi="Consolas" w:cs="Consolas"/>
-          <w:color w:val="000000"/>
-          <w:sz w:val="22"/>
-          <w:szCs w:val="22"/>
-        </w:rPr>
-        <w:t xml:space="preserve">var service = new </w:t>
-      </w:r>
-      <w:proofErr w:type="spellStart"/>
-      <w:r>
-        <w:rPr>
-          <w:rFonts w:ascii="Consolas" w:hAnsi="Consolas" w:cs="Consolas"/>
-          <w:color w:val="000000"/>
-          <w:sz w:val="22"/>
-          <w:szCs w:val="22"/>
-        </w:rPr>
-        <w:t>ServiceDescriptor</w:t>
-      </w:r>
-      <w:proofErr w:type="spellEnd"/>
-      <w:r>
-        <w:rPr>
-          <w:rFonts w:ascii="Consolas" w:hAnsi="Consolas" w:cs="Consolas"/>
-          <w:color w:val="000000"/>
-          <w:sz w:val="22"/>
-          <w:szCs w:val="22"/>
-        </w:rPr>
-        <w:t>(</w:t>
-      </w:r>
-      <w:proofErr w:type="spellStart"/>
-      <w:r>
-        <w:rPr>
-          <w:rFonts w:ascii="Consolas" w:hAnsi="Consolas" w:cs="Consolas"/>
-          <w:color w:val="000000"/>
-          <w:sz w:val="22"/>
-          <w:szCs w:val="22"/>
-        </w:rPr>
-        <w:t>typeof</w:t>
-      </w:r>
-      <w:proofErr w:type="spellEnd"/>
-      <w:r>
-        <w:rPr>
-          <w:rFonts w:ascii="Consolas" w:hAnsi="Consolas" w:cs="Consolas"/>
-          <w:color w:val="000000"/>
-          <w:sz w:val="22"/>
-          <w:szCs w:val="22"/>
-        </w:rPr>
-        <w:t xml:space="preserve">(T), </w:t>
-      </w:r>
-      <w:proofErr w:type="spellStart"/>
-      <w:r>
-        <w:rPr>
-          <w:rFonts w:ascii="Consolas" w:hAnsi="Consolas" w:cs="Consolas"/>
-          <w:color w:val="000000"/>
-          <w:sz w:val="22"/>
-          <w:szCs w:val="22"/>
-        </w:rPr>
-        <w:t>obj</w:t>
-      </w:r>
-      <w:proofErr w:type="spellEnd"/>
-      <w:r>
-        <w:rPr>
-          <w:rFonts w:ascii="Consolas" w:hAnsi="Consolas" w:cs="Consolas"/>
-          <w:color w:val="000000"/>
-          <w:sz w:val="22"/>
-          <w:szCs w:val="22"/>
-        </w:rPr>
-        <w:t xml:space="preserve">, </w:t>
-      </w:r>
-      <w:proofErr w:type="spellStart"/>
-      <w:r>
-        <w:rPr>
-          <w:rFonts w:ascii="Consolas" w:hAnsi="Consolas" w:cs="Consolas"/>
-          <w:color w:val="000000"/>
-          <w:sz w:val="22"/>
-          <w:szCs w:val="22"/>
-        </w:rPr>
-        <w:t>ServiceLifetime.Scoped</w:t>
-      </w:r>
-      <w:proofErr w:type="spellEnd"/>
-      <w:r>
-        <w:rPr>
-          <w:rFonts w:ascii="Consolas" w:hAnsi="Consolas" w:cs="Consolas"/>
-          <w:color w:val="000000"/>
-          <w:sz w:val="22"/>
-          <w:szCs w:val="22"/>
-        </w:rPr>
-        <w:t>);</w:t>
-      </w:r>
-    </w:p>
-    <w:p>
-      <w:pPr>
-        <w:autoSpaceDE w:val="0"/>
-        <w:autoSpaceDN w:val="0"/>
-        <w:adjustRightInd w:val="0"/>
-        <w:spacing w:line="280" w:lineRule="atLeast"/>
-        <w:ind w:left="720"/>
-        <w:rPr>
-          <w:rFonts w:ascii="Calibri" w:hAnsi="Calibri" w:cs="Calibri"/>
-          <w:color w:val="000000"/>
-          <w:sz w:val="22"/>
-          <w:szCs w:val="22"/>
-        </w:rPr>
-      </w:pPr>
-      <w:proofErr w:type="spellStart"/>
-      <w:r>
-        <w:rPr>
-          <w:rFonts w:ascii="Consolas" w:hAnsi="Consolas" w:cs="Consolas"/>
-          <w:color w:val="000000"/>
-          <w:sz w:val="22"/>
-          <w:szCs w:val="22"/>
-        </w:rPr>
-        <w:t>serviceCollection.Replace</w:t>
-      </w:r>
-      <w:proofErr w:type="spellEnd"/>
-      <w:r>
-        <w:rPr>
-          <w:rFonts w:ascii="Consolas" w:hAnsi="Consolas" w:cs="Consolas"/>
-          <w:color w:val="000000"/>
-          <w:sz w:val="22"/>
-          <w:szCs w:val="22"/>
-        </w:rPr>
-        <w:t>(service);</w:t>
-      </w:r>
-      <w:bookmarkEnd w:id="1"/>
-      <w:r>
-        <w:rPr>
-          <w:rFonts w:ascii="Calibri" w:hAnsi="Calibri" w:cs="Calibri"/>
-          <w:color w:val="000000"/>
-          <w:sz w:val="22"/>
-          <w:szCs w:val="22"/>
-        </w:rPr>
-        <w:t xml:space="preserve"> </w:t>
-      </w:r>
-    </w:p>
-    <w:p>
-      <w:pPr>
-        <w:autoSpaceDE w:val="0"/>
-        <w:autoSpaceDN w:val="0"/>
-        <w:adjustRightInd w:val="0"/>
-        <w:spacing w:line="280" w:lineRule="atLeast"/>
-        <w:ind w:left="720"/>
-        <w:rPr>
-          <w:rFonts w:ascii="Calibri" w:hAnsi="Calibri" w:cs="Calibri"/>
-          <w:color w:val="000000"/>
-          <w:sz w:val="22"/>
-          <w:szCs w:val="22"/>
-        </w:rPr>
-      </w:pPr>
-    </w:p>
-    <w:p>
-      <w:pPr>
-        <w:autoSpaceDE w:val="0"/>
-        <w:autoSpaceDN w:val="0"/>
-        <w:adjustRightInd w:val="0"/>
-        <w:spacing w:line="360" w:lineRule="atLeast"/>
-        <w:rPr>
-          <w:rFonts w:ascii="Calibri" w:hAnsi="Calibri" w:cs="Calibri"/>
-          <w:color w:val="000000"/>
-          <w:sz w:val="22"/>
-          <w:szCs w:val="22"/>
-        </w:rPr>
-      </w:pPr>
-      <w:r>
-        <w:rPr>
-          <w:rFonts w:ascii="Calibri" w:hAnsi="Calibri" w:cs="Calibri"/>
-          <w:color w:val="000000"/>
-          <w:sz w:val="22"/>
-          <w:szCs w:val="22"/>
-        </w:rPr>
-        <w:t xml:space="preserve">To create a </w:t>
-      </w:r>
-      <w:r>
-        <w:rPr>
-          <w:rFonts w:ascii="Calibri" w:hAnsi="Calibri" w:cs="Calibri"/>
-          <w:color w:val="000000"/>
-          <w:sz w:val="22"/>
-          <w:szCs w:val="22"/>
-        </w:rPr>
-        <w:t>service,</w:t>
-      </w:r>
-      <w:r>
-        <w:rPr>
-          <w:rFonts w:ascii="Calibri" w:hAnsi="Calibri" w:cs="Calibri"/>
-          <w:color w:val="000000"/>
-          <w:sz w:val="22"/>
-          <w:szCs w:val="22"/>
-        </w:rPr>
-        <w:t xml:space="preserve"> we must call </w:t>
-      </w:r>
-      <w:proofErr w:type="spellStart"/>
-      <w:r>
-        <w:rPr>
-          <w:rFonts w:ascii="Calibri" w:hAnsi="Calibri" w:cs="Calibri"/>
-          <w:color w:val="000000"/>
-          <w:sz w:val="22"/>
-          <w:szCs w:val="22"/>
-        </w:rPr>
-        <w:t>GetService</w:t>
-      </w:r>
-      <w:proofErr w:type="spellEnd"/>
-      <w:r>
-        <w:rPr>
-          <w:rFonts w:ascii="Calibri" w:hAnsi="Calibri" w:cs="Calibri"/>
-          <w:color w:val="000000"/>
-          <w:sz w:val="22"/>
-          <w:szCs w:val="22"/>
-        </w:rPr>
-        <w:t xml:space="preserve"> on the </w:t>
-      </w:r>
-      <w:proofErr w:type="spellStart"/>
-      <w:r>
-        <w:rPr>
-          <w:rFonts w:ascii="Calibri" w:hAnsi="Calibri" w:cs="Calibri"/>
-          <w:color w:val="000000"/>
-          <w:sz w:val="22"/>
-          <w:szCs w:val="22"/>
-        </w:rPr>
-        <w:t>ServiceProvider</w:t>
-      </w:r>
-      <w:proofErr w:type="spellEnd"/>
-      <w:r>
-        <w:rPr>
-          <w:rFonts w:ascii="Calibri" w:hAnsi="Calibri" w:cs="Calibri"/>
-          <w:color w:val="000000"/>
-          <w:sz w:val="22"/>
-          <w:szCs w:val="22"/>
-        </w:rPr>
-        <w:t>.</w:t>
-      </w:r>
-      <w:r>
-        <w:rPr>
-          <w:rFonts w:ascii="Calibri" w:hAnsi="Calibri" w:cs="Calibri"/>
-          <w:color w:val="000000"/>
-          <w:sz w:val="22"/>
-          <w:szCs w:val="22"/>
-        </w:rPr>
-        <w:t xml:space="preserve"> To accomplish </w:t>
-      </w:r>
-      <w:r>
-        <w:rPr>
-          <w:rFonts w:ascii="Calibri" w:hAnsi="Calibri" w:cs="Calibri"/>
-          <w:color w:val="000000"/>
-          <w:sz w:val="22"/>
-          <w:szCs w:val="22"/>
-        </w:rPr>
-        <w:t>this,</w:t>
-      </w:r>
-      <w:r>
-        <w:rPr>
-          <w:rFonts w:ascii="Calibri" w:hAnsi="Calibri" w:cs="Calibri"/>
-          <w:color w:val="000000"/>
-          <w:sz w:val="22"/>
-          <w:szCs w:val="22"/>
-        </w:rPr>
-        <w:t xml:space="preserve"> we will create a wrapper method called </w:t>
-      </w:r>
-      <w:proofErr w:type="spellStart"/>
-      <w:r>
-        <w:rPr>
-          <w:rFonts w:ascii="Calibri" w:hAnsi="Calibri" w:cs="Calibri"/>
-          <w:color w:val="000000"/>
-          <w:sz w:val="22"/>
-          <w:szCs w:val="22"/>
-        </w:rPr>
-        <w:t>GetService</w:t>
-      </w:r>
-      <w:proofErr w:type="spellEnd"/>
-      <w:r>
-        <w:rPr>
-          <w:rFonts w:ascii="Calibri" w:hAnsi="Calibri" w:cs="Calibri"/>
-          <w:color w:val="000000"/>
-          <w:sz w:val="22"/>
-          <w:szCs w:val="22"/>
-        </w:rPr>
-        <w:t xml:space="preserve"> on our </w:t>
-      </w:r>
-      <w:proofErr w:type="spellStart"/>
-      <w:r>
-        <w:rPr>
-          <w:rFonts w:ascii="Calibri" w:hAnsi="Calibri" w:cs="Calibri"/>
-          <w:color w:val="000000"/>
-          <w:sz w:val="22"/>
-          <w:szCs w:val="22"/>
-        </w:rPr>
-        <w:t>FactoryBase</w:t>
-      </w:r>
-      <w:proofErr w:type="spellEnd"/>
-      <w:r>
-        <w:rPr>
-          <w:rFonts w:ascii="Calibri" w:hAnsi="Calibri" w:cs="Calibri"/>
-          <w:color w:val="000000"/>
-          <w:sz w:val="22"/>
-          <w:szCs w:val="22"/>
-        </w:rPr>
-        <w:t>.</w:t>
-      </w:r>
-    </w:p>
-    <w:p>
-      <w:pPr>
-        <w:autoSpaceDE w:val="0"/>
-        <w:autoSpaceDN w:val="0"/>
-        <w:adjustRightInd w:val="0"/>
-        <w:spacing w:line="360" w:lineRule="atLeast"/>
-        <w:rPr>
-          <w:rFonts w:ascii="Calibri" w:hAnsi="Calibri" w:cs="Calibri"/>
-          <w:color w:val="000000"/>
-          <w:sz w:val="22"/>
-          <w:szCs w:val="22"/>
-        </w:rPr>
-      </w:pPr>
-    </w:p>
-    <w:p>
-      <w:pPr>
-        <w:autoSpaceDE w:val="0"/>
-        <w:autoSpaceDN w:val="0"/>
-        <w:adjustRightInd w:val="0"/>
-        <w:rPr>
-          <w:rFonts w:ascii="Consolas" w:hAnsi="Consolas" w:cs="Consolas"/>
-          <w:color w:val="000000"/>
-          <w:sz w:val="22"/>
-          <w:szCs w:val="22"/>
-        </w:rPr>
-      </w:pPr>
-      <w:r>
-        <w:rPr>
-          <w:rFonts w:ascii="Consolas" w:hAnsi="Consolas" w:cs="Consolas"/>
-          <w:color w:val="000000"/>
-          <w:sz w:val="22"/>
-          <w:szCs w:val="22"/>
-        </w:rPr>
-        <w:t xml:space="preserve">        </w:t>
-      </w:r>
-      <w:r>
-        <w:rPr>
-          <w:rFonts w:ascii="Consolas" w:hAnsi="Consolas" w:cs="Consolas"/>
-          <w:color w:val="0000FF"/>
-          <w:sz w:val="22"/>
-          <w:szCs w:val="22"/>
-        </w:rPr>
-        <w:t>private</w:t>
-      </w:r>
-      <w:r>
-        <w:rPr>
-          <w:rFonts w:ascii="Consolas" w:hAnsi="Consolas" w:cs="Consolas"/>
-          <w:color w:val="000000"/>
-          <w:sz w:val="22"/>
-          <w:szCs w:val="22"/>
-        </w:rPr>
-        <w:t xml:space="preserve"> T </w:t>
-      </w:r>
-      <w:proofErr w:type="spellStart"/>
-      <w:r>
-        <w:rPr>
-          <w:rFonts w:ascii="Consolas" w:hAnsi="Consolas" w:cs="Consolas"/>
-          <w:color w:val="000000"/>
-          <w:sz w:val="22"/>
-          <w:szCs w:val="22"/>
-        </w:rPr>
-        <w:t>GetService</w:t>
-      </w:r>
-      <w:proofErr w:type="spellEnd"/>
-      <w:r>
-        <w:rPr>
-          <w:rFonts w:ascii="Consolas" w:hAnsi="Consolas" w:cs="Consolas"/>
-          <w:color w:val="000000"/>
-          <w:sz w:val="22"/>
-          <w:szCs w:val="22"/>
-        </w:rPr>
-        <w:t>&lt;</w:t>
-      </w:r>
-      <w:r>
-        <w:rPr>
-          <w:rFonts w:ascii="Consolas" w:hAnsi="Consolas" w:cs="Consolas"/>
-          <w:color w:val="2B91AF"/>
-          <w:sz w:val="22"/>
-          <w:szCs w:val="22"/>
-        </w:rPr>
-        <w:t>T</w:t>
-      </w:r>
-      <w:proofErr w:type="gramStart"/>
-      <w:r>
-        <w:rPr>
-          <w:rFonts w:ascii="Consolas" w:hAnsi="Consolas" w:cs="Consolas"/>
-          <w:color w:val="000000"/>
-          <w:sz w:val="22"/>
-          <w:szCs w:val="22"/>
-        </w:rPr>
-        <w:t>&gt;(</w:t>
-      </w:r>
-      <w:proofErr w:type="gramEnd"/>
-      <w:r>
-        <w:rPr>
-          <w:rFonts w:ascii="Consolas" w:hAnsi="Consolas" w:cs="Consolas"/>
-          <w:color w:val="000000"/>
-          <w:sz w:val="22"/>
-          <w:szCs w:val="22"/>
-        </w:rPr>
-        <w:t>)</w:t>
-      </w:r>
-    </w:p>
-    <w:p>
-      <w:pPr>
-        <w:autoSpaceDE w:val="0"/>
-        <w:autoSpaceDN w:val="0"/>
-        <w:adjustRightInd w:val="0"/>
-        <w:rPr>
-          <w:rFonts w:ascii="Consolas" w:hAnsi="Consolas" w:cs="Consolas"/>
-          <w:color w:val="000000"/>
-          <w:sz w:val="22"/>
-          <w:szCs w:val="22"/>
-        </w:rPr>
-      </w:pPr>
-      <w:r>
-        <w:rPr>
-          <w:rFonts w:ascii="Consolas" w:hAnsi="Consolas" w:cs="Consolas"/>
-          <w:color w:val="000000"/>
-          <w:sz w:val="22"/>
-          <w:szCs w:val="22"/>
-        </w:rPr>
-        <w:t xml:space="preserve">        {</w:t>
-      </w:r>
-    </w:p>
-    <w:p>
-      <w:pPr>
-        <w:autoSpaceDE w:val="0"/>
-        <w:autoSpaceDN w:val="0"/>
-        <w:adjustRightInd w:val="0"/>
-        <w:rPr>
-          <w:rFonts w:ascii="Consolas" w:hAnsi="Consolas" w:cs="Consolas"/>
-          <w:color w:val="000000"/>
-          <w:sz w:val="22"/>
-          <w:szCs w:val="22"/>
-        </w:rPr>
-      </w:pPr>
-      <w:r>
-        <w:rPr>
-          <w:rFonts w:ascii="Consolas" w:hAnsi="Consolas" w:cs="Consolas"/>
-          <w:color w:val="000000"/>
-          <w:sz w:val="22"/>
-          <w:szCs w:val="22"/>
-        </w:rPr>
-        <w:t xml:space="preserve">            </w:t>
-      </w:r>
-      <w:r>
-        <w:rPr>
-          <w:rFonts w:ascii="Consolas" w:hAnsi="Consolas" w:cs="Consolas"/>
-          <w:color w:val="0000FF"/>
-          <w:sz w:val="22"/>
-          <w:szCs w:val="22"/>
-        </w:rPr>
-        <w:t>if</w:t>
-      </w:r>
-      <w:r>
-        <w:rPr>
-          <w:rFonts w:ascii="Consolas" w:hAnsi="Consolas" w:cs="Consolas"/>
-          <w:color w:val="000000"/>
-          <w:sz w:val="22"/>
-          <w:szCs w:val="22"/>
-        </w:rPr>
-        <w:t xml:space="preserve"> (</w:t>
-      </w:r>
-      <w:proofErr w:type="spellStart"/>
-      <w:r>
-        <w:rPr>
-          <w:rFonts w:ascii="Consolas" w:hAnsi="Consolas" w:cs="Consolas"/>
-          <w:color w:val="000000"/>
-          <w:sz w:val="22"/>
-          <w:szCs w:val="22"/>
-        </w:rPr>
-        <w:t>serviceProvider</w:t>
-      </w:r>
-      <w:proofErr w:type="spellEnd"/>
-      <w:r>
-        <w:rPr>
-          <w:rFonts w:ascii="Consolas" w:hAnsi="Consolas" w:cs="Consolas"/>
-          <w:color w:val="000000"/>
-          <w:sz w:val="22"/>
-          <w:szCs w:val="22"/>
-        </w:rPr>
-        <w:t xml:space="preserve"> == </w:t>
-      </w:r>
-      <w:r>
-        <w:rPr>
-          <w:rFonts w:ascii="Consolas" w:hAnsi="Consolas" w:cs="Consolas"/>
-          <w:color w:val="0000FF"/>
-          <w:sz w:val="22"/>
-          <w:szCs w:val="22"/>
-        </w:rPr>
-        <w:t>null</w:t>
-      </w:r>
-      <w:r>
-        <w:rPr>
-          <w:rFonts w:ascii="Consolas" w:hAnsi="Consolas" w:cs="Consolas"/>
-          <w:color w:val="000000"/>
-          <w:sz w:val="22"/>
-          <w:szCs w:val="22"/>
-        </w:rPr>
-        <w:t>)</w:t>
-      </w:r>
-    </w:p>
-    <w:p>
-      <w:pPr>
-        <w:autoSpaceDE w:val="0"/>
-        <w:autoSpaceDN w:val="0"/>
-        <w:adjustRightInd w:val="0"/>
-        <w:rPr>
-          <w:rFonts w:ascii="Consolas" w:hAnsi="Consolas" w:cs="Consolas"/>
-          <w:color w:val="000000"/>
-          <w:sz w:val="22"/>
-          <w:szCs w:val="22"/>
-        </w:rPr>
-      </w:pPr>
-      <w:r>
-        <w:rPr>
-          <w:rFonts w:ascii="Consolas" w:hAnsi="Consolas" w:cs="Consolas"/>
-          <w:color w:val="000000"/>
-          <w:sz w:val="22"/>
-          <w:szCs w:val="22"/>
-        </w:rPr>
-        <w:t xml:space="preserve">            {</w:t>
-      </w:r>
-    </w:p>
-    <w:p>
-      <w:pPr>
-        <w:autoSpaceDE w:val="0"/>
-        <w:autoSpaceDN w:val="0"/>
-        <w:adjustRightInd w:val="0"/>
-        <w:rPr>
-          <w:rFonts w:ascii="Consolas" w:hAnsi="Consolas" w:cs="Consolas"/>
-          <w:color w:val="000000"/>
-          <w:sz w:val="22"/>
-          <w:szCs w:val="22"/>
-        </w:rPr>
-      </w:pPr>
-      <w:r>
-        <w:rPr>
-          <w:rFonts w:ascii="Consolas" w:hAnsi="Consolas" w:cs="Consolas"/>
-          <w:color w:val="000000"/>
-          <w:sz w:val="22"/>
-          <w:szCs w:val="22"/>
-        </w:rPr>
-        <w:t xml:space="preserve">                </w:t>
-      </w:r>
-      <w:proofErr w:type="spellStart"/>
-      <w:r>
-        <w:rPr>
-          <w:rFonts w:ascii="Consolas" w:hAnsi="Consolas" w:cs="Consolas"/>
-          <w:color w:val="000000"/>
-          <w:sz w:val="22"/>
-          <w:szCs w:val="22"/>
-        </w:rPr>
-        <w:t>serviceProvider</w:t>
-      </w:r>
-      <w:proofErr w:type="spellEnd"/>
-      <w:r>
-        <w:rPr>
-          <w:rFonts w:ascii="Consolas" w:hAnsi="Consolas" w:cs="Consolas"/>
-          <w:color w:val="000000"/>
-          <w:sz w:val="22"/>
-          <w:szCs w:val="22"/>
-        </w:rPr>
-        <w:t xml:space="preserve"> = </w:t>
-      </w:r>
-      <w:proofErr w:type="spellStart"/>
-      <w:r>
-        <w:rPr>
-          <w:rFonts w:ascii="Consolas" w:hAnsi="Consolas" w:cs="Consolas"/>
-          <w:color w:val="000000"/>
-          <w:sz w:val="22"/>
-          <w:szCs w:val="22"/>
-        </w:rPr>
-        <w:t>serviceCollection.BuildServiceProvider</w:t>
-      </w:r>
-      <w:proofErr w:type="spellEnd"/>
-      <w:r>
-        <w:rPr>
-          <w:rFonts w:ascii="Consolas" w:hAnsi="Consolas" w:cs="Consolas"/>
-          <w:color w:val="000000"/>
-          <w:sz w:val="22"/>
-          <w:szCs w:val="22"/>
-        </w:rPr>
-        <w:t>();</w:t>
-      </w:r>
-    </w:p>
-    <w:p>
-      <w:pPr>
-        <w:autoSpaceDE w:val="0"/>
-        <w:autoSpaceDN w:val="0"/>
-        <w:adjustRightInd w:val="0"/>
-        <w:rPr>
-          <w:rFonts w:ascii="Consolas" w:hAnsi="Consolas" w:cs="Consolas"/>
-          <w:color w:val="000000"/>
-          <w:sz w:val="22"/>
-          <w:szCs w:val="22"/>
-        </w:rPr>
-      </w:pPr>
-      <w:r>
-        <w:rPr>
-          <w:rFonts w:ascii="Consolas" w:hAnsi="Consolas" w:cs="Consolas"/>
-          <w:color w:val="000000"/>
-          <w:sz w:val="22"/>
-          <w:szCs w:val="22"/>
-        </w:rPr>
-        <w:t xml:space="preserve">            }</w:t>
-      </w:r>
-    </w:p>
-    <w:p>
-      <w:pPr>
-        <w:autoSpaceDE w:val="0"/>
-        <w:autoSpaceDN w:val="0"/>
-        <w:adjustRightInd w:val="0"/>
-        <w:rPr>
-          <w:rFonts w:ascii="Consolas" w:hAnsi="Consolas" w:cs="Consolas"/>
-          <w:color w:val="000000"/>
-          <w:sz w:val="22"/>
-          <w:szCs w:val="22"/>
-        </w:rPr>
-      </w:pPr>
-    </w:p>
-    <w:p>
-      <w:pPr>
-        <w:autoSpaceDE w:val="0"/>
-        <w:autoSpaceDN w:val="0"/>
-        <w:adjustRightInd w:val="0"/>
-        <w:rPr>
-          <w:rFonts w:ascii="Consolas" w:hAnsi="Consolas" w:cs="Consolas"/>
-          <w:color w:val="000000"/>
-          <w:sz w:val="22"/>
-          <w:szCs w:val="22"/>
-        </w:rPr>
-      </w:pPr>
-      <w:r>
-        <w:rPr>
-          <w:rFonts w:ascii="Consolas" w:hAnsi="Consolas" w:cs="Consolas"/>
-          <w:color w:val="000000"/>
-          <w:sz w:val="22"/>
-          <w:szCs w:val="22"/>
-        </w:rPr>
-        <w:t xml:space="preserve">            </w:t>
-      </w:r>
-      <w:r>
-        <w:rPr>
-          <w:rFonts w:ascii="Consolas" w:hAnsi="Consolas" w:cs="Consolas"/>
-          <w:color w:val="0000FF"/>
-          <w:sz w:val="22"/>
-          <w:szCs w:val="22"/>
-        </w:rPr>
-        <w:t>return</w:t>
-      </w:r>
-      <w:r>
-        <w:rPr>
-          <w:rFonts w:ascii="Consolas" w:hAnsi="Consolas" w:cs="Consolas"/>
-          <w:color w:val="000000"/>
-          <w:sz w:val="22"/>
-          <w:szCs w:val="22"/>
-        </w:rPr>
-        <w:t xml:space="preserve"> </w:t>
-      </w:r>
-      <w:proofErr w:type="spellStart"/>
-      <w:r>
-        <w:rPr>
-          <w:rFonts w:ascii="Consolas" w:hAnsi="Consolas" w:cs="Consolas"/>
-          <w:color w:val="000000"/>
-          <w:sz w:val="22"/>
-          <w:szCs w:val="22"/>
-        </w:rPr>
-        <w:t>serviceProvider.GetService</w:t>
-      </w:r>
-      <w:proofErr w:type="spellEnd"/>
-      <w:r>
-        <w:rPr>
-          <w:rFonts w:ascii="Consolas" w:hAnsi="Consolas" w:cs="Consolas"/>
-          <w:color w:val="000000"/>
-          <w:sz w:val="22"/>
-          <w:szCs w:val="22"/>
-        </w:rPr>
-        <w:t>&lt;T</w:t>
-      </w:r>
-      <w:proofErr w:type="gramStart"/>
-      <w:r>
-        <w:rPr>
-          <w:rFonts w:ascii="Consolas" w:hAnsi="Consolas" w:cs="Consolas"/>
-          <w:color w:val="000000"/>
-          <w:sz w:val="22"/>
-          <w:szCs w:val="22"/>
-        </w:rPr>
-        <w:t>&gt;(</w:t>
-      </w:r>
-      <w:proofErr w:type="gramEnd"/>
-      <w:r>
-        <w:rPr>
-          <w:rFonts w:ascii="Consolas" w:hAnsi="Consolas" w:cs="Consolas"/>
-          <w:color w:val="000000"/>
-          <w:sz w:val="22"/>
-          <w:szCs w:val="22"/>
-        </w:rPr>
-        <w:t>);</w:t>
-      </w:r>
-    </w:p>
-    <w:p>
-      <w:pPr>
-        <w:autoSpaceDE w:val="0"/>
-        <w:autoSpaceDN w:val="0"/>
-        <w:adjustRightInd w:val="0"/>
-        <w:spacing w:line="360" w:lineRule="atLeast"/>
-        <w:rPr>
-          <w:rFonts w:ascii="Calibri" w:hAnsi="Calibri" w:cs="Calibri"/>
-          <w:color w:val="000000"/>
-          <w:sz w:val="22"/>
-          <w:szCs w:val="22"/>
-        </w:rPr>
-      </w:pPr>
-      <w:r>
-        <w:rPr>
-          <w:rFonts w:ascii="Consolas" w:hAnsi="Consolas" w:cs="Consolas"/>
-          <w:color w:val="000000"/>
-          <w:sz w:val="22"/>
-          <w:szCs w:val="22"/>
-        </w:rPr>
-        <w:t xml:space="preserve">        }</w:t>
-      </w:r>
-      <w:r>
-        <w:rPr>
-          <w:rFonts w:ascii="Calibri" w:hAnsi="Calibri" w:cs="Calibri"/>
-          <w:color w:val="000000"/>
-          <w:sz w:val="22"/>
-          <w:szCs w:val="22"/>
-        </w:rPr>
-        <w:t> </w:t>
-      </w:r>
-    </w:p>
-    <w:p>
-      <w:pPr>
-        <w:autoSpaceDE w:val="0"/>
-        <w:autoSpaceDN w:val="0"/>
-        <w:adjustRightInd w:val="0"/>
-        <w:spacing w:line="360" w:lineRule="atLeast"/>
-        <w:rPr>
-          <w:rFonts w:ascii="Calibri" w:hAnsi="Calibri" w:cs="Calibri"/>
-          <w:color w:val="000000"/>
-          <w:sz w:val="22"/>
-          <w:szCs w:val="22"/>
-        </w:rPr>
-      </w:pPr>
-    </w:p>
-    <w:p>
-      <w:pPr>
-        <w:autoSpaceDE w:val="0"/>
-        <w:autoSpaceDN w:val="0"/>
-        <w:adjustRightInd w:val="0"/>
-        <w:spacing w:line="360" w:lineRule="atLeast"/>
-        <w:rPr>
-          <w:rFonts w:ascii="Consolas" w:hAnsi="Consolas" w:cs="Times"/>
-          <w:color w:val="CB2339"/>
-          <w:sz w:val="22"/>
-          <w:szCs w:val="22"/>
-        </w:rPr>
-      </w:pPr>
-      <w:r>
-        <w:rPr>
-          <w:rFonts w:ascii="Calibri" w:hAnsi="Calibri" w:cs="Calibri"/>
-          <w:color w:val="000000"/>
-          <w:sz w:val="22"/>
-          <w:szCs w:val="22"/>
-        </w:rPr>
-        <w:t xml:space="preserve">To create a service </w:t>
+          <w:rFonts w:ascii="Calibri" w:hAnsi="Calibri" w:cs="Calibri"/>
+          <w:color w:val="000000"/>
+          <w:sz w:val="22"/>
+          <w:szCs w:val="22"/>
+        </w:rPr>
+        <w:t xml:space="preserve">ervice </w:t>
       </w:r>
       <w:r>
         <w:rPr>
@@ -5088,7 +4861,7 @@
     </w:rPrDefault>
     <w:pPrDefault/>
   </w:docDefaults>
-  <w:latentStyles w:defLockedState="0" w:defUIPriority="99" w:defSemiHidden="0" w:defUnhideWhenUsed="0" w:defQFormat="0" w:count="375">
+  <w:latentStyles w:defLockedState="0" w:defUIPriority="99" w:defSemiHidden="0" w:defUnhideWhenUsed="0" w:defQFormat="0" w:count="376">
     <w:lsdException w:name="Normal" w:uiPriority="0" w:qFormat="1"/>
     <w:lsdException w:name="heading 1" w:uiPriority="9" w:qFormat="1"/>
     <w:lsdException w:name="heading 2" w:semiHidden="1" w:uiPriority="9" w:unhideWhenUsed="1" w:qFormat="1"/>
@@ -5194,7 +4967,6 @@
     <w:lsdException w:name="HTML Sample" w:semiHidden="1" w:unhideWhenUsed="1"/>
     <w:lsdException w:name="HTML Typewriter" w:semiHidden="1" w:unhideWhenUsed="1"/>
     <w:lsdException w:name="HTML Variable" w:semiHidden="1" w:unhideWhenUsed="1"/>
-    <w:lsdException w:name="Normal Table" w:semiHidden="1" w:unhideWhenUsed="1"/>
     <w:lsdException w:name="annotation subject" w:semiHidden="1" w:unhideWhenUsed="1"/>
     <w:lsdException w:name="No List" w:semiHidden="1" w:unhideWhenUsed="1"/>
     <w:lsdException w:name="Outline List 1" w:semiHidden="1" w:unhideWhenUsed="1"/>
@@ -5241,10 +5013,8 @@
     <w:lsdException w:name="Table Subtle 2" w:semiHidden="1" w:unhideWhenUsed="1"/>
     <w:lsdException w:name="Table Web 1" w:semiHidden="1" w:unhideWhenUsed="1"/>
     <w:lsdException w:name="Table Web 2" w:semiHidden="1" w:unhideWhenUsed="1"/>
-    <w:lsdException w:name="Table Web 3" w:semiHidden="1" w:unhideWhenUsed="1"/>
     <w:lsdException w:name="Balloon Text" w:semiHidden="1" w:unhideWhenUsed="1"/>
     <w:lsdException w:name="Table Grid" w:uiPriority="39"/>
-    <w:lsdException w:name="Table Theme" w:semiHidden="1" w:unhideWhenUsed="1"/>
     <w:lsdException w:name="Placeholder Text" w:semiHidden="1"/>
     <w:lsdException w:name="No Spacing" w:uiPriority="1" w:qFormat="1"/>
     <w:lsdException w:name="Light Shading" w:uiPriority="60"/>
@@ -5464,10 +5234,15 @@
     <w:lsdException w:name="Smart Hyperlink" w:semiHidden="1" w:unhideWhenUsed="1"/>
     <w:lsdException w:name="Hashtag" w:semiHidden="1" w:unhideWhenUsed="1"/>
     <w:lsdException w:name="Unresolved Mention" w:semiHidden="1" w:unhideWhenUsed="1"/>
+    <w:lsdException w:name="Smart Link" w:semiHidden="1" w:unhideWhenUsed="1"/>
   </w:latentStyles>
   <w:style w:type="paragraph" w:default="1" w:styleId="Normal">
     <w:name w:val="Normal"/>
     <w:qFormat/>
+    <w:rsid w:val="0035760B"/>
+    <w:rPr>
+      <w:rFonts w:ascii="Times New Roman" w:eastAsia="Times New Roman" w:hAnsi="Times New Roman" w:cs="Times New Roman"/>
+    </w:rPr>
   </w:style>
   <w:style w:type="paragraph" w:styleId="Heading2">
     <w:name w:val="heading 2"/>

</xml_diff>

<commit_message>
Update activities with feedback from last class
</commit_message>
<xml_diff>
--- a/Activities/Replace DI Activity.docx
+++ b/Activities/Replace DI Activity.docx
@@ -170,25 +170,14 @@
         </w:rPr>
         <w:t xml:space="preserve"> </w:t>
       </w:r>
-      <w:proofErr w:type="spellStart"/>
-      <w:r>
-        <w:rPr>
-          <w:rFonts w:ascii="Calibri" w:hAnsi="Calibri" w:cs="Calibri"/>
-          <w:color w:val="000000"/>
-          <w:sz w:val="22"/>
-          <w:szCs w:val="22"/>
-        </w:rPr>
-        <w:t>Liskov</w:t>
-      </w:r>
-      <w:proofErr w:type="spellEnd"/>
-      <w:r>
-        <w:rPr>
-          <w:rFonts w:ascii="Calibri" w:hAnsi="Calibri" w:cs="Calibri"/>
-          <w:color w:val="000000"/>
-          <w:sz w:val="22"/>
-          <w:szCs w:val="22"/>
-        </w:rPr>
-        <w:t xml:space="preserve"> Substitution </w:t>
+      <w:r>
+        <w:rPr>
+          <w:rFonts w:ascii="Calibri" w:hAnsi="Calibri" w:cs="Calibri"/>
+          <w:color w:val="000000"/>
+          <w:sz w:val="22"/>
+          <w:szCs w:val="22"/>
+        </w:rPr>
+        <w:t xml:space="preserve">Liskov Substitution </w:t>
       </w:r>
     </w:p>
     <w:p>
@@ -380,27 +369,7 @@
           <w:sz w:val="22"/>
           <w:szCs w:val="22"/>
         </w:rPr>
-        <w:t xml:space="preserve"> every service will use a factory to gain access to a service, instead of just </w:t>
-      </w:r>
-      <w:proofErr w:type="spellStart"/>
-      <w:r>
-        <w:rPr>
-          <w:rFonts w:ascii="Calibri" w:hAnsi="Calibri" w:cs="Calibri"/>
-          <w:color w:val="000000"/>
-          <w:sz w:val="22"/>
-          <w:szCs w:val="22"/>
-        </w:rPr>
-        <w:t>new’ing</w:t>
-      </w:r>
-      <w:proofErr w:type="spellEnd"/>
-      <w:r>
-        <w:rPr>
-          <w:rFonts w:ascii="Calibri" w:hAnsi="Calibri" w:cs="Calibri"/>
-          <w:color w:val="000000"/>
-          <w:sz w:val="22"/>
-          <w:szCs w:val="22"/>
-        </w:rPr>
-        <w:t xml:space="preserve"> up a service. Below is an example of what I am talking about.</w:t>
+        <w:t xml:space="preserve"> every service will use a factory to gain access to a service, instead of just new’ing up a service. Below is an example of what I am talking about.</w:t>
       </w:r>
     </w:p>
     <w:p>
@@ -455,29 +424,7 @@
           <w:sz w:val="22"/>
           <w:szCs w:val="22"/>
         </w:rPr>
-        <w:t xml:space="preserve"> </w:t>
-      </w:r>
-      <w:proofErr w:type="spellStart"/>
-      <w:proofErr w:type="gramStart"/>
-      <w:r>
-        <w:rPr>
-          <w:rFonts w:ascii="Consolas" w:hAnsi="Consolas" w:cs="Consolas"/>
-          <w:color w:val="000000"/>
-          <w:sz w:val="22"/>
-          <w:szCs w:val="22"/>
-        </w:rPr>
-        <w:t>DPLRef.eCommerce.Common.Contracts</w:t>
-      </w:r>
-      <w:proofErr w:type="spellEnd"/>
-      <w:proofErr w:type="gramEnd"/>
-      <w:r>
-        <w:rPr>
-          <w:rFonts w:ascii="Consolas" w:hAnsi="Consolas" w:cs="Consolas"/>
-          <w:color w:val="000000"/>
-          <w:sz w:val="22"/>
-          <w:szCs w:val="22"/>
-        </w:rPr>
-        <w:t>;</w:t>
+        <w:t xml:space="preserve"> DPLRef.eCommerce.Common.Contracts;</w:t>
       </w:r>
     </w:p>
     <w:p>
@@ -541,29 +488,7 @@
           <w:sz w:val="22"/>
           <w:szCs w:val="22"/>
         </w:rPr>
-        <w:t xml:space="preserve"> </w:t>
-      </w:r>
-      <w:proofErr w:type="spellStart"/>
-      <w:proofErr w:type="gramStart"/>
-      <w:r>
-        <w:rPr>
-          <w:rFonts w:ascii="Consolas" w:hAnsi="Consolas" w:cs="Consolas"/>
-          <w:color w:val="000000"/>
-          <w:sz w:val="22"/>
-          <w:szCs w:val="22"/>
-        </w:rPr>
-        <w:t>System.Collections.Generic</w:t>
-      </w:r>
-      <w:proofErr w:type="spellEnd"/>
-      <w:proofErr w:type="gramEnd"/>
-      <w:r>
-        <w:rPr>
-          <w:rFonts w:ascii="Consolas" w:hAnsi="Consolas" w:cs="Consolas"/>
-          <w:color w:val="000000"/>
-          <w:sz w:val="22"/>
-          <w:szCs w:val="22"/>
-        </w:rPr>
-        <w:t>;</w:t>
+        <w:t xml:space="preserve"> System.Collections.Generic;</w:t>
       </w:r>
     </w:p>
     <w:p>
@@ -595,21 +520,8 @@
           <w:sz w:val="22"/>
           <w:szCs w:val="22"/>
         </w:rPr>
-        <w:t xml:space="preserve"> </w:t>
-      </w:r>
-      <w:proofErr w:type="spellStart"/>
-      <w:proofErr w:type="gramStart"/>
-      <w:r>
-        <w:rPr>
-          <w:rFonts w:ascii="Consolas" w:hAnsi="Consolas" w:cs="Consolas"/>
-          <w:color w:val="000000"/>
-          <w:sz w:val="22"/>
-          <w:szCs w:val="22"/>
-        </w:rPr>
-        <w:t>DPLRef.eCommerce.Common.Shared</w:t>
-      </w:r>
-      <w:proofErr w:type="spellEnd"/>
-      <w:proofErr w:type="gramEnd"/>
+        <w:t xml:space="preserve"> DPLRef.eCommerce.Common.Shared</w:t>
+      </w:r>
     </w:p>
     <w:p>
       <w:pPr>
@@ -664,19 +576,8 @@
           <w:sz w:val="22"/>
           <w:szCs w:val="22"/>
         </w:rPr>
-        <w:t xml:space="preserve"> </w:t>
-      </w:r>
-      <w:proofErr w:type="spellStart"/>
-      <w:r>
-        <w:rPr>
-          <w:rFonts w:ascii="Consolas" w:hAnsi="Consolas" w:cs="Consolas"/>
-          <w:color w:val="000000"/>
-          <w:sz w:val="22"/>
-          <w:szCs w:val="22"/>
-        </w:rPr>
-        <w:t>FactoryBase</w:t>
-      </w:r>
-      <w:proofErr w:type="spellEnd"/>
+        <w:t xml:space="preserve"> FactoryBase</w:t>
+      </w:r>
     </w:p>
     <w:p>
       <w:pPr>
@@ -732,37 +633,7 @@
           <w:sz w:val="22"/>
           <w:szCs w:val="22"/>
         </w:rPr>
-        <w:t xml:space="preserve"> </w:t>
-      </w:r>
-      <w:proofErr w:type="spellStart"/>
-      <w:r>
-        <w:rPr>
-          <w:rFonts w:ascii="Consolas" w:hAnsi="Consolas" w:cs="Consolas"/>
-          <w:color w:val="000000"/>
-          <w:sz w:val="22"/>
-          <w:szCs w:val="22"/>
-        </w:rPr>
-        <w:t>AmbientContext</w:t>
-      </w:r>
-      <w:proofErr w:type="spellEnd"/>
-      <w:r>
-        <w:rPr>
-          <w:rFonts w:ascii="Consolas" w:hAnsi="Consolas" w:cs="Consolas"/>
-          <w:color w:val="000000"/>
-          <w:sz w:val="22"/>
-          <w:szCs w:val="22"/>
-        </w:rPr>
-        <w:t xml:space="preserve"> Context </w:t>
-      </w:r>
-      <w:proofErr w:type="gramStart"/>
-      <w:r>
-        <w:rPr>
-          <w:rFonts w:ascii="Consolas" w:hAnsi="Consolas" w:cs="Consolas"/>
-          <w:color w:val="000000"/>
-          <w:sz w:val="22"/>
-          <w:szCs w:val="22"/>
-        </w:rPr>
-        <w:t xml:space="preserve">{ </w:t>
+        <w:t xml:space="preserve"> AmbientContext Context { </w:t>
       </w:r>
       <w:r>
         <w:rPr>
@@ -773,7 +644,6 @@
         </w:rPr>
         <w:t>get</w:t>
       </w:r>
-      <w:proofErr w:type="gramEnd"/>
       <w:r>
         <w:rPr>
           <w:rFonts w:ascii="Consolas" w:hAnsi="Consolas" w:cs="Consolas"/>
@@ -856,49 +726,7 @@
           <w:sz w:val="22"/>
           <w:szCs w:val="22"/>
         </w:rPr>
-        <w:t xml:space="preserve"> </w:t>
-      </w:r>
-      <w:proofErr w:type="spellStart"/>
-      <w:proofErr w:type="gramStart"/>
-      <w:r>
-        <w:rPr>
-          <w:rFonts w:ascii="Consolas" w:hAnsi="Consolas" w:cs="Consolas"/>
-          <w:color w:val="000000"/>
-          <w:sz w:val="22"/>
-          <w:szCs w:val="22"/>
-        </w:rPr>
-        <w:t>FactoryBase</w:t>
-      </w:r>
-      <w:proofErr w:type="spellEnd"/>
-      <w:r>
-        <w:rPr>
-          <w:rFonts w:ascii="Consolas" w:hAnsi="Consolas" w:cs="Consolas"/>
-          <w:color w:val="000000"/>
-          <w:sz w:val="22"/>
-          <w:szCs w:val="22"/>
-        </w:rPr>
-        <w:t>(</w:t>
-      </w:r>
-      <w:proofErr w:type="spellStart"/>
-      <w:proofErr w:type="gramEnd"/>
-      <w:r>
-        <w:rPr>
-          <w:rFonts w:ascii="Consolas" w:hAnsi="Consolas" w:cs="Consolas"/>
-          <w:color w:val="000000"/>
-          <w:sz w:val="22"/>
-          <w:szCs w:val="22"/>
-        </w:rPr>
-        <w:t>AmbientContext</w:t>
-      </w:r>
-      <w:proofErr w:type="spellEnd"/>
-      <w:r>
-        <w:rPr>
-          <w:rFonts w:ascii="Consolas" w:hAnsi="Consolas" w:cs="Consolas"/>
-          <w:color w:val="000000"/>
-          <w:sz w:val="22"/>
-          <w:szCs w:val="22"/>
-        </w:rPr>
-        <w:t xml:space="preserve"> context)</w:t>
+        <w:t xml:space="preserve"> FactoryBase(AmbientContext context)</w:t>
       </w:r>
     </w:p>
     <w:p>
@@ -1060,7 +888,6 @@
           <w:szCs w:val="22"/>
         </w:rPr>
       </w:pPr>
-      <w:proofErr w:type="spellStart"/>
       <w:r>
         <w:rPr>
           <w:rFonts w:ascii="Consolas" w:hAnsi="Consolas" w:cs="Consolas"/>
@@ -1070,7 +897,6 @@
         </w:rPr>
         <w:t>readonly</w:t>
       </w:r>
-      <w:proofErr w:type="spellEnd"/>
       <w:r>
         <w:rPr>
           <w:rFonts w:ascii="Consolas" w:hAnsi="Consolas" w:cs="Consolas"/>
@@ -1161,25 +987,14 @@
         </w:rPr>
         <w:t>object</w:t>
       </w:r>
-      <w:proofErr w:type="gramStart"/>
-      <w:r>
-        <w:rPr>
-          <w:rFonts w:ascii="Consolas" w:hAnsi="Consolas" w:cs="Consolas"/>
-          <w:color w:val="000000"/>
-          <w:sz w:val="22"/>
-          <w:szCs w:val="22"/>
-        </w:rPr>
-        <w:t>&gt;(</w:t>
-      </w:r>
-      <w:proofErr w:type="gramEnd"/>
-      <w:r>
-        <w:rPr>
-          <w:rFonts w:ascii="Consolas" w:hAnsi="Consolas" w:cs="Consolas"/>
-          <w:color w:val="000000"/>
-          <w:sz w:val="22"/>
-          <w:szCs w:val="22"/>
-        </w:rPr>
-        <w:t>);</w:t>
+      <w:r>
+        <w:rPr>
+          <w:rFonts w:ascii="Consolas" w:hAnsi="Consolas" w:cs="Consolas"/>
+          <w:color w:val="000000"/>
+          <w:sz w:val="22"/>
+          <w:szCs w:val="22"/>
+        </w:rPr>
+        <w:t>&gt;();</w:t>
       </w:r>
     </w:p>
     <w:p>
@@ -1244,7 +1059,6 @@
           <w:szCs w:val="22"/>
         </w:rPr>
       </w:pPr>
-      <w:proofErr w:type="spellStart"/>
       <w:r>
         <w:rPr>
           <w:rFonts w:ascii="Consolas" w:hAnsi="Consolas" w:cs="Consolas"/>
@@ -1254,7 +1068,6 @@
         </w:rPr>
         <w:t>readonly</w:t>
       </w:r>
-      <w:proofErr w:type="spellEnd"/>
       <w:r>
         <w:rPr>
           <w:rFonts w:ascii="Consolas" w:hAnsi="Consolas" w:cs="Consolas"/>
@@ -1316,27 +1129,7 @@
           <w:sz w:val="22"/>
           <w:szCs w:val="22"/>
         </w:rPr>
-        <w:t>, Type</w:t>
-      </w:r>
-      <w:proofErr w:type="gramStart"/>
-      <w:r>
-        <w:rPr>
-          <w:rFonts w:ascii="Consolas" w:hAnsi="Consolas" w:cs="Consolas"/>
-          <w:color w:val="000000"/>
-          <w:sz w:val="22"/>
-          <w:szCs w:val="22"/>
-        </w:rPr>
-        <w:t>&gt;(</w:t>
-      </w:r>
-      <w:proofErr w:type="gramEnd"/>
-      <w:r>
-        <w:rPr>
-          <w:rFonts w:ascii="Consolas" w:hAnsi="Consolas" w:cs="Consolas"/>
-          <w:color w:val="000000"/>
-          <w:sz w:val="22"/>
-          <w:szCs w:val="22"/>
-        </w:rPr>
-        <w:t>);</w:t>
+        <w:t>, Type&gt;();</w:t>
       </w:r>
     </w:p>
     <w:p>
@@ -1457,47 +1250,7 @@
           <w:sz w:val="22"/>
           <w:szCs w:val="22"/>
         </w:rPr>
-        <w:t>/// &lt;</w:t>
-      </w:r>
-      <w:proofErr w:type="spellStart"/>
-      <w:r>
-        <w:rPr>
-          <w:rFonts w:ascii="Consolas" w:hAnsi="Consolas" w:cs="Consolas"/>
-          <w:color w:val="0D6201"/>
-          <w:sz w:val="22"/>
-          <w:szCs w:val="22"/>
-        </w:rPr>
-        <w:t>typeparam</w:t>
-      </w:r>
-      <w:proofErr w:type="spellEnd"/>
-      <w:r>
-        <w:rPr>
-          <w:rFonts w:ascii="Consolas" w:hAnsi="Consolas" w:cs="Consolas"/>
-          <w:color w:val="0D6201"/>
-          <w:sz w:val="22"/>
-          <w:szCs w:val="22"/>
-        </w:rPr>
-        <w:t xml:space="preserve"> name="T"&gt;&lt;/</w:t>
-      </w:r>
-      <w:proofErr w:type="spellStart"/>
-      <w:r>
-        <w:rPr>
-          <w:rFonts w:ascii="Consolas" w:hAnsi="Consolas" w:cs="Consolas"/>
-          <w:color w:val="0D6201"/>
-          <w:sz w:val="22"/>
-          <w:szCs w:val="22"/>
-        </w:rPr>
-        <w:t>typeparam</w:t>
-      </w:r>
-      <w:proofErr w:type="spellEnd"/>
-      <w:r>
-        <w:rPr>
-          <w:rFonts w:ascii="Consolas" w:hAnsi="Consolas" w:cs="Consolas"/>
-          <w:color w:val="0D6201"/>
-          <w:sz w:val="22"/>
-          <w:szCs w:val="22"/>
-        </w:rPr>
-        <w:t>&gt;</w:t>
+        <w:t>/// &lt;typeparam name="T"&gt;&lt;/typeparam&gt;</w:t>
       </w:r>
     </w:p>
     <w:p>
@@ -1555,67 +1308,7 @@
           <w:sz w:val="22"/>
           <w:szCs w:val="22"/>
         </w:rPr>
-        <w:t xml:space="preserve"> </w:t>
-      </w:r>
-      <w:proofErr w:type="spellStart"/>
-      <w:r>
-        <w:rPr>
-          <w:rFonts w:ascii="Consolas" w:hAnsi="Consolas" w:cs="Consolas"/>
-          <w:color w:val="000000"/>
-          <w:sz w:val="22"/>
-          <w:szCs w:val="22"/>
-        </w:rPr>
-        <w:t>AddOverride</w:t>
-      </w:r>
-      <w:proofErr w:type="spellEnd"/>
-      <w:r>
-        <w:rPr>
-          <w:rFonts w:ascii="Consolas" w:hAnsi="Consolas" w:cs="Consolas"/>
-          <w:color w:val="000000"/>
-          <w:sz w:val="22"/>
-          <w:szCs w:val="22"/>
-        </w:rPr>
-        <w:t>&lt;T</w:t>
-      </w:r>
-      <w:proofErr w:type="gramStart"/>
-      <w:r>
-        <w:rPr>
-          <w:rFonts w:ascii="Consolas" w:hAnsi="Consolas" w:cs="Consolas"/>
-          <w:color w:val="000000"/>
-          <w:sz w:val="22"/>
-          <w:szCs w:val="22"/>
-        </w:rPr>
-        <w:t>&gt;(</w:t>
-      </w:r>
-      <w:proofErr w:type="gramEnd"/>
-      <w:r>
-        <w:rPr>
-          <w:rFonts w:ascii="Consolas" w:hAnsi="Consolas" w:cs="Consolas"/>
-          <w:color w:val="000000"/>
-          <w:sz w:val="22"/>
-          <w:szCs w:val="22"/>
-        </w:rPr>
-        <w:t xml:space="preserve">T </w:t>
-      </w:r>
-      <w:proofErr w:type="spellStart"/>
-      <w:r>
-        <w:rPr>
-          <w:rFonts w:ascii="Consolas" w:hAnsi="Consolas" w:cs="Consolas"/>
-          <w:color w:val="000000"/>
-          <w:sz w:val="22"/>
-          <w:szCs w:val="22"/>
-        </w:rPr>
-        <w:t>obj</w:t>
-      </w:r>
-      <w:proofErr w:type="spellEnd"/>
-      <w:r>
-        <w:rPr>
-          <w:rFonts w:ascii="Consolas" w:hAnsi="Consolas" w:cs="Consolas"/>
-          <w:color w:val="000000"/>
-          <w:sz w:val="22"/>
-          <w:szCs w:val="22"/>
-        </w:rPr>
-        <w:t>)</w:t>
+        <w:t xml:space="preserve"> AddOverride&lt;T&gt;(T obj)</w:t>
       </w:r>
     </w:p>
     <w:p>
@@ -1672,31 +1365,8 @@
           <w:sz w:val="22"/>
           <w:szCs w:val="22"/>
         </w:rPr>
-        <w:t xml:space="preserve"> (_</w:t>
-      </w:r>
-      <w:proofErr w:type="spellStart"/>
-      <w:proofErr w:type="gramStart"/>
-      <w:r>
-        <w:rPr>
-          <w:rFonts w:ascii="Consolas" w:hAnsi="Consolas" w:cs="Consolas"/>
-          <w:color w:val="000000"/>
-          <w:sz w:val="22"/>
-          <w:szCs w:val="22"/>
-        </w:rPr>
-        <w:t>overrides.ContainsKey</w:t>
-      </w:r>
-      <w:proofErr w:type="spellEnd"/>
-      <w:proofErr w:type="gramEnd"/>
-      <w:r>
-        <w:rPr>
-          <w:rFonts w:ascii="Consolas" w:hAnsi="Consolas" w:cs="Consolas"/>
-          <w:color w:val="000000"/>
-          <w:sz w:val="22"/>
-          <w:szCs w:val="22"/>
-        </w:rPr>
-        <w:t>(</w:t>
-      </w:r>
-      <w:proofErr w:type="spellStart"/>
+        <w:t xml:space="preserve"> (_overrides.ContainsKey(</w:t>
+      </w:r>
       <w:r>
         <w:rPr>
           <w:rFonts w:ascii="Consolas" w:hAnsi="Consolas" w:cs="Consolas"/>
@@ -1706,7 +1376,6 @@
         </w:rPr>
         <w:t>typeof</w:t>
       </w:r>
-      <w:proofErr w:type="spellEnd"/>
       <w:r>
         <w:rPr>
           <w:rFonts w:ascii="Consolas" w:hAnsi="Consolas" w:cs="Consolas"/>
@@ -1738,31 +1407,8 @@
           <w:sz w:val="22"/>
           <w:szCs w:val="22"/>
         </w:rPr>
-        <w:t>_</w:t>
-      </w:r>
-      <w:proofErr w:type="spellStart"/>
-      <w:proofErr w:type="gramStart"/>
-      <w:r>
-        <w:rPr>
-          <w:rFonts w:ascii="Consolas" w:hAnsi="Consolas" w:cs="Consolas"/>
-          <w:color w:val="000000"/>
-          <w:sz w:val="22"/>
-          <w:szCs w:val="22"/>
-        </w:rPr>
-        <w:t>overrides.Remove</w:t>
-      </w:r>
-      <w:proofErr w:type="spellEnd"/>
-      <w:proofErr w:type="gramEnd"/>
-      <w:r>
-        <w:rPr>
-          <w:rFonts w:ascii="Consolas" w:hAnsi="Consolas" w:cs="Consolas"/>
-          <w:color w:val="000000"/>
-          <w:sz w:val="22"/>
-          <w:szCs w:val="22"/>
-        </w:rPr>
-        <w:t>((</w:t>
-      </w:r>
-      <w:proofErr w:type="spellStart"/>
+        <w:t>_overrides.Remove((</w:t>
+      </w:r>
       <w:r>
         <w:rPr>
           <w:rFonts w:ascii="Consolas" w:hAnsi="Consolas" w:cs="Consolas"/>
@@ -1772,7 +1418,6 @@
         </w:rPr>
         <w:t>typeof</w:t>
       </w:r>
-      <w:proofErr w:type="spellEnd"/>
       <w:r>
         <w:rPr>
           <w:rFonts w:ascii="Consolas" w:hAnsi="Consolas" w:cs="Consolas"/>
@@ -1804,31 +1449,8 @@
           <w:sz w:val="22"/>
           <w:szCs w:val="22"/>
         </w:rPr>
-        <w:t>_</w:t>
-      </w:r>
-      <w:proofErr w:type="spellStart"/>
-      <w:proofErr w:type="gramStart"/>
-      <w:r>
-        <w:rPr>
-          <w:rFonts w:ascii="Consolas" w:hAnsi="Consolas" w:cs="Consolas"/>
-          <w:color w:val="000000"/>
-          <w:sz w:val="22"/>
-          <w:szCs w:val="22"/>
-        </w:rPr>
-        <w:t>overrides.Add</w:t>
-      </w:r>
-      <w:proofErr w:type="spellEnd"/>
-      <w:proofErr w:type="gramEnd"/>
-      <w:r>
-        <w:rPr>
-          <w:rFonts w:ascii="Consolas" w:hAnsi="Consolas" w:cs="Consolas"/>
-          <w:color w:val="000000"/>
-          <w:sz w:val="22"/>
-          <w:szCs w:val="22"/>
-        </w:rPr>
-        <w:t>(</w:t>
-      </w:r>
-      <w:proofErr w:type="spellStart"/>
+        <w:t>_overrides.Add(</w:t>
+      </w:r>
       <w:r>
         <w:rPr>
           <w:rFonts w:ascii="Consolas" w:hAnsi="Consolas" w:cs="Consolas"/>
@@ -1838,35 +1460,14 @@
         </w:rPr>
         <w:t>typeof</w:t>
       </w:r>
-      <w:proofErr w:type="spellEnd"/>
-      <w:r>
-        <w:rPr>
-          <w:rFonts w:ascii="Consolas" w:hAnsi="Consolas" w:cs="Consolas"/>
-          <w:color w:val="000000"/>
-          <w:sz w:val="22"/>
-          <w:szCs w:val="22"/>
-        </w:rPr>
-        <w:t xml:space="preserve">(T).Name, </w:t>
-      </w:r>
-      <w:proofErr w:type="spellStart"/>
-      <w:r>
-        <w:rPr>
-          <w:rFonts w:ascii="Consolas" w:hAnsi="Consolas" w:cs="Consolas"/>
-          <w:color w:val="000000"/>
-          <w:sz w:val="22"/>
-          <w:szCs w:val="22"/>
-        </w:rPr>
-        <w:t>obj</w:t>
-      </w:r>
-      <w:proofErr w:type="spellEnd"/>
-      <w:r>
-        <w:rPr>
-          <w:rFonts w:ascii="Consolas" w:hAnsi="Consolas" w:cs="Consolas"/>
-          <w:color w:val="000000"/>
-          <w:sz w:val="22"/>
-          <w:szCs w:val="22"/>
-        </w:rPr>
-        <w:t>);</w:t>
+      <w:r>
+        <w:rPr>
+          <w:rFonts w:ascii="Consolas" w:hAnsi="Consolas" w:cs="Consolas"/>
+          <w:color w:val="000000"/>
+          <w:sz w:val="22"/>
+          <w:szCs w:val="22"/>
+        </w:rPr>
+        <w:t>(T).Name, obj);</w:t>
       </w:r>
     </w:p>
     <w:p>
@@ -2011,47 +1612,7 @@
           <w:sz w:val="22"/>
           <w:szCs w:val="22"/>
         </w:rPr>
-        <w:t>/// &lt;</w:t>
-      </w:r>
-      <w:proofErr w:type="spellStart"/>
-      <w:r>
-        <w:rPr>
-          <w:rFonts w:ascii="Consolas" w:hAnsi="Consolas" w:cs="Consolas"/>
-          <w:color w:val="0D6201"/>
-          <w:sz w:val="22"/>
-          <w:szCs w:val="22"/>
-        </w:rPr>
-        <w:t>typeparam</w:t>
-      </w:r>
-      <w:proofErr w:type="spellEnd"/>
-      <w:r>
-        <w:rPr>
-          <w:rFonts w:ascii="Consolas" w:hAnsi="Consolas" w:cs="Consolas"/>
-          <w:color w:val="0D6201"/>
-          <w:sz w:val="22"/>
-          <w:szCs w:val="22"/>
-        </w:rPr>
-        <w:t xml:space="preserve"> name="T"&gt;&lt;/</w:t>
-      </w:r>
-      <w:proofErr w:type="spellStart"/>
-      <w:r>
-        <w:rPr>
-          <w:rFonts w:ascii="Consolas" w:hAnsi="Consolas" w:cs="Consolas"/>
-          <w:color w:val="0D6201"/>
-          <w:sz w:val="22"/>
-          <w:szCs w:val="22"/>
-        </w:rPr>
-        <w:t>typeparam</w:t>
-      </w:r>
-      <w:proofErr w:type="spellEnd"/>
-      <w:r>
-        <w:rPr>
-          <w:rFonts w:ascii="Consolas" w:hAnsi="Consolas" w:cs="Consolas"/>
-          <w:color w:val="0D6201"/>
-          <w:sz w:val="22"/>
-          <w:szCs w:val="22"/>
-        </w:rPr>
-        <w:t>&gt;</w:t>
+        <w:t>/// &lt;typeparam name="T"&gt;&lt;/typeparam&gt;</w:t>
       </w:r>
     </w:p>
     <w:p>
@@ -2109,67 +1670,7 @@
           <w:sz w:val="22"/>
           <w:szCs w:val="22"/>
         </w:rPr>
-        <w:t xml:space="preserve"> </w:t>
-      </w:r>
-      <w:proofErr w:type="spellStart"/>
-      <w:r>
-        <w:rPr>
-          <w:rFonts w:ascii="Consolas" w:hAnsi="Consolas" w:cs="Consolas"/>
-          <w:color w:val="000000"/>
-          <w:sz w:val="22"/>
-          <w:szCs w:val="22"/>
-        </w:rPr>
-        <w:t>AddType</w:t>
-      </w:r>
-      <w:proofErr w:type="spellEnd"/>
-      <w:r>
-        <w:rPr>
-          <w:rFonts w:ascii="Consolas" w:hAnsi="Consolas" w:cs="Consolas"/>
-          <w:color w:val="000000"/>
-          <w:sz w:val="22"/>
-          <w:szCs w:val="22"/>
-        </w:rPr>
-        <w:t>&lt;T</w:t>
-      </w:r>
-      <w:proofErr w:type="gramStart"/>
-      <w:r>
-        <w:rPr>
-          <w:rFonts w:ascii="Consolas" w:hAnsi="Consolas" w:cs="Consolas"/>
-          <w:color w:val="000000"/>
-          <w:sz w:val="22"/>
-          <w:szCs w:val="22"/>
-        </w:rPr>
-        <w:t>&gt;(</w:t>
-      </w:r>
-      <w:proofErr w:type="gramEnd"/>
-      <w:r>
-        <w:rPr>
-          <w:rFonts w:ascii="Consolas" w:hAnsi="Consolas" w:cs="Consolas"/>
-          <w:color w:val="000000"/>
-          <w:sz w:val="22"/>
-          <w:szCs w:val="22"/>
-        </w:rPr>
-        <w:t xml:space="preserve">Type </w:t>
-      </w:r>
-      <w:proofErr w:type="spellStart"/>
-      <w:r>
-        <w:rPr>
-          <w:rFonts w:ascii="Consolas" w:hAnsi="Consolas" w:cs="Consolas"/>
-          <w:color w:val="000000"/>
-          <w:sz w:val="22"/>
-          <w:szCs w:val="22"/>
-        </w:rPr>
-        <w:t>obj</w:t>
-      </w:r>
-      <w:proofErr w:type="spellEnd"/>
-      <w:r>
-        <w:rPr>
-          <w:rFonts w:ascii="Consolas" w:hAnsi="Consolas" w:cs="Consolas"/>
-          <w:color w:val="000000"/>
-          <w:sz w:val="22"/>
-          <w:szCs w:val="22"/>
-        </w:rPr>
-        <w:t>)</w:t>
+        <w:t xml:space="preserve"> AddType&lt;T&gt;(Type obj)</w:t>
       </w:r>
     </w:p>
     <w:p>
@@ -2226,31 +1727,8 @@
           <w:sz w:val="22"/>
           <w:szCs w:val="22"/>
         </w:rPr>
-        <w:t xml:space="preserve"> (_</w:t>
-      </w:r>
-      <w:proofErr w:type="spellStart"/>
-      <w:proofErr w:type="gramStart"/>
-      <w:r>
-        <w:rPr>
-          <w:rFonts w:ascii="Consolas" w:hAnsi="Consolas" w:cs="Consolas"/>
-          <w:color w:val="000000"/>
-          <w:sz w:val="22"/>
-          <w:szCs w:val="22"/>
-        </w:rPr>
-        <w:t>types.ContainsKey</w:t>
-      </w:r>
-      <w:proofErr w:type="spellEnd"/>
-      <w:proofErr w:type="gramEnd"/>
-      <w:r>
-        <w:rPr>
-          <w:rFonts w:ascii="Consolas" w:hAnsi="Consolas" w:cs="Consolas"/>
-          <w:color w:val="000000"/>
-          <w:sz w:val="22"/>
-          <w:szCs w:val="22"/>
-        </w:rPr>
-        <w:t>(</w:t>
-      </w:r>
-      <w:proofErr w:type="spellStart"/>
+        <w:t xml:space="preserve"> (_types.ContainsKey(</w:t>
+      </w:r>
       <w:r>
         <w:rPr>
           <w:rFonts w:ascii="Consolas" w:hAnsi="Consolas" w:cs="Consolas"/>
@@ -2260,7 +1738,6 @@
         </w:rPr>
         <w:t>typeof</w:t>
       </w:r>
-      <w:proofErr w:type="spellEnd"/>
       <w:r>
         <w:rPr>
           <w:rFonts w:ascii="Consolas" w:hAnsi="Consolas" w:cs="Consolas"/>
@@ -2292,31 +1769,8 @@
           <w:sz w:val="22"/>
           <w:szCs w:val="22"/>
         </w:rPr>
-        <w:t>_</w:t>
-      </w:r>
-      <w:proofErr w:type="spellStart"/>
-      <w:proofErr w:type="gramStart"/>
-      <w:r>
-        <w:rPr>
-          <w:rFonts w:ascii="Consolas" w:hAnsi="Consolas" w:cs="Consolas"/>
-          <w:color w:val="000000"/>
-          <w:sz w:val="22"/>
-          <w:szCs w:val="22"/>
-        </w:rPr>
-        <w:t>types.Remove</w:t>
-      </w:r>
-      <w:proofErr w:type="spellEnd"/>
-      <w:proofErr w:type="gramEnd"/>
-      <w:r>
-        <w:rPr>
-          <w:rFonts w:ascii="Consolas" w:hAnsi="Consolas" w:cs="Consolas"/>
-          <w:color w:val="000000"/>
-          <w:sz w:val="22"/>
-          <w:szCs w:val="22"/>
-        </w:rPr>
-        <w:t>((</w:t>
-      </w:r>
-      <w:proofErr w:type="spellStart"/>
+        <w:t>_types.Remove((</w:t>
+      </w:r>
       <w:r>
         <w:rPr>
           <w:rFonts w:ascii="Consolas" w:hAnsi="Consolas" w:cs="Consolas"/>
@@ -2326,7 +1780,6 @@
         </w:rPr>
         <w:t>typeof</w:t>
       </w:r>
-      <w:proofErr w:type="spellEnd"/>
       <w:r>
         <w:rPr>
           <w:rFonts w:ascii="Consolas" w:hAnsi="Consolas" w:cs="Consolas"/>
@@ -2358,31 +1811,8 @@
           <w:sz w:val="22"/>
           <w:szCs w:val="22"/>
         </w:rPr>
-        <w:t>_</w:t>
-      </w:r>
-      <w:proofErr w:type="spellStart"/>
-      <w:proofErr w:type="gramStart"/>
-      <w:r>
-        <w:rPr>
-          <w:rFonts w:ascii="Consolas" w:hAnsi="Consolas" w:cs="Consolas"/>
-          <w:color w:val="000000"/>
-          <w:sz w:val="22"/>
-          <w:szCs w:val="22"/>
-        </w:rPr>
-        <w:t>types.Add</w:t>
-      </w:r>
-      <w:proofErr w:type="spellEnd"/>
-      <w:proofErr w:type="gramEnd"/>
-      <w:r>
-        <w:rPr>
-          <w:rFonts w:ascii="Consolas" w:hAnsi="Consolas" w:cs="Consolas"/>
-          <w:color w:val="000000"/>
-          <w:sz w:val="22"/>
-          <w:szCs w:val="22"/>
-        </w:rPr>
-        <w:t>(</w:t>
-      </w:r>
-      <w:proofErr w:type="spellStart"/>
+        <w:t>_types.Add(</w:t>
+      </w:r>
       <w:r>
         <w:rPr>
           <w:rFonts w:ascii="Consolas" w:hAnsi="Consolas" w:cs="Consolas"/>
@@ -2392,35 +1822,14 @@
         </w:rPr>
         <w:t>typeof</w:t>
       </w:r>
-      <w:proofErr w:type="spellEnd"/>
-      <w:r>
-        <w:rPr>
-          <w:rFonts w:ascii="Consolas" w:hAnsi="Consolas" w:cs="Consolas"/>
-          <w:color w:val="000000"/>
-          <w:sz w:val="22"/>
-          <w:szCs w:val="22"/>
-        </w:rPr>
-        <w:t xml:space="preserve">(T).Name, </w:t>
-      </w:r>
-      <w:proofErr w:type="spellStart"/>
-      <w:r>
-        <w:rPr>
-          <w:rFonts w:ascii="Consolas" w:hAnsi="Consolas" w:cs="Consolas"/>
-          <w:color w:val="000000"/>
-          <w:sz w:val="22"/>
-          <w:szCs w:val="22"/>
-        </w:rPr>
-        <w:t>obj</w:t>
-      </w:r>
-      <w:proofErr w:type="spellEnd"/>
-      <w:r>
-        <w:rPr>
-          <w:rFonts w:ascii="Consolas" w:hAnsi="Consolas" w:cs="Consolas"/>
-          <w:color w:val="000000"/>
-          <w:sz w:val="22"/>
-          <w:szCs w:val="22"/>
-        </w:rPr>
-        <w:t>);</w:t>
+      <w:r>
+        <w:rPr>
+          <w:rFonts w:ascii="Consolas" w:hAnsi="Consolas" w:cs="Consolas"/>
+          <w:color w:val="000000"/>
+          <w:sz w:val="22"/>
+          <w:szCs w:val="22"/>
+        </w:rPr>
+        <w:t>(T).Name, obj);</w:t>
       </w:r>
     </w:p>
     <w:p>
@@ -2501,47 +1910,7 @@
           <w:sz w:val="22"/>
           <w:szCs w:val="22"/>
         </w:rPr>
-        <w:t xml:space="preserve"> T </w:t>
-      </w:r>
-      <w:proofErr w:type="spellStart"/>
-      <w:r>
-        <w:rPr>
-          <w:rFonts w:ascii="Consolas" w:hAnsi="Consolas" w:cs="Consolas"/>
-          <w:color w:val="000000"/>
-          <w:sz w:val="22"/>
-          <w:szCs w:val="22"/>
-        </w:rPr>
-        <w:t>GetInstanceForType</w:t>
-      </w:r>
-      <w:proofErr w:type="spellEnd"/>
-      <w:r>
-        <w:rPr>
-          <w:rFonts w:ascii="Consolas" w:hAnsi="Consolas" w:cs="Consolas"/>
-          <w:color w:val="000000"/>
-          <w:sz w:val="22"/>
-          <w:szCs w:val="22"/>
-        </w:rPr>
-        <w:t>&lt;T</w:t>
-      </w:r>
-      <w:proofErr w:type="gramStart"/>
-      <w:r>
-        <w:rPr>
-          <w:rFonts w:ascii="Consolas" w:hAnsi="Consolas" w:cs="Consolas"/>
-          <w:color w:val="000000"/>
-          <w:sz w:val="22"/>
-          <w:szCs w:val="22"/>
-        </w:rPr>
-        <w:t>&gt;(</w:t>
-      </w:r>
-      <w:proofErr w:type="gramEnd"/>
-      <w:r>
-        <w:rPr>
-          <w:rFonts w:ascii="Consolas" w:hAnsi="Consolas" w:cs="Consolas"/>
-          <w:color w:val="000000"/>
-          <w:sz w:val="22"/>
-          <w:szCs w:val="22"/>
-        </w:rPr>
-        <w:t xml:space="preserve">) </w:t>
+        <w:t xml:space="preserve"> T GetInstanceForType&lt;T&gt;() </w:t>
       </w:r>
       <w:r>
         <w:rPr>
@@ -2649,31 +2018,8 @@
           <w:sz w:val="22"/>
           <w:szCs w:val="22"/>
         </w:rPr>
-        <w:t xml:space="preserve"> (_</w:t>
-      </w:r>
-      <w:proofErr w:type="spellStart"/>
-      <w:proofErr w:type="gramStart"/>
-      <w:r>
-        <w:rPr>
-          <w:rFonts w:ascii="Consolas" w:hAnsi="Consolas" w:cs="Consolas"/>
-          <w:color w:val="000000"/>
-          <w:sz w:val="22"/>
-          <w:szCs w:val="22"/>
-        </w:rPr>
-        <w:t>overrides.ContainsKey</w:t>
-      </w:r>
-      <w:proofErr w:type="spellEnd"/>
-      <w:proofErr w:type="gramEnd"/>
-      <w:r>
-        <w:rPr>
-          <w:rFonts w:ascii="Consolas" w:hAnsi="Consolas" w:cs="Consolas"/>
-          <w:color w:val="000000"/>
-          <w:sz w:val="22"/>
-          <w:szCs w:val="22"/>
-        </w:rPr>
-        <w:t>(</w:t>
-      </w:r>
-      <w:proofErr w:type="spellStart"/>
+        <w:t xml:space="preserve"> (_overrides.ContainsKey(</w:t>
+      </w:r>
       <w:r>
         <w:rPr>
           <w:rFonts w:ascii="Consolas" w:hAnsi="Consolas" w:cs="Consolas"/>
@@ -2683,7 +2029,6 @@
         </w:rPr>
         <w:t>typeof</w:t>
       </w:r>
-      <w:proofErr w:type="spellEnd"/>
       <w:r>
         <w:rPr>
           <w:rFonts w:ascii="Consolas" w:hAnsi="Consolas" w:cs="Consolas"/>
@@ -2750,7 +2095,6 @@
         </w:rPr>
         <w:t xml:space="preserve"> _overrides[</w:t>
       </w:r>
-      <w:proofErr w:type="spellStart"/>
       <w:r>
         <w:rPr>
           <w:rFonts w:ascii="Consolas" w:hAnsi="Consolas" w:cs="Consolas"/>
@@ -2760,35 +2104,14 @@
         </w:rPr>
         <w:t>typeof</w:t>
       </w:r>
-      <w:proofErr w:type="spellEnd"/>
-      <w:r>
-        <w:rPr>
-          <w:rFonts w:ascii="Consolas" w:hAnsi="Consolas" w:cs="Consolas"/>
-          <w:color w:val="000000"/>
-          <w:sz w:val="22"/>
-          <w:szCs w:val="22"/>
-        </w:rPr>
-        <w:t>(T</w:t>
-      </w:r>
-      <w:proofErr w:type="gramStart"/>
-      <w:r>
-        <w:rPr>
-          <w:rFonts w:ascii="Consolas" w:hAnsi="Consolas" w:cs="Consolas"/>
-          <w:color w:val="000000"/>
-          <w:sz w:val="22"/>
-          <w:szCs w:val="22"/>
-        </w:rPr>
-        <w:t>).Name</w:t>
-      </w:r>
-      <w:proofErr w:type="gramEnd"/>
-      <w:r>
-        <w:rPr>
-          <w:rFonts w:ascii="Consolas" w:hAnsi="Consolas" w:cs="Consolas"/>
-          <w:color w:val="000000"/>
-          <w:sz w:val="22"/>
-          <w:szCs w:val="22"/>
-        </w:rPr>
-        <w:t xml:space="preserve">] </w:t>
+      <w:r>
+        <w:rPr>
+          <w:rFonts w:ascii="Consolas" w:hAnsi="Consolas" w:cs="Consolas"/>
+          <w:color w:val="000000"/>
+          <w:sz w:val="22"/>
+          <w:szCs w:val="22"/>
+        </w:rPr>
+        <w:t xml:space="preserve">(T).Name] </w:t>
       </w:r>
       <w:r>
         <w:rPr>
@@ -2911,31 +2234,8 @@
           <w:sz w:val="22"/>
           <w:szCs w:val="22"/>
         </w:rPr>
-        <w:t xml:space="preserve"> (_</w:t>
-      </w:r>
-      <w:proofErr w:type="spellStart"/>
-      <w:proofErr w:type="gramStart"/>
-      <w:r>
-        <w:rPr>
-          <w:rFonts w:ascii="Consolas" w:hAnsi="Consolas" w:cs="Consolas"/>
-          <w:color w:val="000000"/>
-          <w:sz w:val="22"/>
-          <w:szCs w:val="22"/>
-        </w:rPr>
-        <w:t>types.ContainsKey</w:t>
-      </w:r>
-      <w:proofErr w:type="spellEnd"/>
-      <w:proofErr w:type="gramEnd"/>
-      <w:r>
-        <w:rPr>
-          <w:rFonts w:ascii="Consolas" w:hAnsi="Consolas" w:cs="Consolas"/>
-          <w:color w:val="000000"/>
-          <w:sz w:val="22"/>
-          <w:szCs w:val="22"/>
-        </w:rPr>
-        <w:t>(</w:t>
-      </w:r>
-      <w:proofErr w:type="spellStart"/>
+        <w:t xml:space="preserve"> (_types.ContainsKey(</w:t>
+      </w:r>
       <w:r>
         <w:rPr>
           <w:rFonts w:ascii="Consolas" w:hAnsi="Consolas" w:cs="Consolas"/>
@@ -2945,7 +2245,6 @@
         </w:rPr>
         <w:t>typeof</w:t>
       </w:r>
-      <w:proofErr w:type="spellEnd"/>
       <w:r>
         <w:rPr>
           <w:rFonts w:ascii="Consolas" w:hAnsi="Consolas" w:cs="Consolas"/>
@@ -3012,7 +2311,6 @@
         </w:rPr>
         <w:t xml:space="preserve"> type = _types[</w:t>
       </w:r>
-      <w:proofErr w:type="spellStart"/>
       <w:r>
         <w:rPr>
           <w:rFonts w:ascii="Consolas" w:hAnsi="Consolas" w:cs="Consolas"/>
@@ -3022,35 +2320,14 @@
         </w:rPr>
         <w:t>typeof</w:t>
       </w:r>
-      <w:proofErr w:type="spellEnd"/>
-      <w:r>
-        <w:rPr>
-          <w:rFonts w:ascii="Consolas" w:hAnsi="Consolas" w:cs="Consolas"/>
-          <w:color w:val="000000"/>
-          <w:sz w:val="22"/>
-          <w:szCs w:val="22"/>
-        </w:rPr>
-        <w:t>(T</w:t>
-      </w:r>
-      <w:proofErr w:type="gramStart"/>
-      <w:r>
-        <w:rPr>
-          <w:rFonts w:ascii="Consolas" w:hAnsi="Consolas" w:cs="Consolas"/>
-          <w:color w:val="000000"/>
-          <w:sz w:val="22"/>
-          <w:szCs w:val="22"/>
-        </w:rPr>
-        <w:t>).Name</w:t>
-      </w:r>
-      <w:proofErr w:type="gramEnd"/>
-      <w:r>
-        <w:rPr>
-          <w:rFonts w:ascii="Consolas" w:hAnsi="Consolas" w:cs="Consolas"/>
-          <w:color w:val="000000"/>
-          <w:sz w:val="22"/>
-          <w:szCs w:val="22"/>
-        </w:rPr>
-        <w:t xml:space="preserve">] </w:t>
+      <w:r>
+        <w:rPr>
+          <w:rFonts w:ascii="Consolas" w:hAnsi="Consolas" w:cs="Consolas"/>
+          <w:color w:val="000000"/>
+          <w:sz w:val="22"/>
+          <w:szCs w:val="22"/>
+        </w:rPr>
+        <w:t xml:space="preserve">(T).Name] </w:t>
       </w:r>
       <w:r>
         <w:rPr>
@@ -3102,27 +2379,7 @@
           <w:sz w:val="22"/>
           <w:szCs w:val="22"/>
         </w:rPr>
-        <w:t xml:space="preserve"> (</w:t>
-      </w:r>
-      <w:proofErr w:type="gramStart"/>
-      <w:r>
-        <w:rPr>
-          <w:rFonts w:ascii="Consolas" w:hAnsi="Consolas" w:cs="Consolas"/>
-          <w:color w:val="000000"/>
-          <w:sz w:val="22"/>
-          <w:szCs w:val="22"/>
-        </w:rPr>
-        <w:t>type !</w:t>
-      </w:r>
-      <w:proofErr w:type="gramEnd"/>
-      <w:r>
-        <w:rPr>
-          <w:rFonts w:ascii="Consolas" w:hAnsi="Consolas" w:cs="Consolas"/>
-          <w:color w:val="000000"/>
-          <w:sz w:val="22"/>
-          <w:szCs w:val="22"/>
-        </w:rPr>
-        <w:t xml:space="preserve">= </w:t>
+        <w:t xml:space="preserve"> (type != </w:t>
       </w:r>
       <w:r>
         <w:rPr>
@@ -3197,1248 +2454,977 @@
           <w:sz w:val="22"/>
           <w:szCs w:val="22"/>
         </w:rPr>
+        <w:t xml:space="preserve"> Activator.CreateInstance(type) </w:t>
+      </w:r>
+      <w:r>
+        <w:rPr>
+          <w:rFonts w:ascii="Consolas" w:hAnsi="Consolas" w:cs="Consolas"/>
+          <w:color w:val="0000FF"/>
+          <w:sz w:val="22"/>
+          <w:szCs w:val="22"/>
+        </w:rPr>
+        <w:t>as</w:t>
+      </w:r>
+      <w:r>
+        <w:rPr>
+          <w:rFonts w:ascii="Consolas" w:hAnsi="Consolas" w:cs="Consolas"/>
+          <w:color w:val="000000"/>
+          <w:sz w:val="22"/>
+          <w:szCs w:val="22"/>
+        </w:rPr>
+        <w:t xml:space="preserve"> T;</w:t>
+      </w:r>
+    </w:p>
+    <w:p>
+      <w:pPr>
+        <w:autoSpaceDE w:val="0"/>
+        <w:autoSpaceDN w:val="0"/>
+        <w:adjustRightInd w:val="0"/>
+        <w:spacing w:line="280" w:lineRule="atLeast"/>
+        <w:ind w:left="2880"/>
+        <w:rPr>
+          <w:rFonts w:ascii="Calibri" w:hAnsi="Calibri" w:cs="Calibri"/>
+          <w:color w:val="000000"/>
+          <w:sz w:val="22"/>
+          <w:szCs w:val="22"/>
+        </w:rPr>
+      </w:pPr>
+      <w:r>
+        <w:rPr>
+          <w:rFonts w:ascii="Consolas" w:hAnsi="Consolas" w:cs="Consolas"/>
+          <w:color w:val="000000"/>
+          <w:sz w:val="22"/>
+          <w:szCs w:val="22"/>
+        </w:rPr>
+        <w:t>}</w:t>
+      </w:r>
+    </w:p>
+    <w:p>
+      <w:pPr>
+        <w:autoSpaceDE w:val="0"/>
+        <w:autoSpaceDN w:val="0"/>
+        <w:adjustRightInd w:val="0"/>
+        <w:spacing w:line="280" w:lineRule="atLeast"/>
+        <w:ind w:left="2160"/>
+        <w:rPr>
+          <w:rFonts w:ascii="Calibri" w:hAnsi="Calibri" w:cs="Calibri"/>
+          <w:color w:val="000000"/>
+          <w:sz w:val="22"/>
+          <w:szCs w:val="22"/>
+        </w:rPr>
+      </w:pPr>
+      <w:r>
+        <w:rPr>
+          <w:rFonts w:ascii="Consolas" w:hAnsi="Consolas" w:cs="Consolas"/>
+          <w:color w:val="000000"/>
+          <w:sz w:val="22"/>
+          <w:szCs w:val="22"/>
+        </w:rPr>
+        <w:t>}</w:t>
+      </w:r>
+    </w:p>
+    <w:p>
+      <w:pPr>
+        <w:autoSpaceDE w:val="0"/>
+        <w:autoSpaceDN w:val="0"/>
+        <w:adjustRightInd w:val="0"/>
+        <w:spacing w:line="280" w:lineRule="atLeast"/>
+        <w:ind w:left="2160"/>
+        <w:rPr>
+          <w:rFonts w:ascii="Calibri" w:hAnsi="Calibri" w:cs="Calibri"/>
+          <w:color w:val="000000"/>
+          <w:sz w:val="22"/>
+          <w:szCs w:val="22"/>
+        </w:rPr>
+      </w:pPr>
+      <w:r>
+        <w:rPr>
+          <w:rFonts w:ascii="Consolas" w:hAnsi="Consolas" w:cs="Consolas"/>
+          <w:color w:val="0D6201"/>
+          <w:sz w:val="22"/>
+          <w:szCs w:val="22"/>
+        </w:rPr>
+        <w:t>// Oops, no override OR configuration for this type</w:t>
+      </w:r>
+    </w:p>
+    <w:p>
+      <w:pPr>
+        <w:autoSpaceDE w:val="0"/>
+        <w:autoSpaceDN w:val="0"/>
+        <w:adjustRightInd w:val="0"/>
+        <w:spacing w:line="280" w:lineRule="atLeast"/>
+        <w:ind w:left="2160"/>
+        <w:rPr>
+          <w:rFonts w:ascii="Calibri" w:hAnsi="Calibri" w:cs="Calibri"/>
+          <w:color w:val="000000"/>
+          <w:sz w:val="22"/>
+          <w:szCs w:val="22"/>
+        </w:rPr>
+      </w:pPr>
+      <w:r>
+        <w:rPr>
+          <w:rFonts w:ascii="Consolas" w:hAnsi="Consolas" w:cs="Consolas"/>
+          <w:color w:val="0000FF"/>
+          <w:sz w:val="22"/>
+          <w:szCs w:val="22"/>
+        </w:rPr>
+        <w:t>throw new</w:t>
+      </w:r>
+      <w:r>
+        <w:rPr>
+          <w:rFonts w:ascii="Consolas" w:hAnsi="Consolas" w:cs="Consolas"/>
+          <w:color w:val="000000"/>
+          <w:sz w:val="22"/>
+          <w:szCs w:val="22"/>
+        </w:rPr>
+        <w:t xml:space="preserve"> ArgumentException(</w:t>
+      </w:r>
+      <w:r>
+        <w:rPr>
+          <w:rFonts w:ascii="Consolas" w:hAnsi="Consolas" w:cs="Consolas"/>
+          <w:color w:val="900112"/>
+          <w:sz w:val="22"/>
+          <w:szCs w:val="22"/>
+        </w:rPr>
+        <w:t>$"{</w:t>
+      </w:r>
+      <w:r>
+        <w:rPr>
+          <w:rFonts w:ascii="Consolas" w:hAnsi="Consolas" w:cs="Consolas"/>
+          <w:color w:val="0000FF"/>
+          <w:sz w:val="22"/>
+          <w:szCs w:val="22"/>
+        </w:rPr>
+        <w:t>typeof</w:t>
+      </w:r>
+      <w:r>
+        <w:rPr>
+          <w:rFonts w:ascii="Consolas" w:hAnsi="Consolas" w:cs="Consolas"/>
+          <w:color w:val="000000"/>
+          <w:sz w:val="22"/>
+          <w:szCs w:val="22"/>
+        </w:rPr>
+        <w:t>(T).Name</w:t>
+      </w:r>
+      <w:r>
+        <w:rPr>
+          <w:rFonts w:ascii="Consolas" w:hAnsi="Consolas" w:cs="Consolas"/>
+          <w:color w:val="900112"/>
+          <w:sz w:val="22"/>
+          <w:szCs w:val="22"/>
+        </w:rPr>
+        <w:t>} is not supported by this factory"</w:t>
+      </w:r>
+      <w:r>
+        <w:rPr>
+          <w:rFonts w:ascii="Consolas" w:hAnsi="Consolas" w:cs="Consolas"/>
+          <w:color w:val="000000"/>
+          <w:sz w:val="22"/>
+          <w:szCs w:val="22"/>
+        </w:rPr>
+        <w:t>);</w:t>
+      </w:r>
+    </w:p>
+    <w:p>
+      <w:pPr>
+        <w:autoSpaceDE w:val="0"/>
+        <w:autoSpaceDN w:val="0"/>
+        <w:adjustRightInd w:val="0"/>
+        <w:spacing w:line="280" w:lineRule="atLeast"/>
+        <w:ind w:left="1440"/>
+        <w:rPr>
+          <w:rFonts w:ascii="Calibri" w:hAnsi="Calibri" w:cs="Calibri"/>
+          <w:color w:val="000000"/>
+          <w:sz w:val="22"/>
+          <w:szCs w:val="22"/>
+        </w:rPr>
+      </w:pPr>
+      <w:r>
+        <w:rPr>
+          <w:rFonts w:ascii="Consolas" w:hAnsi="Consolas" w:cs="Consolas"/>
+          <w:color w:val="000000"/>
+          <w:sz w:val="22"/>
+          <w:szCs w:val="22"/>
+        </w:rPr>
+        <w:t>}</w:t>
+      </w:r>
+    </w:p>
+    <w:p>
+      <w:pPr>
+        <w:autoSpaceDE w:val="0"/>
+        <w:autoSpaceDN w:val="0"/>
+        <w:adjustRightInd w:val="0"/>
+        <w:spacing w:line="280" w:lineRule="atLeast"/>
+        <w:ind w:left="720"/>
+        <w:rPr>
+          <w:rFonts w:ascii="Calibri" w:hAnsi="Calibri" w:cs="Calibri"/>
+          <w:color w:val="000000"/>
+          <w:sz w:val="22"/>
+          <w:szCs w:val="22"/>
+        </w:rPr>
+      </w:pPr>
+      <w:r>
+        <w:rPr>
+          <w:rFonts w:ascii="Consolas" w:hAnsi="Consolas" w:cs="Consolas"/>
+          <w:color w:val="000000"/>
+          <w:sz w:val="22"/>
+          <w:szCs w:val="22"/>
+        </w:rPr>
+        <w:t>}</w:t>
+      </w:r>
+    </w:p>
+    <w:p>
+      <w:pPr>
+        <w:autoSpaceDE w:val="0"/>
+        <w:autoSpaceDN w:val="0"/>
+        <w:adjustRightInd w:val="0"/>
+        <w:spacing w:line="280" w:lineRule="atLeast"/>
+        <w:rPr>
+          <w:rFonts w:ascii="Calibri" w:hAnsi="Calibri" w:cs="Calibri"/>
+          <w:color w:val="000000"/>
+          <w:sz w:val="22"/>
+          <w:szCs w:val="22"/>
+        </w:rPr>
+      </w:pPr>
+      <w:r>
+        <w:rPr>
+          <w:rFonts w:ascii="Consolas" w:hAnsi="Consolas" w:cs="Consolas"/>
+          <w:color w:val="000000"/>
+          <w:sz w:val="22"/>
+          <w:szCs w:val="22"/>
+        </w:rPr>
+        <w:t>}</w:t>
+      </w:r>
+    </w:p>
+    <w:p>
+      <w:pPr>
+        <w:autoSpaceDE w:val="0"/>
+        <w:autoSpaceDN w:val="0"/>
+        <w:adjustRightInd w:val="0"/>
+        <w:spacing w:line="360" w:lineRule="atLeast"/>
+        <w:rPr>
+          <w:rFonts w:ascii="Calibri" w:hAnsi="Calibri" w:cs="Calibri"/>
+          <w:color w:val="0B4CB4"/>
+          <w:sz w:val="22"/>
+          <w:szCs w:val="22"/>
+          <w:u w:val="single" w:color="0B4CB4"/>
+        </w:rPr>
+      </w:pPr>
+    </w:p>
+    <w:p>
+      <w:pPr>
+        <w:autoSpaceDE w:val="0"/>
+        <w:autoSpaceDN w:val="0"/>
+        <w:adjustRightInd w:val="0"/>
+        <w:spacing w:line="360" w:lineRule="atLeast"/>
+        <w:rPr>
+          <w:rFonts w:ascii="Calibri" w:hAnsi="Calibri" w:cs="Calibri"/>
+          <w:color w:val="000000"/>
+          <w:sz w:val="22"/>
+          <w:szCs w:val="22"/>
+        </w:rPr>
+      </w:pPr>
+      <w:r>
+        <w:rPr>
+          <w:rFonts w:ascii="Calibri" w:hAnsi="Calibri" w:cs="Calibri"/>
+          <w:color w:val="000000"/>
+          <w:sz w:val="22"/>
+          <w:szCs w:val="22"/>
+        </w:rPr>
+        <w:t>In our class we intentionally have kept as much technology out of it as possible. We are basically using the most basic parts of .NET. We do this because we want to focus on the concepts, and not how to do something with a particular framework.</w:t>
+      </w:r>
+    </w:p>
+    <w:p>
+      <w:pPr>
+        <w:autoSpaceDE w:val="0"/>
+        <w:autoSpaceDN w:val="0"/>
+        <w:adjustRightInd w:val="0"/>
+        <w:spacing w:line="360" w:lineRule="atLeast"/>
+        <w:rPr>
+          <w:rFonts w:ascii="Calibri" w:hAnsi="Calibri" w:cs="Calibri"/>
+          <w:color w:val="000000"/>
+          <w:sz w:val="22"/>
+          <w:szCs w:val="22"/>
+        </w:rPr>
+      </w:pPr>
+      <w:r>
+        <w:rPr>
+          <w:rFonts w:ascii="Calibri" w:hAnsi="Calibri" w:cs="Calibri"/>
+          <w:color w:val="000000"/>
+          <w:sz w:val="22"/>
+          <w:szCs w:val="22"/>
+        </w:rPr>
+        <w:t> </w:t>
+      </w:r>
+    </w:p>
+    <w:p>
+      <w:pPr>
+        <w:autoSpaceDE w:val="0"/>
+        <w:autoSpaceDN w:val="0"/>
+        <w:adjustRightInd w:val="0"/>
+        <w:spacing w:line="360" w:lineRule="atLeast"/>
+        <w:rPr>
+          <w:rFonts w:ascii="Calibri" w:hAnsi="Calibri" w:cs="Calibri"/>
+          <w:color w:val="000000"/>
+          <w:sz w:val="22"/>
+          <w:szCs w:val="22"/>
+        </w:rPr>
+      </w:pPr>
+      <w:r>
+        <w:rPr>
+          <w:rFonts w:ascii="Calibri" w:hAnsi="Calibri" w:cs="Calibri"/>
+          <w:color w:val="000000"/>
+          <w:sz w:val="22"/>
+          <w:szCs w:val="22"/>
+        </w:rPr>
+        <w:t>We did hide away how we implemented DI behind a base factory (</w:t>
+      </w:r>
+      <w:r>
+        <w:rPr>
+          <w:rFonts w:ascii="Calibri" w:hAnsi="Calibri" w:cs="Calibri"/>
+          <w:color w:val="000000"/>
+          <w:sz w:val="22"/>
+          <w:szCs w:val="22"/>
+        </w:rPr>
+        <w:t>FactoryBase</w:t>
+      </w:r>
+      <w:r>
+        <w:rPr>
+          <w:rFonts w:ascii="Calibri" w:hAnsi="Calibri" w:cs="Calibri"/>
+          <w:color w:val="000000"/>
+          <w:sz w:val="22"/>
+          <w:szCs w:val="22"/>
+        </w:rPr>
+        <w:t>). That allows us to change how we implement our factory pattern, without changing the rest of the code. We should be able to change dependency injection technology, without changing any of the other code in our system.</w:t>
+      </w:r>
+    </w:p>
+    <w:p>
+      <w:pPr>
+        <w:autoSpaceDE w:val="0"/>
+        <w:autoSpaceDN w:val="0"/>
+        <w:adjustRightInd w:val="0"/>
+        <w:spacing w:line="360" w:lineRule="atLeast"/>
+        <w:rPr>
+          <w:rFonts w:asciiTheme="minorHAnsi" w:hAnsiTheme="minorHAnsi" w:cstheme="minorHAnsi"/>
+          <w:color w:val="000000"/>
+          <w:sz w:val="22"/>
+          <w:szCs w:val="22"/>
+        </w:rPr>
+      </w:pPr>
+      <w:r>
+        <w:rPr>
+          <w:rFonts w:ascii="Calibri" w:hAnsi="Calibri" w:cs="Calibri"/>
+          <w:color w:val="000000"/>
+          <w:sz w:val="22"/>
+          <w:szCs w:val="22"/>
+        </w:rPr>
+        <w:t> </w:t>
+      </w:r>
+    </w:p>
+    <w:p>
+      <w:pPr>
+        <w:autoSpaceDE w:val="0"/>
+        <w:autoSpaceDN w:val="0"/>
+        <w:adjustRightInd w:val="0"/>
+        <w:spacing w:line="360" w:lineRule="atLeast"/>
+        <w:rPr>
+          <w:rFonts w:asciiTheme="minorHAnsi" w:hAnsiTheme="minorHAnsi" w:cstheme="minorHAnsi"/>
+          <w:color w:val="000000"/>
+          <w:sz w:val="22"/>
+          <w:szCs w:val="22"/>
+        </w:rPr>
+      </w:pPr>
+      <w:r>
+        <w:rPr>
+          <w:rFonts w:asciiTheme="minorHAnsi" w:hAnsiTheme="minorHAnsi" w:cstheme="minorHAnsi"/>
+          <w:color w:val="000000"/>
+          <w:sz w:val="22"/>
+          <w:szCs w:val="22"/>
+        </w:rPr>
+        <w:t>So,</w:t>
+      </w:r>
+      <w:r>
+        <w:rPr>
+          <w:rFonts w:asciiTheme="minorHAnsi" w:hAnsiTheme="minorHAnsi" w:cstheme="minorHAnsi"/>
+          <w:color w:val="000000"/>
+          <w:sz w:val="22"/>
+          <w:szCs w:val="22"/>
+        </w:rPr>
+        <w:t xml:space="preserve"> to switch our </w:t>
+      </w:r>
+      <w:r>
+        <w:rPr>
+          <w:rFonts w:asciiTheme="minorHAnsi" w:hAnsiTheme="minorHAnsi" w:cstheme="minorHAnsi"/>
+          <w:color w:val="000000"/>
+          <w:sz w:val="22"/>
+          <w:szCs w:val="22"/>
+        </w:rPr>
+        <w:t>Factory</w:t>
+      </w:r>
+      <w:r>
+        <w:rPr>
+          <w:rFonts w:asciiTheme="minorHAnsi" w:hAnsiTheme="minorHAnsi" w:cstheme="minorHAnsi"/>
+          <w:color w:val="000000"/>
+          <w:sz w:val="22"/>
+          <w:szCs w:val="22"/>
+        </w:rPr>
+        <w:t>Base</w:t>
+      </w:r>
+      <w:r>
+        <w:rPr>
+          <w:rFonts w:asciiTheme="minorHAnsi" w:hAnsiTheme="minorHAnsi" w:cstheme="minorHAnsi"/>
+          <w:color w:val="000000"/>
+          <w:sz w:val="22"/>
+          <w:szCs w:val="22"/>
+        </w:rPr>
+        <w:t xml:space="preserve"> to use .NET Core we should only have to change a couple of methods to use .NET Core’s way of handling dependency injection. And boom we are done.</w:t>
+      </w:r>
+    </w:p>
+    <w:p>
+      <w:pPr>
+        <w:autoSpaceDE w:val="0"/>
+        <w:autoSpaceDN w:val="0"/>
+        <w:adjustRightInd w:val="0"/>
+        <w:spacing w:line="360" w:lineRule="atLeast"/>
+        <w:rPr>
+          <w:rFonts w:asciiTheme="minorHAnsi" w:hAnsiTheme="minorHAnsi" w:cstheme="minorHAnsi"/>
+          <w:color w:val="000000"/>
+          <w:sz w:val="22"/>
+          <w:szCs w:val="22"/>
+        </w:rPr>
+      </w:pPr>
+    </w:p>
+    <w:p>
+      <w:pPr>
+        <w:rPr>
+          <w:rFonts w:asciiTheme="minorHAnsi" w:hAnsiTheme="minorHAnsi" w:cstheme="minorHAnsi"/>
+          <w:sz w:val="22"/>
+          <w:szCs w:val="22"/>
+        </w:rPr>
+      </w:pPr>
+      <w:r>
+        <w:rPr>
+          <w:rFonts w:asciiTheme="minorHAnsi" w:hAnsiTheme="minorHAnsi" w:cstheme="minorHAnsi"/>
+          <w:color w:val="000000"/>
+          <w:sz w:val="22"/>
+          <w:szCs w:val="22"/>
+        </w:rPr>
+        <w:t>First, we will need to add a reference to a nuget package “</w:t>
+      </w:r>
+      <w:r>
+        <w:rPr>
+          <w:rFonts w:asciiTheme="minorHAnsi" w:hAnsiTheme="minorHAnsi" w:cstheme="minorHAnsi"/>
+          <w:color w:val="252424"/>
+          <w:sz w:val="22"/>
+          <w:szCs w:val="22"/>
+          <w:shd w:val="clear" w:color="auto" w:fill="FCFCFB"/>
+        </w:rPr>
+        <w:t>Microsoft.Extensions.DependencyInjection</w:t>
+      </w:r>
+      <w:r>
+        <w:rPr>
+          <w:rFonts w:asciiTheme="minorHAnsi" w:hAnsiTheme="minorHAnsi" w:cstheme="minorHAnsi"/>
+          <w:color w:val="000000"/>
+          <w:sz w:val="22"/>
+          <w:szCs w:val="22"/>
+        </w:rPr>
+        <w:t>”.</w:t>
+      </w:r>
+    </w:p>
+    <w:p>
+      <w:pPr>
+        <w:autoSpaceDE w:val="0"/>
+        <w:autoSpaceDN w:val="0"/>
+        <w:adjustRightInd w:val="0"/>
+        <w:spacing w:line="360" w:lineRule="atLeast"/>
+        <w:rPr>
+          <w:rFonts w:asciiTheme="minorHAnsi" w:hAnsiTheme="minorHAnsi" w:cstheme="minorHAnsi"/>
+          <w:color w:val="000000"/>
+          <w:sz w:val="22"/>
+          <w:szCs w:val="22"/>
+        </w:rPr>
+      </w:pPr>
+      <w:r>
+        <w:rPr>
+          <w:rFonts w:asciiTheme="minorHAnsi" w:hAnsiTheme="minorHAnsi" w:cstheme="minorHAnsi"/>
+          <w:color w:val="000000"/>
+          <w:sz w:val="22"/>
+          <w:szCs w:val="22"/>
+        </w:rPr>
+        <w:t> </w:t>
+      </w:r>
+    </w:p>
+    <w:p>
+      <w:pPr>
+        <w:autoSpaceDE w:val="0"/>
+        <w:autoSpaceDN w:val="0"/>
+        <w:adjustRightInd w:val="0"/>
+        <w:spacing w:line="360" w:lineRule="atLeast"/>
+        <w:rPr>
+          <w:rFonts w:asciiTheme="minorHAnsi" w:hAnsiTheme="minorHAnsi" w:cstheme="minorHAnsi"/>
+          <w:color w:val="000000"/>
+          <w:sz w:val="22"/>
+          <w:szCs w:val="22"/>
+        </w:rPr>
+      </w:pPr>
+      <w:r>
+        <w:rPr>
+          <w:rFonts w:asciiTheme="minorHAnsi" w:hAnsiTheme="minorHAnsi" w:cstheme="minorHAnsi"/>
+          <w:color w:val="000000"/>
+          <w:sz w:val="22"/>
+          <w:szCs w:val="22"/>
+        </w:rPr>
+        <w:t xml:space="preserve">To do this in .NET Core we have to just use two classes, ServiceProvider and ServiceCollection. To add services to the </w:t>
+      </w:r>
+      <w:r>
+        <w:rPr>
+          <w:rFonts w:asciiTheme="minorHAnsi" w:hAnsiTheme="minorHAnsi" w:cstheme="minorHAnsi"/>
+          <w:color w:val="000000"/>
+          <w:sz w:val="22"/>
+          <w:szCs w:val="22"/>
+        </w:rPr>
+        <w:t>collection,</w:t>
+      </w:r>
+      <w:r>
+        <w:rPr>
+          <w:rFonts w:asciiTheme="minorHAnsi" w:hAnsiTheme="minorHAnsi" w:cstheme="minorHAnsi"/>
+          <w:color w:val="000000"/>
+          <w:sz w:val="22"/>
+          <w:szCs w:val="22"/>
+        </w:rPr>
+        <w:t xml:space="preserve"> create a new ServiceDe</w:t>
+      </w:r>
+      <w:r>
+        <w:rPr>
+          <w:rFonts w:asciiTheme="minorHAnsi" w:hAnsiTheme="minorHAnsi" w:cstheme="minorHAnsi"/>
+          <w:color w:val="000000"/>
+          <w:sz w:val="22"/>
+          <w:szCs w:val="22"/>
+        </w:rPr>
+        <w:t>s</w:t>
+      </w:r>
+      <w:r>
+        <w:rPr>
+          <w:rFonts w:asciiTheme="minorHAnsi" w:hAnsiTheme="minorHAnsi" w:cstheme="minorHAnsi"/>
+          <w:color w:val="000000"/>
+          <w:sz w:val="22"/>
+          <w:szCs w:val="22"/>
+        </w:rPr>
+        <w:t>criptor. Then add that descriptor to the collection.</w:t>
+      </w:r>
+    </w:p>
+    <w:p>
+      <w:pPr>
+        <w:autoSpaceDE w:val="0"/>
+        <w:autoSpaceDN w:val="0"/>
+        <w:adjustRightInd w:val="0"/>
+        <w:spacing w:line="360" w:lineRule="atLeast"/>
+        <w:rPr>
+          <w:rFonts w:asciiTheme="minorHAnsi" w:hAnsiTheme="minorHAnsi" w:cstheme="minorHAnsi"/>
+          <w:color w:val="000000"/>
+          <w:sz w:val="22"/>
+          <w:szCs w:val="22"/>
+        </w:rPr>
+      </w:pPr>
+      <w:r>
+        <w:rPr>
+          <w:rFonts w:asciiTheme="minorHAnsi" w:hAnsiTheme="minorHAnsi" w:cstheme="minorHAnsi"/>
+          <w:color w:val="000000"/>
+          <w:sz w:val="22"/>
+          <w:szCs w:val="22"/>
+        </w:rPr>
+        <w:t> </w:t>
+      </w:r>
+    </w:p>
+    <w:p>
+      <w:pPr>
+        <w:rPr>
+          <w:rFonts w:ascii="Consolas" w:hAnsi="Consolas" w:cs="Consolas"/>
+          <w:sz w:val="22"/>
+          <w:szCs w:val="22"/>
+        </w:rPr>
+      </w:pPr>
+      <w:r>
+        <w:rPr>
+          <w:rFonts w:ascii="Consolas" w:hAnsi="Consolas" w:cs="Consolas"/>
+          <w:color w:val="222222"/>
+          <w:sz w:val="22"/>
+          <w:szCs w:val="22"/>
+        </w:rPr>
+        <w:t>s</w:t>
+      </w:r>
+      <w:r>
+        <w:rPr>
+          <w:rFonts w:ascii="Consolas" w:hAnsi="Consolas" w:cs="Consolas"/>
+          <w:color w:val="222222"/>
+          <w:sz w:val="22"/>
+          <w:szCs w:val="22"/>
+        </w:rPr>
+        <w:t>erviceCollection.AddScoped(</w:t>
+      </w:r>
+      <w:r>
+        <w:rPr>
+          <w:rFonts w:ascii="Consolas" w:hAnsi="Consolas" w:cs="Consolas"/>
+          <w:color w:val="009695"/>
+          <w:sz w:val="22"/>
+          <w:szCs w:val="22"/>
+        </w:rPr>
+        <w:t>typeof</w:t>
+      </w:r>
+      <w:r>
+        <w:rPr>
+          <w:rFonts w:ascii="Consolas" w:hAnsi="Consolas" w:cs="Consolas"/>
+          <w:color w:val="222222"/>
+          <w:sz w:val="22"/>
+          <w:szCs w:val="22"/>
+        </w:rPr>
+        <w:t>(</w:t>
+      </w:r>
+      <w:r>
+        <w:rPr>
+          <w:rFonts w:ascii="Consolas" w:hAnsi="Consolas" w:cs="Consolas"/>
+          <w:color w:val="3363A4"/>
+          <w:sz w:val="22"/>
+          <w:szCs w:val="22"/>
+        </w:rPr>
+        <w:t>T</w:t>
+      </w:r>
+      <w:r>
+        <w:rPr>
+          <w:rFonts w:ascii="Consolas" w:hAnsi="Consolas" w:cs="Consolas"/>
+          <w:color w:val="222222"/>
+          <w:sz w:val="22"/>
+          <w:szCs w:val="22"/>
+        </w:rPr>
+        <w:t>), obj);</w:t>
+      </w:r>
+      <w:r>
+        <w:rPr>
+          <w:rFonts w:ascii="Consolas" w:hAnsi="Consolas" w:cs="Consolas"/>
+          <w:sz w:val="22"/>
+          <w:szCs w:val="22"/>
+        </w:rPr>
+        <w:br/>
+      </w:r>
+      <w:r>
+        <w:rPr>
+          <w:rFonts w:ascii="Consolas" w:hAnsi="Consolas" w:cs="Consolas"/>
+          <w:color w:val="222222"/>
+          <w:sz w:val="22"/>
+          <w:szCs w:val="22"/>
+        </w:rPr>
+        <w:t>s</w:t>
+      </w:r>
+      <w:r>
+        <w:rPr>
+          <w:rFonts w:ascii="Consolas" w:hAnsi="Consolas" w:cs="Consolas"/>
+          <w:color w:val="222222"/>
+          <w:sz w:val="22"/>
+          <w:szCs w:val="22"/>
+        </w:rPr>
+        <w:t>erviceProvider = </w:t>
+      </w:r>
+      <w:r>
+        <w:rPr>
+          <w:rFonts w:ascii="Consolas" w:hAnsi="Consolas" w:cs="Consolas"/>
+          <w:color w:val="222222"/>
+          <w:sz w:val="22"/>
+          <w:szCs w:val="22"/>
+        </w:rPr>
+        <w:t>s</w:t>
+      </w:r>
+      <w:r>
+        <w:rPr>
+          <w:rFonts w:ascii="Consolas" w:hAnsi="Consolas" w:cs="Consolas"/>
+          <w:color w:val="222222"/>
+          <w:sz w:val="22"/>
+          <w:szCs w:val="22"/>
+        </w:rPr>
+        <w:t>erviceCollection.BuildServiceProvider();</w:t>
+      </w:r>
+      <w:r>
+        <w:rPr>
+          <w:rFonts w:ascii="Consolas" w:hAnsi="Consolas" w:cs="Consolas"/>
+          <w:sz w:val="22"/>
+          <w:szCs w:val="22"/>
+        </w:rPr>
         <w:t xml:space="preserve"> </w:t>
       </w:r>
-      <w:proofErr w:type="spellStart"/>
-      <w:r>
-        <w:rPr>
-          <w:rFonts w:ascii="Consolas" w:hAnsi="Consolas" w:cs="Consolas"/>
-          <w:color w:val="000000"/>
-          <w:sz w:val="22"/>
-          <w:szCs w:val="22"/>
-        </w:rPr>
-        <w:t>Activator.CreateInstance</w:t>
-      </w:r>
-      <w:proofErr w:type="spellEnd"/>
-      <w:r>
-        <w:rPr>
-          <w:rFonts w:ascii="Consolas" w:hAnsi="Consolas" w:cs="Consolas"/>
-          <w:color w:val="000000"/>
-          <w:sz w:val="22"/>
-          <w:szCs w:val="22"/>
-        </w:rPr>
-        <w:t xml:space="preserve">(type) </w:t>
-      </w:r>
-      <w:r>
-        <w:rPr>
-          <w:rFonts w:ascii="Consolas" w:hAnsi="Consolas" w:cs="Consolas"/>
-          <w:color w:val="0000FF"/>
-          <w:sz w:val="22"/>
-          <w:szCs w:val="22"/>
-        </w:rPr>
-        <w:t>as</w:t>
-      </w:r>
-      <w:r>
-        <w:rPr>
-          <w:rFonts w:ascii="Consolas" w:hAnsi="Consolas" w:cs="Consolas"/>
-          <w:color w:val="000000"/>
-          <w:sz w:val="22"/>
-          <w:szCs w:val="22"/>
-        </w:rPr>
-        <w:t xml:space="preserve"> T;</w:t>
-      </w:r>
-    </w:p>
-    <w:p>
-      <w:pPr>
-        <w:autoSpaceDE w:val="0"/>
-        <w:autoSpaceDN w:val="0"/>
-        <w:adjustRightInd w:val="0"/>
-        <w:spacing w:line="280" w:lineRule="atLeast"/>
-        <w:ind w:left="2880"/>
-        <w:rPr>
-          <w:rFonts w:ascii="Calibri" w:hAnsi="Calibri" w:cs="Calibri"/>
-          <w:color w:val="000000"/>
-          <w:sz w:val="22"/>
-          <w:szCs w:val="22"/>
-        </w:rPr>
-      </w:pPr>
-      <w:r>
-        <w:rPr>
-          <w:rFonts w:ascii="Consolas" w:hAnsi="Consolas" w:cs="Consolas"/>
-          <w:color w:val="000000"/>
+    </w:p>
+    <w:p>
+      <w:pPr>
+        <w:autoSpaceDE w:val="0"/>
+        <w:autoSpaceDN w:val="0"/>
+        <w:adjustRightInd w:val="0"/>
+        <w:spacing w:line="280" w:lineRule="atLeast"/>
+        <w:ind w:left="720"/>
+        <w:rPr>
+          <w:rFonts w:ascii="Calibri" w:hAnsi="Calibri" w:cs="Calibri"/>
+          <w:color w:val="000000"/>
+          <w:sz w:val="22"/>
+          <w:szCs w:val="22"/>
+        </w:rPr>
+      </w:pPr>
+    </w:p>
+    <w:p>
+      <w:pPr>
+        <w:autoSpaceDE w:val="0"/>
+        <w:autoSpaceDN w:val="0"/>
+        <w:adjustRightInd w:val="0"/>
+        <w:spacing w:line="360" w:lineRule="atLeast"/>
+        <w:rPr>
+          <w:rFonts w:ascii="Calibri" w:hAnsi="Calibri" w:cs="Calibri"/>
+          <w:color w:val="000000"/>
+          <w:sz w:val="22"/>
+          <w:szCs w:val="22"/>
+        </w:rPr>
+      </w:pPr>
+      <w:r>
+        <w:rPr>
+          <w:rFonts w:ascii="Calibri" w:hAnsi="Calibri" w:cs="Calibri"/>
+          <w:color w:val="000000"/>
+          <w:sz w:val="22"/>
+          <w:szCs w:val="22"/>
+        </w:rPr>
+        <w:t xml:space="preserve">To create a </w:t>
+      </w:r>
+      <w:r>
+        <w:rPr>
+          <w:rFonts w:ascii="Calibri" w:hAnsi="Calibri" w:cs="Calibri"/>
+          <w:color w:val="000000"/>
+          <w:sz w:val="22"/>
+          <w:szCs w:val="22"/>
+        </w:rPr>
+        <w:t>service,</w:t>
+      </w:r>
+      <w:r>
+        <w:rPr>
+          <w:rFonts w:ascii="Calibri" w:hAnsi="Calibri" w:cs="Calibri"/>
+          <w:color w:val="000000"/>
+          <w:sz w:val="22"/>
+          <w:szCs w:val="22"/>
+        </w:rPr>
+        <w:t xml:space="preserve"> we must call GetService on the ServiceProvider.</w:t>
+      </w:r>
+      <w:r>
+        <w:rPr>
+          <w:rFonts w:ascii="Calibri" w:hAnsi="Calibri" w:cs="Calibri"/>
+          <w:color w:val="000000"/>
+          <w:sz w:val="22"/>
+          <w:szCs w:val="22"/>
+        </w:rPr>
+        <w:t xml:space="preserve"> To accomplish </w:t>
+      </w:r>
+      <w:r>
+        <w:rPr>
+          <w:rFonts w:ascii="Calibri" w:hAnsi="Calibri" w:cs="Calibri"/>
+          <w:color w:val="000000"/>
+          <w:sz w:val="22"/>
+          <w:szCs w:val="22"/>
+        </w:rPr>
+        <w:t>this,</w:t>
+      </w:r>
+      <w:r>
+        <w:rPr>
+          <w:rFonts w:ascii="Calibri" w:hAnsi="Calibri" w:cs="Calibri"/>
+          <w:color w:val="000000"/>
+          <w:sz w:val="22"/>
+          <w:szCs w:val="22"/>
+        </w:rPr>
+        <w:t xml:space="preserve"> we will create a wrapper method called GetService on our FactoryBase.</w:t>
+      </w:r>
+    </w:p>
+    <w:p>
+      <w:pPr>
+        <w:autoSpaceDE w:val="0"/>
+        <w:autoSpaceDN w:val="0"/>
+        <w:adjustRightInd w:val="0"/>
+        <w:spacing w:line="360" w:lineRule="atLeast"/>
+        <w:rPr>
+          <w:rFonts w:ascii="Consolas" w:hAnsi="Consolas" w:cs="Consolas"/>
+          <w:color w:val="000000"/>
+          <w:sz w:val="22"/>
+          <w:szCs w:val="22"/>
+        </w:rPr>
+      </w:pPr>
+    </w:p>
+    <w:p>
+      <w:pPr>
+        <w:rPr>
+          <w:rFonts w:ascii="Consolas" w:hAnsi="Consolas" w:cs="Consolas"/>
+          <w:sz w:val="22"/>
+          <w:szCs w:val="22"/>
+        </w:rPr>
+      </w:pPr>
+      <w:r>
+        <w:rPr>
+          <w:rFonts w:ascii="Consolas" w:hAnsi="Consolas" w:cs="Consolas"/>
+          <w:color w:val="009695"/>
+          <w:sz w:val="22"/>
+          <w:szCs w:val="22"/>
+        </w:rPr>
+        <w:t>private</w:t>
+      </w:r>
+      <w:r>
+        <w:rPr>
+          <w:rFonts w:ascii="Consolas" w:hAnsi="Consolas" w:cs="Consolas"/>
+          <w:color w:val="222222"/>
+          <w:sz w:val="22"/>
+          <w:szCs w:val="22"/>
+        </w:rPr>
+        <w:t> </w:t>
+      </w:r>
+      <w:r>
+        <w:rPr>
+          <w:rFonts w:ascii="Consolas" w:hAnsi="Consolas" w:cs="Consolas"/>
+          <w:color w:val="3363A4"/>
+          <w:sz w:val="22"/>
+          <w:szCs w:val="22"/>
+        </w:rPr>
+        <w:t>T</w:t>
+      </w:r>
+      <w:r>
+        <w:rPr>
+          <w:rFonts w:ascii="Consolas" w:hAnsi="Consolas" w:cs="Consolas"/>
+          <w:color w:val="222222"/>
+          <w:sz w:val="22"/>
+          <w:szCs w:val="22"/>
+        </w:rPr>
+        <w:t> GetService&lt;</w:t>
+      </w:r>
+      <w:r>
+        <w:rPr>
+          <w:rFonts w:ascii="Consolas" w:hAnsi="Consolas" w:cs="Consolas"/>
+          <w:color w:val="3363A4"/>
+          <w:sz w:val="22"/>
+          <w:szCs w:val="22"/>
+        </w:rPr>
+        <w:t>T</w:t>
+      </w:r>
+      <w:r>
+        <w:rPr>
+          <w:rFonts w:ascii="Consolas" w:hAnsi="Consolas" w:cs="Consolas"/>
+          <w:color w:val="222222"/>
+          <w:sz w:val="22"/>
+          <w:szCs w:val="22"/>
+        </w:rPr>
+        <w:t>&gt;()</w:t>
+      </w:r>
+      <w:r>
+        <w:rPr>
+          <w:rFonts w:ascii="Consolas" w:hAnsi="Consolas" w:cs="Consolas"/>
+          <w:sz w:val="22"/>
+          <w:szCs w:val="22"/>
+        </w:rPr>
+        <w:br/>
+      </w:r>
+      <w:r>
+        <w:rPr>
+          <w:rFonts w:ascii="Consolas" w:hAnsi="Consolas" w:cs="Consolas"/>
+          <w:color w:val="222222"/>
+          <w:sz w:val="22"/>
+          <w:szCs w:val="22"/>
+        </w:rPr>
+        <w:t>{</w:t>
+      </w:r>
+      <w:r>
+        <w:rPr>
+          <w:rFonts w:ascii="Consolas" w:hAnsi="Consolas" w:cs="Consolas"/>
+          <w:sz w:val="22"/>
+          <w:szCs w:val="22"/>
+        </w:rPr>
+        <w:br/>
+      </w:r>
+      <w:r>
+        <w:rPr>
+          <w:rFonts w:ascii="Consolas" w:hAnsi="Consolas" w:cs="Consolas"/>
+          <w:color w:val="222222"/>
+          <w:sz w:val="22"/>
+          <w:szCs w:val="22"/>
+        </w:rPr>
+        <w:t xml:space="preserve">    </w:t>
+      </w:r>
+      <w:r>
+        <w:rPr>
+          <w:rFonts w:ascii="Consolas" w:hAnsi="Consolas" w:cs="Consolas"/>
+          <w:color w:val="009695"/>
+          <w:sz w:val="22"/>
+          <w:szCs w:val="22"/>
+        </w:rPr>
+        <w:t>return</w:t>
+      </w:r>
+      <w:r>
+        <w:rPr>
+          <w:rFonts w:ascii="Consolas" w:hAnsi="Consolas" w:cs="Consolas"/>
+          <w:color w:val="222222"/>
+          <w:sz w:val="22"/>
+          <w:szCs w:val="22"/>
+        </w:rPr>
+        <w:t> </w:t>
+      </w:r>
+      <w:r>
+        <w:rPr>
+          <w:rFonts w:ascii="Consolas" w:hAnsi="Consolas" w:cs="Consolas"/>
+          <w:color w:val="222222"/>
+          <w:sz w:val="22"/>
+          <w:szCs w:val="22"/>
+        </w:rPr>
+        <w:t>s</w:t>
+      </w:r>
+      <w:r>
+        <w:rPr>
+          <w:rFonts w:ascii="Consolas" w:hAnsi="Consolas" w:cs="Consolas"/>
+          <w:color w:val="222222"/>
+          <w:sz w:val="22"/>
+          <w:szCs w:val="22"/>
+        </w:rPr>
+        <w:t>erviceProvider.GetService&lt;</w:t>
+      </w:r>
+      <w:r>
+        <w:rPr>
+          <w:rFonts w:ascii="Consolas" w:hAnsi="Consolas" w:cs="Consolas"/>
+          <w:color w:val="3363A4"/>
+          <w:sz w:val="22"/>
+          <w:szCs w:val="22"/>
+        </w:rPr>
+        <w:t>T</w:t>
+      </w:r>
+      <w:r>
+        <w:rPr>
+          <w:rFonts w:ascii="Consolas" w:hAnsi="Consolas" w:cs="Consolas"/>
+          <w:color w:val="222222"/>
+          <w:sz w:val="22"/>
+          <w:szCs w:val="22"/>
+        </w:rPr>
+        <w:t>&gt;();</w:t>
+      </w:r>
+      <w:r>
+        <w:rPr>
+          <w:rFonts w:ascii="Consolas" w:hAnsi="Consolas" w:cs="Consolas"/>
+          <w:sz w:val="22"/>
+          <w:szCs w:val="22"/>
+        </w:rPr>
+        <w:br/>
+      </w:r>
+      <w:r>
+        <w:rPr>
+          <w:rFonts w:ascii="Consolas" w:hAnsi="Consolas" w:cs="Consolas"/>
+          <w:color w:val="222222"/>
           <w:sz w:val="22"/>
           <w:szCs w:val="22"/>
         </w:rPr>
         <w:t>}</w:t>
       </w:r>
-    </w:p>
-    <w:p>
-      <w:pPr>
-        <w:autoSpaceDE w:val="0"/>
-        <w:autoSpaceDN w:val="0"/>
-        <w:adjustRightInd w:val="0"/>
-        <w:spacing w:line="280" w:lineRule="atLeast"/>
-        <w:ind w:left="2160"/>
-        <w:rPr>
-          <w:rFonts w:ascii="Calibri" w:hAnsi="Calibri" w:cs="Calibri"/>
-          <w:color w:val="000000"/>
-          <w:sz w:val="22"/>
-          <w:szCs w:val="22"/>
-        </w:rPr>
-      </w:pPr>
-      <w:r>
-        <w:rPr>
-          <w:rFonts w:ascii="Consolas" w:hAnsi="Consolas" w:cs="Consolas"/>
-          <w:color w:val="000000"/>
-          <w:sz w:val="22"/>
-          <w:szCs w:val="22"/>
-        </w:rPr>
-        <w:t>}</w:t>
-      </w:r>
-    </w:p>
-    <w:p>
-      <w:pPr>
-        <w:autoSpaceDE w:val="0"/>
-        <w:autoSpaceDN w:val="0"/>
-        <w:adjustRightInd w:val="0"/>
-        <w:spacing w:line="280" w:lineRule="atLeast"/>
-        <w:ind w:left="2160"/>
-        <w:rPr>
-          <w:rFonts w:ascii="Calibri" w:hAnsi="Calibri" w:cs="Calibri"/>
-          <w:color w:val="000000"/>
-          <w:sz w:val="22"/>
-          <w:szCs w:val="22"/>
-        </w:rPr>
-      </w:pPr>
-      <w:r>
-        <w:rPr>
-          <w:rFonts w:ascii="Consolas" w:hAnsi="Consolas" w:cs="Consolas"/>
-          <w:color w:val="0D6201"/>
-          <w:sz w:val="22"/>
-          <w:szCs w:val="22"/>
-        </w:rPr>
-        <w:t>// Oops, no override OR configuration for this type</w:t>
-      </w:r>
-    </w:p>
-    <w:p>
-      <w:pPr>
-        <w:autoSpaceDE w:val="0"/>
-        <w:autoSpaceDN w:val="0"/>
-        <w:adjustRightInd w:val="0"/>
-        <w:spacing w:line="280" w:lineRule="atLeast"/>
-        <w:ind w:left="2160"/>
-        <w:rPr>
-          <w:rFonts w:ascii="Calibri" w:hAnsi="Calibri" w:cs="Calibri"/>
-          <w:color w:val="000000"/>
-          <w:sz w:val="22"/>
-          <w:szCs w:val="22"/>
-        </w:rPr>
-      </w:pPr>
-      <w:r>
-        <w:rPr>
-          <w:rFonts w:ascii="Consolas" w:hAnsi="Consolas" w:cs="Consolas"/>
-          <w:color w:val="0000FF"/>
-          <w:sz w:val="22"/>
-          <w:szCs w:val="22"/>
-        </w:rPr>
-        <w:t>throw new</w:t>
-      </w:r>
-      <w:r>
-        <w:rPr>
-          <w:rFonts w:ascii="Consolas" w:hAnsi="Consolas" w:cs="Consolas"/>
-          <w:color w:val="000000"/>
+      <w:r>
+        <w:rPr>
+          <w:rFonts w:ascii="Consolas" w:hAnsi="Consolas" w:cs="Consolas"/>
           <w:sz w:val="22"/>
           <w:szCs w:val="22"/>
         </w:rPr>
         <w:t xml:space="preserve"> </w:t>
       </w:r>
-      <w:proofErr w:type="spellStart"/>
-      <w:r>
-        <w:rPr>
-          <w:rFonts w:ascii="Consolas" w:hAnsi="Consolas" w:cs="Consolas"/>
-          <w:color w:val="000000"/>
-          <w:sz w:val="22"/>
-          <w:szCs w:val="22"/>
-        </w:rPr>
-        <w:t>ArgumentException</w:t>
-      </w:r>
-      <w:proofErr w:type="spellEnd"/>
-      <w:r>
-        <w:rPr>
-          <w:rFonts w:ascii="Consolas" w:hAnsi="Consolas" w:cs="Consolas"/>
-          <w:color w:val="000000"/>
-          <w:sz w:val="22"/>
-          <w:szCs w:val="22"/>
-        </w:rPr>
-        <w:t>(</w:t>
-      </w:r>
-      <w:r>
-        <w:rPr>
-          <w:rFonts w:ascii="Consolas" w:hAnsi="Consolas" w:cs="Consolas"/>
-          <w:color w:val="900112"/>
-          <w:sz w:val="22"/>
-          <w:szCs w:val="22"/>
-        </w:rPr>
-        <w:t>$"{</w:t>
-      </w:r>
-      <w:proofErr w:type="spellStart"/>
-      <w:r>
-        <w:rPr>
-          <w:rFonts w:ascii="Consolas" w:hAnsi="Consolas" w:cs="Consolas"/>
-          <w:color w:val="0000FF"/>
-          <w:sz w:val="22"/>
-          <w:szCs w:val="22"/>
-        </w:rPr>
-        <w:t>typeof</w:t>
-      </w:r>
-      <w:proofErr w:type="spellEnd"/>
-      <w:r>
-        <w:rPr>
-          <w:rFonts w:ascii="Consolas" w:hAnsi="Consolas" w:cs="Consolas"/>
-          <w:color w:val="000000"/>
-          <w:sz w:val="22"/>
-          <w:szCs w:val="22"/>
-        </w:rPr>
-        <w:t>(T</w:t>
-      </w:r>
-      <w:proofErr w:type="gramStart"/>
-      <w:r>
-        <w:rPr>
-          <w:rFonts w:ascii="Consolas" w:hAnsi="Consolas" w:cs="Consolas"/>
-          <w:color w:val="000000"/>
-          <w:sz w:val="22"/>
-          <w:szCs w:val="22"/>
-        </w:rPr>
-        <w:t>).Name</w:t>
-      </w:r>
-      <w:proofErr w:type="gramEnd"/>
-      <w:r>
-        <w:rPr>
-          <w:rFonts w:ascii="Consolas" w:hAnsi="Consolas" w:cs="Consolas"/>
-          <w:color w:val="900112"/>
-          <w:sz w:val="22"/>
-          <w:szCs w:val="22"/>
-        </w:rPr>
-        <w:t>} is not supported by this factory"</w:t>
-      </w:r>
-      <w:r>
-        <w:rPr>
-          <w:rFonts w:ascii="Consolas" w:hAnsi="Consolas" w:cs="Consolas"/>
-          <w:color w:val="000000"/>
-          <w:sz w:val="22"/>
-          <w:szCs w:val="22"/>
-        </w:rPr>
-        <w:t>);</w:t>
-      </w:r>
-    </w:p>
-    <w:p>
-      <w:pPr>
-        <w:autoSpaceDE w:val="0"/>
-        <w:autoSpaceDN w:val="0"/>
-        <w:adjustRightInd w:val="0"/>
-        <w:spacing w:line="280" w:lineRule="atLeast"/>
-        <w:ind w:left="1440"/>
-        <w:rPr>
-          <w:rFonts w:ascii="Calibri" w:hAnsi="Calibri" w:cs="Calibri"/>
-          <w:color w:val="000000"/>
-          <w:sz w:val="22"/>
-          <w:szCs w:val="22"/>
-        </w:rPr>
-      </w:pPr>
-      <w:r>
-        <w:rPr>
-          <w:rFonts w:ascii="Consolas" w:hAnsi="Consolas" w:cs="Consolas"/>
-          <w:color w:val="000000"/>
-          <w:sz w:val="22"/>
-          <w:szCs w:val="22"/>
-        </w:rPr>
-        <w:t>}</w:t>
-      </w:r>
-    </w:p>
-    <w:p>
-      <w:pPr>
-        <w:autoSpaceDE w:val="0"/>
-        <w:autoSpaceDN w:val="0"/>
-        <w:adjustRightInd w:val="0"/>
-        <w:spacing w:line="280" w:lineRule="atLeast"/>
-        <w:ind w:left="720"/>
-        <w:rPr>
-          <w:rFonts w:ascii="Calibri" w:hAnsi="Calibri" w:cs="Calibri"/>
-          <w:color w:val="000000"/>
-          <w:sz w:val="22"/>
-          <w:szCs w:val="22"/>
-        </w:rPr>
-      </w:pPr>
-      <w:r>
-        <w:rPr>
-          <w:rFonts w:ascii="Consolas" w:hAnsi="Consolas" w:cs="Consolas"/>
-          <w:color w:val="000000"/>
-          <w:sz w:val="22"/>
-          <w:szCs w:val="22"/>
-        </w:rPr>
-        <w:t>}</w:t>
-      </w:r>
-    </w:p>
-    <w:p>
-      <w:pPr>
-        <w:autoSpaceDE w:val="0"/>
-        <w:autoSpaceDN w:val="0"/>
-        <w:adjustRightInd w:val="0"/>
-        <w:spacing w:line="280" w:lineRule="atLeast"/>
-        <w:rPr>
-          <w:rFonts w:ascii="Calibri" w:hAnsi="Calibri" w:cs="Calibri"/>
-          <w:color w:val="000000"/>
-          <w:sz w:val="22"/>
-          <w:szCs w:val="22"/>
-        </w:rPr>
-      </w:pPr>
-      <w:r>
-        <w:rPr>
-          <w:rFonts w:ascii="Consolas" w:hAnsi="Consolas" w:cs="Consolas"/>
-          <w:color w:val="000000"/>
-          <w:sz w:val="22"/>
-          <w:szCs w:val="22"/>
-        </w:rPr>
-        <w:t>}</w:t>
-      </w:r>
-    </w:p>
-    <w:p>
-      <w:pPr>
-        <w:autoSpaceDE w:val="0"/>
-        <w:autoSpaceDN w:val="0"/>
-        <w:adjustRightInd w:val="0"/>
-        <w:spacing w:line="360" w:lineRule="atLeast"/>
-        <w:rPr>
-          <w:rFonts w:ascii="Calibri" w:hAnsi="Calibri" w:cs="Calibri"/>
-          <w:color w:val="0B4CB4"/>
-          <w:sz w:val="22"/>
-          <w:szCs w:val="22"/>
-          <w:u w:val="single" w:color="0B4CB4"/>
-        </w:rPr>
-      </w:pPr>
-    </w:p>
-    <w:p>
-      <w:pPr>
-        <w:autoSpaceDE w:val="0"/>
-        <w:autoSpaceDN w:val="0"/>
-        <w:adjustRightInd w:val="0"/>
-        <w:spacing w:line="360" w:lineRule="atLeast"/>
-        <w:rPr>
-          <w:rFonts w:ascii="Calibri" w:hAnsi="Calibri" w:cs="Calibri"/>
-          <w:color w:val="000000"/>
-          <w:sz w:val="22"/>
-          <w:szCs w:val="22"/>
-        </w:rPr>
-      </w:pPr>
-      <w:r>
-        <w:rPr>
-          <w:rFonts w:ascii="Calibri" w:hAnsi="Calibri" w:cs="Calibri"/>
-          <w:color w:val="000000"/>
-          <w:sz w:val="22"/>
-          <w:szCs w:val="22"/>
-        </w:rPr>
-        <w:t>In our class we intentionally have kept as much technology out of it as possible. We are basically using the most basic parts of .NET. We do this because we want to focus on the concepts, and not how to do something with a particular framework.</w:t>
-      </w:r>
-    </w:p>
-    <w:p>
-      <w:pPr>
-        <w:autoSpaceDE w:val="0"/>
-        <w:autoSpaceDN w:val="0"/>
-        <w:adjustRightInd w:val="0"/>
-        <w:spacing w:line="360" w:lineRule="atLeast"/>
-        <w:rPr>
-          <w:rFonts w:ascii="Calibri" w:hAnsi="Calibri" w:cs="Calibri"/>
-          <w:color w:val="000000"/>
-          <w:sz w:val="22"/>
-          <w:szCs w:val="22"/>
-        </w:rPr>
-      </w:pPr>
-      <w:r>
-        <w:rPr>
-          <w:rFonts w:ascii="Calibri" w:hAnsi="Calibri" w:cs="Calibri"/>
-          <w:color w:val="000000"/>
-          <w:sz w:val="22"/>
-          <w:szCs w:val="22"/>
-        </w:rPr>
-        <w:t> </w:t>
-      </w:r>
-    </w:p>
-    <w:p>
-      <w:pPr>
-        <w:autoSpaceDE w:val="0"/>
-        <w:autoSpaceDN w:val="0"/>
-        <w:adjustRightInd w:val="0"/>
-        <w:spacing w:line="360" w:lineRule="atLeast"/>
-        <w:rPr>
-          <w:rFonts w:ascii="Calibri" w:hAnsi="Calibri" w:cs="Calibri"/>
-          <w:color w:val="000000"/>
-          <w:sz w:val="22"/>
-          <w:szCs w:val="22"/>
-        </w:rPr>
-      </w:pPr>
-      <w:r>
-        <w:rPr>
-          <w:rFonts w:ascii="Calibri" w:hAnsi="Calibri" w:cs="Calibri"/>
-          <w:color w:val="000000"/>
-          <w:sz w:val="22"/>
-          <w:szCs w:val="22"/>
-        </w:rPr>
-        <w:t>We did hide away how we implemented DI behind a base factory (</w:t>
-      </w:r>
-      <w:proofErr w:type="spellStart"/>
-      <w:r>
-        <w:rPr>
-          <w:rFonts w:ascii="Calibri" w:hAnsi="Calibri" w:cs="Calibri"/>
-          <w:color w:val="000000"/>
-          <w:sz w:val="22"/>
-          <w:szCs w:val="22"/>
-        </w:rPr>
-        <w:t>FactoryBase</w:t>
-      </w:r>
-      <w:proofErr w:type="spellEnd"/>
-      <w:r>
-        <w:rPr>
-          <w:rFonts w:ascii="Calibri" w:hAnsi="Calibri" w:cs="Calibri"/>
-          <w:color w:val="000000"/>
-          <w:sz w:val="22"/>
-          <w:szCs w:val="22"/>
-        </w:rPr>
-        <w:t>). That allows us to change how we implement our factory pattern, without changing the rest of the code. We should be able to change dependency injection technology, without changing any of the other code in our system.</w:t>
-      </w:r>
-    </w:p>
-    <w:p>
-      <w:pPr>
-        <w:autoSpaceDE w:val="0"/>
-        <w:autoSpaceDN w:val="0"/>
-        <w:adjustRightInd w:val="0"/>
-        <w:spacing w:line="360" w:lineRule="atLeast"/>
-        <w:rPr>
-          <w:rFonts w:ascii="Calibri" w:hAnsi="Calibri" w:cs="Calibri"/>
-          <w:color w:val="000000"/>
-          <w:sz w:val="22"/>
-          <w:szCs w:val="22"/>
-        </w:rPr>
-      </w:pPr>
-      <w:r>
-        <w:rPr>
-          <w:rFonts w:ascii="Calibri" w:hAnsi="Calibri" w:cs="Calibri"/>
-          <w:color w:val="000000"/>
-          <w:sz w:val="22"/>
-          <w:szCs w:val="22"/>
-        </w:rPr>
-        <w:t> </w:t>
-      </w:r>
-    </w:p>
-    <w:p>
-      <w:pPr>
-        <w:autoSpaceDE w:val="0"/>
-        <w:autoSpaceDN w:val="0"/>
-        <w:adjustRightInd w:val="0"/>
-        <w:spacing w:line="360" w:lineRule="atLeast"/>
-        <w:rPr>
-          <w:rFonts w:ascii="Calibri" w:hAnsi="Calibri" w:cs="Calibri"/>
-          <w:color w:val="000000"/>
-          <w:sz w:val="22"/>
-          <w:szCs w:val="22"/>
-        </w:rPr>
-      </w:pPr>
-      <w:r>
-        <w:rPr>
-          <w:rFonts w:ascii="Calibri" w:hAnsi="Calibri" w:cs="Calibri"/>
-          <w:color w:val="000000"/>
-          <w:sz w:val="22"/>
-          <w:szCs w:val="22"/>
-        </w:rPr>
-        <w:t>So,</w:t>
-      </w:r>
-      <w:r>
-        <w:rPr>
-          <w:rFonts w:ascii="Calibri" w:hAnsi="Calibri" w:cs="Calibri"/>
-          <w:color w:val="000000"/>
-          <w:sz w:val="22"/>
-          <w:szCs w:val="22"/>
-        </w:rPr>
-        <w:t xml:space="preserve"> to switch our </w:t>
-      </w:r>
-      <w:proofErr w:type="spellStart"/>
-      <w:r>
-        <w:rPr>
-          <w:rFonts w:ascii="Calibri" w:hAnsi="Calibri" w:cs="Calibri"/>
-          <w:color w:val="000000"/>
-          <w:sz w:val="22"/>
-          <w:szCs w:val="22"/>
-        </w:rPr>
-        <w:t>Factory</w:t>
-      </w:r>
-      <w:r>
-        <w:rPr>
-          <w:rFonts w:ascii="Calibri" w:hAnsi="Calibri" w:cs="Calibri"/>
-          <w:color w:val="000000"/>
-          <w:sz w:val="22"/>
-          <w:szCs w:val="22"/>
-        </w:rPr>
-        <w:t>Base</w:t>
-      </w:r>
-      <w:proofErr w:type="spellEnd"/>
-      <w:r>
-        <w:rPr>
-          <w:rFonts w:ascii="Calibri" w:hAnsi="Calibri" w:cs="Calibri"/>
-          <w:color w:val="000000"/>
-          <w:sz w:val="22"/>
-          <w:szCs w:val="22"/>
-        </w:rPr>
-        <w:t xml:space="preserve"> to use .NET Core we should only have to change a couple of methods to use .NET Core’s way of handling dependency injection. And boom we are done.</w:t>
-      </w:r>
-    </w:p>
-    <w:p>
-      <w:pPr>
-        <w:autoSpaceDE w:val="0"/>
-        <w:autoSpaceDN w:val="0"/>
-        <w:adjustRightInd w:val="0"/>
-        <w:spacing w:line="360" w:lineRule="atLeast"/>
-        <w:rPr>
-          <w:rFonts w:cstheme="minorHAnsi"/>
-          <w:color w:val="000000"/>
-          <w:sz w:val="22"/>
-          <w:szCs w:val="22"/>
-        </w:rPr>
-      </w:pPr>
-    </w:p>
-    <w:p>
-      <w:pPr>
-        <w:rPr>
-          <w:rFonts w:cstheme="minorHAnsi"/>
-          <w:sz w:val="22"/>
-          <w:szCs w:val="22"/>
-        </w:rPr>
-      </w:pPr>
-      <w:r>
-        <w:rPr>
-          <w:rFonts w:cstheme="minorHAnsi"/>
-          <w:color w:val="000000"/>
-          <w:sz w:val="22"/>
-          <w:szCs w:val="22"/>
-        </w:rPr>
-        <w:t xml:space="preserve">First, we will need to add a reference to a </w:t>
-      </w:r>
-      <w:proofErr w:type="spellStart"/>
-      <w:r>
-        <w:rPr>
-          <w:rFonts w:cstheme="minorHAnsi"/>
-          <w:color w:val="000000"/>
-          <w:sz w:val="22"/>
-          <w:szCs w:val="22"/>
-        </w:rPr>
-        <w:t>nuget</w:t>
-      </w:r>
-      <w:proofErr w:type="spellEnd"/>
-      <w:r>
-        <w:rPr>
-          <w:rFonts w:cstheme="minorHAnsi"/>
-          <w:color w:val="000000"/>
-          <w:sz w:val="22"/>
-          <w:szCs w:val="22"/>
-        </w:rPr>
-        <w:t xml:space="preserve"> package “</w:t>
-      </w:r>
-      <w:proofErr w:type="spellStart"/>
-      <w:proofErr w:type="gramStart"/>
-      <w:r>
-        <w:rPr>
-          <w:rFonts w:cstheme="minorHAnsi"/>
-          <w:color w:val="252424"/>
-          <w:sz w:val="22"/>
-          <w:szCs w:val="22"/>
-          <w:shd w:val="clear" w:color="auto" w:fill="FCFCFB"/>
-        </w:rPr>
-        <w:t>Microsoft.Extensions.DependencyInjection</w:t>
-      </w:r>
-      <w:proofErr w:type="spellEnd"/>
-      <w:proofErr w:type="gramEnd"/>
-      <w:r>
-        <w:rPr>
-          <w:rFonts w:cstheme="minorHAnsi"/>
-          <w:color w:val="000000"/>
-          <w:sz w:val="22"/>
-          <w:szCs w:val="22"/>
-        </w:rPr>
-        <w:t>”.</w:t>
-      </w:r>
-    </w:p>
-    <w:p>
-      <w:pPr>
-        <w:autoSpaceDE w:val="0"/>
-        <w:autoSpaceDN w:val="0"/>
-        <w:adjustRightInd w:val="0"/>
-        <w:spacing w:line="360" w:lineRule="atLeast"/>
-        <w:rPr>
-          <w:rFonts w:ascii="Calibri" w:hAnsi="Calibri" w:cs="Calibri"/>
-          <w:color w:val="000000"/>
-          <w:sz w:val="22"/>
-          <w:szCs w:val="22"/>
-        </w:rPr>
-      </w:pPr>
-      <w:r>
-        <w:rPr>
-          <w:rFonts w:ascii="Calibri" w:hAnsi="Calibri" w:cs="Calibri"/>
-          <w:color w:val="000000"/>
-          <w:sz w:val="22"/>
-          <w:szCs w:val="22"/>
-        </w:rPr>
-        <w:t> </w:t>
-      </w:r>
-    </w:p>
-    <w:p>
-      <w:pPr>
-        <w:autoSpaceDE w:val="0"/>
-        <w:autoSpaceDN w:val="0"/>
-        <w:adjustRightInd w:val="0"/>
-        <w:spacing w:line="360" w:lineRule="atLeast"/>
-        <w:rPr>
-          <w:rFonts w:ascii="Calibri" w:hAnsi="Calibri" w:cs="Calibri"/>
-          <w:color w:val="000000"/>
-          <w:sz w:val="22"/>
-          <w:szCs w:val="22"/>
-        </w:rPr>
-      </w:pPr>
-      <w:r>
-        <w:rPr>
-          <w:rFonts w:ascii="Calibri" w:hAnsi="Calibri" w:cs="Calibri"/>
-          <w:color w:val="000000"/>
-          <w:sz w:val="22"/>
-          <w:szCs w:val="22"/>
-        </w:rPr>
-        <w:t xml:space="preserve">To do this in .NET Core we have to just use two classes, </w:t>
-      </w:r>
-      <w:proofErr w:type="spellStart"/>
-      <w:r>
-        <w:rPr>
-          <w:rFonts w:ascii="Calibri" w:hAnsi="Calibri" w:cs="Calibri"/>
-          <w:color w:val="000000"/>
-          <w:sz w:val="22"/>
-          <w:szCs w:val="22"/>
-        </w:rPr>
-        <w:t>ServiceProvider</w:t>
-      </w:r>
-      <w:proofErr w:type="spellEnd"/>
-      <w:r>
-        <w:rPr>
-          <w:rFonts w:ascii="Calibri" w:hAnsi="Calibri" w:cs="Calibri"/>
-          <w:color w:val="000000"/>
-          <w:sz w:val="22"/>
-          <w:szCs w:val="22"/>
-        </w:rPr>
-        <w:t xml:space="preserve"> and </w:t>
-      </w:r>
-      <w:proofErr w:type="spellStart"/>
-      <w:r>
-        <w:rPr>
-          <w:rFonts w:ascii="Calibri" w:hAnsi="Calibri" w:cs="Calibri"/>
-          <w:color w:val="000000"/>
-          <w:sz w:val="22"/>
-          <w:szCs w:val="22"/>
-        </w:rPr>
-        <w:t>ServiceCollection</w:t>
-      </w:r>
-      <w:proofErr w:type="spellEnd"/>
-      <w:r>
-        <w:rPr>
-          <w:rFonts w:ascii="Calibri" w:hAnsi="Calibri" w:cs="Calibri"/>
-          <w:color w:val="000000"/>
-          <w:sz w:val="22"/>
-          <w:szCs w:val="22"/>
-        </w:rPr>
-        <w:t xml:space="preserve">. To add services to the </w:t>
-      </w:r>
-      <w:r>
-        <w:rPr>
-          <w:rFonts w:ascii="Calibri" w:hAnsi="Calibri" w:cs="Calibri"/>
-          <w:color w:val="000000"/>
-          <w:sz w:val="22"/>
-          <w:szCs w:val="22"/>
-        </w:rPr>
-        <w:t>collection,</w:t>
-      </w:r>
-      <w:r>
-        <w:rPr>
-          <w:rFonts w:ascii="Calibri" w:hAnsi="Calibri" w:cs="Calibri"/>
-          <w:color w:val="000000"/>
-          <w:sz w:val="22"/>
-          <w:szCs w:val="22"/>
-        </w:rPr>
-        <w:t xml:space="preserve"> create a new </w:t>
-      </w:r>
-      <w:proofErr w:type="spellStart"/>
-      <w:r>
-        <w:rPr>
-          <w:rFonts w:ascii="Calibri" w:hAnsi="Calibri" w:cs="Calibri"/>
-          <w:color w:val="000000"/>
-          <w:sz w:val="22"/>
-          <w:szCs w:val="22"/>
-        </w:rPr>
-        <w:t>ServiceDe</w:t>
-      </w:r>
-      <w:r>
-        <w:rPr>
-          <w:rFonts w:ascii="Calibri" w:hAnsi="Calibri" w:cs="Calibri"/>
-          <w:color w:val="000000"/>
-          <w:sz w:val="22"/>
-          <w:szCs w:val="22"/>
-        </w:rPr>
-        <w:t>s</w:t>
-      </w:r>
-      <w:r>
-        <w:rPr>
-          <w:rFonts w:ascii="Calibri" w:hAnsi="Calibri" w:cs="Calibri"/>
-          <w:color w:val="000000"/>
-          <w:sz w:val="22"/>
-          <w:szCs w:val="22"/>
-        </w:rPr>
-        <w:t>criptor</w:t>
-      </w:r>
-      <w:proofErr w:type="spellEnd"/>
-      <w:r>
-        <w:rPr>
-          <w:rFonts w:ascii="Calibri" w:hAnsi="Calibri" w:cs="Calibri"/>
-          <w:color w:val="000000"/>
-          <w:sz w:val="22"/>
-          <w:szCs w:val="22"/>
-        </w:rPr>
-        <w:t>. Then add that descriptor to the collection.</w:t>
-      </w:r>
-    </w:p>
-    <w:p>
-      <w:pPr>
-        <w:autoSpaceDE w:val="0"/>
-        <w:autoSpaceDN w:val="0"/>
-        <w:adjustRightInd w:val="0"/>
-        <w:spacing w:line="360" w:lineRule="atLeast"/>
-        <w:rPr>
-          <w:rFonts w:ascii="Calibri" w:hAnsi="Calibri" w:cs="Calibri"/>
-          <w:color w:val="000000"/>
-          <w:sz w:val="22"/>
-          <w:szCs w:val="22"/>
-        </w:rPr>
-      </w:pPr>
-      <w:r>
-        <w:rPr>
-          <w:rFonts w:ascii="Calibri" w:hAnsi="Calibri" w:cs="Calibri"/>
-          <w:color w:val="000000"/>
-          <w:sz w:val="22"/>
-          <w:szCs w:val="22"/>
-        </w:rPr>
-        <w:t> </w:t>
-      </w:r>
-    </w:p>
-    <w:p>
-      <w:pPr>
-        <w:rPr>
-          <w:rFonts w:ascii="Consolas" w:hAnsi="Consolas" w:cs="Consolas"/>
-          <w:sz w:val="22"/>
-          <w:szCs w:val="22"/>
-        </w:rPr>
-      </w:pPr>
-      <w:proofErr w:type="spellStart"/>
-      <w:r>
-        <w:rPr>
-          <w:rFonts w:ascii="Consolas" w:hAnsi="Consolas" w:cs="Consolas"/>
-          <w:color w:val="222222"/>
-          <w:sz w:val="22"/>
-          <w:szCs w:val="22"/>
-        </w:rPr>
-        <w:t>ServiceCollection.AddScoped</w:t>
-      </w:r>
-      <w:proofErr w:type="spellEnd"/>
-      <w:r>
-        <w:rPr>
-          <w:rFonts w:ascii="Consolas" w:hAnsi="Consolas" w:cs="Consolas"/>
-          <w:color w:val="222222"/>
-          <w:sz w:val="22"/>
-          <w:szCs w:val="22"/>
-        </w:rPr>
-        <w:t>(</w:t>
-      </w:r>
-      <w:proofErr w:type="spellStart"/>
-      <w:r>
-        <w:rPr>
-          <w:rFonts w:ascii="Consolas" w:hAnsi="Consolas" w:cs="Consolas"/>
-          <w:color w:val="009695"/>
-          <w:sz w:val="22"/>
-          <w:szCs w:val="22"/>
-        </w:rPr>
-        <w:t>typeof</w:t>
-      </w:r>
-      <w:proofErr w:type="spellEnd"/>
-      <w:r>
-        <w:rPr>
-          <w:rFonts w:ascii="Consolas" w:hAnsi="Consolas" w:cs="Consolas"/>
-          <w:color w:val="222222"/>
-          <w:sz w:val="22"/>
-          <w:szCs w:val="22"/>
-        </w:rPr>
-        <w:t>(</w:t>
-      </w:r>
-      <w:r>
-        <w:rPr>
-          <w:rFonts w:ascii="Consolas" w:hAnsi="Consolas" w:cs="Consolas"/>
-          <w:color w:val="3363A4"/>
-          <w:sz w:val="22"/>
-          <w:szCs w:val="22"/>
-        </w:rPr>
-        <w:t>T</w:t>
-      </w:r>
-      <w:r>
-        <w:rPr>
-          <w:rFonts w:ascii="Consolas" w:hAnsi="Consolas" w:cs="Consolas"/>
-          <w:color w:val="222222"/>
-          <w:sz w:val="22"/>
-          <w:szCs w:val="22"/>
-        </w:rPr>
-        <w:t>), </w:t>
-      </w:r>
-      <w:proofErr w:type="spellStart"/>
-      <w:r>
-        <w:rPr>
-          <w:rFonts w:ascii="Consolas" w:hAnsi="Consolas" w:cs="Consolas"/>
-          <w:color w:val="222222"/>
-          <w:sz w:val="22"/>
-          <w:szCs w:val="22"/>
-        </w:rPr>
-        <w:t>obj</w:t>
-      </w:r>
-      <w:proofErr w:type="spellEnd"/>
-      <w:r>
-        <w:rPr>
-          <w:rFonts w:ascii="Consolas" w:hAnsi="Consolas" w:cs="Consolas"/>
-          <w:color w:val="222222"/>
-          <w:sz w:val="22"/>
-          <w:szCs w:val="22"/>
-        </w:rPr>
-        <w:t>);</w:t>
-      </w:r>
-      <w:r>
-        <w:rPr>
-          <w:rFonts w:ascii="Consolas" w:hAnsi="Consolas" w:cs="Consolas"/>
-          <w:sz w:val="22"/>
-          <w:szCs w:val="22"/>
-        </w:rPr>
-        <w:br/>
-      </w:r>
-      <w:proofErr w:type="spellStart"/>
-      <w:r>
-        <w:rPr>
-          <w:rFonts w:ascii="Consolas" w:hAnsi="Consolas" w:cs="Consolas"/>
-          <w:color w:val="222222"/>
-          <w:sz w:val="22"/>
-          <w:szCs w:val="22"/>
-        </w:rPr>
-        <w:t>ServiceProvider</w:t>
-      </w:r>
-      <w:proofErr w:type="spellEnd"/>
-      <w:r>
-        <w:rPr>
-          <w:rFonts w:ascii="Consolas" w:hAnsi="Consolas" w:cs="Consolas"/>
-          <w:color w:val="222222"/>
-          <w:sz w:val="22"/>
-          <w:szCs w:val="22"/>
-        </w:rPr>
-        <w:t> = </w:t>
-      </w:r>
-      <w:proofErr w:type="spellStart"/>
-      <w:r>
-        <w:rPr>
-          <w:rFonts w:ascii="Consolas" w:hAnsi="Consolas" w:cs="Consolas"/>
-          <w:color w:val="222222"/>
-          <w:sz w:val="22"/>
-          <w:szCs w:val="22"/>
-        </w:rPr>
-        <w:t>ServiceCollection.BuildServiceProvider</w:t>
-      </w:r>
-      <w:proofErr w:type="spellEnd"/>
-      <w:r>
-        <w:rPr>
-          <w:rFonts w:ascii="Consolas" w:hAnsi="Consolas" w:cs="Consolas"/>
-          <w:color w:val="222222"/>
-          <w:sz w:val="22"/>
-          <w:szCs w:val="22"/>
-        </w:rPr>
-        <w:t>();</w:t>
-      </w:r>
-      <w:r>
-        <w:rPr>
-          <w:rFonts w:ascii="Consolas" w:hAnsi="Consolas" w:cs="Consolas"/>
-          <w:sz w:val="22"/>
-          <w:szCs w:val="22"/>
-        </w:rPr>
-        <w:t xml:space="preserve"> </w:t>
-      </w:r>
-    </w:p>
-    <w:p>
-      <w:pPr>
-        <w:autoSpaceDE w:val="0"/>
-        <w:autoSpaceDN w:val="0"/>
-        <w:adjustRightInd w:val="0"/>
-        <w:spacing w:line="280" w:lineRule="atLeast"/>
-        <w:ind w:left="720"/>
-        <w:rPr>
-          <w:rFonts w:ascii="Calibri" w:hAnsi="Calibri" w:cs="Calibri"/>
-          <w:color w:val="000000"/>
-          <w:sz w:val="22"/>
-          <w:szCs w:val="22"/>
-        </w:rPr>
-      </w:pPr>
-    </w:p>
-    <w:p>
-      <w:pPr>
-        <w:autoSpaceDE w:val="0"/>
-        <w:autoSpaceDN w:val="0"/>
-        <w:adjustRightInd w:val="0"/>
-        <w:spacing w:line="360" w:lineRule="atLeast"/>
-        <w:rPr>
-          <w:rFonts w:ascii="Calibri" w:hAnsi="Calibri" w:cs="Calibri"/>
-          <w:color w:val="000000"/>
-          <w:sz w:val="22"/>
-          <w:szCs w:val="22"/>
-        </w:rPr>
-      </w:pPr>
-      <w:r>
-        <w:rPr>
-          <w:rFonts w:ascii="Calibri" w:hAnsi="Calibri" w:cs="Calibri"/>
-          <w:color w:val="000000"/>
-          <w:sz w:val="22"/>
-          <w:szCs w:val="22"/>
-        </w:rPr>
-        <w:t xml:space="preserve">To create a </w:t>
-      </w:r>
-      <w:r>
-        <w:rPr>
-          <w:rFonts w:ascii="Calibri" w:hAnsi="Calibri" w:cs="Calibri"/>
-          <w:color w:val="000000"/>
-          <w:sz w:val="22"/>
-          <w:szCs w:val="22"/>
-        </w:rPr>
-        <w:t>service,</w:t>
-      </w:r>
-      <w:r>
-        <w:rPr>
-          <w:rFonts w:ascii="Calibri" w:hAnsi="Calibri" w:cs="Calibri"/>
-          <w:color w:val="000000"/>
-          <w:sz w:val="22"/>
-          <w:szCs w:val="22"/>
-        </w:rPr>
-        <w:t xml:space="preserve"> we must call </w:t>
-      </w:r>
-      <w:proofErr w:type="spellStart"/>
-      <w:r>
-        <w:rPr>
-          <w:rFonts w:ascii="Calibri" w:hAnsi="Calibri" w:cs="Calibri"/>
-          <w:color w:val="000000"/>
-          <w:sz w:val="22"/>
-          <w:szCs w:val="22"/>
-        </w:rPr>
-        <w:t>GetService</w:t>
-      </w:r>
-      <w:proofErr w:type="spellEnd"/>
-      <w:r>
-        <w:rPr>
-          <w:rFonts w:ascii="Calibri" w:hAnsi="Calibri" w:cs="Calibri"/>
-          <w:color w:val="000000"/>
-          <w:sz w:val="22"/>
-          <w:szCs w:val="22"/>
-        </w:rPr>
-        <w:t xml:space="preserve"> on the </w:t>
-      </w:r>
-      <w:proofErr w:type="spellStart"/>
-      <w:r>
-        <w:rPr>
-          <w:rFonts w:ascii="Calibri" w:hAnsi="Calibri" w:cs="Calibri"/>
-          <w:color w:val="000000"/>
-          <w:sz w:val="22"/>
-          <w:szCs w:val="22"/>
-        </w:rPr>
-        <w:t>ServiceProvider</w:t>
-      </w:r>
-      <w:proofErr w:type="spellEnd"/>
-      <w:r>
-        <w:rPr>
-          <w:rFonts w:ascii="Calibri" w:hAnsi="Calibri" w:cs="Calibri"/>
-          <w:color w:val="000000"/>
-          <w:sz w:val="22"/>
-          <w:szCs w:val="22"/>
-        </w:rPr>
-        <w:t>.</w:t>
-      </w:r>
-      <w:r>
-        <w:rPr>
-          <w:rFonts w:ascii="Calibri" w:hAnsi="Calibri" w:cs="Calibri"/>
-          <w:color w:val="000000"/>
-          <w:sz w:val="22"/>
-          <w:szCs w:val="22"/>
-        </w:rPr>
-        <w:t xml:space="preserve"> To accomplish </w:t>
-      </w:r>
-      <w:r>
-        <w:rPr>
-          <w:rFonts w:ascii="Calibri" w:hAnsi="Calibri" w:cs="Calibri"/>
-          <w:color w:val="000000"/>
-          <w:sz w:val="22"/>
-          <w:szCs w:val="22"/>
-        </w:rPr>
-        <w:t>this,</w:t>
-      </w:r>
-      <w:r>
-        <w:rPr>
-          <w:rFonts w:ascii="Calibri" w:hAnsi="Calibri" w:cs="Calibri"/>
-          <w:color w:val="000000"/>
-          <w:sz w:val="22"/>
-          <w:szCs w:val="22"/>
-        </w:rPr>
-        <w:t xml:space="preserve"> we will create a wrapper method called </w:t>
-      </w:r>
-      <w:proofErr w:type="spellStart"/>
-      <w:r>
-        <w:rPr>
-          <w:rFonts w:ascii="Calibri" w:hAnsi="Calibri" w:cs="Calibri"/>
-          <w:color w:val="000000"/>
-          <w:sz w:val="22"/>
-          <w:szCs w:val="22"/>
-        </w:rPr>
-        <w:t>GetService</w:t>
-      </w:r>
-      <w:proofErr w:type="spellEnd"/>
-      <w:r>
-        <w:rPr>
-          <w:rFonts w:ascii="Calibri" w:hAnsi="Calibri" w:cs="Calibri"/>
-          <w:color w:val="000000"/>
-          <w:sz w:val="22"/>
-          <w:szCs w:val="22"/>
-        </w:rPr>
-        <w:t xml:space="preserve"> on our </w:t>
-      </w:r>
-      <w:proofErr w:type="spellStart"/>
-      <w:r>
-        <w:rPr>
-          <w:rFonts w:ascii="Calibri" w:hAnsi="Calibri" w:cs="Calibri"/>
-          <w:color w:val="000000"/>
-          <w:sz w:val="22"/>
-          <w:szCs w:val="22"/>
-        </w:rPr>
-        <w:t>FactoryBase</w:t>
-      </w:r>
-      <w:proofErr w:type="spellEnd"/>
-      <w:r>
-        <w:rPr>
-          <w:rFonts w:ascii="Calibri" w:hAnsi="Calibri" w:cs="Calibri"/>
-          <w:color w:val="000000"/>
-          <w:sz w:val="22"/>
-          <w:szCs w:val="22"/>
-        </w:rPr>
-        <w:t>.</w:t>
-      </w:r>
-    </w:p>
-    <w:p>
-      <w:pPr>
-        <w:autoSpaceDE w:val="0"/>
-        <w:autoSpaceDN w:val="0"/>
-        <w:adjustRightInd w:val="0"/>
-        <w:spacing w:line="360" w:lineRule="atLeast"/>
-        <w:rPr>
-          <w:rFonts w:ascii="Consolas" w:hAnsi="Consolas" w:cs="Consolas"/>
-          <w:color w:val="000000"/>
-          <w:sz w:val="22"/>
-          <w:szCs w:val="22"/>
-        </w:rPr>
-      </w:pPr>
-    </w:p>
-    <w:p>
-      <w:pPr>
-        <w:rPr>
-          <w:rFonts w:ascii="Consolas" w:hAnsi="Consolas" w:cs="Consolas"/>
-          <w:sz w:val="22"/>
-          <w:szCs w:val="22"/>
-        </w:rPr>
-      </w:pPr>
-      <w:r>
-        <w:rPr>
-          <w:rFonts w:ascii="Consolas" w:hAnsi="Consolas" w:cs="Consolas"/>
-          <w:color w:val="009695"/>
-          <w:sz w:val="22"/>
-          <w:szCs w:val="22"/>
-        </w:rPr>
-        <w:t>private</w:t>
-      </w:r>
-      <w:r>
-        <w:rPr>
-          <w:rFonts w:ascii="Consolas" w:hAnsi="Consolas" w:cs="Consolas"/>
-          <w:color w:val="222222"/>
-          <w:sz w:val="22"/>
-          <w:szCs w:val="22"/>
-        </w:rPr>
-        <w:t> </w:t>
-      </w:r>
-      <w:r>
-        <w:rPr>
-          <w:rFonts w:ascii="Consolas" w:hAnsi="Consolas" w:cs="Consolas"/>
-          <w:color w:val="3363A4"/>
-          <w:sz w:val="22"/>
-          <w:szCs w:val="22"/>
-        </w:rPr>
-        <w:t>T</w:t>
-      </w:r>
-      <w:r>
-        <w:rPr>
-          <w:rFonts w:ascii="Consolas" w:hAnsi="Consolas" w:cs="Consolas"/>
-          <w:color w:val="222222"/>
-          <w:sz w:val="22"/>
-          <w:szCs w:val="22"/>
-        </w:rPr>
-        <w:t> </w:t>
-      </w:r>
-      <w:proofErr w:type="spellStart"/>
-      <w:r>
-        <w:rPr>
-          <w:rFonts w:ascii="Consolas" w:hAnsi="Consolas" w:cs="Consolas"/>
-          <w:color w:val="222222"/>
-          <w:sz w:val="22"/>
-          <w:szCs w:val="22"/>
-        </w:rPr>
-        <w:t>GetService</w:t>
-      </w:r>
-      <w:proofErr w:type="spellEnd"/>
-      <w:r>
-        <w:rPr>
-          <w:rFonts w:ascii="Consolas" w:hAnsi="Consolas" w:cs="Consolas"/>
-          <w:color w:val="222222"/>
-          <w:sz w:val="22"/>
-          <w:szCs w:val="22"/>
-        </w:rPr>
-        <w:t>&lt;</w:t>
-      </w:r>
-      <w:r>
-        <w:rPr>
-          <w:rFonts w:ascii="Consolas" w:hAnsi="Consolas" w:cs="Consolas"/>
-          <w:color w:val="3363A4"/>
-          <w:sz w:val="22"/>
-          <w:szCs w:val="22"/>
-        </w:rPr>
-        <w:t>T</w:t>
-      </w:r>
-      <w:proofErr w:type="gramStart"/>
-      <w:r>
-        <w:rPr>
-          <w:rFonts w:ascii="Consolas" w:hAnsi="Consolas" w:cs="Consolas"/>
-          <w:color w:val="222222"/>
-          <w:sz w:val="22"/>
-          <w:szCs w:val="22"/>
-        </w:rPr>
-        <w:t>&gt;(</w:t>
-      </w:r>
-      <w:proofErr w:type="gramEnd"/>
-      <w:r>
-        <w:rPr>
-          <w:rFonts w:ascii="Consolas" w:hAnsi="Consolas" w:cs="Consolas"/>
-          <w:color w:val="222222"/>
-          <w:sz w:val="22"/>
-          <w:szCs w:val="22"/>
-        </w:rPr>
-        <w:t>)</w:t>
-      </w:r>
-      <w:r>
-        <w:rPr>
-          <w:rFonts w:ascii="Consolas" w:hAnsi="Consolas" w:cs="Consolas"/>
-          <w:sz w:val="22"/>
-          <w:szCs w:val="22"/>
-        </w:rPr>
-        <w:br/>
-      </w:r>
-      <w:r>
-        <w:rPr>
-          <w:rFonts w:ascii="Consolas" w:hAnsi="Consolas" w:cs="Consolas"/>
-          <w:color w:val="222222"/>
-          <w:sz w:val="22"/>
-          <w:szCs w:val="22"/>
-        </w:rPr>
-        <w:t>{</w:t>
-      </w:r>
-      <w:r>
-        <w:rPr>
-          <w:rFonts w:ascii="Consolas" w:hAnsi="Consolas" w:cs="Consolas"/>
-          <w:sz w:val="22"/>
-          <w:szCs w:val="22"/>
-        </w:rPr>
-        <w:br/>
-      </w:r>
-      <w:r>
-        <w:rPr>
-          <w:rFonts w:ascii="Consolas" w:hAnsi="Consolas" w:cs="Consolas"/>
-          <w:color w:val="222222"/>
-          <w:sz w:val="22"/>
-          <w:szCs w:val="22"/>
-        </w:rPr>
-        <w:t xml:space="preserve">    </w:t>
-      </w:r>
-      <w:r>
-        <w:rPr>
-          <w:rFonts w:ascii="Consolas" w:hAnsi="Consolas" w:cs="Consolas"/>
-          <w:color w:val="009695"/>
-          <w:sz w:val="22"/>
-          <w:szCs w:val="22"/>
-        </w:rPr>
-        <w:t>return</w:t>
-      </w:r>
-      <w:r>
-        <w:rPr>
-          <w:rFonts w:ascii="Consolas" w:hAnsi="Consolas" w:cs="Consolas"/>
-          <w:color w:val="222222"/>
-          <w:sz w:val="22"/>
-          <w:szCs w:val="22"/>
-        </w:rPr>
-        <w:t> </w:t>
-      </w:r>
-      <w:proofErr w:type="spellStart"/>
-      <w:r>
-        <w:rPr>
-          <w:rFonts w:ascii="Consolas" w:hAnsi="Consolas" w:cs="Consolas"/>
-          <w:color w:val="222222"/>
-          <w:sz w:val="22"/>
-          <w:szCs w:val="22"/>
-        </w:rPr>
-        <w:t>ServiceProvider.GetService&lt;</w:t>
-      </w:r>
-      <w:r>
-        <w:rPr>
-          <w:rFonts w:ascii="Consolas" w:hAnsi="Consolas" w:cs="Consolas"/>
-          <w:color w:val="3363A4"/>
-          <w:sz w:val="22"/>
-          <w:szCs w:val="22"/>
-        </w:rPr>
-        <w:t>T</w:t>
-      </w:r>
-      <w:r>
-        <w:rPr>
-          <w:rFonts w:ascii="Consolas" w:hAnsi="Consolas" w:cs="Consolas"/>
-          <w:color w:val="222222"/>
-          <w:sz w:val="22"/>
-          <w:szCs w:val="22"/>
-        </w:rPr>
-        <w:t>&gt;();</w:t>
-      </w:r>
-      <w:r>
-        <w:rPr>
-          <w:rFonts w:ascii="Consolas" w:hAnsi="Consolas" w:cs="Consolas"/>
-          <w:sz w:val="22"/>
-          <w:szCs w:val="22"/>
-        </w:rPr>
-        <w:br/>
-      </w:r>
-      <w:r>
-        <w:rPr>
-          <w:rFonts w:ascii="Consolas" w:hAnsi="Consolas" w:cs="Consolas"/>
-          <w:color w:val="222222"/>
-          <w:sz w:val="22"/>
-          <w:szCs w:val="22"/>
-        </w:rPr>
-        <w:t>}</w:t>
-      </w:r>
-      <w:proofErr w:type="spellEnd"/>
-      <w:r>
-        <w:rPr>
-          <w:rFonts w:ascii="Consolas" w:hAnsi="Consolas" w:cs="Consolas"/>
-          <w:sz w:val="22"/>
-          <w:szCs w:val="22"/>
-        </w:rPr>
-        <w:t xml:space="preserve"> </w:t>
-      </w:r>
+      <w:bookmarkStart w:id="0" w:name="_GoBack"/>
+      <w:bookmarkEnd w:id="0"/>
     </w:p>
     <w:p>
       <w:pPr>
@@ -4474,67 +3460,16 @@
           <w:sz w:val="22"/>
           <w:szCs w:val="22"/>
         </w:rPr>
-        <w:t>To create a s</w:t>
-      </w:r>
-      <w:bookmarkStart w:id="0" w:name="_GoBack"/>
-      <w:bookmarkEnd w:id="0"/>
-      <w:r>
-        <w:rPr>
-          <w:rFonts w:ascii="Calibri" w:hAnsi="Calibri" w:cs="Calibri"/>
-          <w:color w:val="000000"/>
-          <w:sz w:val="22"/>
-          <w:szCs w:val="22"/>
-        </w:rPr>
-        <w:t xml:space="preserve">ervice </w:t>
-      </w:r>
-      <w:r>
-        <w:rPr>
-          <w:rFonts w:ascii="Calibri" w:hAnsi="Calibri" w:cs="Calibri"/>
-          <w:color w:val="000000"/>
-          <w:sz w:val="22"/>
-          <w:szCs w:val="22"/>
-        </w:rPr>
-        <w:t xml:space="preserve">from </w:t>
-      </w:r>
-      <w:proofErr w:type="spellStart"/>
-      <w:r>
-        <w:rPr>
-          <w:rFonts w:ascii="Calibri" w:hAnsi="Calibri" w:cs="Calibri"/>
-          <w:color w:val="000000"/>
-          <w:sz w:val="22"/>
-          <w:szCs w:val="22"/>
-        </w:rPr>
-        <w:t>GetInstanceForType</w:t>
-      </w:r>
-      <w:proofErr w:type="spellEnd"/>
-      <w:r>
-        <w:rPr>
-          <w:rFonts w:ascii="Calibri" w:hAnsi="Calibri" w:cs="Calibri"/>
-          <w:color w:val="000000"/>
-          <w:sz w:val="22"/>
-          <w:szCs w:val="22"/>
-        </w:rPr>
-        <w:t xml:space="preserve"> call the </w:t>
-      </w:r>
-      <w:proofErr w:type="spellStart"/>
-      <w:r>
-        <w:rPr>
-          <w:rFonts w:ascii="Calibri" w:hAnsi="Calibri" w:cs="Calibri"/>
-          <w:color w:val="000000"/>
-          <w:sz w:val="22"/>
-          <w:szCs w:val="22"/>
-        </w:rPr>
-        <w:t>GetService</w:t>
-      </w:r>
-      <w:proofErr w:type="spellEnd"/>
-      <w:r>
-        <w:rPr>
-          <w:rFonts w:ascii="Calibri" w:hAnsi="Calibri" w:cs="Calibri"/>
-          <w:color w:val="000000"/>
-          <w:sz w:val="22"/>
-          <w:szCs w:val="22"/>
-        </w:rPr>
-        <w:t xml:space="preserve"> method we just created.</w:t>
+        <w:t xml:space="preserve">To create a service </w:t>
+      </w:r>
+      <w:r>
+        <w:rPr>
+          <w:rFonts w:ascii="Calibri" w:hAnsi="Calibri" w:cs="Calibri"/>
+          <w:color w:val="000000"/>
+          <w:sz w:val="22"/>
+          <w:szCs w:val="22"/>
+        </w:rPr>
+        <w:t>from GetInstanceForType call the GetService method we just created.</w:t>
       </w:r>
     </w:p>
     <w:p>
@@ -4580,36 +3515,16 @@
           <w:sz w:val="22"/>
           <w:szCs w:val="22"/>
         </w:rPr>
-        <w:t xml:space="preserve">crosoft Patterns and Practices </w:t>
-      </w:r>
-      <w:proofErr w:type="gramStart"/>
-      <w:r>
-        <w:rPr>
-          <w:rFonts w:ascii="Calibri" w:hAnsi="Calibri" w:cs="Calibri"/>
-          <w:color w:val="000000"/>
-          <w:sz w:val="22"/>
-          <w:szCs w:val="22"/>
-        </w:rPr>
-        <w:t>T</w:t>
-      </w:r>
-      <w:r>
-        <w:rPr>
-          <w:rFonts w:ascii="Calibri" w:hAnsi="Calibri" w:cs="Calibri"/>
-          <w:color w:val="000000"/>
-          <w:sz w:val="22"/>
-          <w:szCs w:val="22"/>
-        </w:rPr>
-        <w:t>eam, and</w:t>
-      </w:r>
-      <w:proofErr w:type="gramEnd"/>
-      <w:r>
-        <w:rPr>
-          <w:rFonts w:ascii="Calibri" w:hAnsi="Calibri" w:cs="Calibri"/>
-          <w:color w:val="000000"/>
-          <w:sz w:val="22"/>
-          <w:szCs w:val="22"/>
-        </w:rPr>
-        <w:t xml:space="preserve"> is a good way to do dependency injection on the .NET Framework. We could have done the same thing using unity. See the example below.</w:t>
+        <w:t>crosoft Patterns and Practices T</w:t>
+      </w:r>
+      <w:r>
+        <w:rPr>
+          <w:rFonts w:ascii="Calibri" w:hAnsi="Calibri" w:cs="Calibri"/>
+          <w:color w:val="000000"/>
+          <w:sz w:val="22"/>
+          <w:szCs w:val="22"/>
+        </w:rPr>
+        <w:t>eam, and is a good way to do dependency injection on the .NET Framework. We could have done the same thing using unity. See the example below.</w:t>
       </w:r>
     </w:p>
     <w:p>
@@ -4729,7 +3644,6 @@
         </w:rPr>
         <w:t xml:space="preserve">Regardless of which technology we use to do dependency injection it is nice to have hidden that choice behind our </w:t>
       </w:r>
-      <w:proofErr w:type="spellStart"/>
       <w:r>
         <w:rPr>
           <w:rFonts w:ascii="Calibri" w:hAnsi="Calibri" w:cs="Calibri"/>
@@ -4739,7 +3653,6 @@
         </w:rPr>
         <w:t>FactoryBase</w:t>
       </w:r>
-      <w:proofErr w:type="spellEnd"/>
       <w:r>
         <w:rPr>
           <w:rFonts w:ascii="Calibri" w:hAnsi="Calibri" w:cs="Calibri"/>
@@ -4749,7 +3662,6 @@
         </w:rPr>
         <w:t xml:space="preserve"> class. That allows us to change that technology our easily. This is a good example of the single responsibility principle S above. Each module should have only one reason to change. Our </w:t>
       </w:r>
-      <w:proofErr w:type="spellStart"/>
       <w:r>
         <w:rPr>
           <w:rFonts w:ascii="Calibri" w:hAnsi="Calibri" w:cs="Calibri"/>
@@ -4759,7 +3671,6 @@
         </w:rPr>
         <w:t>FactoryBase</w:t>
       </w:r>
-      <w:proofErr w:type="spellEnd"/>
       <w:r>
         <w:rPr>
           <w:rFonts w:ascii="Calibri" w:hAnsi="Calibri" w:cs="Calibri"/>
@@ -4967,6 +3878,7 @@
     <w:lsdException w:name="HTML Sample" w:semiHidden="1" w:unhideWhenUsed="1"/>
     <w:lsdException w:name="HTML Typewriter" w:semiHidden="1" w:unhideWhenUsed="1"/>
     <w:lsdException w:name="HTML Variable" w:semiHidden="1" w:unhideWhenUsed="1"/>
+    <w:lsdException w:name="Normal Table" w:semiHidden="1" w:unhideWhenUsed="1"/>
     <w:lsdException w:name="annotation subject" w:semiHidden="1" w:unhideWhenUsed="1"/>
     <w:lsdException w:name="No List" w:semiHidden="1" w:unhideWhenUsed="1"/>
     <w:lsdException w:name="Outline List 1" w:semiHidden="1" w:unhideWhenUsed="1"/>
@@ -5013,8 +3925,10 @@
     <w:lsdException w:name="Table Subtle 2" w:semiHidden="1" w:unhideWhenUsed="1"/>
     <w:lsdException w:name="Table Web 1" w:semiHidden="1" w:unhideWhenUsed="1"/>
     <w:lsdException w:name="Table Web 2" w:semiHidden="1" w:unhideWhenUsed="1"/>
+    <w:lsdException w:name="Table Web 3" w:semiHidden="1" w:unhideWhenUsed="1"/>
     <w:lsdException w:name="Balloon Text" w:semiHidden="1" w:unhideWhenUsed="1"/>
     <w:lsdException w:name="Table Grid" w:uiPriority="39"/>
+    <w:lsdException w:name="Table Theme" w:semiHidden="1" w:unhideWhenUsed="1"/>
     <w:lsdException w:name="Placeholder Text" w:semiHidden="1"/>
     <w:lsdException w:name="No Spacing" w:uiPriority="1" w:qFormat="1"/>
     <w:lsdException w:name="Light Shading" w:uiPriority="60"/>

</xml_diff>